<commit_message>
adding use case 1 autoware components
</commit_message>
<xml_diff>
--- a/doc/System Specification.docx
+++ b/doc/System Specification.docx
@@ -3,13 +3,59 @@
 <w:document xmlns:wpc="http://schemas.microsoft.com/office/word/2010/wordprocessingCanvas" xmlns:cx="http://schemas.microsoft.com/office/drawing/2014/chartex" xmlns:cx1="http://schemas.microsoft.com/office/drawing/2015/9/8/chartex" xmlns:cx2="http://schemas.microsoft.com/office/drawing/2015/10/21/chartex" xmlns:cx3="http://schemas.microsoft.com/office/drawing/2016/5/9/chartex" xmlns:cx4="http://schemas.microsoft.com/office/drawing/2016/5/10/chartex" xmlns:cx5="http://schemas.microsoft.com/office/drawing/2016/5/11/chartex" xmlns:cx6="http://schemas.microsoft.com/office/drawing/2016/5/12/chartex" xmlns:cx7="http://schemas.microsoft.com/office/drawing/2016/5/13/chartex" xmlns:cx8="http://schemas.microsoft.com/office/drawing/2016/5/14/chartex" xmlns:mc="http://schemas.openxmlformats.org/markup-compatibility/2006" xmlns:aink="http://schemas.microsoft.com/office/drawing/2016/ink" xmlns:am3d="http://schemas.microsoft.com/office/drawing/2017/model3d" xmlns:o="urn:schemas-microsoft-com:office:office" xmlns:oel="http://schemas.microsoft.com/office/2019/extlst" xmlns:r="http://schemas.openxmlformats.org/officeDocument/2006/relationships" xmlns:m="http://schemas.openxmlformats.org/officeDocument/2006/math" xmlns:v="urn:schemas-microsoft-com:vml" xmlns:wp14="http://schemas.microsoft.com/office/word/2010/wordprocessingDrawing" xmlns:wp="http://schemas.openxmlformats.org/drawingml/2006/wordprocessingDrawing" xmlns:w10="urn:schemas-microsoft-com:office:word" xmlns:w="http://schemas.openxmlformats.org/wordprocessingml/2006/main" xmlns:w14="http://schemas.microsoft.com/office/word/2010/wordml" xmlns:w15="http://schemas.microsoft.com/office/word/2012/wordml" xmlns:w16cex="http://schemas.microsoft.com/office/word/2018/wordml/cex" xmlns:w16cid="http://schemas.microsoft.com/office/word/2016/wordml/cid" xmlns:w16="http://schemas.microsoft.com/office/word/2018/wordml" xmlns:w16sdtdh="http://schemas.microsoft.com/office/word/2020/wordml/sdtdatahash" xmlns:w16se="http://schemas.microsoft.com/office/word/2015/wordml/symex" xmlns:wpg="http://schemas.microsoft.com/office/word/2010/wordprocessingGroup" xmlns:wpi="http://schemas.microsoft.com/office/word/2010/wordprocessingInk" xmlns:wne="http://schemas.microsoft.com/office/word/2006/wordml" xmlns:wps="http://schemas.microsoft.com/office/word/2010/wordprocessingShape" mc:Ignorable="w14 w15 w16se w16cid w16 w16cex w16sdtdh wp14">
   <w:body>
     <w:p>
-      <w:r>
-        <w:t>System Specification</w:t>
-      </w:r>
+      <w:pPr>
+        <w:jc w:val="center"/>
+        <w:rPr>
+          <w:b/>
+          <w:bCs/>
+          <w:sz w:val="32"/>
+          <w:szCs w:val="32"/>
+        </w:rPr>
+      </w:pPr>
+      <w:r>
+        <w:rPr>
+          <w:b/>
+          <w:bCs/>
+          <w:sz w:val="32"/>
+          <w:szCs w:val="32"/>
+        </w:rPr>
+        <w:t xml:space="preserve">System </w:t>
+      </w:r>
+      <w:proofErr w:type="spellStart"/>
+      <w:r>
+        <w:rPr>
+          <w:b/>
+          <w:bCs/>
+          <w:sz w:val="32"/>
+          <w:szCs w:val="32"/>
+        </w:rPr>
+        <w:t>Specification</w:t>
+      </w:r>
+      <w:proofErr w:type="spellEnd"/>
     </w:p>
     <w:p>
-      <w:r>
-        <w:t>Cooperative Research Platform</w:t>
+      <w:pPr>
+        <w:jc w:val="center"/>
+        <w:rPr>
+          <w:sz w:val="40"/>
+          <w:szCs w:val="40"/>
+        </w:rPr>
+      </w:pPr>
+      <w:proofErr w:type="spellStart"/>
+      <w:r>
+        <w:rPr>
+          <w:sz w:val="40"/>
+          <w:szCs w:val="40"/>
+        </w:rPr>
+        <w:t>Cooperative</w:t>
+      </w:r>
+      <w:proofErr w:type="spellEnd"/>
+      <w:r>
+        <w:rPr>
+          <w:sz w:val="40"/>
+          <w:szCs w:val="40"/>
+        </w:rPr>
+        <w:t xml:space="preserve"> Research Platform</w:t>
       </w:r>
     </w:p>
     <w:p/>
@@ -19,49 +65,247 @@
           <w:ilvl w:val="0"/>
           <w:numId w:val="1"/>
         </w:numPr>
+        <w:rPr>
+          <w:sz w:val="28"/>
+          <w:szCs w:val="28"/>
+        </w:rPr>
       </w:pPr>
-      <w:r>
-        <w:t>Goal of the document</w:t>
-      </w:r>
+      <w:proofErr w:type="spellStart"/>
+      <w:r>
+        <w:rPr>
+          <w:sz w:val="28"/>
+          <w:szCs w:val="28"/>
+        </w:rPr>
+        <w:t>Goal</w:t>
+      </w:r>
+      <w:proofErr w:type="spellEnd"/>
+      <w:r>
+        <w:rPr>
+          <w:sz w:val="28"/>
+          <w:szCs w:val="28"/>
+        </w:rPr>
+        <w:t xml:space="preserve"> of </w:t>
+      </w:r>
+      <w:proofErr w:type="spellStart"/>
+      <w:r>
+        <w:rPr>
+          <w:sz w:val="28"/>
+          <w:szCs w:val="28"/>
+        </w:rPr>
+        <w:t>the</w:t>
+      </w:r>
+      <w:proofErr w:type="spellEnd"/>
+      <w:r>
+        <w:rPr>
+          <w:sz w:val="28"/>
+          <w:szCs w:val="28"/>
+        </w:rPr>
+        <w:t xml:space="preserve"> </w:t>
+      </w:r>
+      <w:proofErr w:type="spellStart"/>
+      <w:r>
+        <w:rPr>
+          <w:sz w:val="28"/>
+          <w:szCs w:val="28"/>
+        </w:rPr>
+        <w:t>document</w:t>
+      </w:r>
+      <w:proofErr w:type="spellEnd"/>
     </w:p>
     <w:p/>
     <w:p>
-      <w:r>
-        <w:t>This document summarizes the details of how the Cooperative Research Platform (CRP) is built up. It consists of the multiple layers:</w:t>
+      <w:proofErr w:type="spellStart"/>
+      <w:r>
+        <w:t>This</w:t>
+      </w:r>
+      <w:proofErr w:type="spellEnd"/>
+      <w:r>
+        <w:t xml:space="preserve"> </w:t>
+      </w:r>
+      <w:proofErr w:type="spellStart"/>
+      <w:r>
+        <w:t>document</w:t>
+      </w:r>
+      <w:proofErr w:type="spellEnd"/>
+      <w:r>
+        <w:t xml:space="preserve"> </w:t>
+      </w:r>
+      <w:proofErr w:type="spellStart"/>
+      <w:r>
+        <w:t>summarizes</w:t>
+      </w:r>
+      <w:proofErr w:type="spellEnd"/>
+      <w:r>
+        <w:t xml:space="preserve"> </w:t>
+      </w:r>
+      <w:proofErr w:type="spellStart"/>
+      <w:r>
+        <w:t>the</w:t>
+      </w:r>
+      <w:proofErr w:type="spellEnd"/>
+      <w:r>
+        <w:t xml:space="preserve"> </w:t>
+      </w:r>
+      <w:proofErr w:type="spellStart"/>
+      <w:r>
+        <w:t>details</w:t>
+      </w:r>
+      <w:proofErr w:type="spellEnd"/>
+      <w:r>
+        <w:t xml:space="preserve"> of </w:t>
+      </w:r>
+      <w:proofErr w:type="spellStart"/>
+      <w:r>
+        <w:t>how</w:t>
+      </w:r>
+      <w:proofErr w:type="spellEnd"/>
+      <w:r>
+        <w:t xml:space="preserve"> </w:t>
+      </w:r>
+      <w:proofErr w:type="spellStart"/>
+      <w:r>
+        <w:t>the</w:t>
+      </w:r>
+      <w:proofErr w:type="spellEnd"/>
+      <w:r>
+        <w:t xml:space="preserve"> </w:t>
+      </w:r>
+      <w:proofErr w:type="spellStart"/>
+      <w:r>
+        <w:t>Cooperative</w:t>
+      </w:r>
+      <w:proofErr w:type="spellEnd"/>
+      <w:r>
+        <w:t xml:space="preserve"> Research Platform (CRP) is </w:t>
+      </w:r>
+      <w:proofErr w:type="spellStart"/>
+      <w:r>
+        <w:t>built</w:t>
+      </w:r>
+      <w:proofErr w:type="spellEnd"/>
+      <w:r>
+        <w:t xml:space="preserve"> </w:t>
+      </w:r>
+      <w:proofErr w:type="spellStart"/>
+      <w:r>
+        <w:t>up</w:t>
+      </w:r>
+      <w:proofErr w:type="spellEnd"/>
+      <w:r>
+        <w:t xml:space="preserve">. </w:t>
+      </w:r>
+      <w:proofErr w:type="spellStart"/>
+      <w:r>
+        <w:t>It</w:t>
+      </w:r>
+      <w:proofErr w:type="spellEnd"/>
+      <w:r>
+        <w:t xml:space="preserve"> </w:t>
+      </w:r>
+      <w:proofErr w:type="spellStart"/>
+      <w:r>
+        <w:t>consists</w:t>
+      </w:r>
+      <w:proofErr w:type="spellEnd"/>
+      <w:r>
+        <w:t xml:space="preserve"> of </w:t>
+      </w:r>
+      <w:proofErr w:type="spellStart"/>
+      <w:r>
+        <w:t>the</w:t>
+      </w:r>
+      <w:proofErr w:type="spellEnd"/>
+      <w:r>
+        <w:t xml:space="preserve"> </w:t>
+      </w:r>
+      <w:proofErr w:type="spellStart"/>
+      <w:r>
+        <w:t>multiple</w:t>
+      </w:r>
+      <w:proofErr w:type="spellEnd"/>
+      <w:r>
+        <w:t xml:space="preserve"> </w:t>
+      </w:r>
+      <w:proofErr w:type="spellStart"/>
+      <w:r>
+        <w:t>layers</w:t>
+      </w:r>
+      <w:proofErr w:type="spellEnd"/>
+      <w:r>
+        <w:t>:</w:t>
       </w:r>
     </w:p>
     <w:p>
       <w:pPr>
         <w:numPr>
           <w:ilvl w:val="0"/>
-          <w:numId w:val="2"/>
+          <w:numId w:val="4"/>
         </w:numPr>
       </w:pPr>
       <w:r>
-        <w:t>System Functionality,</w:t>
+        <w:t xml:space="preserve">System </w:t>
+      </w:r>
+      <w:proofErr w:type="spellStart"/>
+      <w:r>
+        <w:t>Functionality</w:t>
+      </w:r>
+      <w:proofErr w:type="spellEnd"/>
+      <w:r>
+        <w:t>,</w:t>
       </w:r>
     </w:p>
     <w:p>
       <w:pPr>
         <w:numPr>
           <w:ilvl w:val="0"/>
-          <w:numId w:val="2"/>
+          <w:numId w:val="4"/>
         </w:numPr>
       </w:pPr>
-      <w:r>
-        <w:t>Architecture,</w:t>
+      <w:proofErr w:type="spellStart"/>
+      <w:r>
+        <w:t>Architecture</w:t>
+      </w:r>
+      <w:proofErr w:type="spellEnd"/>
+      <w:r>
+        <w:t>,</w:t>
       </w:r>
     </w:p>
     <w:p>
       <w:pPr>
         <w:numPr>
           <w:ilvl w:val="0"/>
-          <w:numId w:val="2"/>
+          <w:numId w:val="4"/>
         </w:numPr>
       </w:pPr>
-      <w:r>
-        <w:t>Scenario Coverage and demonstration basis</w:t>
-      </w:r>
+      <w:proofErr w:type="spellStart"/>
+      <w:r>
+        <w:t>Scenario</w:t>
+      </w:r>
+      <w:proofErr w:type="spellEnd"/>
+      <w:r>
+        <w:t xml:space="preserve"> </w:t>
+      </w:r>
+      <w:proofErr w:type="spellStart"/>
+      <w:r>
+        <w:t>Coverage</w:t>
+      </w:r>
+      <w:proofErr w:type="spellEnd"/>
+      <w:r>
+        <w:t xml:space="preserve"> and </w:t>
+      </w:r>
+      <w:proofErr w:type="spellStart"/>
+      <w:r>
+        <w:t>demonstration</w:t>
+      </w:r>
+      <w:proofErr w:type="spellEnd"/>
+      <w:r>
+        <w:t xml:space="preserve"> </w:t>
+      </w:r>
+      <w:proofErr w:type="spellStart"/>
+      <w:r>
+        <w:t>basis</w:t>
+      </w:r>
+      <w:proofErr w:type="spellEnd"/>
     </w:p>
     <w:p/>
     <w:p>
@@ -70,54 +314,553 @@
           <w:ilvl w:val="0"/>
           <w:numId w:val="1"/>
         </w:numPr>
+        <w:rPr>
+          <w:sz w:val="28"/>
+          <w:szCs w:val="28"/>
+        </w:rPr>
       </w:pPr>
-      <w:r>
-        <w:t>Function Specification</w:t>
-      </w:r>
+      <w:proofErr w:type="spellStart"/>
+      <w:r>
+        <w:rPr>
+          <w:sz w:val="28"/>
+          <w:szCs w:val="28"/>
+        </w:rPr>
+        <w:t>Function</w:t>
+      </w:r>
+      <w:proofErr w:type="spellEnd"/>
+      <w:r>
+        <w:rPr>
+          <w:sz w:val="28"/>
+          <w:szCs w:val="28"/>
+        </w:rPr>
+        <w:t xml:space="preserve"> </w:t>
+      </w:r>
+      <w:proofErr w:type="spellStart"/>
+      <w:r>
+        <w:rPr>
+          <w:sz w:val="28"/>
+          <w:szCs w:val="28"/>
+        </w:rPr>
+        <w:t>Specification</w:t>
+      </w:r>
+      <w:proofErr w:type="spellEnd"/>
     </w:p>
     <w:p/>
     <w:p>
-      <w:r>
-        <w:t>This Section describes the high-level specifications of the covered functionality.</w:t>
+      <w:proofErr w:type="spellStart"/>
+      <w:r>
+        <w:t>This</w:t>
+      </w:r>
+      <w:proofErr w:type="spellEnd"/>
+      <w:r>
+        <w:t xml:space="preserve"> </w:t>
+      </w:r>
+      <w:proofErr w:type="spellStart"/>
+      <w:r>
+        <w:t>Section</w:t>
+      </w:r>
+      <w:proofErr w:type="spellEnd"/>
+      <w:r>
+        <w:t xml:space="preserve"> </w:t>
+      </w:r>
+      <w:proofErr w:type="spellStart"/>
+      <w:r>
+        <w:t>describes</w:t>
+      </w:r>
+      <w:proofErr w:type="spellEnd"/>
+      <w:r>
+        <w:t xml:space="preserve"> </w:t>
+      </w:r>
+      <w:proofErr w:type="spellStart"/>
+      <w:r>
+        <w:t>the</w:t>
+      </w:r>
+      <w:proofErr w:type="spellEnd"/>
+      <w:r>
+        <w:t xml:space="preserve"> </w:t>
+      </w:r>
+      <w:proofErr w:type="spellStart"/>
+      <w:r>
+        <w:t>high-level</w:t>
+      </w:r>
+      <w:proofErr w:type="spellEnd"/>
+      <w:r>
+        <w:t xml:space="preserve"> </w:t>
+      </w:r>
+      <w:proofErr w:type="spellStart"/>
+      <w:r>
+        <w:t>specifications</w:t>
+      </w:r>
+      <w:proofErr w:type="spellEnd"/>
+      <w:r>
+        <w:t xml:space="preserve"> of </w:t>
+      </w:r>
+      <w:proofErr w:type="spellStart"/>
+      <w:r>
+        <w:t>the</w:t>
+      </w:r>
+      <w:proofErr w:type="spellEnd"/>
+      <w:r>
+        <w:t xml:space="preserve"> </w:t>
+      </w:r>
+      <w:proofErr w:type="spellStart"/>
+      <w:r>
+        <w:t>covered</w:t>
+      </w:r>
+      <w:proofErr w:type="spellEnd"/>
+      <w:r>
+        <w:t xml:space="preserve"> </w:t>
+      </w:r>
+      <w:proofErr w:type="spellStart"/>
+      <w:r>
+        <w:t>functionality</w:t>
+      </w:r>
+      <w:proofErr w:type="spellEnd"/>
+      <w:r>
+        <w:t>.</w:t>
       </w:r>
     </w:p>
     <w:p/>
     <w:p>
-      <w:r>
-        <w:t>2.1. Intelligent Speed Adjustment</w:t>
-      </w:r>
+      <w:pPr>
+        <w:rPr>
+          <w:sz w:val="24"/>
+          <w:szCs w:val="24"/>
+        </w:rPr>
+      </w:pPr>
+      <w:r>
+        <w:rPr>
+          <w:sz w:val="24"/>
+          <w:szCs w:val="24"/>
+        </w:rPr>
+        <w:t xml:space="preserve">2.1. </w:t>
+      </w:r>
+      <w:proofErr w:type="spellStart"/>
+      <w:r>
+        <w:rPr>
+          <w:sz w:val="24"/>
+          <w:szCs w:val="24"/>
+        </w:rPr>
+        <w:t>Intelligent</w:t>
+      </w:r>
+      <w:proofErr w:type="spellEnd"/>
+      <w:r>
+        <w:rPr>
+          <w:sz w:val="24"/>
+          <w:szCs w:val="24"/>
+        </w:rPr>
+        <w:t xml:space="preserve"> </w:t>
+      </w:r>
+      <w:proofErr w:type="spellStart"/>
+      <w:r>
+        <w:rPr>
+          <w:sz w:val="24"/>
+          <w:szCs w:val="24"/>
+        </w:rPr>
+        <w:t>Speed</w:t>
+      </w:r>
+      <w:proofErr w:type="spellEnd"/>
+      <w:r>
+        <w:rPr>
+          <w:sz w:val="24"/>
+          <w:szCs w:val="24"/>
+        </w:rPr>
+        <w:t xml:space="preserve"> </w:t>
+      </w:r>
+      <w:proofErr w:type="spellStart"/>
+      <w:r>
+        <w:rPr>
+          <w:sz w:val="24"/>
+          <w:szCs w:val="24"/>
+        </w:rPr>
+        <w:t>Adjustment</w:t>
+      </w:r>
+      <w:proofErr w:type="spellEnd"/>
     </w:p>
     <w:p/>
     <w:p>
       <w:pPr>
         <w:numPr>
           <w:ilvl w:val="0"/>
-          <w:numId w:val="3"/>
+          <w:numId w:val="5"/>
         </w:numPr>
       </w:pPr>
-      <w:r>
-        <w:t>Step 1 functionality: longitudinal speed control adjusted to static information, such as curve and local regulations (speed limit).</w:t>
+      <w:proofErr w:type="spellStart"/>
+      <w:r>
+        <w:rPr>
+          <w:u w:val="single"/>
+        </w:rPr>
+        <w:t>Step</w:t>
+      </w:r>
+      <w:proofErr w:type="spellEnd"/>
+      <w:r>
+        <w:rPr>
+          <w:u w:val="single"/>
+        </w:rPr>
+        <w:t xml:space="preserve"> 1 </w:t>
+      </w:r>
+      <w:proofErr w:type="spellStart"/>
+      <w:r>
+        <w:rPr>
+          <w:u w:val="single"/>
+        </w:rPr>
+        <w:t>functionality</w:t>
+      </w:r>
+      <w:proofErr w:type="spellEnd"/>
+      <w:r>
+        <w:rPr>
+          <w:u w:val="single"/>
+        </w:rPr>
+        <w:t>:</w:t>
+      </w:r>
+      <w:r>
+        <w:t xml:space="preserve"> </w:t>
+      </w:r>
+      <w:proofErr w:type="spellStart"/>
+      <w:r>
+        <w:t>longitudinal</w:t>
+      </w:r>
+      <w:proofErr w:type="spellEnd"/>
+      <w:r>
+        <w:t xml:space="preserve"> </w:t>
+      </w:r>
+      <w:proofErr w:type="spellStart"/>
+      <w:r>
+        <w:t>speed</w:t>
+      </w:r>
+      <w:proofErr w:type="spellEnd"/>
+      <w:r>
+        <w:t xml:space="preserve"> </w:t>
+      </w:r>
+      <w:proofErr w:type="spellStart"/>
+      <w:r>
+        <w:t>control</w:t>
+      </w:r>
+      <w:proofErr w:type="spellEnd"/>
+      <w:r>
+        <w:t xml:space="preserve"> </w:t>
+      </w:r>
+      <w:proofErr w:type="spellStart"/>
+      <w:r>
+        <w:t>adjusted</w:t>
+      </w:r>
+      <w:proofErr w:type="spellEnd"/>
+      <w:r>
+        <w:t xml:space="preserve"> </w:t>
+      </w:r>
+      <w:proofErr w:type="spellStart"/>
+      <w:r>
+        <w:t>to</w:t>
+      </w:r>
+      <w:proofErr w:type="spellEnd"/>
+      <w:r>
+        <w:t xml:space="preserve"> </w:t>
+      </w:r>
+      <w:proofErr w:type="spellStart"/>
+      <w:r>
+        <w:t>static</w:t>
+      </w:r>
+      <w:proofErr w:type="spellEnd"/>
+      <w:r>
+        <w:t xml:space="preserve"> </w:t>
+      </w:r>
+      <w:proofErr w:type="spellStart"/>
+      <w:r>
+        <w:t>information</w:t>
+      </w:r>
+      <w:proofErr w:type="spellEnd"/>
+      <w:r>
+        <w:t xml:space="preserve">, </w:t>
+      </w:r>
+      <w:proofErr w:type="spellStart"/>
+      <w:r>
+        <w:t>such</w:t>
+      </w:r>
+      <w:proofErr w:type="spellEnd"/>
+      <w:r>
+        <w:t xml:space="preserve"> </w:t>
+      </w:r>
+      <w:proofErr w:type="spellStart"/>
+      <w:r>
+        <w:t>as</w:t>
+      </w:r>
+      <w:proofErr w:type="spellEnd"/>
+      <w:r>
+        <w:t xml:space="preserve"> </w:t>
+      </w:r>
+      <w:proofErr w:type="spellStart"/>
+      <w:r>
+        <w:t>curve</w:t>
+      </w:r>
+      <w:proofErr w:type="spellEnd"/>
+      <w:r>
+        <w:t xml:space="preserve"> and local </w:t>
+      </w:r>
+      <w:proofErr w:type="spellStart"/>
+      <w:r>
+        <w:t>regulations</w:t>
+      </w:r>
+      <w:proofErr w:type="spellEnd"/>
+      <w:r>
+        <w:t xml:space="preserve"> (</w:t>
+      </w:r>
+      <w:proofErr w:type="spellStart"/>
+      <w:r>
+        <w:t>speed</w:t>
+      </w:r>
+      <w:proofErr w:type="spellEnd"/>
+      <w:r>
+        <w:t xml:space="preserve"> limit).</w:t>
       </w:r>
     </w:p>
     <w:p>
       <w:pPr>
         <w:numPr>
           <w:ilvl w:val="0"/>
-          <w:numId w:val="3"/>
+          <w:numId w:val="5"/>
         </w:numPr>
       </w:pPr>
-      <w:r>
-        <w:t>Step 2 functionality: step 1 + speed adjustment on dynamic information, such as moving objects (e.g., followed vehicle).</w:t>
+      <w:proofErr w:type="spellStart"/>
+      <w:r>
+        <w:rPr>
+          <w:u w:val="single"/>
+        </w:rPr>
+        <w:t>Step</w:t>
+      </w:r>
+      <w:proofErr w:type="spellEnd"/>
+      <w:r>
+        <w:rPr>
+          <w:u w:val="single"/>
+        </w:rPr>
+        <w:t xml:space="preserve"> 2 </w:t>
+      </w:r>
+      <w:proofErr w:type="spellStart"/>
+      <w:r>
+        <w:rPr>
+          <w:u w:val="single"/>
+        </w:rPr>
+        <w:t>functionality</w:t>
+      </w:r>
+      <w:proofErr w:type="spellEnd"/>
+      <w:r>
+        <w:t xml:space="preserve">: </w:t>
+      </w:r>
+      <w:proofErr w:type="spellStart"/>
+      <w:r>
+        <w:t>step</w:t>
+      </w:r>
+      <w:proofErr w:type="spellEnd"/>
+      <w:r>
+        <w:t xml:space="preserve"> 1 + </w:t>
+      </w:r>
+      <w:proofErr w:type="spellStart"/>
+      <w:r>
+        <w:t>speed</w:t>
+      </w:r>
+      <w:proofErr w:type="spellEnd"/>
+      <w:r>
+        <w:t xml:space="preserve"> </w:t>
+      </w:r>
+      <w:proofErr w:type="spellStart"/>
+      <w:r>
+        <w:t>adjustment</w:t>
+      </w:r>
+      <w:proofErr w:type="spellEnd"/>
+      <w:r>
+        <w:t xml:space="preserve"> </w:t>
+      </w:r>
+      <w:proofErr w:type="spellStart"/>
+      <w:r>
+        <w:t>on</w:t>
+      </w:r>
+      <w:proofErr w:type="spellEnd"/>
+      <w:r>
+        <w:t xml:space="preserve"> </w:t>
+      </w:r>
+      <w:proofErr w:type="spellStart"/>
+      <w:r>
+        <w:t>dynamic</w:t>
+      </w:r>
+      <w:proofErr w:type="spellEnd"/>
+      <w:r>
+        <w:t xml:space="preserve"> </w:t>
+      </w:r>
+      <w:proofErr w:type="spellStart"/>
+      <w:r>
+        <w:t>information</w:t>
+      </w:r>
+      <w:proofErr w:type="spellEnd"/>
+      <w:r>
+        <w:t xml:space="preserve">, </w:t>
+      </w:r>
+      <w:proofErr w:type="spellStart"/>
+      <w:r>
+        <w:t>such</w:t>
+      </w:r>
+      <w:proofErr w:type="spellEnd"/>
+      <w:r>
+        <w:t xml:space="preserve"> </w:t>
+      </w:r>
+      <w:proofErr w:type="spellStart"/>
+      <w:r>
+        <w:t>as</w:t>
+      </w:r>
+      <w:proofErr w:type="spellEnd"/>
+      <w:r>
+        <w:t xml:space="preserve"> </w:t>
+      </w:r>
+      <w:proofErr w:type="spellStart"/>
+      <w:r>
+        <w:t>moving</w:t>
+      </w:r>
+      <w:proofErr w:type="spellEnd"/>
+      <w:r>
+        <w:t xml:space="preserve"> </w:t>
+      </w:r>
+      <w:proofErr w:type="spellStart"/>
+      <w:r>
+        <w:t>objects</w:t>
+      </w:r>
+      <w:proofErr w:type="spellEnd"/>
+      <w:r>
+        <w:t xml:space="preserve"> (</w:t>
+      </w:r>
+      <w:proofErr w:type="spellStart"/>
+      <w:r>
+        <w:t>e.g</w:t>
+      </w:r>
+      <w:proofErr w:type="spellEnd"/>
+      <w:r>
+        <w:t xml:space="preserve">., </w:t>
+      </w:r>
+      <w:proofErr w:type="spellStart"/>
+      <w:r>
+        <w:t>followed</w:t>
+      </w:r>
+      <w:proofErr w:type="spellEnd"/>
+      <w:r>
+        <w:t xml:space="preserve"> </w:t>
+      </w:r>
+      <w:proofErr w:type="spellStart"/>
+      <w:r>
+        <w:t>vehicle</w:t>
+      </w:r>
+      <w:proofErr w:type="spellEnd"/>
+      <w:r>
+        <w:t>).</w:t>
       </w:r>
     </w:p>
     <w:p>
-      <w:r>
-        <w:t>For both: speed range is 0 &lt;= vx &lt;= 150 kph, which therefore includes automatic start/stop functionality.</w:t>
-      </w:r>
+      <w:pPr>
+        <w:ind w:left="720"/>
+      </w:pPr>
     </w:p>
     <w:p>
-      <w:r>
-        <w:t>Step 1 architecture:</w:t>
+      <w:proofErr w:type="spellStart"/>
+      <w:r>
+        <w:t>For</w:t>
+      </w:r>
+      <w:proofErr w:type="spellEnd"/>
+      <w:r>
+        <w:t xml:space="preserve"> </w:t>
+      </w:r>
+      <w:proofErr w:type="spellStart"/>
+      <w:r>
+        <w:t>both</w:t>
+      </w:r>
+      <w:proofErr w:type="spellEnd"/>
+      <w:r>
+        <w:t xml:space="preserve">: </w:t>
+      </w:r>
+      <w:proofErr w:type="spellStart"/>
+      <w:r>
+        <w:t>speed</w:t>
+      </w:r>
+      <w:proofErr w:type="spellEnd"/>
+      <w:r>
+        <w:t xml:space="preserve"> </w:t>
+      </w:r>
+      <w:proofErr w:type="spellStart"/>
+      <w:r>
+        <w:t>range</w:t>
+      </w:r>
+      <w:proofErr w:type="spellEnd"/>
+      <w:r>
+        <w:t xml:space="preserve"> is 0 &lt;= </w:t>
+      </w:r>
+      <w:proofErr w:type="spellStart"/>
+      <w:r>
+        <w:t>vx</w:t>
+      </w:r>
+      <w:proofErr w:type="spellEnd"/>
+      <w:r>
+        <w:t xml:space="preserve"> &lt;= 150 </w:t>
+      </w:r>
+      <w:proofErr w:type="spellStart"/>
+      <w:r>
+        <w:t>kph</w:t>
+      </w:r>
+      <w:proofErr w:type="spellEnd"/>
+      <w:r>
+        <w:t xml:space="preserve">, </w:t>
+      </w:r>
+      <w:proofErr w:type="spellStart"/>
+      <w:r>
+        <w:t>which</w:t>
+      </w:r>
+      <w:proofErr w:type="spellEnd"/>
+      <w:r>
+        <w:t xml:space="preserve"> </w:t>
+      </w:r>
+      <w:proofErr w:type="spellStart"/>
+      <w:r>
+        <w:t>therefore</w:t>
+      </w:r>
+      <w:proofErr w:type="spellEnd"/>
+      <w:r>
+        <w:t xml:space="preserve"> </w:t>
+      </w:r>
+      <w:proofErr w:type="spellStart"/>
+      <w:r>
+        <w:t>includes</w:t>
+      </w:r>
+      <w:proofErr w:type="spellEnd"/>
+      <w:r>
+        <w:t xml:space="preserve"> </w:t>
+      </w:r>
+      <w:proofErr w:type="spellStart"/>
+      <w:r>
+        <w:t>automatic</w:t>
+      </w:r>
+      <w:proofErr w:type="spellEnd"/>
+      <w:r>
+        <w:t xml:space="preserve"> start/stop </w:t>
+      </w:r>
+      <w:proofErr w:type="spellStart"/>
+      <w:r>
+        <w:t>functionality</w:t>
+      </w:r>
+      <w:proofErr w:type="spellEnd"/>
+      <w:r>
+        <w:t>.</w:t>
+      </w:r>
+    </w:p>
+    <w:p>
+      <w:proofErr w:type="spellStart"/>
+      <w:r>
+        <w:t>Step</w:t>
+      </w:r>
+      <w:proofErr w:type="spellEnd"/>
+      <w:r>
+        <w:t xml:space="preserve"> 1 </w:t>
+      </w:r>
+      <w:proofErr w:type="spellStart"/>
+      <w:r>
+        <w:t>architecture</w:t>
+      </w:r>
+      <w:proofErr w:type="spellEnd"/>
+      <w:r>
+        <w:t>:</w:t>
       </w:r>
     </w:p>
     <w:p/>
@@ -175,17 +918,2630 @@
     </w:p>
     <w:p/>
     <w:p>
-      <w:r>
-        <w:t>Step 2 architecture:</w:t>
+      <w:proofErr w:type="spellStart"/>
+      <w:r>
+        <w:t>Corresponding</w:t>
+      </w:r>
+      <w:proofErr w:type="spellEnd"/>
+      <w:r>
+        <w:t xml:space="preserve"> </w:t>
+      </w:r>
+      <w:proofErr w:type="spellStart"/>
+      <w:r>
+        <w:t>Autoware</w:t>
+      </w:r>
+      <w:proofErr w:type="spellEnd"/>
+      <w:r>
+        <w:t xml:space="preserve"> </w:t>
+      </w:r>
+      <w:proofErr w:type="spellStart"/>
+      <w:r>
+        <w:t>Universe</w:t>
+      </w:r>
+      <w:proofErr w:type="spellEnd"/>
+      <w:r>
+        <w:t xml:space="preserve"> </w:t>
+      </w:r>
+      <w:proofErr w:type="spellStart"/>
+      <w:r>
+        <w:t>packages</w:t>
+      </w:r>
+      <w:proofErr w:type="spellEnd"/>
+      <w:r>
+        <w:t>:</w:t>
+      </w:r>
+    </w:p>
+    <w:p/>
+    <w:tbl>
+      <w:tblPr>
+        <w:tblStyle w:val="Rcsostblzat"/>
+        <w:tblW w:w="0" w:type="auto"/>
+        <w:tblLook w:val="04A0" w:firstRow="1" w:lastRow="0" w:firstColumn="1" w:lastColumn="0" w:noHBand="0" w:noVBand="1"/>
+      </w:tblPr>
+      <w:tblGrid>
+        <w:gridCol w:w="1560"/>
+        <w:gridCol w:w="2308"/>
+        <w:gridCol w:w="2508"/>
+        <w:gridCol w:w="2643"/>
+      </w:tblGrid>
+      <w:tr>
+        <w:trPr>
+          <w:trHeight w:val="469"/>
+        </w:trPr>
+        <w:tc>
+          <w:tcPr>
+            <w:tcW w:w="1895" w:type="dxa"/>
+            <w:shd w:val="clear" w:color="auto" w:fill="F2F2F2" w:themeFill="background1" w:themeFillShade="F2"/>
+            <w:vAlign w:val="center"/>
+          </w:tcPr>
+          <w:p>
+            <w:pPr>
+              <w:jc w:val="center"/>
+            </w:pPr>
+            <w:proofErr w:type="spellStart"/>
+            <w:r>
+              <w:t>Component</w:t>
+            </w:r>
+            <w:proofErr w:type="spellEnd"/>
+          </w:p>
+        </w:tc>
+        <w:tc>
+          <w:tcPr>
+            <w:tcW w:w="2308" w:type="dxa"/>
+            <w:shd w:val="clear" w:color="auto" w:fill="F2F2F2" w:themeFill="background1" w:themeFillShade="F2"/>
+            <w:vAlign w:val="center"/>
+          </w:tcPr>
+          <w:p>
+            <w:pPr>
+              <w:jc w:val="center"/>
+            </w:pPr>
+            <w:proofErr w:type="spellStart"/>
+            <w:r>
+              <w:t>Node</w:t>
+            </w:r>
+            <w:proofErr w:type="spellEnd"/>
+            <w:r>
+              <w:t>/</w:t>
+            </w:r>
+            <w:proofErr w:type="spellStart"/>
+            <w:r>
+              <w:t>Package</w:t>
+            </w:r>
+            <w:proofErr w:type="spellEnd"/>
+          </w:p>
+        </w:tc>
+        <w:tc>
+          <w:tcPr>
+            <w:tcW w:w="2508" w:type="dxa"/>
+            <w:shd w:val="clear" w:color="auto" w:fill="F2F2F2" w:themeFill="background1" w:themeFillShade="F2"/>
+            <w:vAlign w:val="center"/>
+          </w:tcPr>
+          <w:p>
+            <w:pPr>
+              <w:jc w:val="center"/>
+            </w:pPr>
+            <w:proofErr w:type="spellStart"/>
+            <w:r>
+              <w:t>Inputs</w:t>
+            </w:r>
+            <w:proofErr w:type="spellEnd"/>
+          </w:p>
+        </w:tc>
+        <w:tc>
+          <w:tcPr>
+            <w:tcW w:w="2308" w:type="dxa"/>
+            <w:shd w:val="clear" w:color="auto" w:fill="F2F2F2" w:themeFill="background1" w:themeFillShade="F2"/>
+            <w:vAlign w:val="center"/>
+          </w:tcPr>
+          <w:p>
+            <w:pPr>
+              <w:jc w:val="center"/>
+            </w:pPr>
+            <w:proofErr w:type="spellStart"/>
+            <w:r>
+              <w:t>Outputs</w:t>
+            </w:r>
+            <w:proofErr w:type="spellEnd"/>
+          </w:p>
+        </w:tc>
+      </w:tr>
+      <w:tr>
+        <w:tc>
+          <w:tcPr>
+            <w:tcW w:w="1895" w:type="dxa"/>
+            <w:shd w:val="clear" w:color="auto" w:fill="F2F2F2" w:themeFill="background1" w:themeFillShade="F2"/>
+          </w:tcPr>
+          <w:p>
+            <w:pPr>
+              <w:rPr>
+                <w:b/>
+                <w:bCs/>
+                <w:sz w:val="18"/>
+                <w:szCs w:val="18"/>
+              </w:rPr>
+            </w:pPr>
+            <w:proofErr w:type="spellStart"/>
+            <w:r>
+              <w:rPr>
+                <w:b/>
+                <w:bCs/>
+                <w:sz w:val="18"/>
+                <w:szCs w:val="18"/>
+              </w:rPr>
+              <w:t>Planning</w:t>
+            </w:r>
+            <w:proofErr w:type="spellEnd"/>
+            <w:r>
+              <w:rPr>
+                <w:b/>
+                <w:bCs/>
+                <w:sz w:val="18"/>
+                <w:szCs w:val="18"/>
+              </w:rPr>
+              <w:t xml:space="preserve"> / </w:t>
+            </w:r>
+            <w:proofErr w:type="spellStart"/>
+            <w:r>
+              <w:rPr>
+                <w:b/>
+                <w:bCs/>
+                <w:sz w:val="18"/>
+                <w:szCs w:val="18"/>
+              </w:rPr>
+              <w:t>Target</w:t>
+            </w:r>
+            <w:proofErr w:type="spellEnd"/>
+            <w:r>
+              <w:rPr>
+                <w:b/>
+                <w:bCs/>
+                <w:sz w:val="18"/>
+                <w:szCs w:val="18"/>
+              </w:rPr>
+              <w:t xml:space="preserve"> </w:t>
+            </w:r>
+            <w:proofErr w:type="spellStart"/>
+            <w:r>
+              <w:rPr>
+                <w:b/>
+                <w:bCs/>
+                <w:sz w:val="18"/>
+                <w:szCs w:val="18"/>
+              </w:rPr>
+              <w:t>speed</w:t>
+            </w:r>
+            <w:proofErr w:type="spellEnd"/>
+            <w:r>
+              <w:rPr>
+                <w:b/>
+                <w:bCs/>
+                <w:sz w:val="18"/>
+                <w:szCs w:val="18"/>
+              </w:rPr>
+              <w:t xml:space="preserve"> </w:t>
+            </w:r>
+            <w:proofErr w:type="spellStart"/>
+            <w:r>
+              <w:rPr>
+                <w:b/>
+                <w:bCs/>
+                <w:sz w:val="18"/>
+                <w:szCs w:val="18"/>
+              </w:rPr>
+              <w:t>calculation</w:t>
+            </w:r>
+            <w:proofErr w:type="spellEnd"/>
+          </w:p>
+        </w:tc>
+        <w:tc>
+          <w:tcPr>
+            <w:tcW w:w="2308" w:type="dxa"/>
+          </w:tcPr>
+          <w:p>
+            <w:pPr>
+              <w:rPr>
+                <w:sz w:val="18"/>
+                <w:szCs w:val="18"/>
+              </w:rPr>
+            </w:pPr>
+            <w:proofErr w:type="spellStart"/>
+            <w:r>
+              <w:rPr>
+                <w:sz w:val="18"/>
+                <w:szCs w:val="18"/>
+              </w:rPr>
+              <w:t>path_smoother</w:t>
+            </w:r>
+            <w:proofErr w:type="spellEnd"/>
+          </w:p>
+          <w:p>
+            <w:pPr>
+              <w:rPr>
+                <w:sz w:val="18"/>
+                <w:szCs w:val="18"/>
+              </w:rPr>
+            </w:pPr>
+          </w:p>
+        </w:tc>
+        <w:tc>
+          <w:tcPr>
+            <w:tcW w:w="2508" w:type="dxa"/>
+          </w:tcPr>
+          <w:p>
+            <w:pPr>
+              <w:rPr>
+                <w:sz w:val="18"/>
+                <w:szCs w:val="18"/>
+              </w:rPr>
+            </w:pPr>
+            <w:proofErr w:type="spellStart"/>
+            <w:r>
+              <w:rPr>
+                <w:sz w:val="18"/>
+                <w:szCs w:val="18"/>
+              </w:rPr>
+              <w:t>behavior_planning</w:t>
+            </w:r>
+            <w:proofErr w:type="spellEnd"/>
+            <w:r>
+              <w:rPr>
+                <w:sz w:val="18"/>
+                <w:szCs w:val="18"/>
+              </w:rPr>
+              <w:t xml:space="preserve"> / </w:t>
+            </w:r>
+            <w:proofErr w:type="spellStart"/>
+            <w:r>
+              <w:rPr>
+                <w:sz w:val="18"/>
+                <w:szCs w:val="18"/>
+              </w:rPr>
+              <w:t>path</w:t>
+            </w:r>
+            <w:proofErr w:type="spellEnd"/>
+            <w:r>
+              <w:rPr>
+                <w:sz w:val="18"/>
+                <w:szCs w:val="18"/>
+              </w:rPr>
+              <w:t>; &lt;</w:t>
+            </w:r>
+            <w:proofErr w:type="spellStart"/>
+            <w:r>
+              <w:rPr>
+                <w:sz w:val="18"/>
+                <w:szCs w:val="18"/>
+              </w:rPr>
+              <w:t>type</w:t>
+            </w:r>
+            <w:proofErr w:type="spellEnd"/>
+            <w:r>
+              <w:rPr>
+                <w:sz w:val="18"/>
+                <w:szCs w:val="18"/>
+              </w:rPr>
+              <w:t xml:space="preserve">: </w:t>
+            </w:r>
+            <w:proofErr w:type="spellStart"/>
+            <w:r>
+              <w:rPr>
+                <w:sz w:val="18"/>
+                <w:szCs w:val="18"/>
+              </w:rPr>
+              <w:t>Path</w:t>
+            </w:r>
+            <w:proofErr w:type="spellEnd"/>
+            <w:r>
+              <w:rPr>
+                <w:sz w:val="18"/>
+                <w:szCs w:val="18"/>
+              </w:rPr>
+              <w:t xml:space="preserve"> </w:t>
+            </w:r>
+            <w:r>
+              <w:rPr>
+                <w:sz w:val="18"/>
+                <w:szCs w:val="18"/>
+              </w:rPr>
+              <w:t>&gt;</w:t>
+            </w:r>
+          </w:p>
+        </w:tc>
+        <w:tc>
+          <w:tcPr>
+            <w:tcW w:w="2308" w:type="dxa"/>
+          </w:tcPr>
+          <w:p>
+            <w:pPr>
+              <w:rPr>
+                <w:sz w:val="18"/>
+                <w:szCs w:val="18"/>
+              </w:rPr>
+            </w:pPr>
+            <w:proofErr w:type="spellStart"/>
+            <w:r>
+              <w:rPr>
+                <w:sz w:val="18"/>
+                <w:szCs w:val="18"/>
+              </w:rPr>
+              <w:t>path_smoother</w:t>
+            </w:r>
+            <w:proofErr w:type="spellEnd"/>
+            <w:r>
+              <w:rPr>
+                <w:sz w:val="18"/>
+                <w:szCs w:val="18"/>
+              </w:rPr>
+              <w:t xml:space="preserve"> / </w:t>
+            </w:r>
+            <w:proofErr w:type="spellStart"/>
+            <w:r>
+              <w:rPr>
+                <w:sz w:val="18"/>
+                <w:szCs w:val="18"/>
+              </w:rPr>
+              <w:t>path</w:t>
+            </w:r>
+            <w:proofErr w:type="spellEnd"/>
+            <w:r>
+              <w:rPr>
+                <w:sz w:val="18"/>
+                <w:szCs w:val="18"/>
+              </w:rPr>
+              <w:t xml:space="preserve"> &lt;</w:t>
+            </w:r>
+            <w:proofErr w:type="spellStart"/>
+            <w:r>
+              <w:rPr>
+                <w:sz w:val="18"/>
+                <w:szCs w:val="18"/>
+              </w:rPr>
+              <w:t>type</w:t>
+            </w:r>
+            <w:proofErr w:type="spellEnd"/>
+            <w:r>
+              <w:rPr>
+                <w:sz w:val="18"/>
+                <w:szCs w:val="18"/>
+              </w:rPr>
+              <w:t xml:space="preserve">: </w:t>
+            </w:r>
+            <w:proofErr w:type="spellStart"/>
+            <w:r>
+              <w:rPr>
+                <w:sz w:val="18"/>
+                <w:szCs w:val="18"/>
+              </w:rPr>
+              <w:t>Path</w:t>
+            </w:r>
+            <w:proofErr w:type="spellEnd"/>
+            <w:r>
+              <w:rPr>
+                <w:sz w:val="18"/>
+                <w:szCs w:val="18"/>
+              </w:rPr>
+              <w:t xml:space="preserve"> </w:t>
+            </w:r>
+            <w:r>
+              <w:rPr>
+                <w:sz w:val="18"/>
+                <w:szCs w:val="18"/>
+              </w:rPr>
+              <w:t>&gt;</w:t>
+            </w:r>
+          </w:p>
+        </w:tc>
+      </w:tr>
+      <w:tr>
+        <w:tc>
+          <w:tcPr>
+            <w:tcW w:w="1895" w:type="dxa"/>
+            <w:shd w:val="clear" w:color="auto" w:fill="F2F2F2" w:themeFill="background1" w:themeFillShade="F2"/>
+          </w:tcPr>
+          <w:p>
+            <w:pPr>
+              <w:rPr>
+                <w:b/>
+                <w:bCs/>
+                <w:sz w:val="18"/>
+                <w:szCs w:val="18"/>
+              </w:rPr>
+            </w:pPr>
+            <w:proofErr w:type="spellStart"/>
+            <w:r>
+              <w:rPr>
+                <w:b/>
+                <w:bCs/>
+                <w:sz w:val="18"/>
+                <w:szCs w:val="18"/>
+              </w:rPr>
+              <w:t>Planning</w:t>
+            </w:r>
+            <w:proofErr w:type="spellEnd"/>
+            <w:r>
+              <w:rPr>
+                <w:b/>
+                <w:bCs/>
+                <w:sz w:val="18"/>
+                <w:szCs w:val="18"/>
+              </w:rPr>
+              <w:t xml:space="preserve"> / </w:t>
+            </w:r>
+            <w:proofErr w:type="spellStart"/>
+            <w:r>
+              <w:rPr>
+                <w:b/>
+                <w:bCs/>
+                <w:sz w:val="18"/>
+                <w:szCs w:val="18"/>
+              </w:rPr>
+              <w:t>Target</w:t>
+            </w:r>
+            <w:proofErr w:type="spellEnd"/>
+            <w:r>
+              <w:rPr>
+                <w:b/>
+                <w:bCs/>
+                <w:sz w:val="18"/>
+                <w:szCs w:val="18"/>
+              </w:rPr>
+              <w:t xml:space="preserve"> </w:t>
+            </w:r>
+            <w:proofErr w:type="spellStart"/>
+            <w:r>
+              <w:rPr>
+                <w:b/>
+                <w:bCs/>
+                <w:sz w:val="18"/>
+                <w:szCs w:val="18"/>
+              </w:rPr>
+              <w:t>speed</w:t>
+            </w:r>
+            <w:proofErr w:type="spellEnd"/>
+            <w:r>
+              <w:rPr>
+                <w:b/>
+                <w:bCs/>
+                <w:sz w:val="18"/>
+                <w:szCs w:val="18"/>
+              </w:rPr>
+              <w:t xml:space="preserve"> </w:t>
+            </w:r>
+            <w:proofErr w:type="spellStart"/>
+            <w:r>
+              <w:rPr>
+                <w:b/>
+                <w:bCs/>
+                <w:sz w:val="18"/>
+                <w:szCs w:val="18"/>
+              </w:rPr>
+              <w:t>calculation</w:t>
+            </w:r>
+            <w:proofErr w:type="spellEnd"/>
+          </w:p>
+        </w:tc>
+        <w:tc>
+          <w:tcPr>
+            <w:tcW w:w="2308" w:type="dxa"/>
+          </w:tcPr>
+          <w:p>
+            <w:pPr>
+              <w:rPr>
+                <w:sz w:val="18"/>
+                <w:szCs w:val="18"/>
+              </w:rPr>
+            </w:pPr>
+            <w:proofErr w:type="spellStart"/>
+            <w:r>
+              <w:rPr>
+                <w:sz w:val="18"/>
+                <w:szCs w:val="18"/>
+              </w:rPr>
+              <w:t>obstacle_velocity_limiter</w:t>
+            </w:r>
+            <w:proofErr w:type="spellEnd"/>
+          </w:p>
+        </w:tc>
+        <w:tc>
+          <w:tcPr>
+            <w:tcW w:w="2508" w:type="dxa"/>
+          </w:tcPr>
+          <w:p>
+            <w:pPr>
+              <w:rPr>
+                <w:sz w:val="18"/>
+                <w:szCs w:val="18"/>
+              </w:rPr>
+            </w:pPr>
+            <w:proofErr w:type="spellStart"/>
+            <w:r>
+              <w:rPr>
+                <w:sz w:val="18"/>
+                <w:szCs w:val="18"/>
+              </w:rPr>
+              <w:t>motion_planning</w:t>
+            </w:r>
+            <w:proofErr w:type="spellEnd"/>
+            <w:r>
+              <w:rPr>
+                <w:sz w:val="18"/>
+                <w:szCs w:val="18"/>
+              </w:rPr>
+              <w:t xml:space="preserve"> </w:t>
+            </w:r>
+            <w:r>
+              <w:rPr>
+                <w:sz w:val="18"/>
+                <w:szCs w:val="18"/>
+              </w:rPr>
+              <w:t>/</w:t>
+            </w:r>
+            <w:r>
+              <w:rPr>
+                <w:sz w:val="18"/>
+                <w:szCs w:val="18"/>
+              </w:rPr>
+              <w:t xml:space="preserve"> </w:t>
+            </w:r>
+            <w:proofErr w:type="spellStart"/>
+            <w:r>
+              <w:rPr>
+                <w:sz w:val="18"/>
+                <w:szCs w:val="18"/>
+              </w:rPr>
+              <w:t>obstacle_avoidance_planner</w:t>
+            </w:r>
+            <w:proofErr w:type="spellEnd"/>
+            <w:r>
+              <w:rPr>
+                <w:sz w:val="18"/>
+                <w:szCs w:val="18"/>
+              </w:rPr>
+              <w:t xml:space="preserve"> </w:t>
+            </w:r>
+            <w:r>
+              <w:rPr>
+                <w:sz w:val="18"/>
+                <w:szCs w:val="18"/>
+              </w:rPr>
+              <w:t>/</w:t>
+            </w:r>
+            <w:r>
+              <w:rPr>
+                <w:sz w:val="18"/>
+                <w:szCs w:val="18"/>
+              </w:rPr>
+              <w:t xml:space="preserve"> </w:t>
+            </w:r>
+            <w:proofErr w:type="spellStart"/>
+            <w:r>
+              <w:rPr>
+                <w:sz w:val="18"/>
+                <w:szCs w:val="18"/>
+              </w:rPr>
+              <w:t>trajectory</w:t>
+            </w:r>
+            <w:proofErr w:type="spellEnd"/>
+            <w:r>
+              <w:rPr>
+                <w:sz w:val="18"/>
+                <w:szCs w:val="18"/>
+              </w:rPr>
+              <w:t xml:space="preserve"> </w:t>
+            </w:r>
+          </w:p>
+          <w:p>
+            <w:pPr>
+              <w:rPr>
+                <w:sz w:val="18"/>
+                <w:szCs w:val="18"/>
+              </w:rPr>
+            </w:pPr>
+            <w:r>
+              <w:rPr>
+                <w:sz w:val="18"/>
+                <w:szCs w:val="18"/>
+              </w:rPr>
+              <w:lastRenderedPageBreak/>
+              <w:t>&lt;</w:t>
+            </w:r>
+            <w:proofErr w:type="spellStart"/>
+            <w:r>
+              <w:rPr>
+                <w:sz w:val="18"/>
+                <w:szCs w:val="18"/>
+              </w:rPr>
+              <w:t>type</w:t>
+            </w:r>
+            <w:proofErr w:type="spellEnd"/>
+            <w:r>
+              <w:rPr>
+                <w:sz w:val="18"/>
+                <w:szCs w:val="18"/>
+              </w:rPr>
+              <w:t xml:space="preserve">: </w:t>
+            </w:r>
+            <w:proofErr w:type="spellStart"/>
+            <w:r>
+              <w:rPr>
+                <w:sz w:val="18"/>
+                <w:szCs w:val="18"/>
+              </w:rPr>
+              <w:t>Trajectory</w:t>
+            </w:r>
+            <w:proofErr w:type="spellEnd"/>
+            <w:r>
+              <w:rPr>
+                <w:sz w:val="18"/>
+                <w:szCs w:val="18"/>
+              </w:rPr>
+              <w:t>&gt;</w:t>
+            </w:r>
+          </w:p>
+        </w:tc>
+        <w:tc>
+          <w:tcPr>
+            <w:tcW w:w="2308" w:type="dxa"/>
+          </w:tcPr>
+          <w:p>
+            <w:pPr>
+              <w:rPr>
+                <w:sz w:val="18"/>
+                <w:szCs w:val="18"/>
+              </w:rPr>
+            </w:pPr>
+            <w:proofErr w:type="spellStart"/>
+            <w:r>
+              <w:rPr>
+                <w:sz w:val="18"/>
+                <w:szCs w:val="18"/>
+              </w:rPr>
+              <w:lastRenderedPageBreak/>
+              <w:t>motion_planning</w:t>
+            </w:r>
+            <w:proofErr w:type="spellEnd"/>
+            <w:r>
+              <w:rPr>
+                <w:sz w:val="18"/>
+                <w:szCs w:val="18"/>
+              </w:rPr>
+              <w:t xml:space="preserve"> </w:t>
+            </w:r>
+            <w:r>
+              <w:rPr>
+                <w:sz w:val="18"/>
+                <w:szCs w:val="18"/>
+              </w:rPr>
+              <w:t>/</w:t>
+            </w:r>
+            <w:r>
+              <w:rPr>
+                <w:sz w:val="18"/>
+                <w:szCs w:val="18"/>
+              </w:rPr>
+              <w:t xml:space="preserve"> </w:t>
+            </w:r>
+            <w:proofErr w:type="spellStart"/>
+            <w:r>
+              <w:rPr>
+                <w:sz w:val="18"/>
+                <w:szCs w:val="18"/>
+              </w:rPr>
+              <w:t>obstacle_velocity_limiter</w:t>
+            </w:r>
+            <w:proofErr w:type="spellEnd"/>
+            <w:r>
+              <w:rPr>
+                <w:sz w:val="18"/>
+                <w:szCs w:val="18"/>
+              </w:rPr>
+              <w:t xml:space="preserve"> </w:t>
+            </w:r>
+            <w:r>
+              <w:rPr>
+                <w:sz w:val="18"/>
+                <w:szCs w:val="18"/>
+              </w:rPr>
+              <w:t>/</w:t>
+            </w:r>
+            <w:r>
+              <w:rPr>
+                <w:sz w:val="18"/>
+                <w:szCs w:val="18"/>
+              </w:rPr>
+              <w:t xml:space="preserve"> </w:t>
+            </w:r>
+            <w:proofErr w:type="spellStart"/>
+            <w:r>
+              <w:rPr>
+                <w:sz w:val="18"/>
+                <w:szCs w:val="18"/>
+              </w:rPr>
+              <w:t>trajectory</w:t>
+            </w:r>
+            <w:proofErr w:type="spellEnd"/>
+            <w:r>
+              <w:rPr>
+                <w:sz w:val="18"/>
+                <w:szCs w:val="18"/>
+              </w:rPr>
+              <w:t xml:space="preserve"> </w:t>
+            </w:r>
+          </w:p>
+          <w:p>
+            <w:pPr>
+              <w:rPr>
+                <w:sz w:val="18"/>
+                <w:szCs w:val="18"/>
+              </w:rPr>
+            </w:pPr>
+            <w:r>
+              <w:rPr>
+                <w:sz w:val="18"/>
+                <w:szCs w:val="18"/>
+              </w:rPr>
+              <w:lastRenderedPageBreak/>
+              <w:t>&lt;</w:t>
+            </w:r>
+            <w:proofErr w:type="spellStart"/>
+            <w:r>
+              <w:rPr>
+                <w:sz w:val="18"/>
+                <w:szCs w:val="18"/>
+              </w:rPr>
+              <w:t>type</w:t>
+            </w:r>
+            <w:proofErr w:type="spellEnd"/>
+            <w:r>
+              <w:rPr>
+                <w:sz w:val="18"/>
+                <w:szCs w:val="18"/>
+              </w:rPr>
+              <w:t xml:space="preserve">: </w:t>
+            </w:r>
+            <w:proofErr w:type="spellStart"/>
+            <w:r>
+              <w:rPr>
+                <w:sz w:val="18"/>
+                <w:szCs w:val="18"/>
+              </w:rPr>
+              <w:t>Trajectory</w:t>
+            </w:r>
+            <w:proofErr w:type="spellEnd"/>
+            <w:r>
+              <w:rPr>
+                <w:sz w:val="18"/>
+                <w:szCs w:val="18"/>
+              </w:rPr>
+              <w:t>&gt;</w:t>
+            </w:r>
+          </w:p>
+        </w:tc>
+      </w:tr>
+      <w:tr>
+        <w:tc>
+          <w:tcPr>
+            <w:tcW w:w="1895" w:type="dxa"/>
+            <w:shd w:val="clear" w:color="auto" w:fill="F2F2F2" w:themeFill="background1" w:themeFillShade="F2"/>
+          </w:tcPr>
+          <w:p>
+            <w:pPr>
+              <w:rPr>
+                <w:b/>
+                <w:bCs/>
+                <w:sz w:val="18"/>
+                <w:szCs w:val="18"/>
+              </w:rPr>
+            </w:pPr>
+            <w:proofErr w:type="spellStart"/>
+            <w:r>
+              <w:rPr>
+                <w:b/>
+                <w:bCs/>
+                <w:sz w:val="18"/>
+                <w:szCs w:val="18"/>
+              </w:rPr>
+              <w:lastRenderedPageBreak/>
+              <w:t>Planning</w:t>
+            </w:r>
+            <w:proofErr w:type="spellEnd"/>
+            <w:r>
+              <w:rPr>
+                <w:b/>
+                <w:bCs/>
+                <w:sz w:val="18"/>
+                <w:szCs w:val="18"/>
+              </w:rPr>
+              <w:t xml:space="preserve"> / </w:t>
+            </w:r>
+            <w:proofErr w:type="spellStart"/>
+            <w:r>
+              <w:rPr>
+                <w:b/>
+                <w:bCs/>
+                <w:sz w:val="18"/>
+                <w:szCs w:val="18"/>
+              </w:rPr>
+              <w:t>Target</w:t>
+            </w:r>
+            <w:proofErr w:type="spellEnd"/>
+            <w:r>
+              <w:rPr>
+                <w:b/>
+                <w:bCs/>
+                <w:sz w:val="18"/>
+                <w:szCs w:val="18"/>
+              </w:rPr>
+              <w:t xml:space="preserve"> </w:t>
+            </w:r>
+            <w:proofErr w:type="spellStart"/>
+            <w:r>
+              <w:rPr>
+                <w:b/>
+                <w:bCs/>
+                <w:sz w:val="18"/>
+                <w:szCs w:val="18"/>
+              </w:rPr>
+              <w:t>speed</w:t>
+            </w:r>
+            <w:proofErr w:type="spellEnd"/>
+            <w:r>
+              <w:rPr>
+                <w:b/>
+                <w:bCs/>
+                <w:sz w:val="18"/>
+                <w:szCs w:val="18"/>
+              </w:rPr>
+              <w:t xml:space="preserve"> </w:t>
+            </w:r>
+            <w:proofErr w:type="spellStart"/>
+            <w:r>
+              <w:rPr>
+                <w:b/>
+                <w:bCs/>
+                <w:sz w:val="18"/>
+                <w:szCs w:val="18"/>
+              </w:rPr>
+              <w:t>calculation</w:t>
+            </w:r>
+            <w:proofErr w:type="spellEnd"/>
+          </w:p>
+        </w:tc>
+        <w:tc>
+          <w:tcPr>
+            <w:tcW w:w="2308" w:type="dxa"/>
+          </w:tcPr>
+          <w:p>
+            <w:pPr>
+              <w:rPr>
+                <w:sz w:val="18"/>
+                <w:szCs w:val="18"/>
+              </w:rPr>
+            </w:pPr>
+            <w:proofErr w:type="spellStart"/>
+            <w:r>
+              <w:rPr>
+                <w:sz w:val="18"/>
+                <w:szCs w:val="18"/>
+              </w:rPr>
+              <w:t>motion_velocity_smoother</w:t>
+            </w:r>
+            <w:proofErr w:type="spellEnd"/>
+          </w:p>
+        </w:tc>
+        <w:tc>
+          <w:tcPr>
+            <w:tcW w:w="2508" w:type="dxa"/>
+          </w:tcPr>
+          <w:p>
+            <w:pPr>
+              <w:rPr>
+                <w:sz w:val="18"/>
+                <w:szCs w:val="18"/>
+              </w:rPr>
+            </w:pPr>
+            <w:proofErr w:type="spellStart"/>
+            <w:r>
+              <w:rPr>
+                <w:sz w:val="18"/>
+                <w:szCs w:val="18"/>
+              </w:rPr>
+              <w:t>t</w:t>
+            </w:r>
+            <w:r>
+              <w:rPr>
+                <w:sz w:val="18"/>
+                <w:szCs w:val="18"/>
+              </w:rPr>
+              <w:t>rajectory</w:t>
+            </w:r>
+            <w:proofErr w:type="spellEnd"/>
+            <w:r>
+              <w:rPr>
+                <w:sz w:val="18"/>
+                <w:szCs w:val="18"/>
+              </w:rPr>
+              <w:t xml:space="preserve"> </w:t>
+            </w:r>
+          </w:p>
+          <w:p>
+            <w:pPr>
+              <w:rPr>
+                <w:sz w:val="18"/>
+                <w:szCs w:val="18"/>
+              </w:rPr>
+            </w:pPr>
+            <w:r>
+              <w:rPr>
+                <w:sz w:val="18"/>
+                <w:szCs w:val="18"/>
+              </w:rPr>
+              <w:t>&lt;</w:t>
+            </w:r>
+            <w:proofErr w:type="spellStart"/>
+            <w:r>
+              <w:rPr>
+                <w:sz w:val="18"/>
+                <w:szCs w:val="18"/>
+              </w:rPr>
+              <w:t>type</w:t>
+            </w:r>
+            <w:proofErr w:type="spellEnd"/>
+            <w:r>
+              <w:rPr>
+                <w:sz w:val="18"/>
+                <w:szCs w:val="18"/>
+              </w:rPr>
+              <w:t xml:space="preserve">: </w:t>
+            </w:r>
+            <w:proofErr w:type="spellStart"/>
+            <w:r>
+              <w:rPr>
+                <w:sz w:val="18"/>
+                <w:szCs w:val="18"/>
+              </w:rPr>
+              <w:t>Trajectory</w:t>
+            </w:r>
+            <w:proofErr w:type="spellEnd"/>
+            <w:r>
+              <w:rPr>
+                <w:sz w:val="18"/>
+                <w:szCs w:val="18"/>
+              </w:rPr>
+              <w:t>&gt;</w:t>
+            </w:r>
+          </w:p>
+        </w:tc>
+        <w:tc>
+          <w:tcPr>
+            <w:tcW w:w="2308" w:type="dxa"/>
+          </w:tcPr>
+          <w:p>
+            <w:pPr>
+              <w:rPr>
+                <w:sz w:val="18"/>
+                <w:szCs w:val="18"/>
+              </w:rPr>
+            </w:pPr>
+            <w:r>
+              <w:rPr>
+                <w:sz w:val="18"/>
+                <w:szCs w:val="18"/>
+              </w:rPr>
+              <w:t>/</w:t>
+            </w:r>
+            <w:proofErr w:type="spellStart"/>
+            <w:r>
+              <w:rPr>
+                <w:sz w:val="18"/>
+                <w:szCs w:val="18"/>
+              </w:rPr>
+              <w:t>planning</w:t>
+            </w:r>
+            <w:proofErr w:type="spellEnd"/>
+            <w:r>
+              <w:rPr>
+                <w:sz w:val="18"/>
+                <w:szCs w:val="18"/>
+              </w:rPr>
+              <w:t xml:space="preserve"> </w:t>
+            </w:r>
+            <w:r>
+              <w:rPr>
+                <w:sz w:val="18"/>
+                <w:szCs w:val="18"/>
+              </w:rPr>
+              <w:t>/</w:t>
+            </w:r>
+            <w:r>
+              <w:rPr>
+                <w:sz w:val="18"/>
+                <w:szCs w:val="18"/>
+              </w:rPr>
+              <w:t xml:space="preserve"> </w:t>
+            </w:r>
+            <w:proofErr w:type="spellStart"/>
+            <w:r>
+              <w:rPr>
+                <w:sz w:val="18"/>
+                <w:szCs w:val="18"/>
+              </w:rPr>
+              <w:t>scenario_planning</w:t>
+            </w:r>
+            <w:proofErr w:type="spellEnd"/>
+            <w:r>
+              <w:rPr>
+                <w:sz w:val="18"/>
+                <w:szCs w:val="18"/>
+              </w:rPr>
+              <w:t xml:space="preserve"> </w:t>
+            </w:r>
+            <w:r>
+              <w:rPr>
+                <w:sz w:val="18"/>
+                <w:szCs w:val="18"/>
+              </w:rPr>
+              <w:t>/</w:t>
+            </w:r>
+            <w:r>
+              <w:rPr>
+                <w:sz w:val="18"/>
+                <w:szCs w:val="18"/>
+              </w:rPr>
+              <w:t xml:space="preserve"> </w:t>
+            </w:r>
+            <w:proofErr w:type="spellStart"/>
+            <w:r>
+              <w:rPr>
+                <w:sz w:val="18"/>
+                <w:szCs w:val="18"/>
+              </w:rPr>
+              <w:t>motion_velocity_smoother</w:t>
+            </w:r>
+            <w:proofErr w:type="spellEnd"/>
+            <w:r>
+              <w:rPr>
+                <w:sz w:val="18"/>
+                <w:szCs w:val="18"/>
+              </w:rPr>
+              <w:t xml:space="preserve"> </w:t>
+            </w:r>
+            <w:r>
+              <w:rPr>
+                <w:sz w:val="18"/>
+                <w:szCs w:val="18"/>
+              </w:rPr>
+              <w:t>/</w:t>
+            </w:r>
+            <w:r>
+              <w:rPr>
+                <w:sz w:val="18"/>
+                <w:szCs w:val="18"/>
+              </w:rPr>
+              <w:t xml:space="preserve"> </w:t>
+            </w:r>
+            <w:proofErr w:type="spellStart"/>
+            <w:r>
+              <w:rPr>
+                <w:sz w:val="18"/>
+                <w:szCs w:val="18"/>
+              </w:rPr>
+              <w:t>trajectory</w:t>
+            </w:r>
+            <w:proofErr w:type="spellEnd"/>
+            <w:r>
+              <w:rPr>
+                <w:sz w:val="18"/>
+                <w:szCs w:val="18"/>
+              </w:rPr>
+              <w:t xml:space="preserve"> </w:t>
+            </w:r>
+          </w:p>
+          <w:p>
+            <w:pPr>
+              <w:rPr>
+                <w:sz w:val="18"/>
+                <w:szCs w:val="18"/>
+              </w:rPr>
+            </w:pPr>
+            <w:r>
+              <w:rPr>
+                <w:sz w:val="18"/>
+                <w:szCs w:val="18"/>
+              </w:rPr>
+              <w:t>&lt;</w:t>
+            </w:r>
+            <w:proofErr w:type="spellStart"/>
+            <w:r>
+              <w:rPr>
+                <w:sz w:val="18"/>
+                <w:szCs w:val="18"/>
+              </w:rPr>
+              <w:t>type</w:t>
+            </w:r>
+            <w:proofErr w:type="spellEnd"/>
+            <w:r>
+              <w:rPr>
+                <w:sz w:val="18"/>
+                <w:szCs w:val="18"/>
+              </w:rPr>
+              <w:t xml:space="preserve">: </w:t>
+            </w:r>
+            <w:proofErr w:type="spellStart"/>
+            <w:r>
+              <w:rPr>
+                <w:sz w:val="18"/>
+                <w:szCs w:val="18"/>
+              </w:rPr>
+              <w:t>Trajectory</w:t>
+            </w:r>
+            <w:proofErr w:type="spellEnd"/>
+            <w:r>
+              <w:rPr>
+                <w:sz w:val="18"/>
+                <w:szCs w:val="18"/>
+              </w:rPr>
+              <w:t>&gt;</w:t>
+            </w:r>
+          </w:p>
+        </w:tc>
+      </w:tr>
+      <w:tr>
+        <w:tc>
+          <w:tcPr>
+            <w:tcW w:w="1895" w:type="dxa"/>
+            <w:shd w:val="clear" w:color="auto" w:fill="F2F2F2" w:themeFill="background1" w:themeFillShade="F2"/>
+          </w:tcPr>
+          <w:p>
+            <w:pPr>
+              <w:rPr>
+                <w:b/>
+                <w:bCs/>
+                <w:sz w:val="18"/>
+                <w:szCs w:val="18"/>
+              </w:rPr>
+            </w:pPr>
+            <w:proofErr w:type="spellStart"/>
+            <w:r>
+              <w:rPr>
+                <w:b/>
+                <w:bCs/>
+                <w:sz w:val="18"/>
+                <w:szCs w:val="18"/>
+              </w:rPr>
+              <w:t>Detection</w:t>
+            </w:r>
+            <w:proofErr w:type="spellEnd"/>
+            <w:r>
+              <w:rPr>
+                <w:b/>
+                <w:bCs/>
+                <w:sz w:val="18"/>
+                <w:szCs w:val="18"/>
+              </w:rPr>
+              <w:t xml:space="preserve"> / </w:t>
+            </w:r>
+            <w:proofErr w:type="spellStart"/>
+            <w:r>
+              <w:rPr>
+                <w:b/>
+                <w:bCs/>
+                <w:sz w:val="18"/>
+                <w:szCs w:val="18"/>
+              </w:rPr>
+              <w:t>MapAdapter</w:t>
+            </w:r>
+            <w:proofErr w:type="spellEnd"/>
+          </w:p>
+        </w:tc>
+        <w:tc>
+          <w:tcPr>
+            <w:tcW w:w="2308" w:type="dxa"/>
+          </w:tcPr>
+          <w:p>
+            <w:pPr>
+              <w:rPr>
+                <w:sz w:val="18"/>
+                <w:szCs w:val="18"/>
+              </w:rPr>
+            </w:pPr>
+            <w:proofErr w:type="spellStart"/>
+            <w:r>
+              <w:rPr>
+                <w:sz w:val="18"/>
+                <w:szCs w:val="18"/>
+              </w:rPr>
+              <w:t>map_projection_loader</w:t>
+            </w:r>
+            <w:proofErr w:type="spellEnd"/>
+          </w:p>
+        </w:tc>
+        <w:tc>
+          <w:tcPr>
+            <w:tcW w:w="2508" w:type="dxa"/>
+          </w:tcPr>
+          <w:p>
+            <w:pPr>
+              <w:rPr>
+                <w:sz w:val="18"/>
+                <w:szCs w:val="18"/>
+              </w:rPr>
+            </w:pPr>
+          </w:p>
+        </w:tc>
+        <w:tc>
+          <w:tcPr>
+            <w:tcW w:w="2308" w:type="dxa"/>
+          </w:tcPr>
+          <w:p>
+            <w:pPr>
+              <w:rPr>
+                <w:sz w:val="18"/>
+                <w:szCs w:val="18"/>
+              </w:rPr>
+            </w:pPr>
+            <w:proofErr w:type="spellStart"/>
+            <w:r>
+              <w:rPr>
+                <w:sz w:val="18"/>
+                <w:szCs w:val="18"/>
+              </w:rPr>
+              <w:t>map_projector_info</w:t>
+            </w:r>
+            <w:proofErr w:type="spellEnd"/>
+          </w:p>
+          <w:p>
+            <w:pPr>
+              <w:rPr>
+                <w:sz w:val="18"/>
+                <w:szCs w:val="18"/>
+              </w:rPr>
+            </w:pPr>
+            <w:r>
+              <w:rPr>
+                <w:sz w:val="18"/>
+                <w:szCs w:val="18"/>
+              </w:rPr>
+              <w:t>&lt;</w:t>
+            </w:r>
+            <w:proofErr w:type="spellStart"/>
+            <w:r>
+              <w:rPr>
+                <w:sz w:val="18"/>
+                <w:szCs w:val="18"/>
+              </w:rPr>
+              <w:t>type</w:t>
+            </w:r>
+            <w:proofErr w:type="spellEnd"/>
+            <w:r>
+              <w:rPr>
+                <w:sz w:val="18"/>
+                <w:szCs w:val="18"/>
+              </w:rPr>
+              <w:t>: &gt;</w:t>
+            </w:r>
+          </w:p>
+        </w:tc>
+      </w:tr>
+      <w:tr>
+        <w:tc>
+          <w:tcPr>
+            <w:tcW w:w="1895" w:type="dxa"/>
+            <w:shd w:val="clear" w:color="auto" w:fill="F2F2F2" w:themeFill="background1" w:themeFillShade="F2"/>
+          </w:tcPr>
+          <w:p>
+            <w:pPr>
+              <w:rPr>
+                <w:b/>
+                <w:bCs/>
+                <w:sz w:val="18"/>
+                <w:szCs w:val="18"/>
+              </w:rPr>
+            </w:pPr>
+            <w:proofErr w:type="spellStart"/>
+            <w:r>
+              <w:rPr>
+                <w:b/>
+                <w:bCs/>
+                <w:sz w:val="18"/>
+                <w:szCs w:val="18"/>
+              </w:rPr>
+              <w:t>Detection</w:t>
+            </w:r>
+            <w:proofErr w:type="spellEnd"/>
+            <w:r>
+              <w:rPr>
+                <w:b/>
+                <w:bCs/>
+                <w:sz w:val="18"/>
+                <w:szCs w:val="18"/>
+              </w:rPr>
+              <w:t xml:space="preserve"> / </w:t>
+            </w:r>
+            <w:proofErr w:type="spellStart"/>
+            <w:r>
+              <w:rPr>
+                <w:b/>
+                <w:bCs/>
+                <w:sz w:val="18"/>
+                <w:szCs w:val="18"/>
+              </w:rPr>
+              <w:t>MapAdapter</w:t>
+            </w:r>
+            <w:proofErr w:type="spellEnd"/>
+          </w:p>
+        </w:tc>
+        <w:tc>
+          <w:tcPr>
+            <w:tcW w:w="2308" w:type="dxa"/>
+          </w:tcPr>
+          <w:p>
+            <w:pPr>
+              <w:rPr>
+                <w:sz w:val="18"/>
+                <w:szCs w:val="18"/>
+              </w:rPr>
+            </w:pPr>
+            <w:r>
+              <w:rPr>
+                <w:sz w:val="18"/>
+                <w:szCs w:val="18"/>
+              </w:rPr>
+              <w:t>lanelet2_map_loader</w:t>
+            </w:r>
+          </w:p>
+        </w:tc>
+        <w:tc>
+          <w:tcPr>
+            <w:tcW w:w="2508" w:type="dxa"/>
+          </w:tcPr>
+          <w:p>
+            <w:pPr>
+              <w:rPr>
+                <w:sz w:val="18"/>
+                <w:szCs w:val="18"/>
+              </w:rPr>
+            </w:pPr>
+            <w:proofErr w:type="spellStart"/>
+            <w:r>
+              <w:rPr>
+                <w:sz w:val="18"/>
+                <w:szCs w:val="18"/>
+              </w:rPr>
+              <w:t>map_projector_info</w:t>
+            </w:r>
+            <w:proofErr w:type="spellEnd"/>
+          </w:p>
+          <w:p>
+            <w:pPr>
+              <w:rPr>
+                <w:sz w:val="18"/>
+                <w:szCs w:val="18"/>
+              </w:rPr>
+            </w:pPr>
+            <w:r>
+              <w:rPr>
+                <w:sz w:val="18"/>
+                <w:szCs w:val="18"/>
+              </w:rPr>
+              <w:t>&lt;</w:t>
+            </w:r>
+            <w:proofErr w:type="spellStart"/>
+            <w:r>
+              <w:rPr>
+                <w:sz w:val="18"/>
+                <w:szCs w:val="18"/>
+              </w:rPr>
+              <w:t>type</w:t>
+            </w:r>
+            <w:proofErr w:type="spellEnd"/>
+            <w:r>
+              <w:rPr>
+                <w:sz w:val="18"/>
+                <w:szCs w:val="18"/>
+              </w:rPr>
+              <w:t>: &gt;</w:t>
+            </w:r>
+          </w:p>
+        </w:tc>
+        <w:tc>
+          <w:tcPr>
+            <w:tcW w:w="2308" w:type="dxa"/>
+          </w:tcPr>
+          <w:p>
+            <w:pPr>
+              <w:rPr>
+                <w:sz w:val="18"/>
+                <w:szCs w:val="18"/>
+              </w:rPr>
+            </w:pPr>
+            <w:r>
+              <w:rPr>
+                <w:sz w:val="18"/>
+                <w:szCs w:val="18"/>
+              </w:rPr>
+              <w:t>/map</w:t>
+            </w:r>
+          </w:p>
+          <w:p>
+            <w:pPr>
+              <w:rPr>
+                <w:sz w:val="18"/>
+                <w:szCs w:val="18"/>
+              </w:rPr>
+            </w:pPr>
+            <w:r>
+              <w:rPr>
+                <w:sz w:val="18"/>
+                <w:szCs w:val="18"/>
+              </w:rPr>
+              <w:t>/</w:t>
+            </w:r>
+            <w:proofErr w:type="spellStart"/>
+            <w:r>
+              <w:rPr>
+                <w:sz w:val="18"/>
+                <w:szCs w:val="18"/>
+              </w:rPr>
+              <w:t>vector_map</w:t>
+            </w:r>
+            <w:proofErr w:type="spellEnd"/>
+          </w:p>
+        </w:tc>
+      </w:tr>
+      <w:tr>
+        <w:tc>
+          <w:tcPr>
+            <w:tcW w:w="1895" w:type="dxa"/>
+            <w:shd w:val="clear" w:color="auto" w:fill="F2F2F2" w:themeFill="background1" w:themeFillShade="F2"/>
+          </w:tcPr>
+          <w:p>
+            <w:pPr>
+              <w:rPr>
+                <w:b/>
+                <w:bCs/>
+                <w:sz w:val="18"/>
+                <w:szCs w:val="18"/>
+              </w:rPr>
+            </w:pPr>
+            <w:proofErr w:type="spellStart"/>
+            <w:r>
+              <w:rPr>
+                <w:b/>
+                <w:bCs/>
+                <w:sz w:val="18"/>
+                <w:szCs w:val="18"/>
+              </w:rPr>
+              <w:t>Vehicle</w:t>
+            </w:r>
+            <w:proofErr w:type="spellEnd"/>
+            <w:r>
+              <w:rPr>
+                <w:b/>
+                <w:bCs/>
+                <w:sz w:val="18"/>
+                <w:szCs w:val="18"/>
+              </w:rPr>
+              <w:t xml:space="preserve"> </w:t>
+            </w:r>
+            <w:proofErr w:type="spellStart"/>
+            <w:r>
+              <w:rPr>
+                <w:b/>
+                <w:bCs/>
+                <w:sz w:val="18"/>
+                <w:szCs w:val="18"/>
+              </w:rPr>
+              <w:t>Control</w:t>
+            </w:r>
+            <w:proofErr w:type="spellEnd"/>
+            <w:r>
+              <w:rPr>
+                <w:b/>
+                <w:bCs/>
+                <w:sz w:val="18"/>
+                <w:szCs w:val="18"/>
+              </w:rPr>
+              <w:t xml:space="preserve"> / </w:t>
+            </w:r>
+            <w:proofErr w:type="spellStart"/>
+            <w:r>
+              <w:rPr>
+                <w:b/>
+                <w:bCs/>
+                <w:sz w:val="18"/>
+                <w:szCs w:val="18"/>
+              </w:rPr>
+              <w:t>Speed</w:t>
+            </w:r>
+            <w:proofErr w:type="spellEnd"/>
+            <w:r>
+              <w:rPr>
+                <w:b/>
+                <w:bCs/>
+                <w:sz w:val="18"/>
+                <w:szCs w:val="18"/>
+              </w:rPr>
+              <w:t xml:space="preserve"> </w:t>
+            </w:r>
+            <w:proofErr w:type="spellStart"/>
+            <w:r>
+              <w:rPr>
+                <w:b/>
+                <w:bCs/>
+                <w:sz w:val="18"/>
+                <w:szCs w:val="18"/>
+              </w:rPr>
+              <w:t>Conditioner</w:t>
+            </w:r>
+            <w:proofErr w:type="spellEnd"/>
+          </w:p>
+        </w:tc>
+        <w:tc>
+          <w:tcPr>
+            <w:tcW w:w="2308" w:type="dxa"/>
+          </w:tcPr>
+          <w:p>
+            <w:pPr>
+              <w:rPr>
+                <w:sz w:val="18"/>
+                <w:szCs w:val="18"/>
+              </w:rPr>
+            </w:pPr>
+            <w:proofErr w:type="spellStart"/>
+            <w:r>
+              <w:rPr>
+                <w:sz w:val="18"/>
+                <w:szCs w:val="18"/>
+              </w:rPr>
+              <w:t>motion_velocity_smoother</w:t>
+            </w:r>
+            <w:proofErr w:type="spellEnd"/>
+          </w:p>
+        </w:tc>
+        <w:tc>
+          <w:tcPr>
+            <w:tcW w:w="2508" w:type="dxa"/>
+          </w:tcPr>
+          <w:p>
+            <w:pPr>
+              <w:rPr>
+                <w:sz w:val="18"/>
+                <w:szCs w:val="18"/>
+              </w:rPr>
+            </w:pPr>
+            <w:proofErr w:type="spellStart"/>
+            <w:r>
+              <w:rPr>
+                <w:sz w:val="18"/>
+                <w:szCs w:val="18"/>
+              </w:rPr>
+              <w:t>trajectory</w:t>
+            </w:r>
+            <w:proofErr w:type="spellEnd"/>
+          </w:p>
+          <w:p>
+            <w:pPr>
+              <w:rPr>
+                <w:sz w:val="18"/>
+                <w:szCs w:val="18"/>
+              </w:rPr>
+            </w:pPr>
+            <w:r>
+              <w:rPr>
+                <w:sz w:val="18"/>
+                <w:szCs w:val="18"/>
+              </w:rPr>
+              <w:t>&lt;</w:t>
+            </w:r>
+            <w:proofErr w:type="spellStart"/>
+            <w:r>
+              <w:rPr>
+                <w:sz w:val="18"/>
+                <w:szCs w:val="18"/>
+              </w:rPr>
+              <w:t>type</w:t>
+            </w:r>
+            <w:proofErr w:type="spellEnd"/>
+            <w:r>
+              <w:rPr>
+                <w:sz w:val="18"/>
+                <w:szCs w:val="18"/>
+              </w:rPr>
+              <w:t xml:space="preserve">: </w:t>
+            </w:r>
+            <w:proofErr w:type="spellStart"/>
+            <w:r>
+              <w:rPr>
+                <w:sz w:val="18"/>
+                <w:szCs w:val="18"/>
+              </w:rPr>
+              <w:t>Trajectory</w:t>
+            </w:r>
+            <w:proofErr w:type="spellEnd"/>
+            <w:r>
+              <w:rPr>
+                <w:sz w:val="18"/>
+                <w:szCs w:val="18"/>
+              </w:rPr>
+              <w:t>&gt;</w:t>
+            </w:r>
+          </w:p>
+        </w:tc>
+        <w:tc>
+          <w:tcPr>
+            <w:tcW w:w="2308" w:type="dxa"/>
+          </w:tcPr>
+          <w:p>
+            <w:pPr>
+              <w:rPr>
+                <w:sz w:val="18"/>
+                <w:szCs w:val="18"/>
+              </w:rPr>
+            </w:pPr>
+            <w:r>
+              <w:rPr>
+                <w:sz w:val="18"/>
+                <w:szCs w:val="18"/>
+              </w:rPr>
+              <w:t>/</w:t>
+            </w:r>
+            <w:proofErr w:type="spellStart"/>
+            <w:r>
+              <w:rPr>
+                <w:sz w:val="18"/>
+                <w:szCs w:val="18"/>
+              </w:rPr>
+              <w:t>p</w:t>
+            </w:r>
+            <w:r>
+              <w:rPr>
+                <w:sz w:val="18"/>
+                <w:szCs w:val="18"/>
+              </w:rPr>
+              <w:t>lanning</w:t>
+            </w:r>
+            <w:proofErr w:type="spellEnd"/>
+            <w:r>
+              <w:rPr>
+                <w:sz w:val="18"/>
+                <w:szCs w:val="18"/>
+              </w:rPr>
+              <w:t xml:space="preserve"> </w:t>
+            </w:r>
+            <w:r>
+              <w:rPr>
+                <w:sz w:val="18"/>
+                <w:szCs w:val="18"/>
+              </w:rPr>
+              <w:t>/</w:t>
+            </w:r>
+            <w:r>
+              <w:rPr>
+                <w:sz w:val="18"/>
+                <w:szCs w:val="18"/>
+              </w:rPr>
+              <w:t xml:space="preserve"> </w:t>
+            </w:r>
+            <w:proofErr w:type="spellStart"/>
+            <w:r>
+              <w:rPr>
+                <w:sz w:val="18"/>
+                <w:szCs w:val="18"/>
+              </w:rPr>
+              <w:t>scenario_planning</w:t>
+            </w:r>
+            <w:proofErr w:type="spellEnd"/>
+            <w:r>
+              <w:rPr>
+                <w:sz w:val="18"/>
+                <w:szCs w:val="18"/>
+              </w:rPr>
+              <w:t xml:space="preserve"> </w:t>
+            </w:r>
+            <w:r>
+              <w:rPr>
+                <w:sz w:val="18"/>
+                <w:szCs w:val="18"/>
+              </w:rPr>
+              <w:t>/</w:t>
+            </w:r>
+            <w:r>
+              <w:rPr>
+                <w:sz w:val="18"/>
+                <w:szCs w:val="18"/>
+              </w:rPr>
+              <w:t xml:space="preserve"> </w:t>
+            </w:r>
+            <w:proofErr w:type="spellStart"/>
+            <w:r>
+              <w:rPr>
+                <w:sz w:val="18"/>
+                <w:szCs w:val="18"/>
+              </w:rPr>
+              <w:t>motion_velocity_smoother</w:t>
+            </w:r>
+            <w:proofErr w:type="spellEnd"/>
+            <w:r>
+              <w:rPr>
+                <w:sz w:val="18"/>
+                <w:szCs w:val="18"/>
+              </w:rPr>
+              <w:t xml:space="preserve"> </w:t>
+            </w:r>
+            <w:r>
+              <w:rPr>
+                <w:sz w:val="18"/>
+                <w:szCs w:val="18"/>
+              </w:rPr>
+              <w:t>/</w:t>
+            </w:r>
+            <w:r>
+              <w:rPr>
+                <w:sz w:val="18"/>
+                <w:szCs w:val="18"/>
+              </w:rPr>
+              <w:t xml:space="preserve"> </w:t>
+            </w:r>
+            <w:proofErr w:type="spellStart"/>
+            <w:r>
+              <w:rPr>
+                <w:sz w:val="18"/>
+                <w:szCs w:val="18"/>
+              </w:rPr>
+              <w:t>trajectory</w:t>
+            </w:r>
+            <w:proofErr w:type="spellEnd"/>
+            <w:r>
+              <w:rPr>
+                <w:sz w:val="18"/>
+                <w:szCs w:val="18"/>
+              </w:rPr>
+              <w:t xml:space="preserve"> </w:t>
+            </w:r>
+          </w:p>
+          <w:p>
+            <w:pPr>
+              <w:rPr>
+                <w:sz w:val="18"/>
+                <w:szCs w:val="18"/>
+              </w:rPr>
+            </w:pPr>
+            <w:r>
+              <w:rPr>
+                <w:sz w:val="18"/>
+                <w:szCs w:val="18"/>
+              </w:rPr>
+              <w:t>&lt;</w:t>
+            </w:r>
+            <w:proofErr w:type="spellStart"/>
+            <w:r>
+              <w:rPr>
+                <w:sz w:val="18"/>
+                <w:szCs w:val="18"/>
+              </w:rPr>
+              <w:t>type</w:t>
+            </w:r>
+            <w:proofErr w:type="spellEnd"/>
+            <w:r>
+              <w:rPr>
+                <w:sz w:val="18"/>
+                <w:szCs w:val="18"/>
+              </w:rPr>
+              <w:t xml:space="preserve">: </w:t>
+            </w:r>
+            <w:proofErr w:type="spellStart"/>
+            <w:r>
+              <w:rPr>
+                <w:sz w:val="18"/>
+                <w:szCs w:val="18"/>
+              </w:rPr>
+              <w:t>Trajectory</w:t>
+            </w:r>
+            <w:proofErr w:type="spellEnd"/>
+            <w:r>
+              <w:rPr>
+                <w:sz w:val="18"/>
+                <w:szCs w:val="18"/>
+              </w:rPr>
+              <w:t>&gt;</w:t>
+            </w:r>
+          </w:p>
+        </w:tc>
+      </w:tr>
+      <w:tr>
+        <w:tc>
+          <w:tcPr>
+            <w:tcW w:w="1895" w:type="dxa"/>
+            <w:shd w:val="clear" w:color="auto" w:fill="F2F2F2" w:themeFill="background1" w:themeFillShade="F2"/>
+          </w:tcPr>
+          <w:p>
+            <w:pPr>
+              <w:rPr>
+                <w:sz w:val="18"/>
+                <w:szCs w:val="18"/>
+              </w:rPr>
+            </w:pPr>
+            <w:proofErr w:type="spellStart"/>
+            <w:r>
+              <w:rPr>
+                <w:sz w:val="18"/>
+                <w:szCs w:val="18"/>
+              </w:rPr>
+              <w:t>Vehicle</w:t>
+            </w:r>
+            <w:proofErr w:type="spellEnd"/>
+            <w:r>
+              <w:rPr>
+                <w:sz w:val="18"/>
+                <w:szCs w:val="18"/>
+              </w:rPr>
+              <w:t xml:space="preserve"> </w:t>
+            </w:r>
+            <w:proofErr w:type="spellStart"/>
+            <w:r>
+              <w:rPr>
+                <w:sz w:val="18"/>
+                <w:szCs w:val="18"/>
+              </w:rPr>
+              <w:t>Control</w:t>
+            </w:r>
+            <w:proofErr w:type="spellEnd"/>
+            <w:r>
+              <w:rPr>
+                <w:sz w:val="18"/>
+                <w:szCs w:val="18"/>
+              </w:rPr>
+              <w:t xml:space="preserve"> / </w:t>
+            </w:r>
+            <w:proofErr w:type="spellStart"/>
+            <w:r>
+              <w:rPr>
+                <w:sz w:val="18"/>
+                <w:szCs w:val="18"/>
+              </w:rPr>
+              <w:t>Speed</w:t>
+            </w:r>
+            <w:proofErr w:type="spellEnd"/>
+            <w:r>
+              <w:rPr>
+                <w:sz w:val="18"/>
+                <w:szCs w:val="18"/>
+              </w:rPr>
+              <w:t xml:space="preserve"> </w:t>
+            </w:r>
+            <w:proofErr w:type="spellStart"/>
+            <w:r>
+              <w:rPr>
+                <w:sz w:val="18"/>
+                <w:szCs w:val="18"/>
+              </w:rPr>
+              <w:t>Conditioner</w:t>
+            </w:r>
+            <w:proofErr w:type="spellEnd"/>
+          </w:p>
+        </w:tc>
+        <w:tc>
+          <w:tcPr>
+            <w:tcW w:w="2308" w:type="dxa"/>
+          </w:tcPr>
+          <w:p>
+            <w:pPr>
+              <w:rPr>
+                <w:sz w:val="18"/>
+                <w:szCs w:val="18"/>
+              </w:rPr>
+            </w:pPr>
+            <w:proofErr w:type="spellStart"/>
+            <w:r>
+              <w:rPr>
+                <w:sz w:val="18"/>
+                <w:szCs w:val="18"/>
+              </w:rPr>
+              <w:t>trajectory_follower</w:t>
+            </w:r>
+            <w:proofErr w:type="spellEnd"/>
+            <w:r>
+              <w:rPr>
+                <w:sz w:val="18"/>
+                <w:szCs w:val="18"/>
+              </w:rPr>
+              <w:t xml:space="preserve"> / </w:t>
+            </w:r>
+            <w:proofErr w:type="spellStart"/>
+            <w:r>
+              <w:rPr>
+                <w:sz w:val="18"/>
+                <w:szCs w:val="18"/>
+              </w:rPr>
+              <w:t>longitudinal_controller</w:t>
+            </w:r>
+            <w:proofErr w:type="spellEnd"/>
+          </w:p>
+        </w:tc>
+        <w:tc>
+          <w:tcPr>
+            <w:tcW w:w="2508" w:type="dxa"/>
+          </w:tcPr>
+          <w:p>
+            <w:pPr>
+              <w:rPr>
+                <w:sz w:val="18"/>
+                <w:szCs w:val="18"/>
+              </w:rPr>
+            </w:pPr>
+            <w:r>
+              <w:rPr>
+                <w:sz w:val="18"/>
+                <w:szCs w:val="18"/>
+              </w:rPr>
+              <w:t>/</w:t>
+            </w:r>
+            <w:proofErr w:type="spellStart"/>
+            <w:r>
+              <w:rPr>
+                <w:sz w:val="18"/>
+                <w:szCs w:val="18"/>
+              </w:rPr>
+              <w:t>planning</w:t>
+            </w:r>
+            <w:proofErr w:type="spellEnd"/>
+            <w:r>
+              <w:rPr>
+                <w:sz w:val="18"/>
+                <w:szCs w:val="18"/>
+              </w:rPr>
+              <w:t xml:space="preserve"> </w:t>
+            </w:r>
+            <w:r>
+              <w:rPr>
+                <w:sz w:val="18"/>
+                <w:szCs w:val="18"/>
+              </w:rPr>
+              <w:t>/</w:t>
+            </w:r>
+            <w:r>
+              <w:rPr>
+                <w:sz w:val="18"/>
+                <w:szCs w:val="18"/>
+              </w:rPr>
+              <w:t xml:space="preserve"> </w:t>
+            </w:r>
+            <w:proofErr w:type="spellStart"/>
+            <w:r>
+              <w:rPr>
+                <w:sz w:val="18"/>
+                <w:szCs w:val="18"/>
+              </w:rPr>
+              <w:t>scenario_planning</w:t>
+            </w:r>
+            <w:proofErr w:type="spellEnd"/>
+            <w:r>
+              <w:rPr>
+                <w:sz w:val="18"/>
+                <w:szCs w:val="18"/>
+              </w:rPr>
+              <w:t xml:space="preserve"> </w:t>
+            </w:r>
+            <w:r>
+              <w:rPr>
+                <w:sz w:val="18"/>
+                <w:szCs w:val="18"/>
+              </w:rPr>
+              <w:t>/</w:t>
+            </w:r>
+            <w:r>
+              <w:rPr>
+                <w:sz w:val="18"/>
+                <w:szCs w:val="18"/>
+              </w:rPr>
+              <w:t xml:space="preserve"> </w:t>
+            </w:r>
+            <w:proofErr w:type="spellStart"/>
+            <w:r>
+              <w:rPr>
+                <w:sz w:val="18"/>
+                <w:szCs w:val="18"/>
+              </w:rPr>
+              <w:t>trajectory</w:t>
+            </w:r>
+            <w:proofErr w:type="spellEnd"/>
+            <w:r>
+              <w:rPr>
+                <w:sz w:val="18"/>
+                <w:szCs w:val="18"/>
+              </w:rPr>
+              <w:t xml:space="preserve"> </w:t>
+            </w:r>
+          </w:p>
+          <w:p>
+            <w:pPr>
+              <w:rPr>
+                <w:sz w:val="18"/>
+                <w:szCs w:val="18"/>
+              </w:rPr>
+            </w:pPr>
+            <w:r>
+              <w:rPr>
+                <w:sz w:val="18"/>
+                <w:szCs w:val="18"/>
+              </w:rPr>
+              <w:t>&lt;</w:t>
+            </w:r>
+            <w:proofErr w:type="spellStart"/>
+            <w:r>
+              <w:rPr>
+                <w:sz w:val="18"/>
+                <w:szCs w:val="18"/>
+              </w:rPr>
+              <w:t>type</w:t>
+            </w:r>
+            <w:proofErr w:type="spellEnd"/>
+            <w:r>
+              <w:rPr>
+                <w:sz w:val="18"/>
+                <w:szCs w:val="18"/>
+              </w:rPr>
+              <w:t xml:space="preserve">: </w:t>
+            </w:r>
+            <w:proofErr w:type="spellStart"/>
+            <w:r>
+              <w:rPr>
+                <w:sz w:val="18"/>
+                <w:szCs w:val="18"/>
+              </w:rPr>
+              <w:t>Trajectory</w:t>
+            </w:r>
+            <w:proofErr w:type="spellEnd"/>
+            <w:r>
+              <w:rPr>
+                <w:sz w:val="18"/>
+                <w:szCs w:val="18"/>
+              </w:rPr>
+              <w:t>&gt;</w:t>
+            </w:r>
+          </w:p>
+        </w:tc>
+        <w:tc>
+          <w:tcPr>
+            <w:tcW w:w="2308" w:type="dxa"/>
+          </w:tcPr>
+          <w:p>
+            <w:pPr>
+              <w:spacing w:line="240" w:lineRule="auto"/>
+              <w:rPr>
+                <w:sz w:val="18"/>
+                <w:szCs w:val="18"/>
+              </w:rPr>
+            </w:pPr>
+            <w:r>
+              <w:rPr>
+                <w:sz w:val="18"/>
+                <w:szCs w:val="18"/>
+              </w:rPr>
+              <w:t>/</w:t>
+            </w:r>
+            <w:proofErr w:type="spellStart"/>
+            <w:r>
+              <w:rPr>
+                <w:sz w:val="18"/>
+                <w:szCs w:val="18"/>
+              </w:rPr>
+              <w:t>control</w:t>
+            </w:r>
+            <w:proofErr w:type="spellEnd"/>
+            <w:r>
+              <w:rPr>
+                <w:sz w:val="18"/>
+                <w:szCs w:val="18"/>
+              </w:rPr>
+              <w:t xml:space="preserve"> </w:t>
+            </w:r>
+            <w:r>
+              <w:rPr>
+                <w:sz w:val="18"/>
+                <w:szCs w:val="18"/>
+              </w:rPr>
+              <w:t>/</w:t>
+            </w:r>
+            <w:r>
+              <w:rPr>
+                <w:sz w:val="18"/>
+                <w:szCs w:val="18"/>
+              </w:rPr>
+              <w:t xml:space="preserve"> </w:t>
+            </w:r>
+            <w:proofErr w:type="spellStart"/>
+            <w:r>
+              <w:rPr>
+                <w:sz w:val="18"/>
+                <w:szCs w:val="18"/>
+              </w:rPr>
+              <w:t>trajectory_follower</w:t>
+            </w:r>
+            <w:proofErr w:type="spellEnd"/>
+            <w:r>
+              <w:rPr>
+                <w:sz w:val="18"/>
+                <w:szCs w:val="18"/>
+              </w:rPr>
+              <w:t xml:space="preserve"> </w:t>
+            </w:r>
+            <w:r>
+              <w:rPr>
+                <w:sz w:val="18"/>
+                <w:szCs w:val="18"/>
+              </w:rPr>
+              <w:t>/</w:t>
+            </w:r>
+            <w:r>
+              <w:rPr>
+                <w:sz w:val="18"/>
+                <w:szCs w:val="18"/>
+              </w:rPr>
+              <w:t xml:space="preserve"> </w:t>
+            </w:r>
+            <w:proofErr w:type="spellStart"/>
+            <w:r>
+              <w:rPr>
+                <w:sz w:val="18"/>
+                <w:szCs w:val="18"/>
+              </w:rPr>
+              <w:t>control_cmd</w:t>
+            </w:r>
+            <w:proofErr w:type="spellEnd"/>
+          </w:p>
+          <w:p>
+            <w:pPr>
+              <w:rPr>
+                <w:sz w:val="18"/>
+                <w:szCs w:val="18"/>
+              </w:rPr>
+            </w:pPr>
+            <w:r>
+              <w:rPr>
+                <w:sz w:val="18"/>
+                <w:szCs w:val="18"/>
+              </w:rPr>
+              <w:t>&lt;</w:t>
+            </w:r>
+            <w:proofErr w:type="spellStart"/>
+            <w:r>
+              <w:rPr>
+                <w:sz w:val="18"/>
+                <w:szCs w:val="18"/>
+              </w:rPr>
+              <w:t>type</w:t>
+            </w:r>
+            <w:proofErr w:type="spellEnd"/>
+            <w:r>
+              <w:rPr>
+                <w:sz w:val="18"/>
+                <w:szCs w:val="18"/>
+              </w:rPr>
+              <w:t xml:space="preserve">: </w:t>
+            </w:r>
+            <w:proofErr w:type="spellStart"/>
+            <w:r>
+              <w:rPr>
+                <w:sz w:val="18"/>
+                <w:szCs w:val="18"/>
+              </w:rPr>
+              <w:t>AckermannControlCommand</w:t>
+            </w:r>
+            <w:proofErr w:type="spellEnd"/>
+            <w:r>
+              <w:rPr>
+                <w:sz w:val="18"/>
+                <w:szCs w:val="18"/>
+              </w:rPr>
+              <w:t>&gt;</w:t>
+            </w:r>
+          </w:p>
+        </w:tc>
+      </w:tr>
+    </w:tbl>
+    <w:p/>
+    <w:p>
+      <w:pPr>
+        <w:jc w:val="both"/>
+      </w:pPr>
+      <w:proofErr w:type="spellStart"/>
+      <w:r>
+        <w:t>Note</w:t>
+      </w:r>
+      <w:proofErr w:type="spellEnd"/>
+      <w:r>
+        <w:t xml:space="preserve">: </w:t>
+      </w:r>
+      <w:proofErr w:type="spellStart"/>
+      <w:r>
+        <w:t>even</w:t>
+      </w:r>
+      <w:proofErr w:type="spellEnd"/>
+      <w:r>
+        <w:t xml:space="preserve"> </w:t>
+      </w:r>
+      <w:proofErr w:type="spellStart"/>
+      <w:r>
+        <w:t>if</w:t>
+      </w:r>
+      <w:proofErr w:type="spellEnd"/>
+      <w:r>
+        <w:t xml:space="preserve"> </w:t>
+      </w:r>
+      <w:proofErr w:type="spellStart"/>
+      <w:r>
+        <w:t>we</w:t>
+      </w:r>
+      <w:proofErr w:type="spellEnd"/>
+      <w:r>
+        <w:t xml:space="preserve"> </w:t>
+      </w:r>
+      <w:proofErr w:type="spellStart"/>
+      <w:r>
+        <w:t>only</w:t>
+      </w:r>
+      <w:proofErr w:type="spellEnd"/>
+      <w:r>
+        <w:t xml:space="preserve"> </w:t>
+      </w:r>
+      <w:proofErr w:type="spellStart"/>
+      <w:r>
+        <w:t>control</w:t>
+      </w:r>
+      <w:proofErr w:type="spellEnd"/>
+      <w:r>
+        <w:t xml:space="preserve"> </w:t>
+      </w:r>
+      <w:proofErr w:type="spellStart"/>
+      <w:r>
+        <w:t>the</w:t>
+      </w:r>
+      <w:proofErr w:type="spellEnd"/>
+      <w:r>
+        <w:t xml:space="preserve"> </w:t>
+      </w:r>
+      <w:proofErr w:type="spellStart"/>
+      <w:r>
+        <w:t>vehicle</w:t>
+      </w:r>
+      <w:proofErr w:type="spellEnd"/>
+      <w:r>
+        <w:t xml:space="preserve"> </w:t>
+      </w:r>
+      <w:proofErr w:type="spellStart"/>
+      <w:r>
+        <w:t>longitudinally</w:t>
+      </w:r>
+      <w:proofErr w:type="spellEnd"/>
+      <w:r>
+        <w:t xml:space="preserve">, </w:t>
+      </w:r>
+      <w:proofErr w:type="spellStart"/>
+      <w:r>
+        <w:t>the</w:t>
+      </w:r>
+      <w:proofErr w:type="spellEnd"/>
+      <w:r>
+        <w:t xml:space="preserve"> </w:t>
+      </w:r>
+      <w:proofErr w:type="spellStart"/>
+      <w:r>
+        <w:t>lateral</w:t>
+      </w:r>
+      <w:proofErr w:type="spellEnd"/>
+      <w:r>
+        <w:t xml:space="preserve"> </w:t>
+      </w:r>
+      <w:proofErr w:type="spellStart"/>
+      <w:r>
+        <w:t>path</w:t>
+      </w:r>
+      <w:proofErr w:type="spellEnd"/>
+      <w:r>
+        <w:t xml:space="preserve"> </w:t>
+      </w:r>
+      <w:proofErr w:type="spellStart"/>
+      <w:r>
+        <w:t>shall</w:t>
+      </w:r>
+      <w:proofErr w:type="spellEnd"/>
+      <w:r>
+        <w:t xml:space="preserve"> be </w:t>
+      </w:r>
+      <w:proofErr w:type="spellStart"/>
+      <w:r>
+        <w:t>filled</w:t>
+      </w:r>
+      <w:proofErr w:type="spellEnd"/>
+      <w:r>
+        <w:t xml:space="preserve"> </w:t>
+      </w:r>
+      <w:proofErr w:type="spellStart"/>
+      <w:r>
+        <w:t>with</w:t>
+      </w:r>
+      <w:proofErr w:type="spellEnd"/>
+      <w:r>
+        <w:t xml:space="preserve"> </w:t>
+      </w:r>
+      <w:proofErr w:type="spellStart"/>
+      <w:r>
+        <w:t>dummy</w:t>
+      </w:r>
+      <w:proofErr w:type="spellEnd"/>
+      <w:r>
+        <w:t xml:space="preserve"> </w:t>
+      </w:r>
+      <w:proofErr w:type="spellStart"/>
+      <w:r>
+        <w:t>values</w:t>
+      </w:r>
+      <w:proofErr w:type="spellEnd"/>
+      <w:r>
+        <w:t xml:space="preserve">. Idea: add a </w:t>
+      </w:r>
+      <w:proofErr w:type="spellStart"/>
+      <w:r>
+        <w:t>straight</w:t>
+      </w:r>
+      <w:proofErr w:type="spellEnd"/>
+      <w:r>
+        <w:t xml:space="preserve"> line </w:t>
+      </w:r>
+      <w:proofErr w:type="spellStart"/>
+      <w:r>
+        <w:t>with</w:t>
+      </w:r>
+      <w:proofErr w:type="spellEnd"/>
+      <w:r>
+        <w:t xml:space="preserve"> no </w:t>
+      </w:r>
+      <w:proofErr w:type="spellStart"/>
+      <w:r>
+        <w:t>offset</w:t>
+      </w:r>
+      <w:proofErr w:type="spellEnd"/>
+      <w:r>
+        <w:t xml:space="preserve">. </w:t>
+      </w:r>
+      <w:proofErr w:type="spellStart"/>
+      <w:r>
+        <w:rPr>
+          <w:u w:val="single"/>
+        </w:rPr>
+        <w:t>Later</w:t>
+      </w:r>
+      <w:proofErr w:type="spellEnd"/>
+      <w:r>
+        <w:rPr>
+          <w:u w:val="single"/>
+        </w:rPr>
+        <w:t xml:space="preserve">, </w:t>
+      </w:r>
+      <w:proofErr w:type="spellStart"/>
+      <w:r>
+        <w:rPr>
+          <w:u w:val="single"/>
+        </w:rPr>
+        <w:t>it</w:t>
+      </w:r>
+      <w:proofErr w:type="spellEnd"/>
+      <w:r>
+        <w:rPr>
+          <w:u w:val="single"/>
+        </w:rPr>
+        <w:t xml:space="preserve"> must be </w:t>
+      </w:r>
+      <w:proofErr w:type="spellStart"/>
+      <w:r>
+        <w:rPr>
+          <w:u w:val="single"/>
+        </w:rPr>
+        <w:t>solved</w:t>
+      </w:r>
+      <w:proofErr w:type="spellEnd"/>
+      <w:r>
+        <w:rPr>
+          <w:u w:val="single"/>
+        </w:rPr>
+        <w:t xml:space="preserve"> </w:t>
+      </w:r>
+      <w:proofErr w:type="spellStart"/>
+      <w:r>
+        <w:rPr>
+          <w:u w:val="single"/>
+        </w:rPr>
+        <w:t>that</w:t>
+      </w:r>
+      <w:proofErr w:type="spellEnd"/>
+      <w:r>
+        <w:rPr>
+          <w:u w:val="single"/>
+        </w:rPr>
+        <w:t xml:space="preserve"> </w:t>
+      </w:r>
+      <w:proofErr w:type="spellStart"/>
+      <w:r>
+        <w:rPr>
+          <w:u w:val="single"/>
+        </w:rPr>
+        <w:t>the</w:t>
+      </w:r>
+      <w:proofErr w:type="spellEnd"/>
+      <w:r>
+        <w:rPr>
+          <w:u w:val="single"/>
+        </w:rPr>
+        <w:t xml:space="preserve"> </w:t>
+      </w:r>
+      <w:proofErr w:type="spellStart"/>
+      <w:r>
+        <w:rPr>
+          <w:u w:val="single"/>
+        </w:rPr>
+        <w:t>vehicle</w:t>
+      </w:r>
+      <w:proofErr w:type="spellEnd"/>
+      <w:r>
+        <w:rPr>
+          <w:u w:val="single"/>
+        </w:rPr>
+        <w:t xml:space="preserve"> is </w:t>
+      </w:r>
+      <w:proofErr w:type="spellStart"/>
+      <w:r>
+        <w:rPr>
+          <w:u w:val="single"/>
+        </w:rPr>
+        <w:t>longitudinally</w:t>
+      </w:r>
+      <w:proofErr w:type="spellEnd"/>
+      <w:r>
+        <w:rPr>
+          <w:u w:val="single"/>
+        </w:rPr>
+        <w:t xml:space="preserve"> </w:t>
+      </w:r>
+      <w:proofErr w:type="spellStart"/>
+      <w:r>
+        <w:rPr>
+          <w:u w:val="single"/>
+        </w:rPr>
+        <w:t>controlled</w:t>
+      </w:r>
+      <w:proofErr w:type="spellEnd"/>
+      <w:r>
+        <w:rPr>
+          <w:u w:val="single"/>
+        </w:rPr>
+        <w:t xml:space="preserve"> </w:t>
+      </w:r>
+      <w:proofErr w:type="spellStart"/>
+      <w:r>
+        <w:rPr>
+          <w:u w:val="single"/>
+        </w:rPr>
+        <w:t>by</w:t>
+      </w:r>
+      <w:proofErr w:type="spellEnd"/>
+      <w:r>
+        <w:rPr>
+          <w:u w:val="single"/>
+        </w:rPr>
+        <w:t xml:space="preserve"> </w:t>
+      </w:r>
+      <w:proofErr w:type="spellStart"/>
+      <w:r>
+        <w:rPr>
+          <w:u w:val="single"/>
+        </w:rPr>
+        <w:t>the</w:t>
+      </w:r>
+      <w:proofErr w:type="spellEnd"/>
+      <w:r>
+        <w:rPr>
+          <w:u w:val="single"/>
+        </w:rPr>
+        <w:t xml:space="preserve"> </w:t>
+      </w:r>
+      <w:proofErr w:type="spellStart"/>
+      <w:r>
+        <w:rPr>
+          <w:u w:val="single"/>
+        </w:rPr>
+        <w:t>system</w:t>
+      </w:r>
+      <w:proofErr w:type="spellEnd"/>
+      <w:r>
+        <w:rPr>
+          <w:u w:val="single"/>
+        </w:rPr>
+        <w:t xml:space="preserve">, </w:t>
+      </w:r>
+      <w:proofErr w:type="spellStart"/>
+      <w:r>
+        <w:rPr>
+          <w:u w:val="single"/>
+        </w:rPr>
+        <w:t>but</w:t>
+      </w:r>
+      <w:proofErr w:type="spellEnd"/>
+      <w:r>
+        <w:rPr>
+          <w:u w:val="single"/>
+        </w:rPr>
+        <w:t xml:space="preserve"> </w:t>
+      </w:r>
+      <w:proofErr w:type="spellStart"/>
+      <w:r>
+        <w:rPr>
+          <w:u w:val="single"/>
+        </w:rPr>
+        <w:t>laterally</w:t>
+      </w:r>
+      <w:proofErr w:type="spellEnd"/>
+      <w:r>
+        <w:rPr>
+          <w:u w:val="single"/>
+        </w:rPr>
+        <w:t xml:space="preserve"> </w:t>
+      </w:r>
+      <w:proofErr w:type="spellStart"/>
+      <w:r>
+        <w:rPr>
+          <w:u w:val="single"/>
+        </w:rPr>
+        <w:t>by</w:t>
+      </w:r>
+      <w:proofErr w:type="spellEnd"/>
+      <w:r>
+        <w:rPr>
+          <w:u w:val="single"/>
+        </w:rPr>
+        <w:t xml:space="preserve"> </w:t>
+      </w:r>
+      <w:proofErr w:type="spellStart"/>
+      <w:r>
+        <w:rPr>
+          <w:u w:val="single"/>
+        </w:rPr>
+        <w:t>the</w:t>
+      </w:r>
+      <w:proofErr w:type="spellEnd"/>
+      <w:r>
+        <w:rPr>
+          <w:u w:val="single"/>
+        </w:rPr>
+        <w:t xml:space="preserve"> driver.</w:t>
       </w:r>
     </w:p>
     <w:p/>
     <w:p>
+      <w:proofErr w:type="spellStart"/>
+      <w:r>
+        <w:t>Step</w:t>
+      </w:r>
+      <w:proofErr w:type="spellEnd"/>
+      <w:r>
+        <w:t xml:space="preserve"> 2 </w:t>
+      </w:r>
+      <w:proofErr w:type="spellStart"/>
+      <w:r>
+        <w:t>architecture</w:t>
+      </w:r>
+      <w:proofErr w:type="spellEnd"/>
+      <w:r>
+        <w:t>:</w:t>
+      </w:r>
+    </w:p>
+    <w:p/>
+    <w:p>
       <w:r>
         <w:rPr>
           <w:noProof/>
         </w:rPr>
-        <w:lastRenderedPageBreak/>
         <w:drawing>
           <wp:inline distT="0" distB="0" distL="0" distR="0" wp14:anchorId="04CE45EA" wp14:editId="734DCF7B">
             <wp:extent cx="6005143" cy="1871748"/>
@@ -235,8 +3591,169 @@
     </w:p>
     <w:p/>
     <w:p>
-      <w:r>
-        <w:t>Interfaces:</w:t>
+      <w:proofErr w:type="spellStart"/>
+      <w:r>
+        <w:t>Corresponding</w:t>
+      </w:r>
+      <w:proofErr w:type="spellEnd"/>
+      <w:r>
+        <w:t xml:space="preserve"> </w:t>
+      </w:r>
+      <w:proofErr w:type="spellStart"/>
+      <w:r>
+        <w:t>Autoware</w:t>
+      </w:r>
+      <w:proofErr w:type="spellEnd"/>
+      <w:r>
+        <w:t xml:space="preserve"> </w:t>
+      </w:r>
+      <w:proofErr w:type="spellStart"/>
+      <w:r>
+        <w:t>Universe</w:t>
+      </w:r>
+      <w:proofErr w:type="spellEnd"/>
+      <w:r>
+        <w:t xml:space="preserve"> </w:t>
+      </w:r>
+      <w:proofErr w:type="spellStart"/>
+      <w:r>
+        <w:t>packages</w:t>
+      </w:r>
+      <w:proofErr w:type="spellEnd"/>
+      <w:r>
+        <w:t>:</w:t>
+      </w:r>
+    </w:p>
+    <w:p/>
+    <w:tbl>
+      <w:tblPr>
+        <w:tblStyle w:val="Rcsostblzat"/>
+        <w:tblW w:w="0" w:type="auto"/>
+        <w:tblLook w:val="04A0" w:firstRow="1" w:lastRow="0" w:firstColumn="1" w:lastColumn="0" w:noHBand="0" w:noVBand="1"/>
+      </w:tblPr>
+      <w:tblGrid>
+        <w:gridCol w:w="2254"/>
+        <w:gridCol w:w="2255"/>
+        <w:gridCol w:w="2255"/>
+        <w:gridCol w:w="2255"/>
+      </w:tblGrid>
+      <w:tr>
+        <w:tc>
+          <w:tcPr>
+            <w:tcW w:w="2254" w:type="dxa"/>
+          </w:tcPr>
+          <w:p>
+            <w:proofErr w:type="spellStart"/>
+            <w:r>
+              <w:t>Component</w:t>
+            </w:r>
+            <w:proofErr w:type="spellEnd"/>
+          </w:p>
+        </w:tc>
+        <w:tc>
+          <w:tcPr>
+            <w:tcW w:w="2255" w:type="dxa"/>
+          </w:tcPr>
+          <w:p>
+            <w:proofErr w:type="spellStart"/>
+            <w:r>
+              <w:t>Node</w:t>
+            </w:r>
+            <w:proofErr w:type="spellEnd"/>
+            <w:r>
+              <w:t>/</w:t>
+            </w:r>
+            <w:proofErr w:type="spellStart"/>
+            <w:r>
+              <w:t>Package</w:t>
+            </w:r>
+            <w:proofErr w:type="spellEnd"/>
+          </w:p>
+        </w:tc>
+        <w:tc>
+          <w:tcPr>
+            <w:tcW w:w="2255" w:type="dxa"/>
+          </w:tcPr>
+          <w:p>
+            <w:proofErr w:type="spellStart"/>
+            <w:r>
+              <w:t>Inputs</w:t>
+            </w:r>
+            <w:proofErr w:type="spellEnd"/>
+          </w:p>
+        </w:tc>
+        <w:tc>
+          <w:tcPr>
+            <w:tcW w:w="2255" w:type="dxa"/>
+          </w:tcPr>
+          <w:p>
+            <w:proofErr w:type="spellStart"/>
+            <w:r>
+              <w:t>Outputs</w:t>
+            </w:r>
+            <w:proofErr w:type="spellEnd"/>
+          </w:p>
+        </w:tc>
+      </w:tr>
+      <w:tr>
+        <w:tc>
+          <w:tcPr>
+            <w:tcW w:w="2254" w:type="dxa"/>
+          </w:tcPr>
+          <w:p>
+            <w:proofErr w:type="spellStart"/>
+            <w:r>
+              <w:t>Target</w:t>
+            </w:r>
+            <w:proofErr w:type="spellEnd"/>
+            <w:r>
+              <w:t xml:space="preserve"> </w:t>
+            </w:r>
+            <w:proofErr w:type="spellStart"/>
+            <w:r>
+              <w:t>speed</w:t>
+            </w:r>
+            <w:proofErr w:type="spellEnd"/>
+            <w:r>
+              <w:t xml:space="preserve"> </w:t>
+            </w:r>
+            <w:proofErr w:type="spellStart"/>
+            <w:r>
+              <w:t>calculation</w:t>
+            </w:r>
+            <w:proofErr w:type="spellEnd"/>
+          </w:p>
+        </w:tc>
+        <w:tc>
+          <w:tcPr>
+            <w:tcW w:w="2255" w:type="dxa"/>
+          </w:tcPr>
+          <w:p/>
+        </w:tc>
+        <w:tc>
+          <w:tcPr>
+            <w:tcW w:w="2255" w:type="dxa"/>
+          </w:tcPr>
+          <w:p/>
+        </w:tc>
+        <w:tc>
+          <w:tcPr>
+            <w:tcW w:w="2255" w:type="dxa"/>
+          </w:tcPr>
+          <w:p/>
+        </w:tc>
+      </w:tr>
+    </w:tbl>
+    <w:p/>
+    <w:p/>
+    <w:p>
+      <w:proofErr w:type="spellStart"/>
+      <w:r>
+        <w:t>Interfaces</w:t>
+      </w:r>
+      <w:proofErr w:type="spellEnd"/>
+      <w:r>
+        <w:t>:</w:t>
       </w:r>
     </w:p>
     <w:p/>
@@ -258,9 +3775,11 @@
             <w:tcW w:w="2107" w:type="dxa"/>
           </w:tcPr>
           <w:p>
+            <w:proofErr w:type="spellStart"/>
             <w:r>
               <w:t>Layer</w:t>
             </w:r>
+            <w:proofErr w:type="spellEnd"/>
           </w:p>
         </w:tc>
         <w:tc>
@@ -268,9 +3787,11 @@
             <w:tcW w:w="2294" w:type="dxa"/>
           </w:tcPr>
           <w:p>
+            <w:proofErr w:type="spellStart"/>
             <w:r>
               <w:t>Name</w:t>
             </w:r>
+            <w:proofErr w:type="spellEnd"/>
           </w:p>
         </w:tc>
         <w:tc>
@@ -278,9 +3799,11 @@
             <w:tcW w:w="2263" w:type="dxa"/>
           </w:tcPr>
           <w:p>
+            <w:proofErr w:type="spellStart"/>
             <w:r>
               <w:t>Type</w:t>
             </w:r>
+            <w:proofErr w:type="spellEnd"/>
           </w:p>
         </w:tc>
         <w:tc>
@@ -288,9 +3811,11 @@
             <w:tcW w:w="2355" w:type="dxa"/>
           </w:tcPr>
           <w:p>
+            <w:proofErr w:type="spellStart"/>
             <w:r>
               <w:t>Content</w:t>
             </w:r>
+            <w:proofErr w:type="spellEnd"/>
           </w:p>
         </w:tc>
       </w:tr>
@@ -300,9 +3825,11 @@
             <w:tcW w:w="2107" w:type="dxa"/>
           </w:tcPr>
           <w:p>
+            <w:proofErr w:type="spellStart"/>
             <w:r>
               <w:t>Detection</w:t>
             </w:r>
+            <w:proofErr w:type="spellEnd"/>
           </w:p>
         </w:tc>
         <w:tc>
@@ -310,9 +3837,11 @@
             <w:tcW w:w="2294" w:type="dxa"/>
           </w:tcPr>
           <w:p>
+            <w:proofErr w:type="spellStart"/>
             <w:r>
               <w:t>det_road_geometry</w:t>
             </w:r>
+            <w:proofErr w:type="spellEnd"/>
           </w:p>
         </w:tc>
         <w:tc>
@@ -385,11 +3914,29 @@
     <w:p/>
     <w:p>
       <w:r>
-        <w:t xml:space="preserve">2.2. Longitudinal emergency </w:t>
-      </w:r>
+        <w:t xml:space="preserve">2.2. </w:t>
+      </w:r>
+      <w:proofErr w:type="spellStart"/>
+      <w:r>
+        <w:t>Longitudinal</w:t>
+      </w:r>
+      <w:proofErr w:type="spellEnd"/>
+      <w:r>
+        <w:t xml:space="preserve"> </w:t>
+      </w:r>
+      <w:proofErr w:type="spellStart"/>
+      <w:r>
+        <w:t>emergency</w:t>
+      </w:r>
+      <w:proofErr w:type="spellEnd"/>
+      <w:r>
+        <w:t xml:space="preserve"> </w:t>
+      </w:r>
+      <w:proofErr w:type="spellStart"/>
       <w:r>
         <w:t>function</w:t>
       </w:r>
+      <w:proofErr w:type="spellEnd"/>
     </w:p>
     <w:p/>
     <w:p>
@@ -397,6 +3944,7 @@
         <w:rPr>
           <w:noProof/>
         </w:rPr>
+        <w:lastRenderedPageBreak/>
         <w:drawing>
           <wp:inline distT="0" distB="0" distL="0" distR="0" wp14:anchorId="10857F9E" wp14:editId="3CE68A20">
             <wp:extent cx="5995335" cy="1805612"/>
@@ -447,8 +3995,21 @@
     <w:p/>
     <w:p>
       <w:r>
-        <w:t>2.3. Emergency Scenario Trigger</w:t>
-      </w:r>
+        <w:t xml:space="preserve">2.3. Emergency </w:t>
+      </w:r>
+      <w:proofErr w:type="spellStart"/>
+      <w:r>
+        <w:t>Scenario</w:t>
+      </w:r>
+      <w:proofErr w:type="spellEnd"/>
+      <w:r>
+        <w:t xml:space="preserve"> </w:t>
+      </w:r>
+      <w:proofErr w:type="spellStart"/>
+      <w:r>
+        <w:t>Trigger</w:t>
+      </w:r>
+      <w:proofErr w:type="spellEnd"/>
     </w:p>
     <w:p/>
     <w:p>
@@ -505,10 +4066,666 @@
     </w:p>
     <w:p/>
     <w:p>
-      <w:r>
-        <w:t>Based on distributed sensor data calculate the trigger of the emergency scenario.</w:t>
+      <w:proofErr w:type="spellStart"/>
+      <w:r>
+        <w:t>Based</w:t>
+      </w:r>
+      <w:proofErr w:type="spellEnd"/>
+      <w:r>
+        <w:t xml:space="preserve"> </w:t>
+      </w:r>
+      <w:proofErr w:type="spellStart"/>
+      <w:r>
+        <w:t>on</w:t>
+      </w:r>
+      <w:proofErr w:type="spellEnd"/>
+      <w:r>
+        <w:t xml:space="preserve"> </w:t>
+      </w:r>
+      <w:proofErr w:type="spellStart"/>
+      <w:r>
+        <w:t>distributed</w:t>
+      </w:r>
+      <w:proofErr w:type="spellEnd"/>
+      <w:r>
+        <w:t xml:space="preserve"> </w:t>
+      </w:r>
+      <w:proofErr w:type="spellStart"/>
+      <w:r>
+        <w:t>sensor</w:t>
+      </w:r>
+      <w:proofErr w:type="spellEnd"/>
+      <w:r>
+        <w:t xml:space="preserve"> </w:t>
+      </w:r>
+      <w:proofErr w:type="spellStart"/>
+      <w:r>
+        <w:t>data</w:t>
+      </w:r>
+      <w:proofErr w:type="spellEnd"/>
+      <w:r>
+        <w:t xml:space="preserve"> </w:t>
+      </w:r>
+      <w:proofErr w:type="spellStart"/>
+      <w:r>
+        <w:t>calculate</w:t>
+      </w:r>
+      <w:proofErr w:type="spellEnd"/>
+      <w:r>
+        <w:t xml:space="preserve"> </w:t>
+      </w:r>
+      <w:proofErr w:type="spellStart"/>
+      <w:r>
+        <w:t>the</w:t>
+      </w:r>
+      <w:proofErr w:type="spellEnd"/>
+      <w:r>
+        <w:t xml:space="preserve"> </w:t>
+      </w:r>
+      <w:proofErr w:type="spellStart"/>
+      <w:r>
+        <w:t>trigger</w:t>
+      </w:r>
+      <w:proofErr w:type="spellEnd"/>
+      <w:r>
+        <w:t xml:space="preserve"> of </w:t>
+      </w:r>
+      <w:proofErr w:type="spellStart"/>
+      <w:r>
+        <w:t>the</w:t>
+      </w:r>
+      <w:proofErr w:type="spellEnd"/>
+      <w:r>
+        <w:t xml:space="preserve"> </w:t>
+      </w:r>
+      <w:proofErr w:type="spellStart"/>
+      <w:r>
+        <w:t>emergency</w:t>
+      </w:r>
+      <w:proofErr w:type="spellEnd"/>
+      <w:r>
+        <w:t xml:space="preserve"> </w:t>
+      </w:r>
+      <w:proofErr w:type="spellStart"/>
+      <w:r>
+        <w:t>scenario</w:t>
+      </w:r>
+      <w:proofErr w:type="spellEnd"/>
+      <w:r>
+        <w:t>.</w:t>
       </w:r>
     </w:p>
+    <w:p/>
+    <w:p>
+      <w:pPr>
+        <w:pStyle w:val="Listaszerbekezds"/>
+        <w:numPr>
+          <w:ilvl w:val="0"/>
+          <w:numId w:val="1"/>
+        </w:numPr>
+      </w:pPr>
+      <w:proofErr w:type="spellStart"/>
+      <w:r>
+        <w:t>Message</w:t>
+      </w:r>
+      <w:proofErr w:type="spellEnd"/>
+      <w:r>
+        <w:t xml:space="preserve"> </w:t>
+      </w:r>
+      <w:proofErr w:type="spellStart"/>
+      <w:r>
+        <w:t>definitions</w:t>
+      </w:r>
+      <w:proofErr w:type="spellEnd"/>
+    </w:p>
+    <w:p/>
+    <w:p>
+      <w:r>
+        <w:t xml:space="preserve">3.1. </w:t>
+      </w:r>
+      <w:proofErr w:type="spellStart"/>
+      <w:r>
+        <w:t>Path</w:t>
+      </w:r>
+      <w:proofErr w:type="spellEnd"/>
+    </w:p>
+    <w:p>
+      <w:proofErr w:type="spellStart"/>
+      <w:r>
+        <w:t>This</w:t>
+      </w:r>
+      <w:proofErr w:type="spellEnd"/>
+      <w:r>
+        <w:t xml:space="preserve"> is a tier4 </w:t>
+      </w:r>
+      <w:proofErr w:type="spellStart"/>
+      <w:r>
+        <w:t>autoware</w:t>
+      </w:r>
+      <w:proofErr w:type="spellEnd"/>
+      <w:r>
+        <w:t xml:space="preserve"> </w:t>
+      </w:r>
+      <w:proofErr w:type="spellStart"/>
+      <w:r>
+        <w:t>message</w:t>
+      </w:r>
+      <w:proofErr w:type="spellEnd"/>
+      <w:r>
+        <w:t xml:space="preserve"> </w:t>
+      </w:r>
+      <w:proofErr w:type="spellStart"/>
+      <w:r>
+        <w:t>extension</w:t>
+      </w:r>
+      <w:proofErr w:type="spellEnd"/>
+      <w:r>
+        <w:t xml:space="preserve">, </w:t>
+      </w:r>
+      <w:proofErr w:type="spellStart"/>
+      <w:r>
+        <w:t>with</w:t>
+      </w:r>
+      <w:proofErr w:type="spellEnd"/>
+      <w:r>
+        <w:t xml:space="preserve"> </w:t>
+      </w:r>
+      <w:proofErr w:type="spellStart"/>
+      <w:r>
+        <w:t>the</w:t>
+      </w:r>
+      <w:proofErr w:type="spellEnd"/>
+      <w:r>
+        <w:t xml:space="preserve"> </w:t>
+      </w:r>
+      <w:proofErr w:type="spellStart"/>
+      <w:r>
+        <w:t>following</w:t>
+      </w:r>
+      <w:proofErr w:type="spellEnd"/>
+      <w:r>
+        <w:t xml:space="preserve"> </w:t>
+      </w:r>
+      <w:proofErr w:type="spellStart"/>
+      <w:r>
+        <w:t>definition</w:t>
+      </w:r>
+      <w:proofErr w:type="spellEnd"/>
+      <w:r>
+        <w:t>:</w:t>
+      </w:r>
+    </w:p>
+    <w:p/>
+    <w:tbl>
+      <w:tblPr>
+        <w:tblStyle w:val="Rcsostblzat"/>
+        <w:tblW w:w="0" w:type="auto"/>
+        <w:jc w:val="center"/>
+        <w:tblLook w:val="04A0" w:firstRow="1" w:lastRow="0" w:firstColumn="1" w:lastColumn="0" w:noHBand="0" w:noVBand="1"/>
+      </w:tblPr>
+      <w:tblGrid>
+        <w:gridCol w:w="4654"/>
+      </w:tblGrid>
+      <w:tr>
+        <w:trPr>
+          <w:trHeight w:val="787"/>
+          <w:jc w:val="center"/>
+        </w:trPr>
+        <w:tc>
+          <w:tcPr>
+            <w:tcW w:w="4654" w:type="dxa"/>
+          </w:tcPr>
+          <w:p>
+            <w:pPr>
+              <w:spacing w:line="240" w:lineRule="auto"/>
+            </w:pPr>
+            <w:proofErr w:type="spellStart"/>
+            <w:r>
+              <w:t>std_msgs</w:t>
+            </w:r>
+            <w:proofErr w:type="spellEnd"/>
+            <w:r>
+              <w:t>/</w:t>
+            </w:r>
+            <w:proofErr w:type="spellStart"/>
+            <w:r>
+              <w:t>Header</w:t>
+            </w:r>
+            <w:proofErr w:type="spellEnd"/>
+            <w:r>
+              <w:t xml:space="preserve"> </w:t>
+            </w:r>
+            <w:proofErr w:type="spellStart"/>
+            <w:r>
+              <w:t>header</w:t>
+            </w:r>
+            <w:proofErr w:type="spellEnd"/>
+          </w:p>
+          <w:p>
+            <w:pPr>
+              <w:spacing w:line="240" w:lineRule="auto"/>
+            </w:pPr>
+            <w:r>
+              <w:t>tier4_planning_msgs/</w:t>
+            </w:r>
+            <w:proofErr w:type="spellStart"/>
+            <w:proofErr w:type="gramStart"/>
+            <w:r>
+              <w:t>PathPoint</w:t>
+            </w:r>
+            <w:proofErr w:type="spellEnd"/>
+            <w:r>
+              <w:t>[</w:t>
+            </w:r>
+            <w:proofErr w:type="gramEnd"/>
+            <w:r>
+              <w:t xml:space="preserve">] </w:t>
+            </w:r>
+            <w:proofErr w:type="spellStart"/>
+            <w:r>
+              <w:t>points</w:t>
+            </w:r>
+            <w:proofErr w:type="spellEnd"/>
+          </w:p>
+          <w:p>
+            <w:proofErr w:type="spellStart"/>
+            <w:r>
+              <w:t>nav_msgs</w:t>
+            </w:r>
+            <w:proofErr w:type="spellEnd"/>
+            <w:r>
+              <w:t>/</w:t>
+            </w:r>
+            <w:proofErr w:type="spellStart"/>
+            <w:r>
+              <w:t>OccupancyGrid</w:t>
+            </w:r>
+            <w:proofErr w:type="spellEnd"/>
+            <w:r>
+              <w:t xml:space="preserve"> </w:t>
+            </w:r>
+            <w:proofErr w:type="spellStart"/>
+            <w:r>
+              <w:t>drivable_area</w:t>
+            </w:r>
+            <w:proofErr w:type="spellEnd"/>
+          </w:p>
+        </w:tc>
+      </w:tr>
+    </w:tbl>
+    <w:p>
+      <w:r>
+        <w:t xml:space="preserve">3.2. </w:t>
+      </w:r>
+      <w:proofErr w:type="spellStart"/>
+      <w:r>
+        <w:t>Path</w:t>
+      </w:r>
+      <w:proofErr w:type="spellEnd"/>
+      <w:r>
+        <w:t xml:space="preserve"> </w:t>
+      </w:r>
+      <w:proofErr w:type="spellStart"/>
+      <w:r>
+        <w:t>point</w:t>
+      </w:r>
+      <w:proofErr w:type="spellEnd"/>
+    </w:p>
+    <w:tbl>
+      <w:tblPr>
+        <w:tblStyle w:val="Rcsostblzat"/>
+        <w:tblW w:w="0" w:type="auto"/>
+        <w:jc w:val="center"/>
+        <w:tblLook w:val="04A0" w:firstRow="1" w:lastRow="0" w:firstColumn="1" w:lastColumn="0" w:noHBand="0" w:noVBand="1"/>
+      </w:tblPr>
+      <w:tblGrid>
+        <w:gridCol w:w="3128"/>
+      </w:tblGrid>
+      <w:tr>
+        <w:trPr>
+          <w:trHeight w:val="1314"/>
+          <w:jc w:val="center"/>
+        </w:trPr>
+        <w:tc>
+          <w:tcPr>
+            <w:tcW w:w="3128" w:type="dxa"/>
+          </w:tcPr>
+          <w:p>
+            <w:pPr>
+              <w:spacing w:line="240" w:lineRule="auto"/>
+            </w:pPr>
+            <w:r>
+              <w:t>uint8 REFERENCE=0</w:t>
+            </w:r>
+          </w:p>
+          <w:p>
+            <w:pPr>
+              <w:spacing w:line="240" w:lineRule="auto"/>
+            </w:pPr>
+            <w:r>
+              <w:t>uint8 FIXED=1</w:t>
+            </w:r>
+          </w:p>
+          <w:p>
+            <w:pPr>
+              <w:spacing w:line="240" w:lineRule="auto"/>
+            </w:pPr>
+            <w:proofErr w:type="spellStart"/>
+            <w:r>
+              <w:t>geometry_msgs</w:t>
+            </w:r>
+            <w:proofErr w:type="spellEnd"/>
+            <w:r>
+              <w:t>/</w:t>
+            </w:r>
+            <w:proofErr w:type="spellStart"/>
+            <w:r>
+              <w:t>Pose</w:t>
+            </w:r>
+            <w:proofErr w:type="spellEnd"/>
+            <w:r>
+              <w:t xml:space="preserve"> </w:t>
+            </w:r>
+            <w:proofErr w:type="spellStart"/>
+            <w:r>
+              <w:t>pose</w:t>
+            </w:r>
+            <w:proofErr w:type="spellEnd"/>
+          </w:p>
+          <w:p>
+            <w:pPr>
+              <w:spacing w:line="240" w:lineRule="auto"/>
+            </w:pPr>
+            <w:proofErr w:type="spellStart"/>
+            <w:r>
+              <w:t>geometry_msgs</w:t>
+            </w:r>
+            <w:proofErr w:type="spellEnd"/>
+            <w:r>
+              <w:t>/Twist twist</w:t>
+            </w:r>
+          </w:p>
+          <w:p>
+            <w:r>
+              <w:t xml:space="preserve">uint8 </w:t>
+            </w:r>
+            <w:proofErr w:type="spellStart"/>
+            <w:r>
+              <w:t>type</w:t>
+            </w:r>
+            <w:proofErr w:type="spellEnd"/>
+          </w:p>
+        </w:tc>
+      </w:tr>
+    </w:tbl>
+    <w:p/>
+    <w:p>
+      <w:r>
+        <w:t>3.</w:t>
+      </w:r>
+      <w:r>
+        <w:t>3</w:t>
+      </w:r>
+      <w:r>
+        <w:t xml:space="preserve">. </w:t>
+      </w:r>
+      <w:proofErr w:type="spellStart"/>
+      <w:r>
+        <w:t>Trajectory</w:t>
+      </w:r>
+      <w:proofErr w:type="spellEnd"/>
+    </w:p>
+    <w:tbl>
+      <w:tblPr>
+        <w:tblStyle w:val="Rcsostblzat"/>
+        <w:tblW w:w="0" w:type="auto"/>
+        <w:jc w:val="center"/>
+        <w:tblLook w:val="04A0" w:firstRow="1" w:lastRow="0" w:firstColumn="1" w:lastColumn="0" w:noHBand="0" w:noVBand="1"/>
+      </w:tblPr>
+      <w:tblGrid>
+        <w:gridCol w:w="4641"/>
+      </w:tblGrid>
+      <w:tr>
+        <w:trPr>
+          <w:trHeight w:val="635"/>
+          <w:jc w:val="center"/>
+        </w:trPr>
+        <w:tc>
+          <w:tcPr>
+            <w:tcW w:w="4641" w:type="dxa"/>
+          </w:tcPr>
+          <w:p>
+            <w:pPr>
+              <w:spacing w:line="240" w:lineRule="auto"/>
+            </w:pPr>
+            <w:proofErr w:type="spellStart"/>
+            <w:r>
+              <w:t>std_msgs</w:t>
+            </w:r>
+            <w:proofErr w:type="spellEnd"/>
+            <w:r>
+              <w:t>/</w:t>
+            </w:r>
+            <w:proofErr w:type="spellStart"/>
+            <w:r>
+              <w:t>Header</w:t>
+            </w:r>
+            <w:proofErr w:type="spellEnd"/>
+            <w:r>
+              <w:t xml:space="preserve"> </w:t>
+            </w:r>
+            <w:proofErr w:type="spellStart"/>
+            <w:r>
+              <w:t>header</w:t>
+            </w:r>
+            <w:proofErr w:type="spellEnd"/>
+          </w:p>
+          <w:p>
+            <w:r>
+              <w:t>tier4_planning_msgs/</w:t>
+            </w:r>
+            <w:proofErr w:type="spellStart"/>
+            <w:proofErr w:type="gramStart"/>
+            <w:r>
+              <w:t>TrajectoryPoint</w:t>
+            </w:r>
+            <w:proofErr w:type="spellEnd"/>
+            <w:r>
+              <w:t>[</w:t>
+            </w:r>
+            <w:proofErr w:type="gramEnd"/>
+            <w:r>
+              <w:t xml:space="preserve">] </w:t>
+            </w:r>
+            <w:proofErr w:type="spellStart"/>
+            <w:r>
+              <w:t>points</w:t>
+            </w:r>
+            <w:proofErr w:type="spellEnd"/>
+          </w:p>
+        </w:tc>
+      </w:tr>
+    </w:tbl>
+    <w:p/>
+    <w:p>
+      <w:pPr>
+        <w:rPr>
+          <w:bCs/>
+        </w:rPr>
+      </w:pPr>
+      <w:r>
+        <w:rPr>
+          <w:bCs/>
+        </w:rPr>
+        <w:t>3.</w:t>
+      </w:r>
+      <w:r>
+        <w:rPr>
+          <w:bCs/>
+        </w:rPr>
+        <w:t>4</w:t>
+      </w:r>
+      <w:r>
+        <w:rPr>
+          <w:bCs/>
+        </w:rPr>
+        <w:t xml:space="preserve">. </w:t>
+      </w:r>
+      <w:proofErr w:type="spellStart"/>
+      <w:r>
+        <w:rPr>
+          <w:bCs/>
+        </w:rPr>
+        <w:t>Trajectory</w:t>
+      </w:r>
+      <w:proofErr w:type="spellEnd"/>
+      <w:r>
+        <w:rPr>
+          <w:bCs/>
+        </w:rPr>
+        <w:t xml:space="preserve"> </w:t>
+      </w:r>
+      <w:proofErr w:type="spellStart"/>
+      <w:r>
+        <w:rPr>
+          <w:bCs/>
+        </w:rPr>
+        <w:t>point</w:t>
+      </w:r>
+      <w:proofErr w:type="spellEnd"/>
+    </w:p>
+    <w:tbl>
+      <w:tblPr>
+        <w:tblStyle w:val="Rcsostblzat"/>
+        <w:tblW w:w="0" w:type="auto"/>
+        <w:jc w:val="center"/>
+        <w:tblLook w:val="04A0" w:firstRow="1" w:lastRow="0" w:firstColumn="1" w:lastColumn="0" w:noHBand="0" w:noVBand="1"/>
+      </w:tblPr>
+      <w:tblGrid>
+        <w:gridCol w:w="3415"/>
+      </w:tblGrid>
+      <w:tr>
+        <w:trPr>
+          <w:trHeight w:val="762"/>
+          <w:jc w:val="center"/>
+        </w:trPr>
+        <w:tc>
+          <w:tcPr>
+            <w:tcW w:w="3415" w:type="dxa"/>
+          </w:tcPr>
+          <w:p>
+            <w:pPr>
+              <w:spacing w:line="240" w:lineRule="auto"/>
+              <w:rPr>
+                <w:bCs/>
+              </w:rPr>
+            </w:pPr>
+            <w:proofErr w:type="spellStart"/>
+            <w:r>
+              <w:rPr>
+                <w:bCs/>
+              </w:rPr>
+              <w:lastRenderedPageBreak/>
+              <w:t>geometry_msgs</w:t>
+            </w:r>
+            <w:proofErr w:type="spellEnd"/>
+            <w:r>
+              <w:rPr>
+                <w:bCs/>
+              </w:rPr>
+              <w:t>/</w:t>
+            </w:r>
+            <w:proofErr w:type="spellStart"/>
+            <w:r>
+              <w:rPr>
+                <w:bCs/>
+              </w:rPr>
+              <w:t>Pose</w:t>
+            </w:r>
+            <w:proofErr w:type="spellEnd"/>
+            <w:r>
+              <w:rPr>
+                <w:bCs/>
+              </w:rPr>
+              <w:t xml:space="preserve"> </w:t>
+            </w:r>
+            <w:proofErr w:type="spellStart"/>
+            <w:r>
+              <w:rPr>
+                <w:bCs/>
+              </w:rPr>
+              <w:t>pose</w:t>
+            </w:r>
+            <w:proofErr w:type="spellEnd"/>
+          </w:p>
+          <w:p>
+            <w:pPr>
+              <w:spacing w:line="240" w:lineRule="auto"/>
+              <w:rPr>
+                <w:bCs/>
+              </w:rPr>
+            </w:pPr>
+            <w:proofErr w:type="spellStart"/>
+            <w:r>
+              <w:rPr>
+                <w:bCs/>
+              </w:rPr>
+              <w:t>geometry_msgs</w:t>
+            </w:r>
+            <w:proofErr w:type="spellEnd"/>
+            <w:r>
+              <w:rPr>
+                <w:bCs/>
+              </w:rPr>
+              <w:t>/Twist twist</w:t>
+            </w:r>
+          </w:p>
+          <w:p>
+            <w:pPr>
+              <w:rPr>
+                <w:b/>
+              </w:rPr>
+            </w:pPr>
+            <w:proofErr w:type="spellStart"/>
+            <w:r>
+              <w:rPr>
+                <w:bCs/>
+              </w:rPr>
+              <w:t>geometry_msgs</w:t>
+            </w:r>
+            <w:proofErr w:type="spellEnd"/>
+            <w:r>
+              <w:rPr>
+                <w:bCs/>
+              </w:rPr>
+              <w:t>/</w:t>
+            </w:r>
+            <w:proofErr w:type="spellStart"/>
+            <w:r>
+              <w:rPr>
+                <w:bCs/>
+              </w:rPr>
+              <w:t>Accel</w:t>
+            </w:r>
+            <w:proofErr w:type="spellEnd"/>
+            <w:r>
+              <w:rPr>
+                <w:bCs/>
+              </w:rPr>
+              <w:t xml:space="preserve"> </w:t>
+            </w:r>
+            <w:proofErr w:type="spellStart"/>
+            <w:r>
+              <w:rPr>
+                <w:bCs/>
+              </w:rPr>
+              <w:t>accel</w:t>
+            </w:r>
+            <w:proofErr w:type="spellEnd"/>
+          </w:p>
+        </w:tc>
+      </w:tr>
+    </w:tbl>
     <w:p>
       <w:pPr>
         <w:rPr>
@@ -529,6 +4746,120 @@
 <file path=word/numbering.xml><?xml version="1.0" encoding="utf-8"?>
 <w:numbering xmlns:wpc="http://schemas.microsoft.com/office/word/2010/wordprocessingCanvas" xmlns:cx="http://schemas.microsoft.com/office/drawing/2014/chartex" xmlns:cx1="http://schemas.microsoft.com/office/drawing/2015/9/8/chartex" xmlns:cx2="http://schemas.microsoft.com/office/drawing/2015/10/21/chartex" xmlns:cx3="http://schemas.microsoft.com/office/drawing/2016/5/9/chartex" xmlns:cx4="http://schemas.microsoft.com/office/drawing/2016/5/10/chartex" xmlns:cx5="http://schemas.microsoft.com/office/drawing/2016/5/11/chartex" xmlns:cx6="http://schemas.microsoft.com/office/drawing/2016/5/12/chartex" xmlns:cx7="http://schemas.microsoft.com/office/drawing/2016/5/13/chartex" xmlns:cx8="http://schemas.microsoft.com/office/drawing/2016/5/14/chartex" xmlns:mc="http://schemas.openxmlformats.org/markup-compatibility/2006" xmlns:aink="http://schemas.microsoft.com/office/drawing/2016/ink" xmlns:am3d="http://schemas.microsoft.com/office/drawing/2017/model3d" xmlns:o="urn:schemas-microsoft-com:office:office" xmlns:oel="http://schemas.microsoft.com/office/2019/extlst" xmlns:r="http://schemas.openxmlformats.org/officeDocument/2006/relationships" xmlns:m="http://schemas.openxmlformats.org/officeDocument/2006/math" xmlns:v="urn:schemas-microsoft-com:vml" xmlns:wp14="http://schemas.microsoft.com/office/word/2010/wordprocessingDrawing" xmlns:wp="http://schemas.openxmlformats.org/drawingml/2006/wordprocessingDrawing" xmlns:w10="urn:schemas-microsoft-com:office:word" xmlns:w="http://schemas.openxmlformats.org/wordprocessingml/2006/main" xmlns:w14="http://schemas.microsoft.com/office/word/2010/wordml" xmlns:w15="http://schemas.microsoft.com/office/word/2012/wordml" xmlns:w16cex="http://schemas.microsoft.com/office/word/2018/wordml/cex" xmlns:w16cid="http://schemas.microsoft.com/office/word/2016/wordml/cid" xmlns:w16="http://schemas.microsoft.com/office/word/2018/wordml" xmlns:w16sdtdh="http://schemas.microsoft.com/office/word/2020/wordml/sdtdatahash" xmlns:w16se="http://schemas.microsoft.com/office/word/2015/wordml/symex" xmlns:wpg="http://schemas.microsoft.com/office/word/2010/wordprocessingGroup" xmlns:wpi="http://schemas.microsoft.com/office/word/2010/wordprocessingInk" xmlns:wne="http://schemas.microsoft.com/office/word/2006/wordml" xmlns:wps="http://schemas.microsoft.com/office/word/2010/wordprocessingShape" mc:Ignorable="w14 w15 w16se w16cid w16 w16cex w16sdtdh wp14">
   <w:abstractNum w:abstractNumId="0" w15:restartNumberingAfterBreak="0">
+    <w:nsid w:val="0A30767C"/>
+    <w:multiLevelType w:val="multilevel"/>
+    <w:tmpl w:val="E5A8E7D6"/>
+    <w:lvl w:ilvl="0">
+      <w:start w:val="1"/>
+      <w:numFmt w:val="bullet"/>
+      <w:lvlText w:val=""/>
+      <w:lvlJc w:val="left"/>
+      <w:pPr>
+        <w:ind w:left="720" w:hanging="360"/>
+      </w:pPr>
+      <w:rPr>
+        <w:rFonts w:ascii="Symbol" w:hAnsi="Symbol" w:hint="default"/>
+        <w:u w:val="none"/>
+      </w:rPr>
+    </w:lvl>
+    <w:lvl w:ilvl="1">
+      <w:start w:val="1"/>
+      <w:numFmt w:val="bullet"/>
+      <w:lvlText w:val="-"/>
+      <w:lvlJc w:val="left"/>
+      <w:pPr>
+        <w:ind w:left="1440" w:hanging="360"/>
+      </w:pPr>
+      <w:rPr>
+        <w:u w:val="none"/>
+      </w:rPr>
+    </w:lvl>
+    <w:lvl w:ilvl="2">
+      <w:start w:val="1"/>
+      <w:numFmt w:val="bullet"/>
+      <w:lvlText w:val="-"/>
+      <w:lvlJc w:val="left"/>
+      <w:pPr>
+        <w:ind w:left="2160" w:hanging="360"/>
+      </w:pPr>
+      <w:rPr>
+        <w:u w:val="none"/>
+      </w:rPr>
+    </w:lvl>
+    <w:lvl w:ilvl="3">
+      <w:start w:val="1"/>
+      <w:numFmt w:val="bullet"/>
+      <w:lvlText w:val="-"/>
+      <w:lvlJc w:val="left"/>
+      <w:pPr>
+        <w:ind w:left="2880" w:hanging="360"/>
+      </w:pPr>
+      <w:rPr>
+        <w:u w:val="none"/>
+      </w:rPr>
+    </w:lvl>
+    <w:lvl w:ilvl="4">
+      <w:start w:val="1"/>
+      <w:numFmt w:val="bullet"/>
+      <w:lvlText w:val="-"/>
+      <w:lvlJc w:val="left"/>
+      <w:pPr>
+        <w:ind w:left="3600" w:hanging="360"/>
+      </w:pPr>
+      <w:rPr>
+        <w:u w:val="none"/>
+      </w:rPr>
+    </w:lvl>
+    <w:lvl w:ilvl="5">
+      <w:start w:val="1"/>
+      <w:numFmt w:val="bullet"/>
+      <w:lvlText w:val="-"/>
+      <w:lvlJc w:val="left"/>
+      <w:pPr>
+        <w:ind w:left="4320" w:hanging="360"/>
+      </w:pPr>
+      <w:rPr>
+        <w:u w:val="none"/>
+      </w:rPr>
+    </w:lvl>
+    <w:lvl w:ilvl="6">
+      <w:start w:val="1"/>
+      <w:numFmt w:val="bullet"/>
+      <w:lvlText w:val="-"/>
+      <w:lvlJc w:val="left"/>
+      <w:pPr>
+        <w:ind w:left="5040" w:hanging="360"/>
+      </w:pPr>
+      <w:rPr>
+        <w:u w:val="none"/>
+      </w:rPr>
+    </w:lvl>
+    <w:lvl w:ilvl="7">
+      <w:start w:val="1"/>
+      <w:numFmt w:val="bullet"/>
+      <w:lvlText w:val="-"/>
+      <w:lvlJc w:val="left"/>
+      <w:pPr>
+        <w:ind w:left="5760" w:hanging="360"/>
+      </w:pPr>
+      <w:rPr>
+        <w:u w:val="none"/>
+      </w:rPr>
+    </w:lvl>
+    <w:lvl w:ilvl="8">
+      <w:start w:val="1"/>
+      <w:numFmt w:val="bullet"/>
+      <w:lvlText w:val="-"/>
+      <w:lvlJc w:val="left"/>
+      <w:pPr>
+        <w:ind w:left="6480" w:hanging="360"/>
+      </w:pPr>
+      <w:rPr>
+        <w:u w:val="none"/>
+      </w:rPr>
+    </w:lvl>
+  </w:abstractNum>
+  <w:abstractNum w:abstractNumId="1" w15:restartNumberingAfterBreak="0">
     <w:nsid w:val="11855394"/>
     <w:multiLevelType w:val="multilevel"/>
     <w:tmpl w:val="33AA8B96"/>
@@ -641,7 +4972,7 @@
       </w:rPr>
     </w:lvl>
   </w:abstractNum>
-  <w:abstractNum w:abstractNumId="1" w15:restartNumberingAfterBreak="0">
+  <w:abstractNum w:abstractNumId="2" w15:restartNumberingAfterBreak="0">
     <w:nsid w:val="196A3614"/>
     <w:multiLevelType w:val="multilevel"/>
     <w:tmpl w:val="932ECD64"/>
@@ -754,7 +5085,7 @@
       </w:rPr>
     </w:lvl>
   </w:abstractNum>
-  <w:abstractNum w:abstractNumId="2" w15:restartNumberingAfterBreak="0">
+  <w:abstractNum w:abstractNumId="3" w15:restartNumberingAfterBreak="0">
     <w:nsid w:val="2AD859F9"/>
     <w:multiLevelType w:val="multilevel"/>
     <w:tmpl w:val="D728C7BA"/>
@@ -867,14 +5198,134 @@
       </w:rPr>
     </w:lvl>
   </w:abstractNum>
+  <w:abstractNum w:abstractNumId="4" w15:restartNumberingAfterBreak="0">
+    <w:nsid w:val="7114534D"/>
+    <w:multiLevelType w:val="multilevel"/>
+    <w:tmpl w:val="713A203C"/>
+    <w:lvl w:ilvl="0">
+      <w:start w:val="1"/>
+      <w:numFmt w:val="bullet"/>
+      <w:lvlText w:val=""/>
+      <w:lvlJc w:val="left"/>
+      <w:pPr>
+        <w:ind w:left="720" w:hanging="360"/>
+      </w:pPr>
+      <w:rPr>
+        <w:rFonts w:ascii="Symbol" w:hAnsi="Symbol" w:hint="default"/>
+        <w:u w:val="none"/>
+      </w:rPr>
+    </w:lvl>
+    <w:lvl w:ilvl="1">
+      <w:start w:val="1"/>
+      <w:numFmt w:val="bullet"/>
+      <w:lvlText w:val="-"/>
+      <w:lvlJc w:val="left"/>
+      <w:pPr>
+        <w:ind w:left="1440" w:hanging="360"/>
+      </w:pPr>
+      <w:rPr>
+        <w:u w:val="none"/>
+      </w:rPr>
+    </w:lvl>
+    <w:lvl w:ilvl="2">
+      <w:start w:val="1"/>
+      <w:numFmt w:val="bullet"/>
+      <w:lvlText w:val="-"/>
+      <w:lvlJc w:val="left"/>
+      <w:pPr>
+        <w:ind w:left="2160" w:hanging="360"/>
+      </w:pPr>
+      <w:rPr>
+        <w:u w:val="none"/>
+      </w:rPr>
+    </w:lvl>
+    <w:lvl w:ilvl="3">
+      <w:start w:val="1"/>
+      <w:numFmt w:val="bullet"/>
+      <w:lvlText w:val="-"/>
+      <w:lvlJc w:val="left"/>
+      <w:pPr>
+        <w:ind w:left="2880" w:hanging="360"/>
+      </w:pPr>
+      <w:rPr>
+        <w:u w:val="none"/>
+      </w:rPr>
+    </w:lvl>
+    <w:lvl w:ilvl="4">
+      <w:start w:val="1"/>
+      <w:numFmt w:val="bullet"/>
+      <w:lvlText w:val="-"/>
+      <w:lvlJc w:val="left"/>
+      <w:pPr>
+        <w:ind w:left="3600" w:hanging="360"/>
+      </w:pPr>
+      <w:rPr>
+        <w:u w:val="none"/>
+      </w:rPr>
+    </w:lvl>
+    <w:lvl w:ilvl="5">
+      <w:start w:val="1"/>
+      <w:numFmt w:val="bullet"/>
+      <w:lvlText w:val="-"/>
+      <w:lvlJc w:val="left"/>
+      <w:pPr>
+        <w:ind w:left="4320" w:hanging="360"/>
+      </w:pPr>
+      <w:rPr>
+        <w:u w:val="none"/>
+      </w:rPr>
+    </w:lvl>
+    <w:lvl w:ilvl="6">
+      <w:start w:val="1"/>
+      <w:numFmt w:val="bullet"/>
+      <w:lvlText w:val="-"/>
+      <w:lvlJc w:val="left"/>
+      <w:pPr>
+        <w:ind w:left="5040" w:hanging="360"/>
+      </w:pPr>
+      <w:rPr>
+        <w:u w:val="none"/>
+      </w:rPr>
+    </w:lvl>
+    <w:lvl w:ilvl="7">
+      <w:start w:val="1"/>
+      <w:numFmt w:val="bullet"/>
+      <w:lvlText w:val="-"/>
+      <w:lvlJc w:val="left"/>
+      <w:pPr>
+        <w:ind w:left="5760" w:hanging="360"/>
+      </w:pPr>
+      <w:rPr>
+        <w:u w:val="none"/>
+      </w:rPr>
+    </w:lvl>
+    <w:lvl w:ilvl="8">
+      <w:start w:val="1"/>
+      <w:numFmt w:val="bullet"/>
+      <w:lvlText w:val="-"/>
+      <w:lvlJc w:val="left"/>
+      <w:pPr>
+        <w:ind w:left="6480" w:hanging="360"/>
+      </w:pPr>
+      <w:rPr>
+        <w:u w:val="none"/>
+      </w:rPr>
+    </w:lvl>
+  </w:abstractNum>
   <w:num w:numId="1" w16cid:durableId="368918421">
+    <w:abstractNumId w:val="3"/>
+  </w:num>
+  <w:num w:numId="2" w16cid:durableId="2071271873">
+    <w:abstractNumId w:val="1"/>
+  </w:num>
+  <w:num w:numId="3" w16cid:durableId="272253637">
     <w:abstractNumId w:val="2"/>
   </w:num>
-  <w:num w:numId="2" w16cid:durableId="2071271873">
+  <w:num w:numId="4" w16cid:durableId="23868874">
+    <w:abstractNumId w:val="4"/>
+  </w:num>
+  <w:num w:numId="5" w16cid:durableId="893857617">
     <w:abstractNumId w:val="0"/>
-  </w:num>
-  <w:num w:numId="3" w16cid:durableId="272253637">
-    <w:abstractNumId w:val="1"/>
   </w:num>
 </w:numbering>
 </file>
@@ -1481,6 +5932,17 @@
       </w:tblBorders>
     </w:tblPr>
   </w:style>
+  <w:style w:type="paragraph" w:styleId="Listaszerbekezds">
+    <w:name w:val="List Paragraph"/>
+    <w:basedOn w:val="Norml"/>
+    <w:uiPriority w:val="34"/>
+    <w:qFormat/>
+    <w:rsid w:val="000831BE"/>
+    <w:pPr>
+      <w:ind w:left="720"/>
+      <w:contextualSpacing/>
+    </w:pPr>
+  </w:style>
 </w:styles>
 </file>
 

</xml_diff>

<commit_message>
pacmod_extender documentation; doc formatting
</commit_message>
<xml_diff>
--- a/doc/System Specification.docx
+++ b/doc/System Specification.docx
@@ -1,64 +1,25 @@
 
 <file path=word/document.xml><?xml version="1.0" encoding="utf-8"?>
-<w:document xmlns:wpc="http://schemas.microsoft.com/office/word/2010/wordprocessingCanvas" xmlns:cx="http://schemas.microsoft.com/office/drawing/2014/chartex" xmlns:cx1="http://schemas.microsoft.com/office/drawing/2015/9/8/chartex" xmlns:cx2="http://schemas.microsoft.com/office/drawing/2015/10/21/chartex" xmlns:cx3="http://schemas.microsoft.com/office/drawing/2016/5/9/chartex" xmlns:cx4="http://schemas.microsoft.com/office/drawing/2016/5/10/chartex" xmlns:cx5="http://schemas.microsoft.com/office/drawing/2016/5/11/chartex" xmlns:cx6="http://schemas.microsoft.com/office/drawing/2016/5/12/chartex" xmlns:cx7="http://schemas.microsoft.com/office/drawing/2016/5/13/chartex" xmlns:cx8="http://schemas.microsoft.com/office/drawing/2016/5/14/chartex" xmlns:mc="http://schemas.openxmlformats.org/markup-compatibility/2006" xmlns:aink="http://schemas.microsoft.com/office/drawing/2016/ink" xmlns:am3d="http://schemas.microsoft.com/office/drawing/2017/model3d" xmlns:o="urn:schemas-microsoft-com:office:office" xmlns:oel="http://schemas.microsoft.com/office/2019/extlst" xmlns:r="http://schemas.openxmlformats.org/officeDocument/2006/relationships" xmlns:m="http://schemas.openxmlformats.org/officeDocument/2006/math" xmlns:v="urn:schemas-microsoft-com:vml" xmlns:wp14="http://schemas.microsoft.com/office/word/2010/wordprocessingDrawing" xmlns:wp="http://schemas.openxmlformats.org/drawingml/2006/wordprocessingDrawing" xmlns:w10="urn:schemas-microsoft-com:office:word" xmlns:w="http://schemas.openxmlformats.org/wordprocessingml/2006/main" xmlns:w14="http://schemas.microsoft.com/office/word/2010/wordml" xmlns:w15="http://schemas.microsoft.com/office/word/2012/wordml" xmlns:w16cex="http://schemas.microsoft.com/office/word/2018/wordml/cex" xmlns:w16cid="http://schemas.microsoft.com/office/word/2016/wordml/cid" xmlns:w16="http://schemas.microsoft.com/office/word/2018/wordml" xmlns:w16sdtdh="http://schemas.microsoft.com/office/word/2020/wordml/sdtdatahash" xmlns:w16se="http://schemas.microsoft.com/office/word/2015/wordml/symex" xmlns:wpg="http://schemas.microsoft.com/office/word/2010/wordprocessingGroup" xmlns:wpi="http://schemas.microsoft.com/office/word/2010/wordprocessingInk" xmlns:wne="http://schemas.microsoft.com/office/word/2006/wordml" xmlns:wps="http://schemas.microsoft.com/office/word/2010/wordprocessingShape" mc:Ignorable="w14 w15 w16se w16cid w16 w16cex w16sdtdh wp14">
+<w:document xmlns:wpc="http://schemas.microsoft.com/office/word/2010/wordprocessingCanvas" xmlns:cx="http://schemas.microsoft.com/office/drawing/2014/chartex" xmlns:cx1="http://schemas.microsoft.com/office/drawing/2015/9/8/chartex" xmlns:cx2="http://schemas.microsoft.com/office/drawing/2015/10/21/chartex" xmlns:cx3="http://schemas.microsoft.com/office/drawing/2016/5/9/chartex" xmlns:cx4="http://schemas.microsoft.com/office/drawing/2016/5/10/chartex" xmlns:cx5="http://schemas.microsoft.com/office/drawing/2016/5/11/chartex" xmlns:cx6="http://schemas.microsoft.com/office/drawing/2016/5/12/chartex" xmlns:cx7="http://schemas.microsoft.com/office/drawing/2016/5/13/chartex" xmlns:cx8="http://schemas.microsoft.com/office/drawing/2016/5/14/chartex" xmlns:mc="http://schemas.openxmlformats.org/markup-compatibility/2006" xmlns:aink="http://schemas.microsoft.com/office/drawing/2016/ink" xmlns:am3d="http://schemas.microsoft.com/office/drawing/2017/model3d" xmlns:o="urn:schemas-microsoft-com:office:office" xmlns:oel="http://schemas.microsoft.com/office/2019/extlst" xmlns:r="http://schemas.openxmlformats.org/officeDocument/2006/relationships" xmlns:m="http://schemas.openxmlformats.org/officeDocument/2006/math" xmlns:v="urn:schemas-microsoft-com:vml" xmlns:wp14="http://schemas.microsoft.com/office/word/2010/wordprocessingDrawing" xmlns:wp="http://schemas.openxmlformats.org/drawingml/2006/wordprocessingDrawing" xmlns:w10="urn:schemas-microsoft-com:office:word" xmlns:w="http://schemas.openxmlformats.org/wordprocessingml/2006/main" xmlns:w14="http://schemas.microsoft.com/office/word/2010/wordml" xmlns:w15="http://schemas.microsoft.com/office/word/2012/wordml" xmlns:w16cex="http://schemas.microsoft.com/office/word/2018/wordml/cex" xmlns:w16cid="http://schemas.microsoft.com/office/word/2016/wordml/cid" xmlns:w16="http://schemas.microsoft.com/office/word/2018/wordml" xmlns:w16du="http://schemas.microsoft.com/office/word/2023/wordml/word16du" xmlns:w16sdtdh="http://schemas.microsoft.com/office/word/2020/wordml/sdtdatahash" xmlns:w16se="http://schemas.microsoft.com/office/word/2015/wordml/symex" xmlns:wpg="http://schemas.microsoft.com/office/word/2010/wordprocessingGroup" xmlns:wpi="http://schemas.microsoft.com/office/word/2010/wordprocessingInk" xmlns:wne="http://schemas.microsoft.com/office/word/2006/wordml" xmlns:wps="http://schemas.microsoft.com/office/word/2010/wordprocessingShape" mc:Ignorable="w14 w15 w16se w16cid w16 w16cex w16sdtdh w16du wp14">
   <w:body>
     <w:p>
-      <w:pPr>
-        <w:jc w:val="center"/>
-        <w:rPr>
-          <w:b/>
-          <w:bCs/>
-          <w:sz w:val="32"/>
-          <w:szCs w:val="32"/>
-        </w:rPr>
-      </w:pPr>
-      <w:r>
-        <w:rPr>
-          <w:b/>
-          <w:bCs/>
-          <w:sz w:val="32"/>
-          <w:szCs w:val="32"/>
-        </w:rPr>
+      <w:r>
         <w:t>System Specification</w:t>
       </w:r>
     </w:p>
     <w:p>
-      <w:pPr>
-        <w:jc w:val="center"/>
-        <w:rPr>
-          <w:sz w:val="40"/>
-          <w:szCs w:val="40"/>
-        </w:rPr>
-      </w:pPr>
-      <w:r>
-        <w:rPr>
-          <w:sz w:val="40"/>
-          <w:szCs w:val="40"/>
-        </w:rPr>
+      <w:r>
         <w:t>Cooperative Research Platform</w:t>
       </w:r>
     </w:p>
-    <w:p/>
-    <w:p>
-      <w:pPr>
-        <w:numPr>
-          <w:ilvl w:val="0"/>
-          <w:numId w:val="1"/>
-        </w:numPr>
-        <w:rPr>
-          <w:sz w:val="28"/>
-          <w:szCs w:val="28"/>
-        </w:rPr>
-      </w:pPr>
-      <w:r>
-        <w:rPr>
-          <w:sz w:val="28"/>
-          <w:szCs w:val="28"/>
-        </w:rPr>
+    <w:p>
+      <w:pPr>
+        <w:pStyle w:val="Cmsor1"/>
+      </w:pPr>
+      <w:r>
         <w:t>Goal of the document</w:t>
       </w:r>
     </w:p>
-    <w:p/>
     <w:p>
       <w:r>
         <w:t>This document summarizes the details of how the Cooperative Research Platform (CRP) is built up. It consists of the multiple layers:</w:t>
@@ -66,6 +27,7 @@
     </w:p>
     <w:p>
       <w:pPr>
+        <w:pStyle w:val="Listaszerbekezds"/>
         <w:numPr>
           <w:ilvl w:val="0"/>
           <w:numId w:val="4"/>
@@ -77,6 +39,7 @@
     </w:p>
     <w:p>
       <w:pPr>
+        <w:pStyle w:val="Listaszerbekezds"/>
         <w:numPr>
           <w:ilvl w:val="0"/>
           <w:numId w:val="4"/>
@@ -88,6 +51,7 @@
     </w:p>
     <w:p>
       <w:pPr>
+        <w:pStyle w:val="Listaszerbekezds"/>
         <w:numPr>
           <w:ilvl w:val="0"/>
           <w:numId w:val="4"/>
@@ -97,62 +61,28 @@
         <w:t>Scenario Coverage and demonstration basis</w:t>
       </w:r>
     </w:p>
-    <w:p/>
-    <w:p>
-      <w:pPr>
-        <w:pStyle w:val="Listaszerbekezds"/>
-        <w:numPr>
-          <w:ilvl w:val="0"/>
-          <w:numId w:val="1"/>
-        </w:numPr>
-        <w:rPr>
-          <w:sz w:val="28"/>
-          <w:szCs w:val="28"/>
-        </w:rPr>
-      </w:pPr>
-      <w:r>
-        <w:rPr>
-          <w:sz w:val="28"/>
-          <w:szCs w:val="28"/>
-        </w:rPr>
+    <w:p>
+      <w:pPr>
+        <w:pStyle w:val="Cmsor1"/>
+      </w:pPr>
+      <w:r>
         <w:t>Sup</w:t>
       </w:r>
       <w:r>
-        <w:rPr>
-          <w:sz w:val="28"/>
-          <w:szCs w:val="28"/>
-        </w:rPr>
         <w:t>p</w:t>
       </w:r>
       <w:r>
-        <w:rPr>
-          <w:sz w:val="28"/>
-          <w:szCs w:val="28"/>
-        </w:rPr>
         <w:t>lements</w:t>
       </w:r>
     </w:p>
     <w:p>
       <w:pPr>
-        <w:pStyle w:val="Listaszerbekezds"/>
-        <w:numPr>
-          <w:ilvl w:val="1"/>
-          <w:numId w:val="1"/>
-        </w:numPr>
-        <w:rPr>
-          <w:b/>
-          <w:bCs/>
-        </w:rPr>
-      </w:pPr>
-      <w:r>
-        <w:rPr>
-          <w:b/>
-          <w:bCs/>
-        </w:rPr>
+        <w:pStyle w:val="Cmsor2"/>
+      </w:pPr>
+      <w:r>
         <w:t>Corresponding terminology</w:t>
       </w:r>
     </w:p>
-    <w:p/>
     <w:p>
       <w:pPr>
         <w:pStyle w:val="Listaszerbekezds"/>
@@ -213,72 +143,33 @@
         <w:t>function architecture: real structure of the system components, that are directly usable in the vehicle.</w:t>
       </w:r>
     </w:p>
-    <w:p/>
-    <w:p>
-      <w:pPr>
-        <w:pStyle w:val="Listaszerbekezds"/>
-        <w:numPr>
-          <w:ilvl w:val="1"/>
-          <w:numId w:val="1"/>
-        </w:numPr>
-        <w:rPr>
-          <w:b/>
-          <w:bCs/>
-          <w:sz w:val="24"/>
-          <w:szCs w:val="24"/>
-        </w:rPr>
-      </w:pPr>
-      <w:r>
-        <w:rPr>
-          <w:b/>
-          <w:bCs/>
-          <w:sz w:val="24"/>
-          <w:szCs w:val="24"/>
-        </w:rPr>
+    <w:p>
+      <w:pPr>
+        <w:pStyle w:val="Cmsor3"/>
+      </w:pPr>
+      <w:r>
         <w:t>Testing concept</w:t>
       </w:r>
     </w:p>
     <w:p>
-      <w:pPr>
-        <w:pStyle w:val="Listaszerbekezds"/>
-        <w:ind w:left="1440"/>
-        <w:rPr>
-          <w:b/>
-          <w:bCs/>
-          <w:sz w:val="24"/>
-          <w:szCs w:val="24"/>
-        </w:rPr>
-      </w:pPr>
-    </w:p>
-    <w:p>
-      <w:pPr>
-        <w:jc w:val="both"/>
-      </w:pPr>
       <w:r>
         <w:t>Implement function code in function layer, then integrate to application layer. At this stage, record raw data (mcaps) together with vehicle and controller integration layers. The resulting measurement file can be used for open-loop tests, that is satisfactory except for vehicle control components.</w:t>
       </w:r>
     </w:p>
-    <w:p/>
-    <w:p>
-      <w:pPr>
-        <w:numPr>
-          <w:ilvl w:val="0"/>
-          <w:numId w:val="1"/>
-        </w:numPr>
-        <w:rPr>
-          <w:sz w:val="28"/>
-          <w:szCs w:val="28"/>
-        </w:rPr>
-      </w:pPr>
-      <w:r>
-        <w:rPr>
-          <w:sz w:val="28"/>
-          <w:szCs w:val="28"/>
-        </w:rPr>
+    <w:p>
+      <w:r>
+        <w:br w:type="page"/>
+      </w:r>
+    </w:p>
+    <w:p>
+      <w:pPr>
+        <w:pStyle w:val="Cmsor1"/>
+      </w:pPr>
+      <w:r>
+        <w:lastRenderedPageBreak/>
         <w:t>Function Specification</w:t>
       </w:r>
     </w:p>
-    <w:p/>
     <w:p>
       <w:r>
         <w:t>This Section describes the high-level specifications of the covered functionality.</w:t>
@@ -286,9 +177,12 @@
     </w:p>
     <w:p>
       <w:r>
-        <w:t xml:space="preserve">Autoware architecture: </w:t>
-      </w:r>
-      <w:hyperlink r:id="rId8" w:anchor="Uhttps%3A%2F%2Fautowarefoundation.github.io%2Fautoware-documentation%2Fmain%2Fdesign%2Fautoware-architecture%2Fnode-diagram%2Foverall-node-diagram-autoware-universe.drawio.svg" w:history="1">
+        <w:t>Autoware architecture:</w:t>
+      </w:r>
+      <w:r>
+        <w:t xml:space="preserve"> </w:t>
+      </w:r>
+      <w:hyperlink r:id="rId8" w:history="1">
         <w:r>
           <w:rPr>
             <w:rStyle w:val="Hiperhivatkozs"/>
@@ -297,39 +191,17 @@
         </w:r>
       </w:hyperlink>
     </w:p>
-    <w:p/>
+    <w:p>
+      <w:pPr>
+        <w:pStyle w:val="Cmsor2"/>
+      </w:pPr>
+      <w:r>
+        <w:t xml:space="preserve"> Intelligent Speed Adjustment</w:t>
+      </w:r>
+    </w:p>
     <w:p>
       <w:pPr>
         <w:pStyle w:val="Listaszerbekezds"/>
-        <w:numPr>
-          <w:ilvl w:val="1"/>
-          <w:numId w:val="1"/>
-        </w:numPr>
-        <w:rPr>
-          <w:sz w:val="24"/>
-          <w:szCs w:val="24"/>
-        </w:rPr>
-      </w:pPr>
-      <w:r>
-        <w:rPr>
-          <w:sz w:val="24"/>
-          <w:szCs w:val="24"/>
-        </w:rPr>
-        <w:t xml:space="preserve"> </w:t>
-      </w:r>
-      <w:r>
-        <w:rPr>
-          <w:b/>
-          <w:bCs/>
-          <w:sz w:val="24"/>
-          <w:szCs w:val="24"/>
-        </w:rPr>
-        <w:t>Intelligent Speed Adjustment</w:t>
-      </w:r>
-    </w:p>
-    <w:p/>
-    <w:p>
-      <w:pPr>
         <w:numPr>
           <w:ilvl w:val="0"/>
           <w:numId w:val="5"/>
@@ -342,19 +214,16 @@
         <w:t>Step 1 functionality:</w:t>
       </w:r>
       <w:r>
-        <w:t xml:space="preserve"> </w:t>
-      </w:r>
-      <w:r>
-        <w:t>longitudinal speed control adjusted to static information, such as curve and local regulations (speed limit).</w:t>
-      </w:r>
-    </w:p>
-    <w:p>
-      <w:pPr>
+        <w:t xml:space="preserve"> longitudinal speed control adjusted to static information, such as curve and local regulations (speed limit).</w:t>
+      </w:r>
+    </w:p>
+    <w:p>
+      <w:pPr>
+        <w:pStyle w:val="Listaszerbekezds"/>
         <w:numPr>
           <w:ilvl w:val="0"/>
           <w:numId w:val="5"/>
         </w:numPr>
-        <w:jc w:val="both"/>
       </w:pPr>
       <w:r>
         <w:rPr>
@@ -367,14 +236,6 @@
       </w:r>
     </w:p>
     <w:p>
-      <w:pPr>
-        <w:ind w:left="720"/>
-      </w:pPr>
-    </w:p>
-    <w:p>
-      <w:pPr>
-        <w:jc w:val="both"/>
-      </w:pPr>
       <w:r>
         <w:t>For both: speed range is 0 &lt;= vx &lt;= 150 kph, which therefore includes automatic start/stop functionality.</w:t>
       </w:r>
@@ -391,13 +252,7 @@
         <w:fldChar w:fldCharType="separate"/>
       </w:r>
       <w:r>
-        <w:rPr>
-          <w:noProof/>
-        </w:rPr>
-        <w:t>1</w:t>
-      </w:r>
-      <w:r>
-        <w:t>. Figure</w:t>
+        <w:t>1. Figure</w:t>
       </w:r>
       <w:r>
         <w:fldChar w:fldCharType="end"/>
@@ -406,18 +261,10 @@
         <w:t>.</w:t>
       </w:r>
     </w:p>
-    <w:p/>
-    <w:p>
-      <w:pPr>
-        <w:keepNext/>
-        <w:jc w:val="center"/>
-      </w:pPr>
-      <w:r>
-        <w:rPr>
-          <w:noProof/>
-        </w:rPr>
+    <w:p>
+      <w:r>
         <w:drawing>
-          <wp:inline distT="0" distB="0" distL="0" distR="0" wp14:anchorId="197C1422" wp14:editId="09A84DDC">
+          <wp:inline distT="0" distB="0" distL="0" distR="0" wp14:anchorId="197C1422" wp14:editId="55027C71">
             <wp:extent cx="5239910" cy="2520449"/>
             <wp:effectExtent l="0" t="0" r="0" b="0"/>
             <wp:docPr id="7" name="Kép 7"/>
@@ -467,7 +314,6 @@
     <w:p>
       <w:pPr>
         <w:pStyle w:val="Kpalrs"/>
-        <w:jc w:val="center"/>
       </w:pPr>
       <w:r>
         <w:fldChar w:fldCharType="begin"/>
@@ -479,9 +325,6 @@
         <w:fldChar w:fldCharType="separate"/>
       </w:r>
       <w:r>
-        <w:rPr>
-          <w:noProof/>
-        </w:rPr>
         <w:t>1</w:t>
       </w:r>
       <w:r>
@@ -497,28 +340,13 @@
     </w:p>
     <w:p>
       <w:pPr>
-        <w:pStyle w:val="Listaszerbekezds"/>
-        <w:numPr>
-          <w:ilvl w:val="1"/>
-          <w:numId w:val="1"/>
-        </w:numPr>
-        <w:rPr>
-          <w:b/>
-          <w:bCs/>
-        </w:rPr>
-      </w:pPr>
-      <w:r>
-        <w:rPr>
-          <w:b/>
-          <w:bCs/>
-        </w:rPr>
+        <w:pStyle w:val="Cmsor2"/>
+      </w:pPr>
+      <w:r>
         <w:t>Longitudinal Emergency Function</w:t>
       </w:r>
     </w:p>
     <w:p>
-      <w:pPr>
-        <w:jc w:val="both"/>
-      </w:pPr>
       <w:r>
         <w:t>Functionality: vehicle or delegated sensors provide information about static / dynamic objects. The function decides proper strategy to stop the vehicle (and where to stop it). Then, this strategy is accomplished by applying proper braking force.</w:t>
       </w:r>
@@ -535,13 +363,7 @@
         <w:fldChar w:fldCharType="separate"/>
       </w:r>
       <w:r>
-        <w:rPr>
-          <w:noProof/>
-        </w:rPr>
-        <w:t>2</w:t>
-      </w:r>
-      <w:r>
-        <w:t>. Figure</w:t>
+        <w:t>2. Figure</w:t>
       </w:r>
       <w:r>
         <w:fldChar w:fldCharType="end"/>
@@ -551,14 +373,14 @@
       </w:r>
     </w:p>
     <w:p>
-      <w:pPr>
-        <w:jc w:val="both"/>
-      </w:pPr>
       <w:r>
         <w:t xml:space="preserve">Operation range: </w:t>
       </w:r>
       <m:oMath>
         <m:r>
+          <m:rPr>
+            <m:sty m:val="p"/>
+          </m:rPr>
           <w:rPr>
             <w:rFonts w:ascii="Cambria Math" w:hAnsi="Cambria Math"/>
           </w:rPr>
@@ -569,8 +391,6 @@
             <m:ctrlPr>
               <w:rPr>
                 <w:rFonts w:ascii="Cambria Math" w:hAnsi="Cambria Math"/>
-                <w:i/>
-                <w:iCs/>
               </w:rPr>
             </m:ctrlPr>
           </m:fPr>
@@ -592,6 +412,9 @@
           </m:den>
         </m:f>
         <m:r>
+          <m:rPr>
+            <m:sty m:val="p"/>
+          </m:rPr>
           <w:rPr>
             <w:rFonts w:ascii="Cambria Math" w:hAnsi="Cambria Math"/>
           </w:rPr>
@@ -602,8 +425,6 @@
             <m:ctrlPr>
               <w:rPr>
                 <w:rFonts w:ascii="Cambria Math" w:hAnsi="Cambria Math"/>
-                <w:i/>
-                <w:iCs/>
               </w:rPr>
             </m:ctrlPr>
           </m:sSubPr>
@@ -625,6 +446,9 @@
           </m:sub>
         </m:sSub>
         <m:r>
+          <m:rPr>
+            <m:sty m:val="p"/>
+          </m:rPr>
           <w:rPr>
             <w:rFonts w:ascii="Cambria Math" w:hAnsi="Cambria Math"/>
           </w:rPr>
@@ -635,8 +459,6 @@
             <m:ctrlPr>
               <w:rPr>
                 <w:rFonts w:ascii="Cambria Math" w:hAnsi="Cambria Math"/>
-                <w:i/>
-                <w:iCs/>
               </w:rPr>
             </m:ctrlPr>
           </m:fPr>
@@ -659,22 +481,14 @@
         </m:f>
       </m:oMath>
       <w:r>
-        <w:rPr>
-          <w:iCs/>
-        </w:rPr>
         <w:t>.</w:t>
       </w:r>
     </w:p>
     <w:p>
-      <w:pPr>
-        <w:keepNext/>
-      </w:pPr>
-      <w:r>
-        <w:rPr>
-          <w:noProof/>
-        </w:rPr>
+      <w:r>
+        <w:lastRenderedPageBreak/>
         <w:drawing>
-          <wp:inline distT="0" distB="0" distL="0" distR="0" wp14:anchorId="733ED43B" wp14:editId="08679ABF">
+          <wp:inline distT="0" distB="0" distL="0" distR="0" wp14:anchorId="733ED43B" wp14:editId="191851B0">
             <wp:extent cx="5800835" cy="2011719"/>
             <wp:effectExtent l="0" t="0" r="0" b="0"/>
             <wp:docPr id="8" name="Kép 8"/>
@@ -724,7 +538,6 @@
     <w:p>
       <w:pPr>
         <w:pStyle w:val="Kpalrs"/>
-        <w:jc w:val="center"/>
       </w:pPr>
       <w:r>
         <w:fldChar w:fldCharType="begin"/>
@@ -736,9 +549,6 @@
         <w:fldChar w:fldCharType="separate"/>
       </w:r>
       <w:r>
-        <w:rPr>
-          <w:noProof/>
-        </w:rPr>
         <w:t>2</w:t>
       </w:r>
       <w:r>
@@ -752,40 +562,13 @@
         <w:t xml:space="preserve"> Longitudinal emergency use cases from vehicle sensors and infrastructure sensors</w:t>
       </w:r>
     </w:p>
-    <w:p/>
-    <w:p>
-      <w:pPr>
-        <w:pStyle w:val="Listaszerbekezds"/>
-        <w:numPr>
-          <w:ilvl w:val="1"/>
-          <w:numId w:val="1"/>
-        </w:numPr>
-        <w:rPr>
-          <w:b/>
-          <w:bCs/>
-          <w:sz w:val="24"/>
-          <w:szCs w:val="24"/>
-        </w:rPr>
-      </w:pPr>
-      <w:r>
-        <w:rPr>
-          <w:b/>
-          <w:bCs/>
-          <w:sz w:val="24"/>
-          <w:szCs w:val="24"/>
-        </w:rPr>
+    <w:p>
+      <w:pPr>
+        <w:pStyle w:val="Cmsor2"/>
+      </w:pPr>
+      <w:r>
         <w:t>Lane Follow</w:t>
       </w:r>
-    </w:p>
-    <w:p>
-      <w:pPr>
-        <w:rPr>
-          <w:b/>
-          <w:bCs/>
-          <w:sz w:val="24"/>
-          <w:szCs w:val="24"/>
-        </w:rPr>
-      </w:pPr>
     </w:p>
     <w:p>
       <w:pPr>
@@ -794,7 +577,6 @@
           <w:ilvl w:val="0"/>
           <w:numId w:val="6"/>
         </w:numPr>
-        <w:jc w:val="both"/>
         <w:rPr>
           <w:sz w:val="24"/>
           <w:szCs w:val="24"/>
@@ -805,13 +587,7 @@
         <w:rPr>
           <w:u w:val="single"/>
         </w:rPr>
-        <w:t>Step 1 functionality:</w:t>
-      </w:r>
-      <w:r>
-        <w:rPr>
-          <w:u w:val="single"/>
-        </w:rPr>
-        <w:t xml:space="preserve"> </w:t>
+        <w:t xml:space="preserve">Step 1 functionality: </w:t>
       </w:r>
       <w:r>
         <w:t xml:space="preserve">vehicle is running in a lane, which is bounded by lane edges (markers or only the edge of the drivable surface) and the vehicle follows the centerline of the lane (or externally defined local trajectory). </w:t>
@@ -820,7 +596,6 @@
     <w:p>
       <w:pPr>
         <w:pStyle w:val="Listaszerbekezds"/>
-        <w:jc w:val="both"/>
         <w:rPr>
           <w:sz w:val="24"/>
           <w:szCs w:val="24"/>
@@ -836,8 +611,6 @@
             <m:ctrlPr>
               <w:rPr>
                 <w:rFonts w:ascii="Cambria Math" w:hAnsi="Cambria Math"/>
-                <w:i/>
-                <w:iCs/>
               </w:rPr>
             </m:ctrlPr>
           </m:sSubPr>
@@ -854,11 +627,29 @@
               <w:rPr>
                 <w:rFonts w:ascii="Cambria Math" w:hAnsi="Cambria Math"/>
               </w:rPr>
-              <m:t>y,max</m:t>
+              <m:t>y</m:t>
+            </m:r>
+            <m:r>
+              <m:rPr>
+                <m:sty m:val="p"/>
+              </m:rPr>
+              <w:rPr>
+                <w:rFonts w:ascii="Cambria Math" w:hAnsi="Cambria Math"/>
+              </w:rPr>
+              <m:t>,</m:t>
+            </m:r>
+            <m:r>
+              <w:rPr>
+                <w:rFonts w:ascii="Cambria Math" w:hAnsi="Cambria Math"/>
+              </w:rPr>
+              <m:t>max</m:t>
             </m:r>
           </m:sub>
         </m:sSub>
         <m:r>
+          <m:rPr>
+            <m:sty m:val="p"/>
+          </m:rPr>
           <w:rPr>
             <w:rFonts w:ascii="Cambria Math" w:hAnsi="Cambria Math"/>
           </w:rPr>
@@ -869,8 +660,6 @@
             <m:ctrlPr>
               <w:rPr>
                 <w:rFonts w:ascii="Cambria Math" w:hAnsi="Cambria Math"/>
-                <w:i/>
-                <w:iCs/>
               </w:rPr>
             </m:ctrlPr>
           </m:fPr>
@@ -888,8 +677,6 @@
                 <m:ctrlPr>
                   <w:rPr>
                     <w:rFonts w:ascii="Cambria Math" w:hAnsi="Cambria Math"/>
-                    <w:i/>
-                    <w:iCs/>
                   </w:rPr>
                 </m:ctrlPr>
               </m:sSupPr>
@@ -903,6 +690,9 @@
               </m:e>
               <m:sup>
                 <m:r>
+                  <m:rPr>
+                    <m:sty m:val="p"/>
+                  </m:rPr>
                   <w:rPr>
                     <w:rFonts w:ascii="Cambria Math" w:hAnsi="Cambria Math"/>
                   </w:rPr>
@@ -914,13 +704,13 @@
         </m:f>
       </m:oMath>
       <w:r>
-        <w:rPr>
-          <w:iCs/>
-        </w:rPr>
         <w:t xml:space="preserve">, </w:t>
       </w:r>
       <m:oMath>
         <m:r>
+          <m:rPr>
+            <m:sty m:val="p"/>
+          </m:rPr>
           <w:rPr>
             <w:rFonts w:ascii="Cambria Math" w:hAnsi="Cambria Math"/>
           </w:rPr>
@@ -931,8 +721,6 @@
             <m:ctrlPr>
               <w:rPr>
                 <w:rFonts w:ascii="Cambria Math" w:hAnsi="Cambria Math"/>
-                <w:i/>
-                <w:iCs/>
               </w:rPr>
             </m:ctrlPr>
           </m:fPr>
@@ -954,6 +742,9 @@
           </m:den>
         </m:f>
         <m:r>
+          <m:rPr>
+            <m:sty m:val="p"/>
+          </m:rPr>
           <w:rPr>
             <w:rFonts w:ascii="Cambria Math" w:hAnsi="Cambria Math"/>
           </w:rPr>
@@ -964,8 +755,6 @@
             <m:ctrlPr>
               <w:rPr>
                 <w:rFonts w:ascii="Cambria Math" w:hAnsi="Cambria Math"/>
-                <w:i/>
-                <w:iCs/>
               </w:rPr>
             </m:ctrlPr>
           </m:sSubPr>
@@ -987,6 +776,9 @@
           </m:sub>
         </m:sSub>
         <m:r>
+          <m:rPr>
+            <m:sty m:val="p"/>
+          </m:rPr>
           <w:rPr>
             <w:rFonts w:ascii="Cambria Math" w:hAnsi="Cambria Math"/>
           </w:rPr>
@@ -997,8 +789,6 @@
             <m:ctrlPr>
               <w:rPr>
                 <w:rFonts w:ascii="Cambria Math" w:hAnsi="Cambria Math"/>
-                <w:i/>
-                <w:iCs/>
               </w:rPr>
             </m:ctrlPr>
           </m:fPr>
@@ -1021,9 +811,6 @@
         </m:f>
       </m:oMath>
       <w:r>
-        <w:rPr>
-          <w:iCs/>
-        </w:rPr>
         <w:t xml:space="preserve">, </w:t>
       </w:r>
       <m:oMath>
@@ -1032,8 +819,6 @@
             <m:ctrlPr>
               <w:rPr>
                 <w:rFonts w:ascii="Cambria Math" w:hAnsi="Cambria Math"/>
-                <w:i/>
-                <w:iCs/>
               </w:rPr>
             </m:ctrlPr>
           </m:sSubSupPr>
@@ -1050,11 +835,29 @@
               <w:rPr>
                 <w:rFonts w:ascii="Cambria Math" w:hAnsi="Cambria Math"/>
               </w:rPr>
-              <m:t>e,y</m:t>
+              <m:t>e</m:t>
+            </m:r>
+            <m:r>
+              <m:rPr>
+                <m:sty m:val="p"/>
+              </m:rPr>
+              <w:rPr>
+                <w:rFonts w:ascii="Cambria Math" w:hAnsi="Cambria Math"/>
+              </w:rPr>
+              <m:t>,</m:t>
+            </m:r>
+            <m:r>
+              <w:rPr>
+                <w:rFonts w:ascii="Cambria Math" w:hAnsi="Cambria Math"/>
+              </w:rPr>
+              <m:t>y</m:t>
             </m:r>
           </m:sub>
           <m:sup>
             <m:r>
+              <m:rPr>
+                <m:sty m:val="p"/>
+              </m:rPr>
               <w:rPr>
                 <w:rFonts w:ascii="Cambria Math" w:hAnsi="Cambria Math"/>
               </w:rPr>
@@ -1063,16 +866,22 @@
           </m:sup>
         </m:sSubSup>
         <m:r>
+          <m:rPr>
+            <m:sty m:val="p"/>
+          </m:rPr>
           <w:rPr>
             <w:rFonts w:ascii="Cambria Math" w:hAnsi="Cambria Math"/>
           </w:rPr>
-          <m:t>≤0.1 m</m:t>
+          <m:t>≤0.1 </m:t>
+        </m:r>
+        <m:r>
+          <w:rPr>
+            <w:rFonts w:ascii="Cambria Math" w:hAnsi="Cambria Math"/>
+          </w:rPr>
+          <m:t>m</m:t>
         </m:r>
       </m:oMath>
       <w:r>
-        <w:rPr>
-          <w:iCs/>
-        </w:rPr>
         <w:t>.</w:t>
       </w:r>
     </w:p>
@@ -1083,7 +892,6 @@
           <w:ilvl w:val="0"/>
           <w:numId w:val="6"/>
         </w:numPr>
-        <w:jc w:val="both"/>
         <w:rPr>
           <w:u w:val="single"/>
         </w:rPr>
@@ -1092,7 +900,6 @@
         <w:rPr>
           <w:u w:val="single"/>
         </w:rPr>
-        <w:lastRenderedPageBreak/>
         <w:t>Step 2 functionality:</w:t>
       </w:r>
       <w:r>
@@ -1105,7 +912,6 @@
     <w:p>
       <w:pPr>
         <w:pStyle w:val="Listaszerbekezds"/>
-        <w:jc w:val="both"/>
         <w:rPr>
           <w:u w:val="single"/>
         </w:rPr>
@@ -1119,8 +925,6 @@
             <m:ctrlPr>
               <w:rPr>
                 <w:rFonts w:ascii="Cambria Math" w:hAnsi="Cambria Math"/>
-                <w:i/>
-                <w:iCs/>
               </w:rPr>
             </m:ctrlPr>
           </m:sSubPr>
@@ -1137,11 +941,29 @@
               <w:rPr>
                 <w:rFonts w:ascii="Cambria Math" w:hAnsi="Cambria Math"/>
               </w:rPr>
-              <m:t>y,max</m:t>
+              <m:t>y</m:t>
+            </m:r>
+            <m:r>
+              <m:rPr>
+                <m:sty m:val="p"/>
+              </m:rPr>
+              <w:rPr>
+                <w:rFonts w:ascii="Cambria Math" w:hAnsi="Cambria Math"/>
+              </w:rPr>
+              <m:t>,</m:t>
+            </m:r>
+            <m:r>
+              <w:rPr>
+                <w:rFonts w:ascii="Cambria Math" w:hAnsi="Cambria Math"/>
+              </w:rPr>
+              <m:t>max</m:t>
             </m:r>
           </m:sub>
         </m:sSub>
         <m:r>
+          <m:rPr>
+            <m:sty m:val="p"/>
+          </m:rPr>
           <w:rPr>
             <w:rFonts w:ascii="Cambria Math" w:hAnsi="Cambria Math"/>
           </w:rPr>
@@ -1152,8 +974,6 @@
             <m:ctrlPr>
               <w:rPr>
                 <w:rFonts w:ascii="Cambria Math" w:hAnsi="Cambria Math"/>
-                <w:i/>
-                <w:iCs/>
               </w:rPr>
             </m:ctrlPr>
           </m:fPr>
@@ -1171,8 +991,6 @@
                 <m:ctrlPr>
                   <w:rPr>
                     <w:rFonts w:ascii="Cambria Math" w:hAnsi="Cambria Math"/>
-                    <w:i/>
-                    <w:iCs/>
                   </w:rPr>
                 </m:ctrlPr>
               </m:sSupPr>
@@ -1186,6 +1004,9 @@
               </m:e>
               <m:sup>
                 <m:r>
+                  <m:rPr>
+                    <m:sty m:val="p"/>
+                  </m:rPr>
                   <w:rPr>
                     <w:rFonts w:ascii="Cambria Math" w:hAnsi="Cambria Math"/>
                   </w:rPr>
@@ -1197,16 +1018,13 @@
         </m:f>
       </m:oMath>
       <w:r>
-        <w:rPr>
-          <w:iCs/>
-        </w:rPr>
-        <w:t>,</w:t>
-      </w:r>
-      <w:r>
-        <w:t xml:space="preserve"> </w:t>
+        <w:t xml:space="preserve">, </w:t>
       </w:r>
       <m:oMath>
         <m:r>
+          <m:rPr>
+            <m:sty m:val="p"/>
+          </m:rPr>
           <w:rPr>
             <w:rFonts w:ascii="Cambria Math" w:hAnsi="Cambria Math"/>
           </w:rPr>
@@ -1217,8 +1035,6 @@
             <m:ctrlPr>
               <w:rPr>
                 <w:rFonts w:ascii="Cambria Math" w:hAnsi="Cambria Math"/>
-                <w:i/>
-                <w:iCs/>
               </w:rPr>
             </m:ctrlPr>
           </m:fPr>
@@ -1240,6 +1056,9 @@
           </m:den>
         </m:f>
         <m:r>
+          <m:rPr>
+            <m:sty m:val="p"/>
+          </m:rPr>
           <w:rPr>
             <w:rFonts w:ascii="Cambria Math" w:hAnsi="Cambria Math"/>
           </w:rPr>
@@ -1250,8 +1069,6 @@
             <m:ctrlPr>
               <w:rPr>
                 <w:rFonts w:ascii="Cambria Math" w:hAnsi="Cambria Math"/>
-                <w:i/>
-                <w:iCs/>
               </w:rPr>
             </m:ctrlPr>
           </m:sSubPr>
@@ -1273,6 +1090,9 @@
           </m:sub>
         </m:sSub>
         <m:r>
+          <m:rPr>
+            <m:sty m:val="p"/>
+          </m:rPr>
           <w:rPr>
             <w:rFonts w:ascii="Cambria Math" w:hAnsi="Cambria Math"/>
           </w:rPr>
@@ -1283,8 +1103,6 @@
             <m:ctrlPr>
               <w:rPr>
                 <w:rFonts w:ascii="Cambria Math" w:hAnsi="Cambria Math"/>
-                <w:i/>
-                <w:iCs/>
               </w:rPr>
             </m:ctrlPr>
           </m:fPr>
@@ -1307,9 +1125,6 @@
         </m:f>
       </m:oMath>
       <w:r>
-        <w:rPr>
-          <w:iCs/>
-        </w:rPr>
         <w:t xml:space="preserve">, </w:t>
       </w:r>
       <m:oMath>
@@ -1318,8 +1133,6 @@
             <m:ctrlPr>
               <w:rPr>
                 <w:rFonts w:ascii="Cambria Math" w:hAnsi="Cambria Math"/>
-                <w:i/>
-                <w:iCs/>
               </w:rPr>
             </m:ctrlPr>
           </m:sSubSupPr>
@@ -1336,11 +1149,29 @@
               <w:rPr>
                 <w:rFonts w:ascii="Cambria Math" w:hAnsi="Cambria Math"/>
               </w:rPr>
-              <m:t>e,y</m:t>
+              <m:t>e</m:t>
+            </m:r>
+            <m:r>
+              <m:rPr>
+                <m:sty m:val="p"/>
+              </m:rPr>
+              <w:rPr>
+                <w:rFonts w:ascii="Cambria Math" w:hAnsi="Cambria Math"/>
+              </w:rPr>
+              <m:t>,</m:t>
+            </m:r>
+            <m:r>
+              <w:rPr>
+                <w:rFonts w:ascii="Cambria Math" w:hAnsi="Cambria Math"/>
+              </w:rPr>
+              <m:t>y</m:t>
             </m:r>
           </m:sub>
           <m:sup>
             <m:r>
+              <m:rPr>
+                <m:sty m:val="p"/>
+              </m:rPr>
               <w:rPr>
                 <w:rFonts w:ascii="Cambria Math" w:hAnsi="Cambria Math"/>
               </w:rPr>
@@ -1349,41 +1180,29 @@
           </m:sup>
         </m:sSubSup>
         <m:r>
+          <m:rPr>
+            <m:sty m:val="p"/>
+          </m:rPr>
           <w:rPr>
             <w:rFonts w:ascii="Cambria Math" w:hAnsi="Cambria Math"/>
           </w:rPr>
-          <m:t>≤0.1 m</m:t>
+          <m:t>≤0.1 </m:t>
+        </m:r>
+        <m:r>
+          <w:rPr>
+            <w:rFonts w:ascii="Cambria Math" w:hAnsi="Cambria Math"/>
+          </w:rPr>
+          <m:t>m</m:t>
         </m:r>
       </m:oMath>
       <w:r>
-        <w:rPr>
-          <w:iCs/>
-        </w:rPr>
         <w:t>.</w:t>
       </w:r>
     </w:p>
     <w:p>
-      <w:pPr>
-        <w:rPr>
-          <w:b/>
-          <w:bCs/>
-          <w:sz w:val="24"/>
-          <w:szCs w:val="24"/>
-        </w:rPr>
-      </w:pPr>
-    </w:p>
-    <w:p>
-      <w:pPr>
-        <w:keepNext/>
-      </w:pPr>
-      <w:r>
-        <w:rPr>
-          <w:noProof/>
-          <w:sz w:val="24"/>
-          <w:szCs w:val="24"/>
-        </w:rPr>
+      <w:r>
         <w:drawing>
-          <wp:inline distT="0" distB="0" distL="0" distR="0" wp14:anchorId="5D7F8153" wp14:editId="64ED8DD9">
+          <wp:inline distT="0" distB="0" distL="0" distR="0" wp14:anchorId="5D7F8153" wp14:editId="1573DE00">
             <wp:extent cx="5823613" cy="2743200"/>
             <wp:effectExtent l="0" t="0" r="5715" b="0"/>
             <wp:docPr id="9" name="Kép 9"/>
@@ -1432,16 +1251,22 @@
     <w:p>
       <w:pPr>
         <w:pStyle w:val="Kpalrs"/>
-        <w:jc w:val="center"/>
-      </w:pPr>
-      <w:fldSimple w:instr=" SEQ Figure \* ARABIC ">
-        <w:r>
-          <w:rPr>
-            <w:noProof/>
-          </w:rPr>
-          <w:t>3</w:t>
-        </w:r>
-      </w:fldSimple>
+      </w:pPr>
+      <w:r>
+        <w:fldChar w:fldCharType="begin"/>
+      </w:r>
+      <w:r>
+        <w:instrText xml:space="preserve"> SEQ Figure \* ARABIC </w:instrText>
+      </w:r>
+      <w:r>
+        <w:fldChar w:fldCharType="separate"/>
+      </w:r>
+      <w:r>
+        <w:t>3</w:t>
+      </w:r>
+      <w:r>
+        <w:fldChar w:fldCharType="end"/>
+      </w:r>
       <w:r>
         <w:t>. Figure Lane follow functionality steps and covered operation.</w:t>
       </w:r>
@@ -1453,69 +1278,22 @@
     </w:p>
     <w:p>
       <w:pPr>
-        <w:pStyle w:val="Listaszerbekezds"/>
-        <w:numPr>
-          <w:ilvl w:val="0"/>
-          <w:numId w:val="1"/>
-        </w:numPr>
-        <w:rPr>
-          <w:sz w:val="28"/>
-          <w:szCs w:val="28"/>
-        </w:rPr>
-      </w:pPr>
-      <w:r>
-        <w:rPr>
-          <w:sz w:val="28"/>
-          <w:szCs w:val="28"/>
-        </w:rPr>
+        <w:pStyle w:val="Cmsor1"/>
+      </w:pPr>
+      <w:r>
         <w:lastRenderedPageBreak/>
         <w:t>Architecture specification</w:t>
       </w:r>
     </w:p>
     <w:p>
       <w:pPr>
-        <w:rPr>
-          <w:sz w:val="28"/>
-          <w:szCs w:val="28"/>
-        </w:rPr>
-      </w:pPr>
-    </w:p>
-    <w:p>
-      <w:pPr>
-        <w:pStyle w:val="Listaszerbekezds"/>
-        <w:numPr>
-          <w:ilvl w:val="1"/>
-          <w:numId w:val="1"/>
-        </w:numPr>
-        <w:rPr>
-          <w:b/>
-          <w:bCs/>
-          <w:sz w:val="24"/>
-          <w:szCs w:val="24"/>
-        </w:rPr>
-      </w:pPr>
-      <w:r>
-        <w:rPr>
-          <w:b/>
-          <w:bCs/>
-          <w:sz w:val="24"/>
-          <w:szCs w:val="24"/>
-        </w:rPr>
+        <w:pStyle w:val="Cmsor2"/>
+      </w:pPr>
+      <w:r>
         <w:t>Comprehensive notes</w:t>
       </w:r>
     </w:p>
     <w:p>
-      <w:pPr>
-        <w:rPr>
-          <w:sz w:val="28"/>
-          <w:szCs w:val="28"/>
-        </w:rPr>
-      </w:pPr>
-    </w:p>
-    <w:p>
-      <w:pPr>
-        <w:jc w:val="both"/>
-      </w:pPr>
       <w:r>
         <w:t>The architecture is defined based on the E2E function specifications. There are two main concepts that must be considered at all time:</w:t>
       </w:r>
@@ -1527,7 +1305,6 @@
           <w:ilvl w:val="0"/>
           <w:numId w:val="6"/>
         </w:numPr>
-        <w:jc w:val="both"/>
       </w:pPr>
       <w:r>
         <w:t>fulfill E2E function requirements with the least architecture components,</w:t>
@@ -1540,33 +1317,18 @@
           <w:ilvl w:val="0"/>
           <w:numId w:val="6"/>
         </w:numPr>
-        <w:jc w:val="both"/>
       </w:pPr>
       <w:r>
         <w:t>re-use Autoware components where possible, but keeping its number (or number/function) as low as possible.</w:t>
       </w:r>
     </w:p>
     <w:p>
-      <w:pPr>
-        <w:jc w:val="both"/>
-      </w:pPr>
       <w:r>
         <w:t>Therefore, the following work model is strongly recommended:</w:t>
       </w:r>
     </w:p>
     <w:p>
-      <w:pPr>
-        <w:jc w:val="both"/>
-      </w:pPr>
-    </w:p>
-    <w:p>
-      <w:pPr>
-        <w:jc w:val="both"/>
-      </w:pPr>
-      <w:r>
-        <w:rPr>
-          <w:noProof/>
-        </w:rPr>
+      <w:r>
         <w:drawing>
           <wp:inline distT="0" distB="0" distL="0" distR="0" wp14:anchorId="35158768" wp14:editId="6D7BE255">
             <wp:extent cx="5733415" cy="3822065"/>
@@ -1589,95 +1351,48 @@
       </w:r>
     </w:p>
     <w:p>
-      <w:pPr>
-        <w:jc w:val="both"/>
-      </w:pPr>
-    </w:p>
-    <w:p>
-      <w:pPr>
-        <w:jc w:val="both"/>
-      </w:pPr>
       <w:r>
         <w:t>This concept may hinder the efficient/reliable planning of tasks regarding architecture definition, but ensures that the above two concepts are respected.</w:t>
       </w:r>
     </w:p>
     <w:p>
       <w:pPr>
-        <w:jc w:val="both"/>
-      </w:pPr>
-    </w:p>
-    <w:p>
-      <w:pPr>
-        <w:pStyle w:val="Listaszerbekezds"/>
-        <w:numPr>
-          <w:ilvl w:val="1"/>
-          <w:numId w:val="1"/>
-        </w:numPr>
-        <w:rPr>
-          <w:b/>
-          <w:bCs/>
-          <w:sz w:val="24"/>
-          <w:szCs w:val="24"/>
-        </w:rPr>
-      </w:pPr>
-      <w:r>
-        <w:rPr>
-          <w:b/>
-          <w:bCs/>
-          <w:sz w:val="24"/>
-          <w:szCs w:val="24"/>
-        </w:rPr>
+        <w:spacing w:after="0"/>
+        <w:jc w:val="left"/>
+        <w:sectPr>
+          <w:pgSz w:w="11909" w:h="16834"/>
+          <w:pgMar w:top="1440" w:right="1440" w:bottom="1440" w:left="1440" w:header="720" w:footer="720" w:gutter="0"/>
+          <w:pgNumType w:start="1"/>
+          <w:cols w:space="708"/>
+        </w:sectPr>
+      </w:pPr>
+    </w:p>
+    <w:p>
+      <w:pPr>
+        <w:pStyle w:val="Cmsor2"/>
+      </w:pPr>
+      <w:r>
+        <w:lastRenderedPageBreak/>
         <w:t>General architecture</w:t>
       </w:r>
     </w:p>
     <w:p>
-      <w:pPr>
-        <w:rPr>
-          <w:u w:val="single"/>
-        </w:rPr>
-      </w:pPr>
-      <w:r>
-        <w:rPr>
-          <w:u w:val="single"/>
-        </w:rPr>
+      <w:r>
         <w:t>High-level function architecture (</w:t>
       </w:r>
       <w:r>
-        <w:rPr>
-          <w:u w:val="single"/>
-        </w:rPr>
         <w:t>black</w:t>
       </w:r>
       <w:r>
-        <w:rPr>
-          <w:u w:val="single"/>
-        </w:rPr>
         <w:t xml:space="preserve"> box)</w:t>
       </w:r>
     </w:p>
     <w:p>
-      <w:pPr>
-        <w:rPr>
-          <w:b/>
-          <w:bCs/>
-          <w:sz w:val="24"/>
-          <w:szCs w:val="24"/>
-        </w:rPr>
-      </w:pPr>
-    </w:p>
-    <w:p>
-      <w:pPr>
-        <w:jc w:val="center"/>
-      </w:pPr>
-      <w:r>
-        <w:rPr>
-          <w:noProof/>
-        </w:rPr>
-        <w:lastRenderedPageBreak/>
+      <w:r>
         <w:drawing>
-          <wp:inline distT="0" distB="0" distL="0" distR="0" wp14:anchorId="6735746F" wp14:editId="25C72BF1">
+          <wp:inline distT="0" distB="0" distL="0" distR="0" wp14:anchorId="6735746F" wp14:editId="250E16C2">
             <wp:extent cx="8915212" cy="4326141"/>
-            <wp:effectExtent l="8573" t="0" r="9207" b="9208"/>
+            <wp:effectExtent l="0" t="0" r="635" b="0"/>
             <wp:docPr id="13" name="Kép 13"/>
             <wp:cNvGraphicFramePr>
               <a:graphicFrameLocks xmlns:a="http://schemas.openxmlformats.org/drawingml/2006/main" noChangeAspect="1"/>
@@ -1705,7 +1420,7 @@
                     </a:stretch>
                   </pic:blipFill>
                   <pic:spPr bwMode="auto">
-                    <a:xfrm rot="16200000">
+                    <a:xfrm>
                       <a:off x="0" y="0"/>
                       <a:ext cx="8942997" cy="4339624"/>
                     </a:xfrm>
@@ -1723,47 +1438,31 @@
     </w:p>
     <w:p>
       <w:pPr>
-        <w:rPr>
-          <w:u w:val="single"/>
-        </w:rPr>
-      </w:pPr>
-      <w:r>
-        <w:rPr>
-          <w:u w:val="single"/>
-        </w:rPr>
+        <w:spacing w:after="0"/>
+        <w:jc w:val="left"/>
+      </w:pPr>
+      <w:r>
+        <w:br w:type="page"/>
+      </w:r>
+    </w:p>
+    <w:p>
+      <w:r>
         <w:lastRenderedPageBreak/>
         <w:t>Component-detailed architecture (</w:t>
       </w:r>
       <w:r>
-        <w:rPr>
-          <w:u w:val="single"/>
-        </w:rPr>
         <w:t>gray</w:t>
       </w:r>
       <w:r>
-        <w:rPr>
-          <w:u w:val="single"/>
-        </w:rPr>
         <w:t xml:space="preserve"> box)</w:t>
       </w:r>
     </w:p>
     <w:p>
-      <w:pPr>
-        <w:jc w:val="both"/>
-      </w:pPr>
-    </w:p>
-    <w:p>
-      <w:pPr>
-        <w:jc w:val="center"/>
-      </w:pPr>
-      <w:r>
-        <w:rPr>
-          <w:noProof/>
-        </w:rPr>
+      <w:r>
         <w:drawing>
-          <wp:inline distT="0" distB="0" distL="0" distR="0" wp14:anchorId="1334B994" wp14:editId="2C829CA1">
+          <wp:inline distT="0" distB="0" distL="0" distR="0" wp14:anchorId="1334B994" wp14:editId="72F744DF">
             <wp:extent cx="8448058" cy="4564184"/>
-            <wp:effectExtent l="0" t="953" r="0" b="0"/>
+            <wp:effectExtent l="0" t="0" r="0" b="8255"/>
             <wp:docPr id="14" name="Kép 14"/>
             <wp:cNvGraphicFramePr>
               <a:graphicFrameLocks xmlns:a="http://schemas.openxmlformats.org/drawingml/2006/main" noChangeAspect="1"/>
@@ -1791,7 +1490,7 @@
                     </a:stretch>
                   </pic:blipFill>
                   <pic:spPr bwMode="auto">
-                    <a:xfrm rot="16200000">
+                    <a:xfrm>
                       <a:off x="0" y="0"/>
                       <a:ext cx="8482809" cy="4582959"/>
                     </a:xfrm>
@@ -1809,105 +1508,47 @@
     </w:p>
     <w:p>
       <w:pPr>
-        <w:pStyle w:val="Listaszerbekezds"/>
-        <w:numPr>
-          <w:ilvl w:val="1"/>
-          <w:numId w:val="1"/>
-        </w:numPr>
-        <w:rPr>
-          <w:b/>
-          <w:bCs/>
-          <w:sz w:val="24"/>
-          <w:szCs w:val="24"/>
-        </w:rPr>
-      </w:pPr>
-      <w:r>
-        <w:rPr>
-          <w:b/>
-          <w:bCs/>
-          <w:sz w:val="24"/>
-          <w:szCs w:val="24"/>
-        </w:rPr>
+        <w:spacing w:after="0"/>
+        <w:jc w:val="left"/>
+        <w:sectPr>
+          <w:pgSz w:w="16834" w:h="11909" w:orient="landscape"/>
+          <w:pgMar w:top="1440" w:right="1440" w:bottom="1440" w:left="1440" w:header="720" w:footer="720" w:gutter="0"/>
+          <w:pgNumType w:start="1"/>
+          <w:cols w:space="708"/>
+          <w:docGrid w:linePitch="299"/>
+        </w:sectPr>
+      </w:pPr>
+    </w:p>
+    <w:p>
+      <w:pPr>
+        <w:pStyle w:val="Cmsor2"/>
+      </w:pPr>
+      <w:r>
         <w:lastRenderedPageBreak/>
         <w:t>Function Architecture</w:t>
       </w:r>
       <w:r>
-        <w:rPr>
-          <w:b/>
-          <w:bCs/>
-          <w:sz w:val="24"/>
-          <w:szCs w:val="24"/>
-        </w:rPr>
         <w:t xml:space="preserve"> Specification</w:t>
       </w:r>
     </w:p>
     <w:p>
       <w:pPr>
-        <w:pStyle w:val="Listaszerbekezds"/>
-        <w:numPr>
-          <w:ilvl w:val="2"/>
-          <w:numId w:val="1"/>
-        </w:numPr>
-        <w:rPr>
-          <w:b/>
-          <w:bCs/>
-          <w:sz w:val="24"/>
-          <w:szCs w:val="24"/>
-        </w:rPr>
-      </w:pPr>
-      <w:r>
-        <w:rPr>
-          <w:b/>
-          <w:bCs/>
-          <w:sz w:val="24"/>
-          <w:szCs w:val="24"/>
-        </w:rPr>
+        <w:pStyle w:val="Cmsor3"/>
+      </w:pPr>
+      <w:r>
         <w:t>Intelligent Speed Adjustment</w:t>
       </w:r>
       <w:r>
-        <w:rPr>
-          <w:b/>
-          <w:bCs/>
-          <w:sz w:val="24"/>
-          <w:szCs w:val="24"/>
-        </w:rPr>
         <w:t xml:space="preserve"> (ISA)</w:t>
       </w:r>
     </w:p>
     <w:p>
-      <w:pPr>
-        <w:pStyle w:val="Listaszerbekezds"/>
-        <w:ind w:left="1440"/>
-        <w:rPr>
-          <w:b/>
-          <w:bCs/>
-          <w:sz w:val="24"/>
-          <w:szCs w:val="24"/>
-        </w:rPr>
-      </w:pPr>
-    </w:p>
-    <w:p>
-      <w:pPr>
-        <w:rPr>
-          <w:u w:val="single"/>
-        </w:rPr>
-      </w:pPr>
-      <w:r>
-        <w:rPr>
-          <w:u w:val="single"/>
-        </w:rPr>
+      <w:r>
         <w:t>Step 1 architecture:</w:t>
       </w:r>
     </w:p>
-    <w:p/>
-    <w:p>
-      <w:pPr>
-        <w:keepNext/>
-      </w:pPr>
-      <w:r>
-        <w:rPr>
-          <w:noProof/>
-        </w:rPr>
+    <w:p>
+      <w:r>
         <w:drawing>
           <wp:inline distT="0" distB="0" distL="0" distR="0" wp14:anchorId="3E4F1AB0" wp14:editId="438EEA59">
             <wp:extent cx="5880148" cy="1838325"/>
@@ -1958,25 +1599,28 @@
     <w:p>
       <w:pPr>
         <w:pStyle w:val="Kpalrs"/>
-        <w:jc w:val="center"/>
-      </w:pPr>
-      <w:fldSimple w:instr=" SEQ Figure \* ARABIC ">
-        <w:r>
-          <w:rPr>
-            <w:noProof/>
-          </w:rPr>
-          <w:t>4</w:t>
-        </w:r>
-      </w:fldSimple>
+      </w:pPr>
+      <w:r>
+        <w:fldChar w:fldCharType="begin"/>
+      </w:r>
+      <w:r>
+        <w:instrText xml:space="preserve"> SEQ Figure \* ARABIC </w:instrText>
+      </w:r>
+      <w:r>
+        <w:fldChar w:fldCharType="separate"/>
+      </w:r>
+      <w:r>
+        <w:t>4</w:t>
+      </w:r>
+      <w:r>
+        <w:fldChar w:fldCharType="end"/>
+      </w:r>
       <w:r>
         <w:t>. Figure. Architecture components of step 1 functionality of ISA</w:t>
       </w:r>
     </w:p>
-    <w:p/>
-    <w:p/>
-    <w:p>
-      <w:pPr>
-        <w:jc w:val="both"/>
+    <w:p>
+      <w:pPr>
         <w:rPr>
           <w:u w:val="single"/>
         </w:rPr>
@@ -1991,29 +1635,13 @@
         <w:t>Later, it must be solved that the vehicle is longitudinally controlled by the system, but laterally by the driver.</w:t>
       </w:r>
     </w:p>
-    <w:p/>
-    <w:p>
-      <w:pPr>
-        <w:rPr>
-          <w:u w:val="single"/>
-        </w:rPr>
-      </w:pPr>
-      <w:r>
-        <w:rPr>
-          <w:u w:val="single"/>
-        </w:rPr>
+    <w:p>
+      <w:r>
         <w:t>Step 2 architecture:</w:t>
       </w:r>
     </w:p>
-    <w:p/>
-    <w:p>
-      <w:pPr>
-        <w:keepNext/>
-      </w:pPr>
-      <w:r>
-        <w:rPr>
-          <w:noProof/>
-        </w:rPr>
+    <w:p>
+      <w:r>
         <w:drawing>
           <wp:inline distT="0" distB="0" distL="0" distR="0" wp14:anchorId="04CE45EA" wp14:editId="734DCF7B">
             <wp:extent cx="6005143" cy="1871748"/>
@@ -2064,16 +1692,22 @@
     <w:p>
       <w:pPr>
         <w:pStyle w:val="Kpalrs"/>
-        <w:jc w:val="center"/>
-      </w:pPr>
-      <w:fldSimple w:instr=" SEQ Figure \* ARABIC ">
-        <w:r>
-          <w:rPr>
-            <w:noProof/>
-          </w:rPr>
-          <w:t>5</w:t>
-        </w:r>
-      </w:fldSimple>
+      </w:pPr>
+      <w:r>
+        <w:fldChar w:fldCharType="begin"/>
+      </w:r>
+      <w:r>
+        <w:instrText xml:space="preserve"> SEQ Figure \* ARABIC </w:instrText>
+      </w:r>
+      <w:r>
+        <w:fldChar w:fldCharType="separate"/>
+      </w:r>
+      <w:r>
+        <w:t>5</w:t>
+      </w:r>
+      <w:r>
+        <w:fldChar w:fldCharType="end"/>
+      </w:r>
       <w:r>
         <w:t xml:space="preserve">. Figure </w:t>
       </w:r>
@@ -2081,48 +1715,19 @@
         <w:t>Architecture components of step 2 functionality of ISA</w:t>
       </w:r>
     </w:p>
-    <w:p/>
-    <w:p>
-      <w:pPr>
-        <w:pStyle w:val="Listaszerbekezds"/>
-        <w:numPr>
-          <w:ilvl w:val="1"/>
-          <w:numId w:val="1"/>
-        </w:numPr>
-        <w:rPr>
-          <w:b/>
-          <w:bCs/>
-          <w:sz w:val="24"/>
-          <w:szCs w:val="24"/>
-        </w:rPr>
-      </w:pPr>
-      <w:r>
-        <w:rPr>
-          <w:b/>
-          <w:bCs/>
-          <w:sz w:val="24"/>
-          <w:szCs w:val="24"/>
-        </w:rPr>
+    <w:p>
+      <w:pPr>
+        <w:pStyle w:val="Cmsor2"/>
+      </w:pPr>
+      <w:r>
         <w:t xml:space="preserve"> Longitudinal emergency </w:t>
       </w:r>
       <w:r>
-        <w:rPr>
-          <w:b/>
-          <w:bCs/>
-          <w:sz w:val="24"/>
-          <w:szCs w:val="24"/>
-        </w:rPr>
         <w:t>function</w:t>
       </w:r>
     </w:p>
-    <w:p/>
-    <w:p/>
-    <w:p>
-      <w:r>
-        <w:rPr>
-          <w:noProof/>
-        </w:rPr>
-        <w:lastRenderedPageBreak/>
+    <w:p>
+      <w:r>
         <w:drawing>
           <wp:inline distT="0" distB="0" distL="0" distR="0" wp14:anchorId="5389C73C" wp14:editId="19110481">
             <wp:extent cx="6014017" cy="1811238"/>
@@ -2173,79 +1778,25 @@
     <w:p/>
     <w:p>
       <w:r>
+        <w:lastRenderedPageBreak/>
         <w:t>Based on distributed sensor data calculate the trigger of the emergency scenario.</w:t>
       </w:r>
     </w:p>
-    <w:p/>
-    <w:p>
-      <w:pPr>
-        <w:pStyle w:val="Listaszerbekezds"/>
-        <w:numPr>
-          <w:ilvl w:val="1"/>
-          <w:numId w:val="1"/>
-        </w:numPr>
-        <w:rPr>
-          <w:b/>
-          <w:bCs/>
-          <w:sz w:val="24"/>
-          <w:szCs w:val="24"/>
-        </w:rPr>
-      </w:pPr>
-      <w:r>
-        <w:rPr>
-          <w:b/>
-          <w:bCs/>
-          <w:sz w:val="24"/>
-          <w:szCs w:val="24"/>
-        </w:rPr>
+    <w:p>
+      <w:pPr>
+        <w:pStyle w:val="Cmsor2"/>
+      </w:pPr>
+      <w:r>
         <w:t>Lane follow</w:t>
       </w:r>
     </w:p>
     <w:p>
-      <w:pPr>
-        <w:rPr>
-          <w:b/>
-          <w:bCs/>
-          <w:sz w:val="24"/>
-          <w:szCs w:val="24"/>
-        </w:rPr>
-      </w:pPr>
-    </w:p>
-    <w:p>
-      <w:pPr>
-        <w:rPr>
-          <w:u w:val="single"/>
-        </w:rPr>
-      </w:pPr>
-      <w:r>
-        <w:rPr>
-          <w:u w:val="single"/>
-        </w:rPr>
+      <w:r>
         <w:t>Step 1 architecture:</w:t>
       </w:r>
     </w:p>
     <w:p>
-      <w:pPr>
-        <w:rPr>
-          <w:b/>
-          <w:bCs/>
-          <w:sz w:val="24"/>
-          <w:szCs w:val="24"/>
-        </w:rPr>
-      </w:pPr>
-    </w:p>
-    <w:p>
-      <w:pPr>
-        <w:keepNext/>
-      </w:pPr>
-      <w:r>
-        <w:rPr>
-          <w:b/>
-          <w:bCs/>
-          <w:noProof/>
-          <w:sz w:val="24"/>
-          <w:szCs w:val="24"/>
-        </w:rPr>
+      <w:r>
         <w:drawing>
           <wp:inline distT="0" distB="0" distL="0" distR="0" wp14:anchorId="223AB874" wp14:editId="3F7B4E9A">
             <wp:extent cx="5949287" cy="1583948"/>
@@ -2296,78 +1847,43 @@
     <w:p>
       <w:pPr>
         <w:pStyle w:val="Kpalrs"/>
-        <w:jc w:val="center"/>
-      </w:pPr>
-      <w:fldSimple w:instr=" SEQ Figure \* ARABIC ">
-        <w:r>
-          <w:rPr>
-            <w:noProof/>
-          </w:rPr>
-          <w:t>6</w:t>
-        </w:r>
-      </w:fldSimple>
+      </w:pPr>
+      <w:r>
+        <w:fldChar w:fldCharType="begin"/>
+      </w:r>
+      <w:r>
+        <w:instrText xml:space="preserve"> SEQ Figure \* ARABIC </w:instrText>
+      </w:r>
+      <w:r>
+        <w:fldChar w:fldCharType="separate"/>
+      </w:r>
+      <w:r>
+        <w:t>6</w:t>
+      </w:r>
+      <w:r>
+        <w:fldChar w:fldCharType="end"/>
+      </w:r>
       <w:r>
         <w:t>. Figure. Architecture components of step 1 functionality of LF (lane follower) without behaviour layer</w:t>
       </w:r>
     </w:p>
     <w:p>
-      <w:pPr>
-        <w:jc w:val="both"/>
-      </w:pPr>
       <w:r>
         <w:t>Lane follow architecture consists of new components of path planner, that takes geometry information of the road, and plans a smooth (drivable) path, which is then handed over to the lateral controller component. This controller controls only the lateral movement of the vehicle, producing output to the actuator control (i.e., steering angle).</w:t>
       </w:r>
     </w:p>
-    <w:p/>
     <w:p>
       <w:r>
         <w:t>Note: route input comes from mission planner, which is currently not part of the architecture. During integration process, it may be extended.</w:t>
       </w:r>
     </w:p>
-    <w:p/>
-    <w:p>
-      <w:pPr>
-        <w:rPr>
-          <w:u w:val="single"/>
-        </w:rPr>
-      </w:pPr>
-      <w:r>
-        <w:rPr>
-          <w:u w:val="single"/>
-        </w:rPr>
-        <w:t xml:space="preserve">Step </w:t>
-      </w:r>
-      <w:r>
-        <w:rPr>
-          <w:u w:val="single"/>
-        </w:rPr>
-        <w:t>2</w:t>
-      </w:r>
-      <w:r>
-        <w:rPr>
-          <w:u w:val="single"/>
-        </w:rPr>
-        <w:t xml:space="preserve"> architecture:</w:t>
-      </w:r>
-    </w:p>
-    <w:p>
-      <w:pPr>
-        <w:rPr>
-          <w:u w:val="single"/>
-        </w:rPr>
-      </w:pPr>
-    </w:p>
-    <w:p>
-      <w:pPr>
-        <w:keepNext/>
-        <w:jc w:val="center"/>
-      </w:pPr>
-      <w:r>
-        <w:rPr>
-          <w:noProof/>
-          <w:u w:val="single"/>
-        </w:rPr>
-        <w:lastRenderedPageBreak/>
+    <w:p>
+      <w:r>
+        <w:t>Step 2 architecture:</w:t>
+      </w:r>
+    </w:p>
+    <w:p>
+      <w:r>
         <w:drawing>
           <wp:inline distT="0" distB="0" distL="0" distR="0" wp14:anchorId="58B7C5BA" wp14:editId="505AEF32">
             <wp:extent cx="5835544" cy="1840797"/>
@@ -2418,7 +1934,6 @@
     <w:p>
       <w:pPr>
         <w:pStyle w:val="Kpalrs"/>
-        <w:jc w:val="center"/>
       </w:pPr>
       <w:r>
         <w:rPr>
@@ -2440,7 +1955,6 @@
       </w:r>
       <w:r>
         <w:rPr>
-          <w:noProof/>
           <w:u w:val="single"/>
         </w:rPr>
         <w:t>7</w:t>
@@ -2452,16 +1966,7 @@
         <w:fldChar w:fldCharType="end"/>
       </w:r>
       <w:r>
-        <w:t xml:space="preserve">. Figure. </w:t>
-      </w:r>
-      <w:r>
-        <w:t xml:space="preserve">Architecture components of step </w:t>
-      </w:r>
-      <w:r>
-        <w:t>2</w:t>
-      </w:r>
-      <w:r>
-        <w:t xml:space="preserve"> functionality of LF (lane follower) without behaviour layer</w:t>
+        <w:t>. Figure. Architecture components of step 2 functionality of LF (lane follower) without behaviour layer</w:t>
       </w:r>
     </w:p>
     <w:p>
@@ -2471,93 +1976,32 @@
     </w:p>
     <w:p>
       <w:pPr>
-        <w:pStyle w:val="Listaszerbekezds"/>
-        <w:numPr>
-          <w:ilvl w:val="0"/>
-          <w:numId w:val="1"/>
-        </w:numPr>
+        <w:pStyle w:val="Cmsor1"/>
+      </w:pPr>
+      <w:r>
+        <w:lastRenderedPageBreak/>
+        <w:t>Message definitions</w:t>
+      </w:r>
+    </w:p>
+    <w:p>
+      <w:pPr>
+        <w:pStyle w:val="Cmsor2"/>
+      </w:pPr>
+      <w:r>
+        <w:t>CRP messages – custom definitions</w:t>
+      </w:r>
+    </w:p>
+    <w:p>
+      <w:pPr>
+        <w:pStyle w:val="Cmsor3"/>
         <w:rPr>
           <w:sz w:val="28"/>
           <w:szCs w:val="28"/>
         </w:rPr>
       </w:pPr>
       <w:r>
-        <w:rPr>
-          <w:sz w:val="28"/>
-          <w:szCs w:val="28"/>
-        </w:rPr>
-        <w:lastRenderedPageBreak/>
-        <w:t>Message definitions</w:t>
-      </w:r>
-    </w:p>
-    <w:p>
-      <w:pPr>
-        <w:pStyle w:val="Listaszerbekezds"/>
-        <w:rPr>
-          <w:b/>
-          <w:bCs/>
-          <w:sz w:val="24"/>
-          <w:szCs w:val="24"/>
-        </w:rPr>
-      </w:pPr>
-    </w:p>
-    <w:p>
-      <w:pPr>
-        <w:pStyle w:val="Listaszerbekezds"/>
-        <w:numPr>
-          <w:ilvl w:val="1"/>
-          <w:numId w:val="1"/>
-        </w:numPr>
-        <w:rPr>
-          <w:b/>
-          <w:bCs/>
-          <w:sz w:val="24"/>
-          <w:szCs w:val="24"/>
-        </w:rPr>
-      </w:pPr>
-      <w:r>
-        <w:rPr>
-          <w:b/>
-          <w:bCs/>
-          <w:sz w:val="24"/>
-          <w:szCs w:val="24"/>
-        </w:rPr>
-        <w:t>CRP messages – custom definitions</w:t>
-      </w:r>
-    </w:p>
-    <w:p>
-      <w:pPr>
-        <w:rPr>
-          <w:sz w:val="28"/>
-          <w:szCs w:val="28"/>
-        </w:rPr>
-      </w:pPr>
-    </w:p>
-    <w:p>
-      <w:pPr>
-        <w:pStyle w:val="Listaszerbekezds"/>
-        <w:numPr>
-          <w:ilvl w:val="2"/>
-          <w:numId w:val="1"/>
-        </w:numPr>
-        <w:rPr>
-          <w:sz w:val="28"/>
-          <w:szCs w:val="28"/>
-        </w:rPr>
-      </w:pPr>
-      <w:r>
-        <w:t>/crp_msgs::msg::scenario</w:t>
-      </w:r>
-    </w:p>
-    <w:p>
-      <w:pPr>
-        <w:pStyle w:val="Listaszerbekezds"/>
-        <w:ind w:left="2160"/>
-        <w:rPr>
-          <w:sz w:val="28"/>
-          <w:szCs w:val="28"/>
-        </w:rPr>
-      </w:pPr>
+        <w:t>crp_msgs::msg::scenario</w:t>
+      </w:r>
     </w:p>
     <w:p>
       <w:r>
@@ -2612,13 +2056,11 @@
         <w:t>local drivable surface: the most indefinite representation of the local environment, in the form of a generic occupancy grid.</w:t>
       </w:r>
     </w:p>
-    <w:p/>
     <w:p>
       <w:r>
         <w:t>This interface type (in contrast to globally defined „world” interface) must contain data with as high accuracy as possible.</w:t>
       </w:r>
     </w:p>
-    <w:p/>
     <w:p>
       <w:r>
         <w:t>Message definition:</w:t>
@@ -2677,7 +2119,6 @@
         </w:tc>
       </w:tr>
     </w:tbl>
-    <w:p/>
     <w:p>
       <w:r>
         <w:t>Note: the traffic rules collect all types of information that are coming from the static rules and can impact the selected bahviour. These are like:</w:t>
@@ -2731,19 +2172,11 @@
         <w:t>etc.</w:t>
       </w:r>
     </w:p>
-    <w:p/>
-    <w:p>
-      <w:pPr>
-        <w:keepNext/>
-        <w:jc w:val="center"/>
-      </w:pPr>
-      <w:r>
-        <w:rPr>
-          <w:noProof/>
-        </w:rPr>
+    <w:p>
+      <w:r>
         <w:lastRenderedPageBreak/>
         <w:drawing>
-          <wp:inline distT="0" distB="0" distL="0" distR="0" wp14:anchorId="7A4152B7" wp14:editId="04395038">
+          <wp:inline distT="0" distB="0" distL="0" distR="0" wp14:anchorId="7A4152B7" wp14:editId="23111A35">
             <wp:extent cx="4848996" cy="2656936"/>
             <wp:effectExtent l="0" t="0" r="8890" b="0"/>
             <wp:docPr id="15" name="Kép 15"/>
@@ -2792,88 +2225,55 @@
     <w:p>
       <w:pPr>
         <w:pStyle w:val="Kpalrs"/>
-        <w:jc w:val="center"/>
-      </w:pPr>
-      <w:fldSimple w:instr=" SEQ Figure \* ARABIC ">
-        <w:r>
-          <w:rPr>
-            <w:noProof/>
-          </w:rPr>
-          <w:t>8</w:t>
-        </w:r>
-      </w:fldSimple>
+      </w:pPr>
+      <w:r>
+        <w:fldChar w:fldCharType="begin"/>
+      </w:r>
+      <w:r>
+        <w:instrText xml:space="preserve"> SEQ Figure \* ARABIC </w:instrText>
+      </w:r>
+      <w:r>
+        <w:fldChar w:fldCharType="separate"/>
+      </w:r>
+      <w:r>
+        <w:t>8</w:t>
+      </w:r>
+      <w:r>
+        <w:fldChar w:fldCharType="end"/>
+      </w:r>
       <w:r>
         <w:t>. Figure Illustration of the scenario layers.</w:t>
       </w:r>
     </w:p>
-    <w:p/>
-    <w:p>
-      <w:pPr>
-        <w:pStyle w:val="Listaszerbekezds"/>
-        <w:numPr>
-          <w:ilvl w:val="2"/>
-          <w:numId w:val="1"/>
-        </w:numPr>
-      </w:pPr>
-      <w:r>
-        <w:t>/crp_msgs/world</w:t>
-      </w:r>
-    </w:p>
-    <w:p>
-      <w:pPr>
-        <w:pStyle w:val="Listaszerbekezds"/>
-        <w:numPr>
-          <w:ilvl w:val="2"/>
-          <w:numId w:val="1"/>
-        </w:numPr>
-      </w:pPr>
-      <w:r>
-        <w:t>/crp_msgs/ego</w:t>
-      </w:r>
-    </w:p>
-    <w:p/>
-    <w:p>
-      <w:pPr>
-        <w:pStyle w:val="Listaszerbekezds"/>
-        <w:numPr>
-          <w:ilvl w:val="1"/>
-          <w:numId w:val="1"/>
-        </w:numPr>
-        <w:rPr>
-          <w:b/>
-          <w:bCs/>
-          <w:sz w:val="24"/>
-          <w:szCs w:val="24"/>
-        </w:rPr>
-      </w:pPr>
-      <w:r>
-        <w:rPr>
-          <w:b/>
-          <w:bCs/>
-          <w:sz w:val="24"/>
-          <w:szCs w:val="24"/>
-        </w:rPr>
+    <w:p>
+      <w:pPr>
+        <w:pStyle w:val="Cmsor3"/>
+      </w:pPr>
+      <w:r>
+        <w:t>crp_msgs/world</w:t>
+      </w:r>
+    </w:p>
+    <w:p>
+      <w:pPr>
+        <w:pStyle w:val="Cmsor3"/>
+      </w:pPr>
+      <w:r>
+        <w:t>crp_msgs/ego</w:t>
+      </w:r>
+    </w:p>
+    <w:p>
+      <w:pPr>
+        <w:pStyle w:val="Cmsor2"/>
+      </w:pPr>
+      <w:r>
         <w:t>Path</w:t>
       </w:r>
     </w:p>
     <w:p>
-      <w:pPr>
-        <w:pStyle w:val="Listaszerbekezds"/>
-        <w:ind w:left="1440"/>
-        <w:rPr>
-          <w:b/>
-          <w:bCs/>
-          <w:sz w:val="24"/>
-          <w:szCs w:val="24"/>
-        </w:rPr>
-      </w:pPr>
-    </w:p>
-    <w:p>
       <w:r>
         <w:t>This is a tier4 autoware message extension, with the following definition:</w:t>
       </w:r>
     </w:p>
-    <w:p/>
     <w:tbl>
       <w:tblPr>
         <w:tblStyle w:val="Rcsostblzat"/>
@@ -2913,39 +2313,11 @@
     </w:tbl>
     <w:p>
       <w:pPr>
-        <w:pStyle w:val="Listaszerbekezds"/>
-        <w:ind w:left="1440"/>
-      </w:pPr>
-    </w:p>
-    <w:p>
-      <w:pPr>
-        <w:pStyle w:val="Listaszerbekezds"/>
-        <w:numPr>
-          <w:ilvl w:val="1"/>
-          <w:numId w:val="1"/>
-        </w:numPr>
-        <w:rPr>
-          <w:b/>
-          <w:bCs/>
-          <w:sz w:val="24"/>
-          <w:szCs w:val="24"/>
-        </w:rPr>
-      </w:pPr>
-      <w:r>
-        <w:rPr>
-          <w:b/>
-          <w:bCs/>
-          <w:sz w:val="24"/>
-          <w:szCs w:val="24"/>
-        </w:rPr>
+        <w:pStyle w:val="Cmsor2"/>
+      </w:pPr>
+      <w:r>
         <w:t>Path point</w:t>
       </w:r>
-    </w:p>
-    <w:p>
-      <w:pPr>
-        <w:pStyle w:val="Listaszerbekezds"/>
-        <w:ind w:left="1440"/>
-      </w:pPr>
     </w:p>
     <w:tbl>
       <w:tblPr>
@@ -2994,36 +2366,13 @@
         </w:tc>
       </w:tr>
     </w:tbl>
-    <w:p/>
-    <w:p>
-      <w:pPr>
-        <w:pStyle w:val="Listaszerbekezds"/>
-        <w:numPr>
-          <w:ilvl w:val="1"/>
-          <w:numId w:val="1"/>
-        </w:numPr>
-        <w:rPr>
-          <w:b/>
-          <w:bCs/>
-          <w:sz w:val="24"/>
-          <w:szCs w:val="24"/>
-        </w:rPr>
-      </w:pPr>
-      <w:r>
-        <w:rPr>
-          <w:b/>
-          <w:bCs/>
-          <w:sz w:val="24"/>
-          <w:szCs w:val="24"/>
-        </w:rPr>
+    <w:p>
+      <w:pPr>
+        <w:pStyle w:val="Cmsor2"/>
+      </w:pPr>
+      <w:r>
         <w:t>Trajectory</w:t>
       </w:r>
-    </w:p>
-    <w:p>
-      <w:pPr>
-        <w:pStyle w:val="Listaszerbekezds"/>
-        <w:ind w:left="1440"/>
-      </w:pPr>
     </w:p>
     <w:tbl>
       <w:tblPr>
@@ -3057,37 +2406,13 @@
         </w:tc>
       </w:tr>
     </w:tbl>
-    <w:p/>
-    <w:p>
-      <w:pPr>
-        <w:pStyle w:val="Listaszerbekezds"/>
-        <w:numPr>
-          <w:ilvl w:val="1"/>
-          <w:numId w:val="1"/>
-        </w:numPr>
-        <w:rPr>
-          <w:b/>
-          <w:sz w:val="24"/>
-          <w:szCs w:val="24"/>
-        </w:rPr>
-      </w:pPr>
-      <w:r>
-        <w:rPr>
-          <w:b/>
-          <w:sz w:val="24"/>
-          <w:szCs w:val="24"/>
-        </w:rPr>
+    <w:p>
+      <w:pPr>
+        <w:pStyle w:val="Cmsor2"/>
+      </w:pPr>
+      <w:r>
         <w:t>Trajectory point</w:t>
       </w:r>
-    </w:p>
-    <w:p>
-      <w:pPr>
-        <w:pStyle w:val="Listaszerbekezds"/>
-        <w:ind w:left="1440"/>
-        <w:rPr>
-          <w:bCs/>
-        </w:rPr>
-      </w:pPr>
     </w:p>
     <w:tbl>
       <w:tblPr>
@@ -3109,28 +2434,12 @@
             <w:tcW w:w="3415" w:type="dxa"/>
           </w:tcPr>
           <w:p>
-            <w:pPr>
-              <w:rPr>
-                <w:bCs/>
-              </w:rPr>
-            </w:pPr>
             <w:r>
-              <w:rPr>
-                <w:bCs/>
-              </w:rPr>
               <w:t>geometry_msgs/Pose pose</w:t>
             </w:r>
           </w:p>
           <w:p>
-            <w:pPr>
-              <w:rPr>
-                <w:bCs/>
-              </w:rPr>
-            </w:pPr>
             <w:r>
-              <w:rPr>
-                <w:bCs/>
-              </w:rPr>
               <w:t>geometry_msgs/Twist twist</w:t>
             </w:r>
           </w:p>
@@ -3141,9 +2450,7 @@
               </w:rPr>
             </w:pPr>
             <w:r>
-              <w:rPr>
-                <w:bCs/>
-              </w:rPr>
+              <w:lastRenderedPageBreak/>
               <w:t>geometry_msgs/Accel accel</w:t>
             </w:r>
           </w:p>
@@ -3151,58 +2458,813 @@
       </w:tr>
     </w:tbl>
     <w:p>
-      <w:pPr>
+      <w:r>
+        <w:br w:type="page"/>
+      </w:r>
+    </w:p>
+    <w:p>
+      <w:pPr>
+        <w:pStyle w:val="Cmsor1"/>
+      </w:pPr>
+      <w:r>
+        <w:lastRenderedPageBreak/>
+        <w:t>Coding rules</w:t>
+      </w:r>
+    </w:p>
+    <w:p>
+      <w:r>
+        <w:br w:type="page"/>
+      </w:r>
+    </w:p>
+    <w:p>
+      <w:pPr>
+        <w:pStyle w:val="Cmsor1"/>
+      </w:pPr>
+      <w:r>
+        <w:lastRenderedPageBreak/>
+        <w:t>Package documentations</w:t>
+      </w:r>
+    </w:p>
+    <w:p>
+      <w:pPr>
+        <w:pStyle w:val="Cmsor2"/>
+      </w:pPr>
+      <w:r>
+        <w:t>pacmod_extender</w:t>
+      </w:r>
+    </w:p>
+    <w:p>
+      <w:pPr>
+        <w:pStyle w:val="Cmsor3"/>
+      </w:pPr>
+      <w:r>
+        <w:t>Purpose</w:t>
+      </w:r>
+    </w:p>
+    <w:p>
+      <w:r>
+        <w:t>The purpose of this package is to extend the default pacmod capabilities on the Lexus vehicle by decoding CAN messages</w:t>
+      </w:r>
+      <w:r>
+        <w:t xml:space="preserve"> or calculating</w:t>
+      </w:r>
+      <w:r>
+        <w:t xml:space="preserve"> new</w:t>
+      </w:r>
+      <w:r>
+        <w:t xml:space="preserve"> data</w:t>
+      </w:r>
+      <w:r>
+        <w:t xml:space="preserve"> from</w:t>
+      </w:r>
+      <w:r>
+        <w:t xml:space="preserve"> the inputs</w:t>
+      </w:r>
+      <w:r>
+        <w:t>.</w:t>
+      </w:r>
+      <w:r>
+        <w:t xml:space="preserve"> The package is designed to work seamlessly with the already existing pacmod3 </w:t>
+      </w:r>
+      <w:r>
+        <w:t>system</w:t>
+      </w:r>
+      <w:r>
+        <w:t>.</w:t>
+      </w:r>
+    </w:p>
+    <w:p>
+      <w:pPr>
+        <w:pStyle w:val="Cmsor3"/>
+      </w:pPr>
+      <w:r>
+        <w:t>Usage</w:t>
+      </w:r>
+    </w:p>
+    <w:p>
+      <w:r>
+        <w:t>The package can be used by running the executable node</w:t>
+      </w:r>
+      <w:r>
+        <w:t>. This way it uses the default namespace for subscriptions and publishers</w:t>
+      </w:r>
+      <w:r>
+        <w:t>:</w:t>
+      </w:r>
+    </w:p>
+    <w:tbl>
+      <w:tblPr>
+        <w:tblStyle w:val="Rcsostblzat"/>
+        <w:tblpPr w:leftFromText="181" w:rightFromText="181" w:bottomFromText="142" w:vertAnchor="text" w:tblpY="1"/>
+        <w:tblOverlap w:val="never"/>
+        <w:tblW w:w="0" w:type="auto"/>
+        <w:tblLook w:val="04A0" w:firstRow="1" w:lastRow="0" w:firstColumn="1" w:lastColumn="0" w:noHBand="0" w:noVBand="1"/>
+      </w:tblPr>
+      <w:tblGrid>
+        <w:gridCol w:w="9019"/>
+      </w:tblGrid>
+      <w:tr>
+        <w:tc>
+          <w:tcPr>
+            <w:tcW w:w="9019" w:type="dxa"/>
+          </w:tcPr>
+          <w:p>
+            <w:pPr>
+              <w:rPr>
+                <w:rFonts w:ascii="Consolas" w:hAnsi="Consolas"/>
+              </w:rPr>
+            </w:pPr>
+            <w:r>
+              <w:rPr>
+                <w:rFonts w:ascii="Consolas" w:hAnsi="Consolas"/>
+              </w:rPr>
+              <w:t>ros2 run pacmod_extender pacmod_extender_node</w:t>
+            </w:r>
+          </w:p>
+        </w:tc>
+      </w:tr>
+    </w:tbl>
+    <w:p>
+      <w:r>
+        <w:t xml:space="preserve">The other way is to use the launcher. This launcher is tailored </w:t>
+      </w:r>
+      <w:r>
+        <w:t>for</w:t>
+      </w:r>
+      <w:r>
+        <w:t xml:space="preserve"> the Lexus vehicle by giving the executable the necessary namespace to match the other components:</w:t>
+      </w:r>
+    </w:p>
+    <w:tbl>
+      <w:tblPr>
+        <w:tblStyle w:val="Rcsostblzat"/>
+        <w:tblpPr w:leftFromText="181" w:rightFromText="181" w:vertAnchor="text" w:tblpY="1"/>
+        <w:tblOverlap w:val="never"/>
+        <w:tblW w:w="0" w:type="auto"/>
+        <w:tblLook w:val="04A0" w:firstRow="1" w:lastRow="0" w:firstColumn="1" w:lastColumn="0" w:noHBand="0" w:noVBand="1"/>
+      </w:tblPr>
+      <w:tblGrid>
+        <w:gridCol w:w="9019"/>
+      </w:tblGrid>
+      <w:tr>
+        <w:tc>
+          <w:tcPr>
+            <w:tcW w:w="9019" w:type="dxa"/>
+          </w:tcPr>
+          <w:p>
+            <w:pPr>
+              <w:rPr>
+                <w:rFonts w:ascii="Consolas" w:hAnsi="Consolas"/>
+              </w:rPr>
+            </w:pPr>
+            <w:r>
+              <w:rPr>
+                <w:rFonts w:ascii="Consolas" w:hAnsi="Consolas"/>
+              </w:rPr>
+              <w:t xml:space="preserve">ros2 </w:t>
+            </w:r>
+            <w:r>
+              <w:rPr>
+                <w:rFonts w:ascii="Consolas" w:hAnsi="Consolas"/>
+              </w:rPr>
+              <w:t>launch</w:t>
+            </w:r>
+            <w:r>
+              <w:rPr>
+                <w:rFonts w:ascii="Consolas" w:hAnsi="Consolas"/>
+              </w:rPr>
+              <w:t xml:space="preserve"> pacmod_extender </w:t>
+            </w:r>
+            <w:r>
+              <w:rPr>
+                <w:rFonts w:ascii="Consolas" w:hAnsi="Consolas"/>
+              </w:rPr>
+              <w:t>pacmod_extender.launch.py</w:t>
+            </w:r>
+          </w:p>
+        </w:tc>
+      </w:tr>
+    </w:tbl>
+    <w:p>
+      <w:pPr>
+        <w:pStyle w:val="Cmsor3"/>
+      </w:pPr>
+      <w:r>
+        <w:t>I</w:t>
+      </w:r>
+      <w:r>
+        <w:t>/O</w:t>
+      </w:r>
+    </w:p>
+    <w:p>
+      <w:r>
+        <w:t>Input</w:t>
+      </w:r>
+      <w:r>
+        <w:t xml:space="preserve"> topics</w:t>
+      </w:r>
+      <w:r>
+        <w:t>:</w:t>
+      </w:r>
+    </w:p>
+    <w:tbl>
+      <w:tblPr>
+        <w:tblStyle w:val="Rcsostblzat"/>
+        <w:tblpPr w:leftFromText="181" w:rightFromText="181" w:bottomFromText="142" w:vertAnchor="text" w:tblpY="1"/>
+        <w:tblOverlap w:val="never"/>
+        <w:tblW w:w="0" w:type="auto"/>
+        <w:tblLook w:val="04A0" w:firstRow="1" w:lastRow="0" w:firstColumn="1" w:lastColumn="0" w:noHBand="0" w:noVBand="1"/>
+      </w:tblPr>
+      <w:tblGrid>
+        <w:gridCol w:w="2572"/>
+        <w:gridCol w:w="2734"/>
+        <w:gridCol w:w="3713"/>
+      </w:tblGrid>
+      <w:tr>
+        <w:tc>
+          <w:tcPr>
+            <w:tcW w:w="3006" w:type="dxa"/>
+          </w:tcPr>
+          <w:p>
+            <w:pPr>
+              <w:rPr>
+                <w:b/>
+                <w:bCs/>
+              </w:rPr>
+            </w:pPr>
+            <w:r>
+              <w:rPr>
+                <w:b/>
+                <w:bCs/>
+              </w:rPr>
+              <w:t>Data</w:t>
+            </w:r>
+          </w:p>
+        </w:tc>
+        <w:tc>
+          <w:tcPr>
+            <w:tcW w:w="3006" w:type="dxa"/>
+          </w:tcPr>
+          <w:p>
+            <w:pPr>
+              <w:rPr>
+                <w:b/>
+                <w:bCs/>
+              </w:rPr>
+            </w:pPr>
+            <w:r>
+              <w:rPr>
+                <w:b/>
+                <w:bCs/>
+              </w:rPr>
+              <w:t>Message name</w:t>
+            </w:r>
+          </w:p>
+        </w:tc>
+        <w:tc>
+          <w:tcPr>
+            <w:tcW w:w="3007" w:type="dxa"/>
+          </w:tcPr>
+          <w:p>
+            <w:pPr>
+              <w:rPr>
+                <w:b/>
+                <w:bCs/>
+              </w:rPr>
+            </w:pPr>
+            <w:r>
+              <w:rPr>
+                <w:b/>
+                <w:bCs/>
+              </w:rPr>
+              <w:t>Message t</w:t>
+            </w:r>
+            <w:r>
+              <w:rPr>
+                <w:b/>
+                <w:bCs/>
+              </w:rPr>
+              <w:t>ype</w:t>
+            </w:r>
+          </w:p>
+        </w:tc>
+      </w:tr>
+      <w:tr>
+        <w:tc>
+          <w:tcPr>
+            <w:tcW w:w="3006" w:type="dxa"/>
+          </w:tcPr>
+          <w:p>
+            <w:r>
+              <w:t>Raw can data</w:t>
+            </w:r>
+          </w:p>
+        </w:tc>
+        <w:tc>
+          <w:tcPr>
+            <w:tcW w:w="3006" w:type="dxa"/>
+          </w:tcPr>
+          <w:p>
+            <w:r>
+              <w:t>pacmod/</w:t>
+            </w:r>
+            <w:r>
+              <w:t>can_tx</w:t>
+            </w:r>
+          </w:p>
+        </w:tc>
+        <w:tc>
+          <w:tcPr>
+            <w:tcW w:w="3007" w:type="dxa"/>
+          </w:tcPr>
+          <w:p>
+            <w:r>
+              <w:t>can_msgs/msg/Frame</w:t>
+            </w:r>
+          </w:p>
+        </w:tc>
+      </w:tr>
+      <w:tr>
+        <w:tc>
+          <w:tcPr>
+            <w:tcW w:w="3006" w:type="dxa"/>
+          </w:tcPr>
+          <w:p>
+            <w:r>
+              <w:t>Vehicle twist</w:t>
+            </w:r>
+          </w:p>
+        </w:tc>
+        <w:tc>
+          <w:tcPr>
+            <w:tcW w:w="3006" w:type="dxa"/>
+          </w:tcPr>
+          <w:p>
+            <w:r>
+              <w:t>vehicle_status</w:t>
+            </w:r>
+          </w:p>
+        </w:tc>
+        <w:tc>
+          <w:tcPr>
+            <w:tcW w:w="3007" w:type="dxa"/>
+          </w:tcPr>
+          <w:p>
+            <w:r>
+              <w:t>geometry_msgs/msg/TwistStamped</w:t>
+            </w:r>
+          </w:p>
+        </w:tc>
+      </w:tr>
+    </w:tbl>
+    <w:p>
+      <w:r>
+        <w:t>Output</w:t>
+      </w:r>
+      <w:r>
+        <w:t xml:space="preserve"> topics</w:t>
+      </w:r>
+      <w:r>
+        <w:t>:</w:t>
+      </w:r>
+    </w:p>
+    <w:tbl>
+      <w:tblPr>
+        <w:tblStyle w:val="Rcsostblzat"/>
+        <w:tblW w:w="0" w:type="auto"/>
+        <w:tblLook w:val="04A0" w:firstRow="1" w:lastRow="0" w:firstColumn="1" w:lastColumn="0" w:noHBand="0" w:noVBand="1"/>
+      </w:tblPr>
+      <w:tblGrid>
+        <w:gridCol w:w="2286"/>
+        <w:gridCol w:w="2934"/>
+        <w:gridCol w:w="3799"/>
+      </w:tblGrid>
+      <w:tr>
+        <w:tc>
+          <w:tcPr>
+            <w:tcW w:w="3006" w:type="dxa"/>
+          </w:tcPr>
+          <w:p>
+            <w:pPr>
+              <w:rPr>
+                <w:b/>
+                <w:bCs/>
+              </w:rPr>
+            </w:pPr>
+            <w:r>
+              <w:rPr>
+                <w:b/>
+                <w:bCs/>
+              </w:rPr>
+              <w:t>Data</w:t>
+            </w:r>
+          </w:p>
+        </w:tc>
+        <w:tc>
+          <w:tcPr>
+            <w:tcW w:w="3006" w:type="dxa"/>
+          </w:tcPr>
+          <w:p>
+            <w:pPr>
+              <w:rPr>
+                <w:b/>
+                <w:bCs/>
+              </w:rPr>
+            </w:pPr>
+            <w:r>
+              <w:rPr>
+                <w:b/>
+                <w:bCs/>
+              </w:rPr>
+              <w:t>Message name</w:t>
+            </w:r>
+          </w:p>
+        </w:tc>
+        <w:tc>
+          <w:tcPr>
+            <w:tcW w:w="3007" w:type="dxa"/>
+          </w:tcPr>
+          <w:p>
+            <w:pPr>
+              <w:rPr>
+                <w:b/>
+                <w:bCs/>
+              </w:rPr>
+            </w:pPr>
+            <w:r>
+              <w:rPr>
+                <w:b/>
+                <w:bCs/>
+              </w:rPr>
+              <w:t>Message t</w:t>
+            </w:r>
+            <w:r>
+              <w:rPr>
+                <w:b/>
+                <w:bCs/>
+              </w:rPr>
+              <w:t>ype</w:t>
+            </w:r>
+          </w:p>
+        </w:tc>
+      </w:tr>
+      <w:tr>
+        <w:tc>
+          <w:tcPr>
+            <w:tcW w:w="3006" w:type="dxa"/>
+          </w:tcPr>
+          <w:p>
+            <w:r>
+              <w:t>Linear acceleration</w:t>
+            </w:r>
+          </w:p>
+        </w:tc>
+        <w:tc>
+          <w:tcPr>
+            <w:tcW w:w="3006" w:type="dxa"/>
+          </w:tcPr>
+          <w:p>
+            <w:r>
+              <w:t>pacmod/linear_accel_rpt</w:t>
+            </w:r>
+          </w:p>
+        </w:tc>
+        <w:tc>
+          <w:tcPr>
+            <w:tcW w:w="3007" w:type="dxa"/>
+          </w:tcPr>
+          <w:p>
+            <w:r>
+              <w:t>pacmod3_msgs/msg/LinearAccelRpt</w:t>
+            </w:r>
+          </w:p>
+        </w:tc>
+      </w:tr>
+      <w:tr>
+        <w:tc>
+          <w:tcPr>
+            <w:tcW w:w="3006" w:type="dxa"/>
+          </w:tcPr>
+          <w:p>
+            <w:r>
+              <w:t>Calculated yaw rate</w:t>
+            </w:r>
+          </w:p>
+        </w:tc>
+        <w:tc>
+          <w:tcPr>
+            <w:tcW w:w="3006" w:type="dxa"/>
+          </w:tcPr>
+          <w:p>
+            <w:r>
+              <w:t>pacmod/yaw_rate_calc_rpt</w:t>
+            </w:r>
+          </w:p>
+        </w:tc>
+        <w:tc>
+          <w:tcPr>
+            <w:tcW w:w="3007" w:type="dxa"/>
+          </w:tcPr>
+          <w:p>
+            <w:r>
+              <w:t>Pacmod3_msgs/msg/YawRateRpt</w:t>
+            </w:r>
+          </w:p>
+        </w:tc>
+      </w:tr>
+    </w:tbl>
+    <w:p>
+      <w:pPr>
+        <w:pStyle w:val="Cmsor3"/>
+      </w:pPr>
+      <w:r>
+        <w:t>Inner workings</w:t>
+      </w:r>
+    </w:p>
+    <w:p>
+      <w:r>
+        <w:t>The main functionality is the decoding of previously not used CAN messages. The decodings are defined in the PacmodDefinitions class. Every message has a decode method that requires the CAN message as parameter</w:t>
+      </w:r>
+      <w:r>
+        <w:t xml:space="preserve">. </w:t>
+      </w:r>
+      <w:r>
+        <w:t>The message IDs are stored as constants in the class.</w:t>
+      </w:r>
+    </w:p>
+    <w:p>
+      <w:r>
+        <w:t xml:space="preserve">The PacmodExtender class is the main class that is executed as a node. It subscribes to the inputs, uses the PacmodDefinitions class to decode the CAN messages and outputs the new messages. </w:t>
+      </w:r>
+      <w:r>
+        <w:t>The output rate of every message depends on the input frequenc</w:t>
+      </w:r>
+      <w:r>
+        <w:t>ies</w:t>
+      </w:r>
+      <w:r>
+        <w:t>.</w:t>
+      </w:r>
+      <w:r>
+        <w:t xml:space="preserve"> Every output value is </w:t>
+      </w:r>
+      <w:r>
+        <w:t xml:space="preserve">in </w:t>
+      </w:r>
+      <w:r>
+        <w:t>SI unit</w:t>
+      </w:r>
+      <w:r>
+        <w:t>s</w:t>
+      </w:r>
+      <w:r>
+        <w:t>.</w:t>
+      </w:r>
+    </w:p>
+    <w:p>
+      <w:r>
         <w:rPr>
-          <w:b/>
+          <w:u w:val="single"/>
         </w:rPr>
-      </w:pPr>
-    </w:p>
-    <w:p>
-      <w:pPr>
+        <w:t>D</w:t>
+      </w:r>
+      <w:r>
         <w:rPr>
-          <w:b/>
+          <w:u w:val="single"/>
         </w:rPr>
-      </w:pPr>
+        <w:t>ecodings</w:t>
+      </w:r>
+      <w:r>
+        <w:t>:</w:t>
+      </w:r>
     </w:p>
     <w:p>
       <w:pPr>
         <w:pStyle w:val="Listaszerbekezds"/>
         <w:numPr>
           <w:ilvl w:val="0"/>
-          <w:numId w:val="1"/>
+          <w:numId w:val="16"/>
         </w:numPr>
+      </w:pPr>
+      <w:r>
+        <w:t>Linear acceleration</w:t>
+      </w:r>
+    </w:p>
+    <w:p>
+      <w:pPr>
+        <w:pStyle w:val="Listaszerbekezds"/>
+        <w:numPr>
+          <w:ilvl w:val="1"/>
+          <w:numId w:val="16"/>
+        </w:numPr>
+      </w:pPr>
+      <w:r>
+        <w:t>longitudinal, lateral, vertical acceleration</w:t>
+      </w:r>
+      <w:r>
+        <w:t xml:space="preserve"> in m/s</w:t>
+      </w:r>
+    </w:p>
+    <w:p>
+      <w:r>
         <w:rPr>
-          <w:sz w:val="28"/>
-          <w:szCs w:val="28"/>
-        </w:rPr>
-      </w:pPr>
-      <w:r>
-        <w:rPr>
-          <w:sz w:val="28"/>
-          <w:szCs w:val="28"/>
+          <w:u w:val="single"/>
         </w:rPr>
         <w:lastRenderedPageBreak/>
-        <w:t>Coding rules</w:t>
-      </w:r>
-    </w:p>
-    <w:p>
-      <w:pPr>
-        <w:rPr>
-          <w:b/>
-        </w:rPr>
-      </w:pPr>
-      <w:r>
-        <w:rPr>
-          <w:b/>
-        </w:rPr>
-        <w:br w:type="page"/>
-      </w:r>
-    </w:p>
-    <w:p>
-      <w:pPr>
-        <w:jc w:val="center"/>
-      </w:pPr>
-    </w:p>
+        <w:t>Calculations</w:t>
+      </w:r>
+      <w:r>
+        <w:t>:</w:t>
+      </w:r>
+    </w:p>
+    <w:p>
+      <w:pPr>
+        <w:pStyle w:val="Listaszerbekezds"/>
+        <w:numPr>
+          <w:ilvl w:val="0"/>
+          <w:numId w:val="16"/>
+        </w:numPr>
+      </w:pPr>
+      <w:r>
+        <w:t>Yaw rate</w:t>
+      </w:r>
+    </w:p>
+    <w:p>
+      <w:pPr>
+        <w:pStyle w:val="Listaszerbekezds"/>
+        <w:numPr>
+          <w:ilvl w:val="1"/>
+          <w:numId w:val="16"/>
+        </w:numPr>
+      </w:pPr>
+      <m:oMath>
+        <m:r>
+          <w:rPr>
+            <w:rFonts w:ascii="Cambria Math" w:hAnsi="Cambria Math"/>
+            <w:sz w:val="28"/>
+            <w:szCs w:val="28"/>
+          </w:rPr>
+          <m:t>γ=</m:t>
+        </m:r>
+        <m:f>
+          <m:fPr>
+            <m:ctrlPr>
+              <w:rPr>
+                <w:rFonts w:ascii="Cambria Math" w:hAnsi="Cambria Math"/>
+                <w:i/>
+                <w:sz w:val="28"/>
+                <w:szCs w:val="28"/>
+              </w:rPr>
+            </m:ctrlPr>
+          </m:fPr>
+          <m:num>
+            <m:sSub>
+              <m:sSubPr>
+                <m:ctrlPr>
+                  <w:rPr>
+                    <w:rFonts w:ascii="Cambria Math" w:hAnsi="Cambria Math"/>
+                    <w:i/>
+                    <w:sz w:val="28"/>
+                    <w:szCs w:val="28"/>
+                  </w:rPr>
+                </m:ctrlPr>
+              </m:sSubPr>
+              <m:e>
+                <m:r>
+                  <w:rPr>
+                    <w:rFonts w:ascii="Cambria Math" w:hAnsi="Cambria Math"/>
+                    <w:sz w:val="28"/>
+                    <w:szCs w:val="28"/>
+                  </w:rPr>
+                  <m:t>V</m:t>
+                </m:r>
+              </m:e>
+              <m:sub>
+                <m:r>
+                  <w:rPr>
+                    <w:rFonts w:ascii="Cambria Math" w:hAnsi="Cambria Math"/>
+                    <w:sz w:val="28"/>
+                    <w:szCs w:val="28"/>
+                  </w:rPr>
+                  <m:t>x</m:t>
+                </m:r>
+              </m:sub>
+            </m:sSub>
+            <m:func>
+              <m:funcPr>
+                <m:ctrlPr>
+                  <w:rPr>
+                    <w:rFonts w:ascii="Cambria Math" w:hAnsi="Cambria Math"/>
+                    <w:i/>
+                    <w:sz w:val="28"/>
+                    <w:szCs w:val="28"/>
+                  </w:rPr>
+                </m:ctrlPr>
+              </m:funcPr>
+              <m:fName>
+                <m:r>
+                  <m:rPr>
+                    <m:sty m:val="p"/>
+                  </m:rPr>
+                  <w:rPr>
+                    <w:rFonts w:ascii="Cambria Math" w:hAnsi="Cambria Math"/>
+                    <w:sz w:val="28"/>
+                    <w:szCs w:val="28"/>
+                  </w:rPr>
+                  <m:t>tan</m:t>
+                </m:r>
+              </m:fName>
+              <m:e>
+                <m:d>
+                  <m:dPr>
+                    <m:ctrlPr>
+                      <w:rPr>
+                        <w:rFonts w:ascii="Cambria Math" w:hAnsi="Cambria Math"/>
+                        <w:i/>
+                        <w:sz w:val="28"/>
+                        <w:szCs w:val="28"/>
+                      </w:rPr>
+                    </m:ctrlPr>
+                  </m:dPr>
+                  <m:e>
+                    <m:r>
+                      <w:rPr>
+                        <w:rFonts w:ascii="Cambria Math" w:hAnsi="Cambria Math"/>
+                        <w:sz w:val="28"/>
+                        <w:szCs w:val="28"/>
+                      </w:rPr>
+                      <m:t>θ</m:t>
+                    </m:r>
+                  </m:e>
+                </m:d>
+              </m:e>
+            </m:func>
+          </m:num>
+          <m:den>
+            <m:r>
+              <w:rPr>
+                <w:rFonts w:ascii="Cambria Math" w:hAnsi="Cambria Math"/>
+                <w:sz w:val="28"/>
+                <w:szCs w:val="28"/>
+              </w:rPr>
+              <m:t>L</m:t>
+            </m:r>
+          </m:den>
+        </m:f>
+      </m:oMath>
+    </w:p>
+    <w:p>
+      <w:pPr>
+        <w:pStyle w:val="Listaszerbekezds"/>
+        <w:ind w:left="1440"/>
+      </w:pPr>
+      <w:r>
+        <w:t>, where</w:t>
+      </w:r>
+      <w:r>
+        <w:t xml:space="preserve"> </w:t>
+      </w:r>
+      <m:oMath>
+        <m:r>
+          <w:rPr>
+            <w:rFonts w:ascii="Cambria Math" w:hAnsi="Cambria Math"/>
+            <w:sz w:val="24"/>
+            <w:szCs w:val="24"/>
+          </w:rPr>
+          <m:t>γ</m:t>
+        </m:r>
+      </m:oMath>
+      <w:r>
+        <w:t xml:space="preserve"> is the yaw rate, </w:t>
+      </w:r>
+      <m:oMath>
+        <m:r>
+          <w:rPr>
+            <w:rFonts w:ascii="Cambria Math" w:hAnsi="Cambria Math"/>
+            <w:sz w:val="24"/>
+            <w:szCs w:val="24"/>
+          </w:rPr>
+          <m:t>θ</m:t>
+        </m:r>
+      </m:oMath>
+      <w:r>
+        <w:t xml:space="preserve"> is the tire angle and </w:t>
+      </w:r>
+      <m:oMath>
+        <m:r>
+          <w:rPr>
+            <w:rFonts w:ascii="Cambria Math" w:hAnsi="Cambria Math"/>
+            <w:sz w:val="24"/>
+            <w:szCs w:val="24"/>
+          </w:rPr>
+          <m:t>L</m:t>
+        </m:r>
+      </m:oMath>
+      <w:r>
+        <w:t xml:space="preserve"> is the wheelbase</w:t>
+      </w:r>
+    </w:p>
+    <w:p/>
     <w:sectPr>
       <w:pgSz w:w="11909" w:h="16834"/>
       <w:pgMar w:top="1440" w:right="1440" w:bottom="1440" w:left="1440" w:header="720" w:footer="720" w:gutter="0"/>
@@ -3214,12 +3276,9 @@
 </file>
 
 <file path=word/endnotes.xml><?xml version="1.0" encoding="utf-8"?>
-<w:endnotes xmlns:wpc="http://schemas.microsoft.com/office/word/2010/wordprocessingCanvas" xmlns:cx="http://schemas.microsoft.com/office/drawing/2014/chartex" xmlns:cx1="http://schemas.microsoft.com/office/drawing/2015/9/8/chartex" xmlns:cx2="http://schemas.microsoft.com/office/drawing/2015/10/21/chartex" xmlns:cx3="http://schemas.microsoft.com/office/drawing/2016/5/9/chartex" xmlns:cx4="http://schemas.microsoft.com/office/drawing/2016/5/10/chartex" xmlns:cx5="http://schemas.microsoft.com/office/drawing/2016/5/11/chartex" xmlns:cx6="http://schemas.microsoft.com/office/drawing/2016/5/12/chartex" xmlns:cx7="http://schemas.microsoft.com/office/drawing/2016/5/13/chartex" xmlns:cx8="http://schemas.microsoft.com/office/drawing/2016/5/14/chartex" xmlns:mc="http://schemas.openxmlformats.org/markup-compatibility/2006" xmlns:aink="http://schemas.microsoft.com/office/drawing/2016/ink" xmlns:am3d="http://schemas.microsoft.com/office/drawing/2017/model3d" xmlns:o="urn:schemas-microsoft-com:office:office" xmlns:oel="http://schemas.microsoft.com/office/2019/extlst" xmlns:r="http://schemas.openxmlformats.org/officeDocument/2006/relationships" xmlns:m="http://schemas.openxmlformats.org/officeDocument/2006/math" xmlns:v="urn:schemas-microsoft-com:vml" xmlns:wp14="http://schemas.microsoft.com/office/word/2010/wordprocessingDrawing" xmlns:wp="http://schemas.openxmlformats.org/drawingml/2006/wordprocessingDrawing" xmlns:w10="urn:schemas-microsoft-com:office:word" xmlns:w="http://schemas.openxmlformats.org/wordprocessingml/2006/main" xmlns:w14="http://schemas.microsoft.com/office/word/2010/wordml" xmlns:w15="http://schemas.microsoft.com/office/word/2012/wordml" xmlns:w16cex="http://schemas.microsoft.com/office/word/2018/wordml/cex" xmlns:w16cid="http://schemas.microsoft.com/office/word/2016/wordml/cid" xmlns:w16="http://schemas.microsoft.com/office/word/2018/wordml" xmlns:w16sdtdh="http://schemas.microsoft.com/office/word/2020/wordml/sdtdatahash" xmlns:w16se="http://schemas.microsoft.com/office/word/2015/wordml/symex" xmlns:wpg="http://schemas.microsoft.com/office/word/2010/wordprocessingGroup" xmlns:wpi="http://schemas.microsoft.com/office/word/2010/wordprocessingInk" xmlns:wne="http://schemas.microsoft.com/office/word/2006/wordml" xmlns:wps="http://schemas.microsoft.com/office/word/2010/wordprocessingShape" mc:Ignorable="w14 w15 w16se w16cid w16 w16cex w16sdtdh wp14">
+<w:endnotes xmlns:wpc="http://schemas.microsoft.com/office/word/2010/wordprocessingCanvas" xmlns:cx="http://schemas.microsoft.com/office/drawing/2014/chartex" xmlns:cx1="http://schemas.microsoft.com/office/drawing/2015/9/8/chartex" xmlns:cx2="http://schemas.microsoft.com/office/drawing/2015/10/21/chartex" xmlns:cx3="http://schemas.microsoft.com/office/drawing/2016/5/9/chartex" xmlns:cx4="http://schemas.microsoft.com/office/drawing/2016/5/10/chartex" xmlns:cx5="http://schemas.microsoft.com/office/drawing/2016/5/11/chartex" xmlns:cx6="http://schemas.microsoft.com/office/drawing/2016/5/12/chartex" xmlns:cx7="http://schemas.microsoft.com/office/drawing/2016/5/13/chartex" xmlns:cx8="http://schemas.microsoft.com/office/drawing/2016/5/14/chartex" xmlns:mc="http://schemas.openxmlformats.org/markup-compatibility/2006" xmlns:aink="http://schemas.microsoft.com/office/drawing/2016/ink" xmlns:am3d="http://schemas.microsoft.com/office/drawing/2017/model3d" xmlns:o="urn:schemas-microsoft-com:office:office" xmlns:oel="http://schemas.microsoft.com/office/2019/extlst" xmlns:r="http://schemas.openxmlformats.org/officeDocument/2006/relationships" xmlns:m="http://schemas.openxmlformats.org/officeDocument/2006/math" xmlns:v="urn:schemas-microsoft-com:vml" xmlns:wp14="http://schemas.microsoft.com/office/word/2010/wordprocessingDrawing" xmlns:wp="http://schemas.openxmlformats.org/drawingml/2006/wordprocessingDrawing" xmlns:w10="urn:schemas-microsoft-com:office:word" xmlns:w="http://schemas.openxmlformats.org/wordprocessingml/2006/main" xmlns:w14="http://schemas.microsoft.com/office/word/2010/wordml" xmlns:w15="http://schemas.microsoft.com/office/word/2012/wordml" xmlns:w16cex="http://schemas.microsoft.com/office/word/2018/wordml/cex" xmlns:w16cid="http://schemas.microsoft.com/office/word/2016/wordml/cid" xmlns:w16="http://schemas.microsoft.com/office/word/2018/wordml" xmlns:w16du="http://schemas.microsoft.com/office/word/2023/wordml/word16du" xmlns:w16sdtdh="http://schemas.microsoft.com/office/word/2020/wordml/sdtdatahash" xmlns:w16se="http://schemas.microsoft.com/office/word/2015/wordml/symex" xmlns:wpg="http://schemas.microsoft.com/office/word/2010/wordprocessingGroup" xmlns:wpi="http://schemas.microsoft.com/office/word/2010/wordprocessingInk" xmlns:wne="http://schemas.microsoft.com/office/word/2006/wordml" xmlns:wps="http://schemas.microsoft.com/office/word/2010/wordprocessingShape" mc:Ignorable="w14 w15 w16se w16cid w16 w16cex w16sdtdh w16du wp14">
   <w:endnote w:type="separator" w:id="-1">
     <w:p>
-      <w:pPr>
-        <w:spacing w:line="240" w:lineRule="auto"/>
-      </w:pPr>
       <w:r>
         <w:separator/>
       </w:r>
@@ -3227,9 +3286,6 @@
   </w:endnote>
   <w:endnote w:type="continuationSeparator" w:id="0">
     <w:p>
-      <w:pPr>
-        <w:spacing w:line="240" w:lineRule="auto"/>
-      </w:pPr>
       <w:r>
         <w:continuationSeparator/>
       </w:r>
@@ -3239,12 +3295,9 @@
 </file>
 
 <file path=word/footnotes.xml><?xml version="1.0" encoding="utf-8"?>
-<w:footnotes xmlns:wpc="http://schemas.microsoft.com/office/word/2010/wordprocessingCanvas" xmlns:cx="http://schemas.microsoft.com/office/drawing/2014/chartex" xmlns:cx1="http://schemas.microsoft.com/office/drawing/2015/9/8/chartex" xmlns:cx2="http://schemas.microsoft.com/office/drawing/2015/10/21/chartex" xmlns:cx3="http://schemas.microsoft.com/office/drawing/2016/5/9/chartex" xmlns:cx4="http://schemas.microsoft.com/office/drawing/2016/5/10/chartex" xmlns:cx5="http://schemas.microsoft.com/office/drawing/2016/5/11/chartex" xmlns:cx6="http://schemas.microsoft.com/office/drawing/2016/5/12/chartex" xmlns:cx7="http://schemas.microsoft.com/office/drawing/2016/5/13/chartex" xmlns:cx8="http://schemas.microsoft.com/office/drawing/2016/5/14/chartex" xmlns:mc="http://schemas.openxmlformats.org/markup-compatibility/2006" xmlns:aink="http://schemas.microsoft.com/office/drawing/2016/ink" xmlns:am3d="http://schemas.microsoft.com/office/drawing/2017/model3d" xmlns:o="urn:schemas-microsoft-com:office:office" xmlns:oel="http://schemas.microsoft.com/office/2019/extlst" xmlns:r="http://schemas.openxmlformats.org/officeDocument/2006/relationships" xmlns:m="http://schemas.openxmlformats.org/officeDocument/2006/math" xmlns:v="urn:schemas-microsoft-com:vml" xmlns:wp14="http://schemas.microsoft.com/office/word/2010/wordprocessingDrawing" xmlns:wp="http://schemas.openxmlformats.org/drawingml/2006/wordprocessingDrawing" xmlns:w10="urn:schemas-microsoft-com:office:word" xmlns:w="http://schemas.openxmlformats.org/wordprocessingml/2006/main" xmlns:w14="http://schemas.microsoft.com/office/word/2010/wordml" xmlns:w15="http://schemas.microsoft.com/office/word/2012/wordml" xmlns:w16cex="http://schemas.microsoft.com/office/word/2018/wordml/cex" xmlns:w16cid="http://schemas.microsoft.com/office/word/2016/wordml/cid" xmlns:w16="http://schemas.microsoft.com/office/word/2018/wordml" xmlns:w16sdtdh="http://schemas.microsoft.com/office/word/2020/wordml/sdtdatahash" xmlns:w16se="http://schemas.microsoft.com/office/word/2015/wordml/symex" xmlns:wpg="http://schemas.microsoft.com/office/word/2010/wordprocessingGroup" xmlns:wpi="http://schemas.microsoft.com/office/word/2010/wordprocessingInk" xmlns:wne="http://schemas.microsoft.com/office/word/2006/wordml" xmlns:wps="http://schemas.microsoft.com/office/word/2010/wordprocessingShape" mc:Ignorable="w14 w15 w16se w16cid w16 w16cex w16sdtdh wp14">
+<w:footnotes xmlns:wpc="http://schemas.microsoft.com/office/word/2010/wordprocessingCanvas" xmlns:cx="http://schemas.microsoft.com/office/drawing/2014/chartex" xmlns:cx1="http://schemas.microsoft.com/office/drawing/2015/9/8/chartex" xmlns:cx2="http://schemas.microsoft.com/office/drawing/2015/10/21/chartex" xmlns:cx3="http://schemas.microsoft.com/office/drawing/2016/5/9/chartex" xmlns:cx4="http://schemas.microsoft.com/office/drawing/2016/5/10/chartex" xmlns:cx5="http://schemas.microsoft.com/office/drawing/2016/5/11/chartex" xmlns:cx6="http://schemas.microsoft.com/office/drawing/2016/5/12/chartex" xmlns:cx7="http://schemas.microsoft.com/office/drawing/2016/5/13/chartex" xmlns:cx8="http://schemas.microsoft.com/office/drawing/2016/5/14/chartex" xmlns:mc="http://schemas.openxmlformats.org/markup-compatibility/2006" xmlns:aink="http://schemas.microsoft.com/office/drawing/2016/ink" xmlns:am3d="http://schemas.microsoft.com/office/drawing/2017/model3d" xmlns:o="urn:schemas-microsoft-com:office:office" xmlns:oel="http://schemas.microsoft.com/office/2019/extlst" xmlns:r="http://schemas.openxmlformats.org/officeDocument/2006/relationships" xmlns:m="http://schemas.openxmlformats.org/officeDocument/2006/math" xmlns:v="urn:schemas-microsoft-com:vml" xmlns:wp14="http://schemas.microsoft.com/office/word/2010/wordprocessingDrawing" xmlns:wp="http://schemas.openxmlformats.org/drawingml/2006/wordprocessingDrawing" xmlns:w10="urn:schemas-microsoft-com:office:word" xmlns:w="http://schemas.openxmlformats.org/wordprocessingml/2006/main" xmlns:w14="http://schemas.microsoft.com/office/word/2010/wordml" xmlns:w15="http://schemas.microsoft.com/office/word/2012/wordml" xmlns:w16cex="http://schemas.microsoft.com/office/word/2018/wordml/cex" xmlns:w16cid="http://schemas.microsoft.com/office/word/2016/wordml/cid" xmlns:w16="http://schemas.microsoft.com/office/word/2018/wordml" xmlns:w16du="http://schemas.microsoft.com/office/word/2023/wordml/word16du" xmlns:w16sdtdh="http://schemas.microsoft.com/office/word/2020/wordml/sdtdatahash" xmlns:w16se="http://schemas.microsoft.com/office/word/2015/wordml/symex" xmlns:wpg="http://schemas.microsoft.com/office/word/2010/wordprocessingGroup" xmlns:wpi="http://schemas.microsoft.com/office/word/2010/wordprocessingInk" xmlns:wne="http://schemas.microsoft.com/office/word/2006/wordml" xmlns:wps="http://schemas.microsoft.com/office/word/2010/wordprocessingShape" mc:Ignorable="w14 w15 w16se w16cid w16 w16cex w16sdtdh w16du wp14">
   <w:footnote w:type="separator" w:id="-1">
     <w:p>
-      <w:pPr>
-        <w:spacing w:line="240" w:lineRule="auto"/>
-      </w:pPr>
       <w:r>
         <w:separator/>
       </w:r>
@@ -3252,9 +3305,6 @@
   </w:footnote>
   <w:footnote w:type="continuationSeparator" w:id="0">
     <w:p>
-      <w:pPr>
-        <w:spacing w:line="240" w:lineRule="auto"/>
-      </w:pPr>
       <w:r>
         <w:continuationSeparator/>
       </w:r>
@@ -3264,7 +3314,7 @@
 </file>
 
 <file path=word/numbering.xml><?xml version="1.0" encoding="utf-8"?>
-<w:numbering xmlns:wpc="http://schemas.microsoft.com/office/word/2010/wordprocessingCanvas" xmlns:cx="http://schemas.microsoft.com/office/drawing/2014/chartex" xmlns:cx1="http://schemas.microsoft.com/office/drawing/2015/9/8/chartex" xmlns:cx2="http://schemas.microsoft.com/office/drawing/2015/10/21/chartex" xmlns:cx3="http://schemas.microsoft.com/office/drawing/2016/5/9/chartex" xmlns:cx4="http://schemas.microsoft.com/office/drawing/2016/5/10/chartex" xmlns:cx5="http://schemas.microsoft.com/office/drawing/2016/5/11/chartex" xmlns:cx6="http://schemas.microsoft.com/office/drawing/2016/5/12/chartex" xmlns:cx7="http://schemas.microsoft.com/office/drawing/2016/5/13/chartex" xmlns:cx8="http://schemas.microsoft.com/office/drawing/2016/5/14/chartex" xmlns:mc="http://schemas.openxmlformats.org/markup-compatibility/2006" xmlns:aink="http://schemas.microsoft.com/office/drawing/2016/ink" xmlns:am3d="http://schemas.microsoft.com/office/drawing/2017/model3d" xmlns:o="urn:schemas-microsoft-com:office:office" xmlns:oel="http://schemas.microsoft.com/office/2019/extlst" xmlns:r="http://schemas.openxmlformats.org/officeDocument/2006/relationships" xmlns:m="http://schemas.openxmlformats.org/officeDocument/2006/math" xmlns:v="urn:schemas-microsoft-com:vml" xmlns:wp14="http://schemas.microsoft.com/office/word/2010/wordprocessingDrawing" xmlns:wp="http://schemas.openxmlformats.org/drawingml/2006/wordprocessingDrawing" xmlns:w10="urn:schemas-microsoft-com:office:word" xmlns:w="http://schemas.openxmlformats.org/wordprocessingml/2006/main" xmlns:w14="http://schemas.microsoft.com/office/word/2010/wordml" xmlns:w15="http://schemas.microsoft.com/office/word/2012/wordml" xmlns:w16cex="http://schemas.microsoft.com/office/word/2018/wordml/cex" xmlns:w16cid="http://schemas.microsoft.com/office/word/2016/wordml/cid" xmlns:w16="http://schemas.microsoft.com/office/word/2018/wordml" xmlns:w16sdtdh="http://schemas.microsoft.com/office/word/2020/wordml/sdtdatahash" xmlns:w16se="http://schemas.microsoft.com/office/word/2015/wordml/symex" xmlns:wpg="http://schemas.microsoft.com/office/word/2010/wordprocessingGroup" xmlns:wpi="http://schemas.microsoft.com/office/word/2010/wordprocessingInk" xmlns:wne="http://schemas.microsoft.com/office/word/2006/wordml" xmlns:wps="http://schemas.microsoft.com/office/word/2010/wordprocessingShape" mc:Ignorable="w14 w15 w16se w16cid w16 w16cex w16sdtdh wp14">
+<w:numbering xmlns:wpc="http://schemas.microsoft.com/office/word/2010/wordprocessingCanvas" xmlns:cx="http://schemas.microsoft.com/office/drawing/2014/chartex" xmlns:cx1="http://schemas.microsoft.com/office/drawing/2015/9/8/chartex" xmlns:cx2="http://schemas.microsoft.com/office/drawing/2015/10/21/chartex" xmlns:cx3="http://schemas.microsoft.com/office/drawing/2016/5/9/chartex" xmlns:cx4="http://schemas.microsoft.com/office/drawing/2016/5/10/chartex" xmlns:cx5="http://schemas.microsoft.com/office/drawing/2016/5/11/chartex" xmlns:cx6="http://schemas.microsoft.com/office/drawing/2016/5/12/chartex" xmlns:cx7="http://schemas.microsoft.com/office/drawing/2016/5/13/chartex" xmlns:cx8="http://schemas.microsoft.com/office/drawing/2016/5/14/chartex" xmlns:mc="http://schemas.openxmlformats.org/markup-compatibility/2006" xmlns:aink="http://schemas.microsoft.com/office/drawing/2016/ink" xmlns:am3d="http://schemas.microsoft.com/office/drawing/2017/model3d" xmlns:o="urn:schemas-microsoft-com:office:office" xmlns:oel="http://schemas.microsoft.com/office/2019/extlst" xmlns:r="http://schemas.openxmlformats.org/officeDocument/2006/relationships" xmlns:m="http://schemas.openxmlformats.org/officeDocument/2006/math" xmlns:v="urn:schemas-microsoft-com:vml" xmlns:wp14="http://schemas.microsoft.com/office/word/2010/wordprocessingDrawing" xmlns:wp="http://schemas.openxmlformats.org/drawingml/2006/wordprocessingDrawing" xmlns:w10="urn:schemas-microsoft-com:office:word" xmlns:w="http://schemas.openxmlformats.org/wordprocessingml/2006/main" xmlns:w14="http://schemas.microsoft.com/office/word/2010/wordml" xmlns:w15="http://schemas.microsoft.com/office/word/2012/wordml" xmlns:w16cex="http://schemas.microsoft.com/office/word/2018/wordml/cex" xmlns:w16cid="http://schemas.microsoft.com/office/word/2016/wordml/cid" xmlns:w16="http://schemas.microsoft.com/office/word/2018/wordml" xmlns:w16du="http://schemas.microsoft.com/office/word/2023/wordml/word16du" xmlns:w16sdtdh="http://schemas.microsoft.com/office/word/2020/wordml/sdtdatahash" xmlns:w16se="http://schemas.microsoft.com/office/word/2015/wordml/symex" xmlns:wpg="http://schemas.microsoft.com/office/word/2010/wordprocessingGroup" xmlns:wpi="http://schemas.microsoft.com/office/word/2010/wordprocessingInk" xmlns:wne="http://schemas.microsoft.com/office/word/2006/wordml" xmlns:wps="http://schemas.microsoft.com/office/word/2010/wordprocessingShape" mc:Ignorable="w14 w15 w16se w16cid w16 w16cex w16sdtdh w16du wp14">
   <w:abstractNum w:abstractNumId="0" w15:restartNumberingAfterBreak="0">
     <w:nsid w:val="05F24DA1"/>
     <w:multiLevelType w:val="hybridMultilevel"/>
@@ -3838,6 +3888,530 @@
     </w:lvl>
   </w:abstractNum>
   <w:abstractNum w:abstractNumId="5" w15:restartNumberingAfterBreak="0">
+    <w:nsid w:val="4972705B"/>
+    <w:multiLevelType w:val="hybridMultilevel"/>
+    <w:tmpl w:val="38EABF7E"/>
+    <w:lvl w:ilvl="0" w:tplc="04090001">
+      <w:start w:val="1"/>
+      <w:numFmt w:val="bullet"/>
+      <w:lvlText w:val=""/>
+      <w:lvlJc w:val="left"/>
+      <w:pPr>
+        <w:ind w:left="720" w:hanging="360"/>
+      </w:pPr>
+      <w:rPr>
+        <w:rFonts w:ascii="Symbol" w:hAnsi="Symbol" w:hint="default"/>
+      </w:rPr>
+    </w:lvl>
+    <w:lvl w:ilvl="1" w:tplc="04090003" w:tentative="1">
+      <w:start w:val="1"/>
+      <w:numFmt w:val="bullet"/>
+      <w:lvlText w:val="o"/>
+      <w:lvlJc w:val="left"/>
+      <w:pPr>
+        <w:ind w:left="1440" w:hanging="360"/>
+      </w:pPr>
+      <w:rPr>
+        <w:rFonts w:ascii="Courier New" w:hAnsi="Courier New" w:cs="Courier New" w:hint="default"/>
+      </w:rPr>
+    </w:lvl>
+    <w:lvl w:ilvl="2" w:tplc="04090005" w:tentative="1">
+      <w:start w:val="1"/>
+      <w:numFmt w:val="bullet"/>
+      <w:lvlText w:val=""/>
+      <w:lvlJc w:val="left"/>
+      <w:pPr>
+        <w:ind w:left="2160" w:hanging="360"/>
+      </w:pPr>
+      <w:rPr>
+        <w:rFonts w:ascii="Wingdings" w:hAnsi="Wingdings" w:hint="default"/>
+      </w:rPr>
+    </w:lvl>
+    <w:lvl w:ilvl="3" w:tplc="04090001" w:tentative="1">
+      <w:start w:val="1"/>
+      <w:numFmt w:val="bullet"/>
+      <w:lvlText w:val=""/>
+      <w:lvlJc w:val="left"/>
+      <w:pPr>
+        <w:ind w:left="2880" w:hanging="360"/>
+      </w:pPr>
+      <w:rPr>
+        <w:rFonts w:ascii="Symbol" w:hAnsi="Symbol" w:hint="default"/>
+      </w:rPr>
+    </w:lvl>
+    <w:lvl w:ilvl="4" w:tplc="04090003" w:tentative="1">
+      <w:start w:val="1"/>
+      <w:numFmt w:val="bullet"/>
+      <w:lvlText w:val="o"/>
+      <w:lvlJc w:val="left"/>
+      <w:pPr>
+        <w:ind w:left="3600" w:hanging="360"/>
+      </w:pPr>
+      <w:rPr>
+        <w:rFonts w:ascii="Courier New" w:hAnsi="Courier New" w:cs="Courier New" w:hint="default"/>
+      </w:rPr>
+    </w:lvl>
+    <w:lvl w:ilvl="5" w:tplc="04090005" w:tentative="1">
+      <w:start w:val="1"/>
+      <w:numFmt w:val="bullet"/>
+      <w:lvlText w:val=""/>
+      <w:lvlJc w:val="left"/>
+      <w:pPr>
+        <w:ind w:left="4320" w:hanging="360"/>
+      </w:pPr>
+      <w:rPr>
+        <w:rFonts w:ascii="Wingdings" w:hAnsi="Wingdings" w:hint="default"/>
+      </w:rPr>
+    </w:lvl>
+    <w:lvl w:ilvl="6" w:tplc="04090001" w:tentative="1">
+      <w:start w:val="1"/>
+      <w:numFmt w:val="bullet"/>
+      <w:lvlText w:val=""/>
+      <w:lvlJc w:val="left"/>
+      <w:pPr>
+        <w:ind w:left="5040" w:hanging="360"/>
+      </w:pPr>
+      <w:rPr>
+        <w:rFonts w:ascii="Symbol" w:hAnsi="Symbol" w:hint="default"/>
+      </w:rPr>
+    </w:lvl>
+    <w:lvl w:ilvl="7" w:tplc="04090003" w:tentative="1">
+      <w:start w:val="1"/>
+      <w:numFmt w:val="bullet"/>
+      <w:lvlText w:val="o"/>
+      <w:lvlJc w:val="left"/>
+      <w:pPr>
+        <w:ind w:left="5760" w:hanging="360"/>
+      </w:pPr>
+      <w:rPr>
+        <w:rFonts w:ascii="Courier New" w:hAnsi="Courier New" w:cs="Courier New" w:hint="default"/>
+      </w:rPr>
+    </w:lvl>
+    <w:lvl w:ilvl="8" w:tplc="04090005" w:tentative="1">
+      <w:start w:val="1"/>
+      <w:numFmt w:val="bullet"/>
+      <w:lvlText w:val=""/>
+      <w:lvlJc w:val="left"/>
+      <w:pPr>
+        <w:ind w:left="6480" w:hanging="360"/>
+      </w:pPr>
+      <w:rPr>
+        <w:rFonts w:ascii="Wingdings" w:hAnsi="Wingdings" w:hint="default"/>
+      </w:rPr>
+    </w:lvl>
+  </w:abstractNum>
+  <w:abstractNum w:abstractNumId="6" w15:restartNumberingAfterBreak="0">
+    <w:nsid w:val="56983BCB"/>
+    <w:multiLevelType w:val="multilevel"/>
+    <w:tmpl w:val="E18AF548"/>
+    <w:lvl w:ilvl="0">
+      <w:start w:val="1"/>
+      <w:numFmt w:val="decimal"/>
+      <w:pStyle w:val="Cmsor1"/>
+      <w:lvlText w:val="%1"/>
+      <w:lvlJc w:val="left"/>
+      <w:pPr>
+        <w:ind w:left="432" w:hanging="432"/>
+      </w:pPr>
+    </w:lvl>
+    <w:lvl w:ilvl="1">
+      <w:start w:val="1"/>
+      <w:numFmt w:val="decimal"/>
+      <w:pStyle w:val="Cmsor2"/>
+      <w:lvlText w:val="%1.%2"/>
+      <w:lvlJc w:val="left"/>
+      <w:pPr>
+        <w:ind w:left="576" w:hanging="576"/>
+      </w:pPr>
+    </w:lvl>
+    <w:lvl w:ilvl="2">
+      <w:start w:val="1"/>
+      <w:numFmt w:val="decimal"/>
+      <w:pStyle w:val="Cmsor3"/>
+      <w:lvlText w:val="%1.%2.%3"/>
+      <w:lvlJc w:val="left"/>
+      <w:pPr>
+        <w:ind w:left="720" w:hanging="720"/>
+      </w:pPr>
+      <w:rPr>
+        <w:sz w:val="24"/>
+        <w:szCs w:val="24"/>
+      </w:rPr>
+    </w:lvl>
+    <w:lvl w:ilvl="3">
+      <w:start w:val="1"/>
+      <w:numFmt w:val="decimal"/>
+      <w:pStyle w:val="Cmsor4"/>
+      <w:lvlText w:val="%1.%2.%3.%4"/>
+      <w:lvlJc w:val="left"/>
+      <w:pPr>
+        <w:ind w:left="864" w:hanging="864"/>
+      </w:pPr>
+    </w:lvl>
+    <w:lvl w:ilvl="4">
+      <w:start w:val="1"/>
+      <w:numFmt w:val="decimal"/>
+      <w:pStyle w:val="Cmsor5"/>
+      <w:lvlText w:val="%1.%2.%3.%4.%5"/>
+      <w:lvlJc w:val="left"/>
+      <w:pPr>
+        <w:ind w:left="1008" w:hanging="1008"/>
+      </w:pPr>
+    </w:lvl>
+    <w:lvl w:ilvl="5">
+      <w:start w:val="1"/>
+      <w:numFmt w:val="decimal"/>
+      <w:pStyle w:val="Cmsor6"/>
+      <w:lvlText w:val="%1.%2.%3.%4.%5.%6"/>
+      <w:lvlJc w:val="left"/>
+      <w:pPr>
+        <w:ind w:left="1152" w:hanging="1152"/>
+      </w:pPr>
+    </w:lvl>
+    <w:lvl w:ilvl="6">
+      <w:start w:val="1"/>
+      <w:numFmt w:val="decimal"/>
+      <w:pStyle w:val="Cmsor7"/>
+      <w:lvlText w:val="%1.%2.%3.%4.%5.%6.%7"/>
+      <w:lvlJc w:val="left"/>
+      <w:pPr>
+        <w:ind w:left="1296" w:hanging="1296"/>
+      </w:pPr>
+    </w:lvl>
+    <w:lvl w:ilvl="7">
+      <w:start w:val="1"/>
+      <w:numFmt w:val="decimal"/>
+      <w:pStyle w:val="Cmsor8"/>
+      <w:lvlText w:val="%1.%2.%3.%4.%5.%6.%7.%8"/>
+      <w:lvlJc w:val="left"/>
+      <w:pPr>
+        <w:ind w:left="1440" w:hanging="1440"/>
+      </w:pPr>
+    </w:lvl>
+    <w:lvl w:ilvl="8">
+      <w:start w:val="1"/>
+      <w:numFmt w:val="decimal"/>
+      <w:pStyle w:val="Cmsor9"/>
+      <w:lvlText w:val="%1.%2.%3.%4.%5.%6.%7.%8.%9"/>
+      <w:lvlJc w:val="left"/>
+      <w:pPr>
+        <w:ind w:left="1584" w:hanging="1584"/>
+      </w:pPr>
+    </w:lvl>
+  </w:abstractNum>
+  <w:abstractNum w:abstractNumId="7" w15:restartNumberingAfterBreak="0">
+    <w:nsid w:val="5D7228FD"/>
+    <w:multiLevelType w:val="multilevel"/>
+    <w:tmpl w:val="01D81882"/>
+    <w:lvl w:ilvl="0">
+      <w:start w:val="1"/>
+      <w:numFmt w:val="decimal"/>
+      <w:lvlText w:val="%1."/>
+      <w:lvlJc w:val="left"/>
+      <w:pPr>
+        <w:ind w:left="360" w:hanging="360"/>
+      </w:pPr>
+      <w:rPr>
+        <w:rFonts w:hint="default"/>
+      </w:rPr>
+    </w:lvl>
+    <w:lvl w:ilvl="1">
+      <w:start w:val="1"/>
+      <w:numFmt w:val="decimal"/>
+      <w:lvlText w:val="%1.%2."/>
+      <w:lvlJc w:val="left"/>
+      <w:pPr>
+        <w:ind w:left="792" w:hanging="432"/>
+      </w:pPr>
+      <w:rPr>
+        <w:rFonts w:hint="default"/>
+      </w:rPr>
+    </w:lvl>
+    <w:lvl w:ilvl="2">
+      <w:start w:val="1"/>
+      <w:numFmt w:val="decimal"/>
+      <w:lvlText w:val="%1.%2.%3."/>
+      <w:lvlJc w:val="left"/>
+      <w:pPr>
+        <w:ind w:left="1224" w:hanging="504"/>
+      </w:pPr>
+      <w:rPr>
+        <w:rFonts w:hint="default"/>
+      </w:rPr>
+    </w:lvl>
+    <w:lvl w:ilvl="3">
+      <w:start w:val="1"/>
+      <w:numFmt w:val="decimal"/>
+      <w:lvlText w:val="%1.%2.%3.%4."/>
+      <w:lvlJc w:val="left"/>
+      <w:pPr>
+        <w:ind w:left="1728" w:hanging="648"/>
+      </w:pPr>
+      <w:rPr>
+        <w:rFonts w:hint="default"/>
+      </w:rPr>
+    </w:lvl>
+    <w:lvl w:ilvl="4">
+      <w:start w:val="1"/>
+      <w:numFmt w:val="decimal"/>
+      <w:lvlText w:val="%1.%2.%3.%4.%5."/>
+      <w:lvlJc w:val="left"/>
+      <w:pPr>
+        <w:ind w:left="2232" w:hanging="792"/>
+      </w:pPr>
+      <w:rPr>
+        <w:rFonts w:hint="default"/>
+      </w:rPr>
+    </w:lvl>
+    <w:lvl w:ilvl="5">
+      <w:start w:val="1"/>
+      <w:numFmt w:val="decimal"/>
+      <w:lvlText w:val="%1.%2.%3.%4.%5.%6."/>
+      <w:lvlJc w:val="left"/>
+      <w:pPr>
+        <w:ind w:left="2736" w:hanging="936"/>
+      </w:pPr>
+      <w:rPr>
+        <w:rFonts w:hint="default"/>
+      </w:rPr>
+    </w:lvl>
+    <w:lvl w:ilvl="6">
+      <w:start w:val="1"/>
+      <w:numFmt w:val="decimal"/>
+      <w:lvlText w:val="%1.%2.%3.%4.%5.%6.%7."/>
+      <w:lvlJc w:val="left"/>
+      <w:pPr>
+        <w:ind w:left="3240" w:hanging="1080"/>
+      </w:pPr>
+      <w:rPr>
+        <w:rFonts w:hint="default"/>
+      </w:rPr>
+    </w:lvl>
+    <w:lvl w:ilvl="7">
+      <w:start w:val="1"/>
+      <w:numFmt w:val="decimal"/>
+      <w:lvlText w:val="%1.%2.%3.%4.%5.%6.%7.%8."/>
+      <w:lvlJc w:val="left"/>
+      <w:pPr>
+        <w:ind w:left="3744" w:hanging="1224"/>
+      </w:pPr>
+      <w:rPr>
+        <w:rFonts w:hint="default"/>
+      </w:rPr>
+    </w:lvl>
+    <w:lvl w:ilvl="8">
+      <w:start w:val="1"/>
+      <w:numFmt w:val="decimal"/>
+      <w:lvlText w:val="%1.%2.%3.%4.%5.%6.%7.%8.%9."/>
+      <w:lvlJc w:val="left"/>
+      <w:pPr>
+        <w:ind w:left="4320" w:hanging="1440"/>
+      </w:pPr>
+      <w:rPr>
+        <w:rFonts w:hint="default"/>
+      </w:rPr>
+    </w:lvl>
+  </w:abstractNum>
+  <w:abstractNum w:abstractNumId="8" w15:restartNumberingAfterBreak="0">
+    <w:nsid w:val="5FDD5993"/>
+    <w:multiLevelType w:val="hybridMultilevel"/>
+    <w:tmpl w:val="53229822"/>
+    <w:lvl w:ilvl="0" w:tplc="04090001">
+      <w:start w:val="1"/>
+      <w:numFmt w:val="bullet"/>
+      <w:lvlText w:val=""/>
+      <w:lvlJc w:val="left"/>
+      <w:pPr>
+        <w:ind w:left="720" w:hanging="360"/>
+      </w:pPr>
+      <w:rPr>
+        <w:rFonts w:ascii="Symbol" w:hAnsi="Symbol" w:hint="default"/>
+      </w:rPr>
+    </w:lvl>
+    <w:lvl w:ilvl="1" w:tplc="04090003">
+      <w:start w:val="1"/>
+      <w:numFmt w:val="bullet"/>
+      <w:lvlText w:val="o"/>
+      <w:lvlJc w:val="left"/>
+      <w:pPr>
+        <w:ind w:left="1440" w:hanging="360"/>
+      </w:pPr>
+      <w:rPr>
+        <w:rFonts w:ascii="Courier New" w:hAnsi="Courier New" w:cs="Courier New" w:hint="default"/>
+      </w:rPr>
+    </w:lvl>
+    <w:lvl w:ilvl="2" w:tplc="04090005" w:tentative="1">
+      <w:start w:val="1"/>
+      <w:numFmt w:val="bullet"/>
+      <w:lvlText w:val=""/>
+      <w:lvlJc w:val="left"/>
+      <w:pPr>
+        <w:ind w:left="2160" w:hanging="360"/>
+      </w:pPr>
+      <w:rPr>
+        <w:rFonts w:ascii="Wingdings" w:hAnsi="Wingdings" w:hint="default"/>
+      </w:rPr>
+    </w:lvl>
+    <w:lvl w:ilvl="3" w:tplc="04090001" w:tentative="1">
+      <w:start w:val="1"/>
+      <w:numFmt w:val="bullet"/>
+      <w:lvlText w:val=""/>
+      <w:lvlJc w:val="left"/>
+      <w:pPr>
+        <w:ind w:left="2880" w:hanging="360"/>
+      </w:pPr>
+      <w:rPr>
+        <w:rFonts w:ascii="Symbol" w:hAnsi="Symbol" w:hint="default"/>
+      </w:rPr>
+    </w:lvl>
+    <w:lvl w:ilvl="4" w:tplc="04090003" w:tentative="1">
+      <w:start w:val="1"/>
+      <w:numFmt w:val="bullet"/>
+      <w:lvlText w:val="o"/>
+      <w:lvlJc w:val="left"/>
+      <w:pPr>
+        <w:ind w:left="3600" w:hanging="360"/>
+      </w:pPr>
+      <w:rPr>
+        <w:rFonts w:ascii="Courier New" w:hAnsi="Courier New" w:cs="Courier New" w:hint="default"/>
+      </w:rPr>
+    </w:lvl>
+    <w:lvl w:ilvl="5" w:tplc="04090005" w:tentative="1">
+      <w:start w:val="1"/>
+      <w:numFmt w:val="bullet"/>
+      <w:lvlText w:val=""/>
+      <w:lvlJc w:val="left"/>
+      <w:pPr>
+        <w:ind w:left="4320" w:hanging="360"/>
+      </w:pPr>
+      <w:rPr>
+        <w:rFonts w:ascii="Wingdings" w:hAnsi="Wingdings" w:hint="default"/>
+      </w:rPr>
+    </w:lvl>
+    <w:lvl w:ilvl="6" w:tplc="04090001" w:tentative="1">
+      <w:start w:val="1"/>
+      <w:numFmt w:val="bullet"/>
+      <w:lvlText w:val=""/>
+      <w:lvlJc w:val="left"/>
+      <w:pPr>
+        <w:ind w:left="5040" w:hanging="360"/>
+      </w:pPr>
+      <w:rPr>
+        <w:rFonts w:ascii="Symbol" w:hAnsi="Symbol" w:hint="default"/>
+      </w:rPr>
+    </w:lvl>
+    <w:lvl w:ilvl="7" w:tplc="04090003" w:tentative="1">
+      <w:start w:val="1"/>
+      <w:numFmt w:val="bullet"/>
+      <w:lvlText w:val="o"/>
+      <w:lvlJc w:val="left"/>
+      <w:pPr>
+        <w:ind w:left="5760" w:hanging="360"/>
+      </w:pPr>
+      <w:rPr>
+        <w:rFonts w:ascii="Courier New" w:hAnsi="Courier New" w:cs="Courier New" w:hint="default"/>
+      </w:rPr>
+    </w:lvl>
+    <w:lvl w:ilvl="8" w:tplc="04090005" w:tentative="1">
+      <w:start w:val="1"/>
+      <w:numFmt w:val="bullet"/>
+      <w:lvlText w:val=""/>
+      <w:lvlJc w:val="left"/>
+      <w:pPr>
+        <w:ind w:left="6480" w:hanging="360"/>
+      </w:pPr>
+      <w:rPr>
+        <w:rFonts w:ascii="Wingdings" w:hAnsi="Wingdings" w:hint="default"/>
+      </w:rPr>
+    </w:lvl>
+  </w:abstractNum>
+  <w:abstractNum w:abstractNumId="9" w15:restartNumberingAfterBreak="0">
+    <w:nsid w:val="6A6E3A1C"/>
+    <w:multiLevelType w:val="multilevel"/>
+    <w:tmpl w:val="D0841550"/>
+    <w:lvl w:ilvl="0">
+      <w:start w:val="1"/>
+      <w:numFmt w:val="decimal"/>
+      <w:lvlText w:val="%1."/>
+      <w:lvlJc w:val="left"/>
+      <w:pPr>
+        <w:ind w:left="360" w:hanging="360"/>
+      </w:pPr>
+    </w:lvl>
+    <w:lvl w:ilvl="1">
+      <w:start w:val="1"/>
+      <w:numFmt w:val="decimal"/>
+      <w:lvlText w:val="%1.%2."/>
+      <w:lvlJc w:val="left"/>
+      <w:pPr>
+        <w:ind w:left="792" w:hanging="432"/>
+      </w:pPr>
+    </w:lvl>
+    <w:lvl w:ilvl="2">
+      <w:start w:val="1"/>
+      <w:numFmt w:val="decimal"/>
+      <w:lvlText w:val="%1.%2.%3."/>
+      <w:lvlJc w:val="left"/>
+      <w:pPr>
+        <w:ind w:left="1224" w:hanging="504"/>
+      </w:pPr>
+    </w:lvl>
+    <w:lvl w:ilvl="3">
+      <w:start w:val="1"/>
+      <w:numFmt w:val="decimal"/>
+      <w:lvlText w:val="%1.%2.%3.%4."/>
+      <w:lvlJc w:val="left"/>
+      <w:pPr>
+        <w:ind w:left="1728" w:hanging="648"/>
+      </w:pPr>
+    </w:lvl>
+    <w:lvl w:ilvl="4">
+      <w:start w:val="1"/>
+      <w:numFmt w:val="decimal"/>
+      <w:lvlText w:val="%1.%2.%3.%4.%5."/>
+      <w:lvlJc w:val="left"/>
+      <w:pPr>
+        <w:ind w:left="2232" w:hanging="792"/>
+      </w:pPr>
+    </w:lvl>
+    <w:lvl w:ilvl="5">
+      <w:start w:val="1"/>
+      <w:numFmt w:val="decimal"/>
+      <w:lvlText w:val="%1.%2.%3.%4.%5.%6."/>
+      <w:lvlJc w:val="left"/>
+      <w:pPr>
+        <w:ind w:left="2736" w:hanging="936"/>
+      </w:pPr>
+    </w:lvl>
+    <w:lvl w:ilvl="6">
+      <w:start w:val="1"/>
+      <w:numFmt w:val="decimal"/>
+      <w:lvlText w:val="%1.%2.%3.%4.%5.%6.%7."/>
+      <w:lvlJc w:val="left"/>
+      <w:pPr>
+        <w:ind w:left="3240" w:hanging="1080"/>
+      </w:pPr>
+    </w:lvl>
+    <w:lvl w:ilvl="7">
+      <w:start w:val="1"/>
+      <w:numFmt w:val="decimal"/>
+      <w:lvlText w:val="%1.%2.%3.%4.%5.%6.%7.%8."/>
+      <w:lvlJc w:val="left"/>
+      <w:pPr>
+        <w:ind w:left="3744" w:hanging="1224"/>
+      </w:pPr>
+    </w:lvl>
+    <w:lvl w:ilvl="8">
+      <w:start w:val="1"/>
+      <w:numFmt w:val="decimal"/>
+      <w:lvlText w:val="%1.%2.%3.%4.%5.%6.%7.%8.%9."/>
+      <w:lvlJc w:val="left"/>
+      <w:pPr>
+        <w:ind w:left="4320" w:hanging="1440"/>
+      </w:pPr>
+    </w:lvl>
+  </w:abstractNum>
+  <w:abstractNum w:abstractNumId="10" w15:restartNumberingAfterBreak="0">
     <w:nsid w:val="6D4548C6"/>
     <w:multiLevelType w:val="multilevel"/>
     <w:tmpl w:val="4036DB84"/>
@@ -3956,7 +4530,7 @@
       </w:rPr>
     </w:lvl>
   </w:abstractNum>
-  <w:abstractNum w:abstractNumId="6" w15:restartNumberingAfterBreak="0">
+  <w:abstractNum w:abstractNumId="11" w15:restartNumberingAfterBreak="0">
     <w:nsid w:val="6D4F4D44"/>
     <w:multiLevelType w:val="hybridMultilevel"/>
     <w:tmpl w:val="FE1E50A4"/>
@@ -4069,7 +4643,7 @@
       </w:rPr>
     </w:lvl>
   </w:abstractNum>
-  <w:abstractNum w:abstractNumId="7" w15:restartNumberingAfterBreak="0">
+  <w:abstractNum w:abstractNumId="12" w15:restartNumberingAfterBreak="0">
     <w:nsid w:val="70B069CB"/>
     <w:multiLevelType w:val="hybridMultilevel"/>
     <w:tmpl w:val="ABAA0A8E"/>
@@ -4182,7 +4756,7 @@
       </w:rPr>
     </w:lvl>
   </w:abstractNum>
-  <w:abstractNum w:abstractNumId="8" w15:restartNumberingAfterBreak="0">
+  <w:abstractNum w:abstractNumId="13" w15:restartNumberingAfterBreak="0">
     <w:nsid w:val="7114534D"/>
     <w:multiLevelType w:val="multilevel"/>
     <w:tmpl w:val="713A203C"/>
@@ -4296,7 +4870,7 @@
       </w:rPr>
     </w:lvl>
   </w:abstractNum>
-  <w:abstractNum w:abstractNumId="9" w15:restartNumberingAfterBreak="0">
+  <w:abstractNum w:abstractNumId="14" w15:restartNumberingAfterBreak="0">
     <w:nsid w:val="7152330A"/>
     <w:multiLevelType w:val="hybridMultilevel"/>
     <w:tmpl w:val="85A816A4"/>
@@ -4407,6 +4981,92 @@
       <w:rPr>
         <w:rFonts w:ascii="Wingdings" w:hAnsi="Wingdings" w:hint="default"/>
       </w:rPr>
+    </w:lvl>
+  </w:abstractNum>
+  <w:abstractNum w:abstractNumId="15" w15:restartNumberingAfterBreak="0">
+    <w:nsid w:val="7E6F32E6"/>
+    <w:multiLevelType w:val="multilevel"/>
+    <w:tmpl w:val="0409001F"/>
+    <w:lvl w:ilvl="0">
+      <w:start w:val="1"/>
+      <w:numFmt w:val="decimal"/>
+      <w:lvlText w:val="%1."/>
+      <w:lvlJc w:val="left"/>
+      <w:pPr>
+        <w:ind w:left="360" w:hanging="360"/>
+      </w:pPr>
+    </w:lvl>
+    <w:lvl w:ilvl="1">
+      <w:start w:val="1"/>
+      <w:numFmt w:val="decimal"/>
+      <w:lvlText w:val="%1.%2."/>
+      <w:lvlJc w:val="left"/>
+      <w:pPr>
+        <w:ind w:left="792" w:hanging="432"/>
+      </w:pPr>
+    </w:lvl>
+    <w:lvl w:ilvl="2">
+      <w:start w:val="1"/>
+      <w:numFmt w:val="decimal"/>
+      <w:lvlText w:val="%1.%2.%3."/>
+      <w:lvlJc w:val="left"/>
+      <w:pPr>
+        <w:ind w:left="1224" w:hanging="504"/>
+      </w:pPr>
+    </w:lvl>
+    <w:lvl w:ilvl="3">
+      <w:start w:val="1"/>
+      <w:numFmt w:val="decimal"/>
+      <w:lvlText w:val="%1.%2.%3.%4."/>
+      <w:lvlJc w:val="left"/>
+      <w:pPr>
+        <w:ind w:left="1728" w:hanging="648"/>
+      </w:pPr>
+    </w:lvl>
+    <w:lvl w:ilvl="4">
+      <w:start w:val="1"/>
+      <w:numFmt w:val="decimal"/>
+      <w:lvlText w:val="%1.%2.%3.%4.%5."/>
+      <w:lvlJc w:val="left"/>
+      <w:pPr>
+        <w:ind w:left="2232" w:hanging="792"/>
+      </w:pPr>
+    </w:lvl>
+    <w:lvl w:ilvl="5">
+      <w:start w:val="1"/>
+      <w:numFmt w:val="decimal"/>
+      <w:lvlText w:val="%1.%2.%3.%4.%5.%6."/>
+      <w:lvlJc w:val="left"/>
+      <w:pPr>
+        <w:ind w:left="2736" w:hanging="936"/>
+      </w:pPr>
+    </w:lvl>
+    <w:lvl w:ilvl="6">
+      <w:start w:val="1"/>
+      <w:numFmt w:val="decimal"/>
+      <w:lvlText w:val="%1.%2.%3.%4.%5.%6.%7."/>
+      <w:lvlJc w:val="left"/>
+      <w:pPr>
+        <w:ind w:left="3240" w:hanging="1080"/>
+      </w:pPr>
+    </w:lvl>
+    <w:lvl w:ilvl="7">
+      <w:start w:val="1"/>
+      <w:numFmt w:val="decimal"/>
+      <w:lvlText w:val="%1.%2.%3.%4.%5.%6.%7.%8."/>
+      <w:lvlJc w:val="left"/>
+      <w:pPr>
+        <w:ind w:left="3744" w:hanging="1224"/>
+      </w:pPr>
+    </w:lvl>
+    <w:lvl w:ilvl="8">
+      <w:start w:val="1"/>
+      <w:numFmt w:val="decimal"/>
+      <w:lvlText w:val="%1.%2.%3.%4.%5.%6.%7.%8.%9."/>
+      <w:lvlJc w:val="left"/>
+      <w:pPr>
+        <w:ind w:left="4320" w:hanging="1440"/>
+      </w:pPr>
     </w:lvl>
   </w:abstractNum>
   <w:num w:numId="1" w16cid:durableId="368918421">
@@ -4419,31 +5079,49 @@
     <w:abstractNumId w:val="3"/>
   </w:num>
   <w:num w:numId="4" w16cid:durableId="23868874">
-    <w:abstractNumId w:val="8"/>
+    <w:abstractNumId w:val="13"/>
   </w:num>
   <w:num w:numId="5" w16cid:durableId="893857617">
     <w:abstractNumId w:val="1"/>
   </w:num>
   <w:num w:numId="6" w16cid:durableId="762337675">
-    <w:abstractNumId w:val="7"/>
+    <w:abstractNumId w:val="12"/>
   </w:num>
   <w:num w:numId="7" w16cid:durableId="646401892">
-    <w:abstractNumId w:val="6"/>
+    <w:abstractNumId w:val="11"/>
   </w:num>
   <w:num w:numId="8" w16cid:durableId="1811241622">
     <w:abstractNumId w:val="0"/>
   </w:num>
   <w:num w:numId="9" w16cid:durableId="427845948">
+    <w:abstractNumId w:val="14"/>
+  </w:num>
+  <w:num w:numId="10" w16cid:durableId="240146445">
+    <w:abstractNumId w:val="10"/>
+  </w:num>
+  <w:num w:numId="11" w16cid:durableId="905654133">
     <w:abstractNumId w:val="9"/>
   </w:num>
-  <w:num w:numId="10" w16cid:durableId="240146445">
+  <w:num w:numId="12" w16cid:durableId="414480390">
+    <w:abstractNumId w:val="7"/>
+  </w:num>
+  <w:num w:numId="13" w16cid:durableId="84040499">
+    <w:abstractNumId w:val="15"/>
+  </w:num>
+  <w:num w:numId="14" w16cid:durableId="1073309594">
+    <w:abstractNumId w:val="6"/>
+  </w:num>
+  <w:num w:numId="15" w16cid:durableId="714306095">
     <w:abstractNumId w:val="5"/>
+  </w:num>
+  <w:num w:numId="16" w16cid:durableId="615213175">
+    <w:abstractNumId w:val="8"/>
   </w:num>
 </w:numbering>
 </file>
 
 <file path=word/styles.xml><?xml version="1.0" encoding="utf-8"?>
-<w:styles xmlns:mc="http://schemas.openxmlformats.org/markup-compatibility/2006" xmlns:r="http://schemas.openxmlformats.org/officeDocument/2006/relationships" xmlns:w="http://schemas.openxmlformats.org/wordprocessingml/2006/main" xmlns:w14="http://schemas.microsoft.com/office/word/2010/wordml" xmlns:w15="http://schemas.microsoft.com/office/word/2012/wordml" xmlns:w16cex="http://schemas.microsoft.com/office/word/2018/wordml/cex" xmlns:w16cid="http://schemas.microsoft.com/office/word/2016/wordml/cid" xmlns:w16="http://schemas.microsoft.com/office/word/2018/wordml" xmlns:w16sdtdh="http://schemas.microsoft.com/office/word/2020/wordml/sdtdatahash" xmlns:w16se="http://schemas.microsoft.com/office/word/2015/wordml/symex" mc:Ignorable="w14 w15 w16se w16cid w16 w16cex w16sdtdh">
+<w:styles xmlns:mc="http://schemas.openxmlformats.org/markup-compatibility/2006" xmlns:r="http://schemas.openxmlformats.org/officeDocument/2006/relationships" xmlns:w="http://schemas.openxmlformats.org/wordprocessingml/2006/main" xmlns:w14="http://schemas.microsoft.com/office/word/2010/wordml" xmlns:w15="http://schemas.microsoft.com/office/word/2012/wordml" xmlns:w16cex="http://schemas.microsoft.com/office/word/2018/wordml/cex" xmlns:w16cid="http://schemas.microsoft.com/office/word/2016/wordml/cid" xmlns:w16="http://schemas.microsoft.com/office/word/2018/wordml" xmlns:w16du="http://schemas.microsoft.com/office/word/2023/wordml/word16du" xmlns:w16sdtdh="http://schemas.microsoft.com/office/word/2020/wordml/sdtdatahash" xmlns:w16se="http://schemas.microsoft.com/office/word/2015/wordml/symex" mc:Ignorable="w14 w15 w16se w16cid w16 w16cex w16sdtdh w16du">
   <w:docDefaults>
     <w:rPrDefault>
       <w:rPr>
@@ -4840,6 +5518,14 @@
   <w:style w:type="paragraph" w:default="1" w:styleId="Norml">
     <w:name w:val="Normal"/>
     <w:qFormat/>
+    <w:rsid w:val="00E01947"/>
+    <w:pPr>
+      <w:spacing w:after="120"/>
+      <w:jc w:val="both"/>
+    </w:pPr>
+    <w:rPr>
+      <w:lang w:val="en-US"/>
+    </w:rPr>
   </w:style>
   <w:style w:type="paragraph" w:styleId="Cmsor1">
     <w:name w:val="heading 1"/>
@@ -4847,15 +5533,20 @@
     <w:next w:val="Norml"/>
     <w:uiPriority w:val="9"/>
     <w:qFormat/>
+    <w:rsid w:val="00733E5E"/>
     <w:pPr>
       <w:keepNext/>
       <w:keepLines/>
-      <w:spacing w:before="400" w:after="120"/>
+      <w:numPr>
+        <w:numId w:val="14"/>
+      </w:numPr>
+      <w:spacing w:before="400" w:after="240"/>
+      <w:ind w:left="431" w:hanging="431"/>
       <w:outlineLvl w:val="0"/>
     </w:pPr>
     <w:rPr>
-      <w:sz w:val="40"/>
-      <w:szCs w:val="40"/>
+      <w:sz w:val="28"/>
+      <w:szCs w:val="28"/>
     </w:rPr>
   </w:style>
   <w:style w:type="paragraph" w:styleId="Cmsor2">
@@ -4863,18 +5554,25 @@
     <w:basedOn w:val="Norml"/>
     <w:next w:val="Norml"/>
     <w:uiPriority w:val="9"/>
-    <w:semiHidden/>
     <w:unhideWhenUsed/>
     <w:qFormat/>
+    <w:rsid w:val="00733E5E"/>
     <w:pPr>
       <w:keepNext/>
       <w:keepLines/>
-      <w:spacing w:before="360" w:after="120"/>
+      <w:numPr>
+        <w:ilvl w:val="1"/>
+        <w:numId w:val="14"/>
+      </w:numPr>
+      <w:spacing w:before="240" w:after="240"/>
+      <w:ind w:left="578" w:hanging="578"/>
       <w:outlineLvl w:val="1"/>
     </w:pPr>
     <w:rPr>
-      <w:sz w:val="32"/>
-      <w:szCs w:val="32"/>
+      <w:b/>
+      <w:bCs/>
+      <w:sz w:val="24"/>
+      <w:szCs w:val="24"/>
     </w:rPr>
   </w:style>
   <w:style w:type="paragraph" w:styleId="Cmsor3">
@@ -4882,19 +5580,23 @@
     <w:basedOn w:val="Norml"/>
     <w:next w:val="Norml"/>
     <w:uiPriority w:val="9"/>
-    <w:semiHidden/>
     <w:unhideWhenUsed/>
     <w:qFormat/>
+    <w:rsid w:val="00733E5E"/>
     <w:pPr>
       <w:keepNext/>
       <w:keepLines/>
-      <w:spacing w:before="320" w:after="80"/>
+      <w:numPr>
+        <w:ilvl w:val="2"/>
+        <w:numId w:val="14"/>
+      </w:numPr>
+      <w:spacing w:before="240"/>
       <w:outlineLvl w:val="2"/>
     </w:pPr>
     <w:rPr>
       <w:color w:val="434343"/>
-      <w:sz w:val="28"/>
-      <w:szCs w:val="28"/>
+      <w:sz w:val="24"/>
+      <w:szCs w:val="24"/>
     </w:rPr>
   </w:style>
   <w:style w:type="paragraph" w:styleId="Cmsor4">
@@ -4908,6 +5610,10 @@
     <w:pPr>
       <w:keepNext/>
       <w:keepLines/>
+      <w:numPr>
+        <w:ilvl w:val="3"/>
+        <w:numId w:val="14"/>
+      </w:numPr>
       <w:spacing w:before="280" w:after="80"/>
       <w:outlineLvl w:val="3"/>
     </w:pPr>
@@ -4928,6 +5634,10 @@
     <w:pPr>
       <w:keepNext/>
       <w:keepLines/>
+      <w:numPr>
+        <w:ilvl w:val="4"/>
+        <w:numId w:val="14"/>
+      </w:numPr>
       <w:spacing w:before="240" w:after="80"/>
       <w:outlineLvl w:val="4"/>
     </w:pPr>
@@ -4946,6 +5656,10 @@
     <w:pPr>
       <w:keepNext/>
       <w:keepLines/>
+      <w:numPr>
+        <w:ilvl w:val="5"/>
+        <w:numId w:val="14"/>
+      </w:numPr>
       <w:spacing w:before="240" w:after="80"/>
       <w:outlineLvl w:val="5"/>
     </w:pPr>
@@ -4954,10 +5668,92 @@
       <w:color w:val="666666"/>
     </w:rPr>
   </w:style>
+  <w:style w:type="paragraph" w:styleId="Cmsor7">
+    <w:name w:val="heading 7"/>
+    <w:basedOn w:val="Norml"/>
+    <w:next w:val="Norml"/>
+    <w:link w:val="Cmsor7Char"/>
+    <w:uiPriority w:val="9"/>
+    <w:semiHidden/>
+    <w:unhideWhenUsed/>
+    <w:qFormat/>
+    <w:rsid w:val="005E00F7"/>
+    <w:pPr>
+      <w:keepNext/>
+      <w:keepLines/>
+      <w:numPr>
+        <w:ilvl w:val="6"/>
+        <w:numId w:val="14"/>
+      </w:numPr>
+      <w:spacing w:before="40"/>
+      <w:outlineLvl w:val="6"/>
+    </w:pPr>
+    <w:rPr>
+      <w:rFonts w:asciiTheme="majorHAnsi" w:eastAsiaTheme="majorEastAsia" w:hAnsiTheme="majorHAnsi" w:cstheme="majorBidi"/>
+      <w:i/>
+      <w:iCs/>
+      <w:color w:val="243F60" w:themeColor="accent1" w:themeShade="7F"/>
+    </w:rPr>
+  </w:style>
+  <w:style w:type="paragraph" w:styleId="Cmsor8">
+    <w:name w:val="heading 8"/>
+    <w:basedOn w:val="Norml"/>
+    <w:next w:val="Norml"/>
+    <w:link w:val="Cmsor8Char"/>
+    <w:uiPriority w:val="9"/>
+    <w:semiHidden/>
+    <w:unhideWhenUsed/>
+    <w:qFormat/>
+    <w:rsid w:val="005E00F7"/>
+    <w:pPr>
+      <w:keepNext/>
+      <w:keepLines/>
+      <w:numPr>
+        <w:ilvl w:val="7"/>
+        <w:numId w:val="14"/>
+      </w:numPr>
+      <w:spacing w:before="40"/>
+      <w:outlineLvl w:val="7"/>
+    </w:pPr>
+    <w:rPr>
+      <w:rFonts w:asciiTheme="majorHAnsi" w:eastAsiaTheme="majorEastAsia" w:hAnsiTheme="majorHAnsi" w:cstheme="majorBidi"/>
+      <w:color w:val="272727" w:themeColor="text1" w:themeTint="D8"/>
+      <w:sz w:val="21"/>
+      <w:szCs w:val="21"/>
+    </w:rPr>
+  </w:style>
+  <w:style w:type="paragraph" w:styleId="Cmsor9">
+    <w:name w:val="heading 9"/>
+    <w:basedOn w:val="Norml"/>
+    <w:next w:val="Norml"/>
+    <w:link w:val="Cmsor9Char"/>
+    <w:uiPriority w:val="9"/>
+    <w:semiHidden/>
+    <w:unhideWhenUsed/>
+    <w:qFormat/>
+    <w:rsid w:val="005E00F7"/>
+    <w:pPr>
+      <w:keepNext/>
+      <w:keepLines/>
+      <w:numPr>
+        <w:ilvl w:val="8"/>
+        <w:numId w:val="14"/>
+      </w:numPr>
+      <w:spacing w:before="40"/>
+      <w:outlineLvl w:val="8"/>
+    </w:pPr>
+    <w:rPr>
+      <w:rFonts w:asciiTheme="majorHAnsi" w:eastAsiaTheme="majorEastAsia" w:hAnsiTheme="majorHAnsi" w:cstheme="majorBidi"/>
+      <w:i/>
+      <w:iCs/>
+      <w:color w:val="272727" w:themeColor="text1" w:themeTint="D8"/>
+      <w:sz w:val="21"/>
+      <w:szCs w:val="21"/>
+    </w:rPr>
+  </w:style>
   <w:style w:type="character" w:default="1" w:styleId="Bekezdsalapbettpusa">
     <w:name w:val="Default Paragraph Font"/>
     <w:uiPriority w:val="1"/>
-    <w:semiHidden/>
     <w:unhideWhenUsed/>
   </w:style>
   <w:style w:type="table" w:default="1" w:styleId="Normltblzat">
@@ -5146,6 +5942,60 @@
     <w:rsid w:val="00EE6A35"/>
     <w:rPr>
       <w:vertAlign w:val="superscript"/>
+    </w:rPr>
+  </w:style>
+  <w:style w:type="character" w:customStyle="1" w:styleId="Cmsor7Char">
+    <w:name w:val="Címsor 7 Char"/>
+    <w:basedOn w:val="Bekezdsalapbettpusa"/>
+    <w:link w:val="Cmsor7"/>
+    <w:uiPriority w:val="9"/>
+    <w:semiHidden/>
+    <w:rsid w:val="005E00F7"/>
+    <w:rPr>
+      <w:rFonts w:asciiTheme="majorHAnsi" w:eastAsiaTheme="majorEastAsia" w:hAnsiTheme="majorHAnsi" w:cstheme="majorBidi"/>
+      <w:i/>
+      <w:iCs/>
+      <w:color w:val="243F60" w:themeColor="accent1" w:themeShade="7F"/>
+    </w:rPr>
+  </w:style>
+  <w:style w:type="character" w:customStyle="1" w:styleId="Cmsor8Char">
+    <w:name w:val="Címsor 8 Char"/>
+    <w:basedOn w:val="Bekezdsalapbettpusa"/>
+    <w:link w:val="Cmsor8"/>
+    <w:uiPriority w:val="9"/>
+    <w:semiHidden/>
+    <w:rsid w:val="005E00F7"/>
+    <w:rPr>
+      <w:rFonts w:asciiTheme="majorHAnsi" w:eastAsiaTheme="majorEastAsia" w:hAnsiTheme="majorHAnsi" w:cstheme="majorBidi"/>
+      <w:color w:val="272727" w:themeColor="text1" w:themeTint="D8"/>
+      <w:sz w:val="21"/>
+      <w:szCs w:val="21"/>
+    </w:rPr>
+  </w:style>
+  <w:style w:type="character" w:customStyle="1" w:styleId="Cmsor9Char">
+    <w:name w:val="Címsor 9 Char"/>
+    <w:basedOn w:val="Bekezdsalapbettpusa"/>
+    <w:link w:val="Cmsor9"/>
+    <w:uiPriority w:val="9"/>
+    <w:semiHidden/>
+    <w:rsid w:val="005E00F7"/>
+    <w:rPr>
+      <w:rFonts w:asciiTheme="majorHAnsi" w:eastAsiaTheme="majorEastAsia" w:hAnsiTheme="majorHAnsi" w:cstheme="majorBidi"/>
+      <w:i/>
+      <w:iCs/>
+      <w:color w:val="272727" w:themeColor="text1" w:themeTint="D8"/>
+      <w:sz w:val="21"/>
+      <w:szCs w:val="21"/>
+    </w:rPr>
+  </w:style>
+  <w:style w:type="character" w:styleId="Helyrzszveg">
+    <w:name w:val="Placeholder Text"/>
+    <w:basedOn w:val="Bekezdsalapbettpusa"/>
+    <w:uiPriority w:val="99"/>
+    <w:semiHidden/>
+    <w:rsid w:val="009B3139"/>
+    <w:rPr>
+      <w:color w:val="666666"/>
     </w:rPr>
   </w:style>
 </w:styles>

</xml_diff>

<commit_message>
ROS2 architecture; coding rules
</commit_message>
<xml_diff>
--- a/doc/System Specification.docx
+++ b/doc/System Specification.docx
@@ -3,12 +3,34 @@
 <w:document xmlns:wpc="http://schemas.microsoft.com/office/word/2010/wordprocessingCanvas" xmlns:cx="http://schemas.microsoft.com/office/drawing/2014/chartex" xmlns:cx1="http://schemas.microsoft.com/office/drawing/2015/9/8/chartex" xmlns:cx2="http://schemas.microsoft.com/office/drawing/2015/10/21/chartex" xmlns:cx3="http://schemas.microsoft.com/office/drawing/2016/5/9/chartex" xmlns:cx4="http://schemas.microsoft.com/office/drawing/2016/5/10/chartex" xmlns:cx5="http://schemas.microsoft.com/office/drawing/2016/5/11/chartex" xmlns:cx6="http://schemas.microsoft.com/office/drawing/2016/5/12/chartex" xmlns:cx7="http://schemas.microsoft.com/office/drawing/2016/5/13/chartex" xmlns:cx8="http://schemas.microsoft.com/office/drawing/2016/5/14/chartex" xmlns:mc="http://schemas.openxmlformats.org/markup-compatibility/2006" xmlns:aink="http://schemas.microsoft.com/office/drawing/2016/ink" xmlns:am3d="http://schemas.microsoft.com/office/drawing/2017/model3d" xmlns:o="urn:schemas-microsoft-com:office:office" xmlns:oel="http://schemas.microsoft.com/office/2019/extlst" xmlns:r="http://schemas.openxmlformats.org/officeDocument/2006/relationships" xmlns:m="http://schemas.openxmlformats.org/officeDocument/2006/math" xmlns:v="urn:schemas-microsoft-com:vml" xmlns:wp14="http://schemas.microsoft.com/office/word/2010/wordprocessingDrawing" xmlns:wp="http://schemas.openxmlformats.org/drawingml/2006/wordprocessingDrawing" xmlns:w10="urn:schemas-microsoft-com:office:word" xmlns:w="http://schemas.openxmlformats.org/wordprocessingml/2006/main" xmlns:w14="http://schemas.microsoft.com/office/word/2010/wordml" xmlns:w15="http://schemas.microsoft.com/office/word/2012/wordml" xmlns:w16cex="http://schemas.microsoft.com/office/word/2018/wordml/cex" xmlns:w16cid="http://schemas.microsoft.com/office/word/2016/wordml/cid" xmlns:w16="http://schemas.microsoft.com/office/word/2018/wordml" xmlns:w16du="http://schemas.microsoft.com/office/word/2023/wordml/word16du" xmlns:w16sdtdh="http://schemas.microsoft.com/office/word/2020/wordml/sdtdatahash" xmlns:w16se="http://schemas.microsoft.com/office/word/2015/wordml/symex" xmlns:wpg="http://schemas.microsoft.com/office/word/2010/wordprocessingGroup" xmlns:wpi="http://schemas.microsoft.com/office/word/2010/wordprocessingInk" xmlns:wne="http://schemas.microsoft.com/office/word/2006/wordml" xmlns:wps="http://schemas.microsoft.com/office/word/2010/wordprocessingShape" mc:Ignorable="w14 w15 w16se w16cid w16 w16cex w16sdtdh w16du wp14">
   <w:body>
     <w:p>
-      <w:r>
+      <w:pPr>
+        <w:jc w:val="center"/>
+        <w:rPr>
+          <w:sz w:val="32"/>
+          <w:szCs w:val="32"/>
+        </w:rPr>
+      </w:pPr>
+      <w:r>
+        <w:rPr>
+          <w:sz w:val="32"/>
+          <w:szCs w:val="32"/>
+        </w:rPr>
         <w:t>System Specification</w:t>
       </w:r>
     </w:p>
     <w:p>
-      <w:r>
+      <w:pPr>
+        <w:jc w:val="center"/>
+        <w:rPr>
+          <w:sz w:val="32"/>
+          <w:szCs w:val="32"/>
+        </w:rPr>
+      </w:pPr>
+      <w:r>
+        <w:rPr>
+          <w:sz w:val="32"/>
+          <w:szCs w:val="32"/>
+        </w:rPr>
         <w:t>Cooperative Research Platform</w:t>
       </w:r>
     </w:p>
@@ -128,7 +150,15 @@
         </w:numPr>
       </w:pPr>
       <w:r>
-        <w:t>ground architecture: white-paper definition of system components, without dependencies like Autoware,</w:t>
+        <w:t xml:space="preserve">ground architecture: white-paper definition of system components, without dependencies like </w:t>
+      </w:r>
+      <w:proofErr w:type="spellStart"/>
+      <w:r>
+        <w:t>Autoware</w:t>
+      </w:r>
+      <w:proofErr w:type="spellEnd"/>
+      <w:r>
+        <w:t>,</w:t>
       </w:r>
     </w:p>
     <w:p>
@@ -153,7 +183,15 @@
     </w:p>
     <w:p>
       <w:r>
-        <w:t>Implement function code in function layer, then integrate to application layer. At this stage, record raw data (mcaps) together with vehicle and controller integration layers. The resulting measurement file can be used for open-loop tests, that is satisfactory except for vehicle control components.</w:t>
+        <w:t>Implement function code in function layer, then integrate to application layer. At this stage, record raw data (</w:t>
+      </w:r>
+      <w:proofErr w:type="spellStart"/>
+      <w:r>
+        <w:t>mcaps</w:t>
+      </w:r>
+      <w:proofErr w:type="spellEnd"/>
+      <w:r>
+        <w:t>) together with vehicle and controller integration layers. The resulting measurement file can be used for open-loop tests, that is satisfactory except for vehicle control components.</w:t>
       </w:r>
     </w:p>
     <w:p>
@@ -176,13 +214,18 @@
       </w:r>
     </w:p>
     <w:p>
-      <w:r>
-        <w:t>Autoware architecture:</w:t>
+      <w:proofErr w:type="spellStart"/>
+      <w:r>
+        <w:t>Autoware</w:t>
+      </w:r>
+      <w:proofErr w:type="spellEnd"/>
+      <w:r>
+        <w:t xml:space="preserve"> architecture:</w:t>
       </w:r>
       <w:r>
         <w:t xml:space="preserve"> </w:t>
       </w:r>
-      <w:hyperlink r:id="rId8" w:history="1">
+      <w:hyperlink r:id="rId8" w:anchor="Uhttps%3A%2F%2Fautowarefoundation.github.io%2Fautoware-documentation%2Fmain%2Fdesign%2Fautoware-architecture%2Fnode-diagram%2Foverall-node-diagram-autoware-universe.drawio.svg" w:history="1">
         <w:r>
           <w:rPr>
             <w:rStyle w:val="Hiperhivatkozs"/>
@@ -237,7 +280,15 @@
     </w:p>
     <w:p>
       <w:r>
-        <w:t>For both: speed range is 0 &lt;= vx &lt;= 150 kph, which therefore includes automatic start/stop functionality.</w:t>
+        <w:t xml:space="preserve">For both: speed range is 0 &lt;= </w:t>
+      </w:r>
+      <w:proofErr w:type="spellStart"/>
+      <w:r>
+        <w:t>vx</w:t>
+      </w:r>
+      <w:proofErr w:type="spellEnd"/>
+      <w:r>
+        <w:t xml:space="preserve"> &lt;= 150 kph, which therefore includes automatic start/stop functionality.</w:t>
       </w:r>
       <w:r>
         <w:t xml:space="preserve"> Function is illustrated in </w:t>
@@ -263,8 +314,11 @@
     </w:p>
     <w:p>
       <w:r>
+        <w:rPr>
+          <w:noProof/>
+        </w:rPr>
         <w:drawing>
-          <wp:inline distT="0" distB="0" distL="0" distR="0" wp14:anchorId="197C1422" wp14:editId="55027C71">
+          <wp:inline distT="0" distB="0" distL="0" distR="0" wp14:anchorId="197C1422" wp14:editId="453BA6DB">
             <wp:extent cx="5239910" cy="2520449"/>
             <wp:effectExtent l="0" t="0" r="0" b="0"/>
             <wp:docPr id="7" name="Kép 7"/>
@@ -486,9 +540,12 @@
     </w:p>
     <w:p>
       <w:r>
+        <w:rPr>
+          <w:noProof/>
+        </w:rPr>
         <w:lastRenderedPageBreak/>
         <w:drawing>
-          <wp:inline distT="0" distB="0" distL="0" distR="0" wp14:anchorId="733ED43B" wp14:editId="191851B0">
+          <wp:inline distT="0" distB="0" distL="0" distR="0" wp14:anchorId="733ED43B" wp14:editId="2FF0D582">
             <wp:extent cx="5800835" cy="2011719"/>
             <wp:effectExtent l="0" t="0" r="0" b="0"/>
             <wp:docPr id="8" name="Kép 8"/>
@@ -1201,8 +1258,11 @@
     </w:p>
     <w:p>
       <w:r>
+        <w:rPr>
+          <w:noProof/>
+        </w:rPr>
         <w:drawing>
-          <wp:inline distT="0" distB="0" distL="0" distR="0" wp14:anchorId="5D7F8153" wp14:editId="1573DE00">
+          <wp:inline distT="0" distB="0" distL="0" distR="0" wp14:anchorId="5D7F8153" wp14:editId="075701E8">
             <wp:extent cx="5823613" cy="2743200"/>
             <wp:effectExtent l="0" t="0" r="5715" b="0"/>
             <wp:docPr id="9" name="Kép 9"/>
@@ -1319,7 +1379,15 @@
         </w:numPr>
       </w:pPr>
       <w:r>
-        <w:t>re-use Autoware components where possible, but keeping its number (or number/function) as low as possible.</w:t>
+        <w:t xml:space="preserve">re-use </w:t>
+      </w:r>
+      <w:proofErr w:type="spellStart"/>
+      <w:r>
+        <w:t>Autoware</w:t>
+      </w:r>
+      <w:proofErr w:type="spellEnd"/>
+      <w:r>
+        <w:t xml:space="preserve"> components where possible, but keeping its number (or number/function) as low as possible.</w:t>
       </w:r>
     </w:p>
     <w:p>
@@ -1329,6 +1397,9 @@
     </w:p>
     <w:p>
       <w:r>
+        <w:rPr>
+          <w:noProof/>
+        </w:rPr>
         <w:drawing>
           <wp:inline distT="0" distB="0" distL="0" distR="0" wp14:anchorId="35158768" wp14:editId="6D7BE255">
             <wp:extent cx="5733415" cy="3822065"/>
@@ -1377,6 +1448,9 @@
       </w:r>
     </w:p>
     <w:p>
+      <w:pPr>
+        <w:pStyle w:val="Cmsor3"/>
+      </w:pPr>
       <w:r>
         <w:t>High-level function architecture (</w:t>
       </w:r>
@@ -1389,8 +1463,11 @@
     </w:p>
     <w:p>
       <w:r>
+        <w:rPr>
+          <w:noProof/>
+        </w:rPr>
         <w:drawing>
-          <wp:inline distT="0" distB="0" distL="0" distR="0" wp14:anchorId="6735746F" wp14:editId="250E16C2">
+          <wp:inline distT="0" distB="0" distL="0" distR="0" wp14:anchorId="6735746F" wp14:editId="661D2666">
             <wp:extent cx="8915212" cy="4326141"/>
             <wp:effectExtent l="0" t="0" r="635" b="0"/>
             <wp:docPr id="13" name="Kép 13"/>
@@ -1446,6 +1523,9 @@
       </w:r>
     </w:p>
     <w:p>
+      <w:pPr>
+        <w:pStyle w:val="Cmsor3"/>
+      </w:pPr>
       <w:r>
         <w:lastRenderedPageBreak/>
         <w:t>Component-detailed architecture (</w:t>
@@ -1459,6 +1539,9 @@
     </w:p>
     <w:p>
       <w:r>
+        <w:rPr>
+          <w:noProof/>
+        </w:rPr>
         <w:drawing>
           <wp:inline distT="0" distB="0" distL="0" distR="0" wp14:anchorId="1334B994" wp14:editId="72F744DF">
             <wp:extent cx="8448058" cy="4564184"/>
@@ -1510,50 +1593,30 @@
       <w:pPr>
         <w:spacing w:after="0"/>
         <w:jc w:val="left"/>
-        <w:sectPr>
-          <w:pgSz w:w="16834" w:h="11909" w:orient="landscape"/>
-          <w:pgMar w:top="1440" w:right="1440" w:bottom="1440" w:left="1440" w:header="720" w:footer="720" w:gutter="0"/>
-          <w:pgNumType w:start="1"/>
-          <w:cols w:space="708"/>
-          <w:docGrid w:linePitch="299"/>
-        </w:sectPr>
-      </w:pPr>
-    </w:p>
-    <w:p>
-      <w:pPr>
-        <w:pStyle w:val="Cmsor2"/>
+      </w:pPr>
+      <w:r>
+        <w:br w:type="page"/>
+      </w:r>
+    </w:p>
+    <w:p>
+      <w:pPr>
+        <w:pStyle w:val="Cmsor3"/>
       </w:pPr>
       <w:r>
         <w:lastRenderedPageBreak/>
-        <w:t>Function Architecture</w:t>
-      </w:r>
-      <w:r>
-        <w:t xml:space="preserve"> Specification</w:t>
-      </w:r>
-    </w:p>
-    <w:p>
-      <w:pPr>
-        <w:pStyle w:val="Cmsor3"/>
-      </w:pPr>
-      <w:r>
-        <w:t>Intelligent Speed Adjustment</w:t>
-      </w:r>
-      <w:r>
-        <w:t xml:space="preserve"> (ISA)</w:t>
-      </w:r>
-    </w:p>
-    <w:p>
-      <w:r>
-        <w:t>Step 1 architecture:</w:t>
-      </w:r>
-    </w:p>
-    <w:p>
-      <w:r>
+        <w:t>ROS2 architecture</w:t>
+      </w:r>
+    </w:p>
+    <w:p>
+      <w:r>
+        <w:rPr>
+          <w:noProof/>
+        </w:rPr>
         <w:drawing>
-          <wp:inline distT="0" distB="0" distL="0" distR="0" wp14:anchorId="3E4F1AB0" wp14:editId="438EEA59">
-            <wp:extent cx="5880148" cy="1838325"/>
+          <wp:inline distT="0" distB="0" distL="0" distR="0" wp14:anchorId="6E414830" wp14:editId="70EC722D">
+            <wp:extent cx="8851900" cy="3854450"/>
             <wp:effectExtent l="0" t="0" r="6350" b="0"/>
-            <wp:docPr id="2" name="Kép 2"/>
+            <wp:docPr id="25876560" name="Kép 2"/>
             <wp:cNvGraphicFramePr>
               <a:graphicFrameLocks xmlns:a="http://schemas.openxmlformats.org/drawingml/2006/main" noChangeAspect="1"/>
             </wp:cNvGraphicFramePr>
@@ -1582,12 +1645,15 @@
                   <pic:spPr bwMode="auto">
                     <a:xfrm>
                       <a:off x="0" y="0"/>
-                      <a:ext cx="5901629" cy="1845041"/>
+                      <a:ext cx="8851900" cy="3854450"/>
                     </a:xfrm>
                     <a:prstGeom prst="rect">
                       <a:avLst/>
                     </a:prstGeom>
                     <a:noFill/>
+                    <a:ln>
+                      <a:noFill/>
+                    </a:ln>
                   </pic:spPr>
                 </pic:pic>
               </a:graphicData>
@@ -1598,55 +1664,55 @@
     </w:p>
     <w:p>
       <w:pPr>
-        <w:pStyle w:val="Kpalrs"/>
-      </w:pPr>
-      <w:r>
-        <w:fldChar w:fldCharType="begin"/>
-      </w:r>
-      <w:r>
-        <w:instrText xml:space="preserve"> SEQ Figure \* ARABIC </w:instrText>
-      </w:r>
-      <w:r>
-        <w:fldChar w:fldCharType="separate"/>
-      </w:r>
-      <w:r>
-        <w:t>4</w:t>
-      </w:r>
-      <w:r>
-        <w:fldChar w:fldCharType="end"/>
-      </w:r>
-      <w:r>
-        <w:t>. Figure. Architecture components of step 1 functionality of ISA</w:t>
-      </w:r>
-    </w:p>
-    <w:p>
-      <w:pPr>
+        <w:spacing w:after="0"/>
+        <w:jc w:val="left"/>
+        <w:sectPr>
+          <w:pgSz w:w="16834" w:h="11909" w:orient="landscape"/>
+          <w:pgMar w:top="1440" w:right="1440" w:bottom="1440" w:left="1440" w:header="720" w:footer="720" w:gutter="0"/>
+          <w:pgNumType w:start="1"/>
+          <w:cols w:space="708"/>
+          <w:docGrid w:linePitch="299"/>
+        </w:sectPr>
+      </w:pPr>
+    </w:p>
+    <w:p>
+      <w:pPr>
+        <w:pStyle w:val="Cmsor2"/>
+      </w:pPr>
+      <w:r>
+        <w:lastRenderedPageBreak/>
+        <w:t>Function Architecture</w:t>
+      </w:r>
+      <w:r>
+        <w:t xml:space="preserve"> Specification</w:t>
+      </w:r>
+    </w:p>
+    <w:p>
+      <w:pPr>
+        <w:pStyle w:val="Cmsor3"/>
+      </w:pPr>
+      <w:r>
+        <w:t>Intelligent Speed Adjustment</w:t>
+      </w:r>
+      <w:r>
+        <w:t xml:space="preserve"> (ISA)</w:t>
+      </w:r>
+    </w:p>
+    <w:p>
+      <w:r>
+        <w:t>Step 1 architecture:</w:t>
+      </w:r>
+    </w:p>
+    <w:p>
+      <w:r>
         <w:rPr>
-          <w:u w:val="single"/>
+          <w:noProof/>
         </w:rPr>
-      </w:pPr>
-      <w:r>
-        <w:t xml:space="preserve">Note: even if we only control the vehicle longitudinally, the lateral path shall be filled with dummy values. Idea: add a straight line with no offset. </w:t>
-      </w:r>
-      <w:r>
-        <w:rPr>
-          <w:u w:val="single"/>
-        </w:rPr>
-        <w:t>Later, it must be solved that the vehicle is longitudinally controlled by the system, but laterally by the driver.</w:t>
-      </w:r>
-    </w:p>
-    <w:p>
-      <w:r>
-        <w:t>Step 2 architecture:</w:t>
-      </w:r>
-    </w:p>
-    <w:p>
-      <w:r>
         <w:drawing>
-          <wp:inline distT="0" distB="0" distL="0" distR="0" wp14:anchorId="04CE45EA" wp14:editId="734DCF7B">
-            <wp:extent cx="6005143" cy="1871748"/>
-            <wp:effectExtent l="0" t="0" r="0" b="0"/>
-            <wp:docPr id="1" name="Kép 1"/>
+          <wp:inline distT="0" distB="0" distL="0" distR="0" wp14:anchorId="3E4F1AB0" wp14:editId="438EEA59">
+            <wp:extent cx="5880148" cy="1838325"/>
+            <wp:effectExtent l="0" t="0" r="6350" b="0"/>
+            <wp:docPr id="2" name="Kép 2"/>
             <wp:cNvGraphicFramePr>
               <a:graphicFrameLocks xmlns:a="http://schemas.openxmlformats.org/drawingml/2006/main" noChangeAspect="1"/>
             </wp:cNvGraphicFramePr>
@@ -1675,6 +1741,102 @@
                   <pic:spPr bwMode="auto">
                     <a:xfrm>
                       <a:off x="0" y="0"/>
+                      <a:ext cx="5901629" cy="1845041"/>
+                    </a:xfrm>
+                    <a:prstGeom prst="rect">
+                      <a:avLst/>
+                    </a:prstGeom>
+                    <a:noFill/>
+                  </pic:spPr>
+                </pic:pic>
+              </a:graphicData>
+            </a:graphic>
+          </wp:inline>
+        </w:drawing>
+      </w:r>
+    </w:p>
+    <w:p>
+      <w:pPr>
+        <w:pStyle w:val="Kpalrs"/>
+      </w:pPr>
+      <w:r>
+        <w:fldChar w:fldCharType="begin"/>
+      </w:r>
+      <w:r>
+        <w:instrText xml:space="preserve"> SEQ Figure \* ARABIC </w:instrText>
+      </w:r>
+      <w:r>
+        <w:fldChar w:fldCharType="separate"/>
+      </w:r>
+      <w:r>
+        <w:t>4</w:t>
+      </w:r>
+      <w:r>
+        <w:fldChar w:fldCharType="end"/>
+      </w:r>
+      <w:r>
+        <w:t>. Figure. Architecture components of step 1 functionality of ISA</w:t>
+      </w:r>
+    </w:p>
+    <w:p>
+      <w:pPr>
+        <w:rPr>
+          <w:u w:val="single"/>
+        </w:rPr>
+      </w:pPr>
+      <w:r>
+        <w:t xml:space="preserve">Note: even if we only control the vehicle longitudinally, the lateral path shall be filled with dummy values. Idea: add a straight line with no offset. </w:t>
+      </w:r>
+      <w:r>
+        <w:rPr>
+          <w:u w:val="single"/>
+        </w:rPr>
+        <w:t>Later, it must be solved that the vehicle is longitudinally controlled by the system, but laterally by the driver.</w:t>
+      </w:r>
+    </w:p>
+    <w:p>
+      <w:r>
+        <w:t>Step 2 architecture:</w:t>
+      </w:r>
+    </w:p>
+    <w:p>
+      <w:r>
+        <w:rPr>
+          <w:noProof/>
+        </w:rPr>
+        <w:drawing>
+          <wp:inline distT="0" distB="0" distL="0" distR="0" wp14:anchorId="04CE45EA" wp14:editId="734DCF7B">
+            <wp:extent cx="6005143" cy="1871748"/>
+            <wp:effectExtent l="0" t="0" r="0" b="0"/>
+            <wp:docPr id="1" name="Kép 1"/>
+            <wp:cNvGraphicFramePr>
+              <a:graphicFrameLocks xmlns:a="http://schemas.openxmlformats.org/drawingml/2006/main" noChangeAspect="1"/>
+            </wp:cNvGraphicFramePr>
+            <a:graphic xmlns:a="http://schemas.openxmlformats.org/drawingml/2006/main">
+              <a:graphicData uri="http://schemas.openxmlformats.org/drawingml/2006/picture">
+                <pic:pic xmlns:pic="http://schemas.openxmlformats.org/drawingml/2006/picture">
+                  <pic:nvPicPr>
+                    <pic:cNvPr id="0" name="Picture 2"/>
+                    <pic:cNvPicPr>
+                      <a:picLocks noChangeAspect="1" noChangeArrowheads="1"/>
+                    </pic:cNvPicPr>
+                  </pic:nvPicPr>
+                  <pic:blipFill>
+                    <a:blip r:embed="rId21" cstate="print">
+                      <a:extLst>
+                        <a:ext uri="{28A0092B-C50C-407E-A947-70E740481C1C}">
+                          <a14:useLocalDpi xmlns:a14="http://schemas.microsoft.com/office/drawing/2010/main" val="0"/>
+                        </a:ext>
+                      </a:extLst>
+                    </a:blip>
+                    <a:srcRect/>
+                    <a:stretch>
+                      <a:fillRect/>
+                    </a:stretch>
+                  </pic:blipFill>
+                  <pic:spPr bwMode="auto">
+                    <a:xfrm>
+                      <a:off x="0" y="0"/>
                       <a:ext cx="6026425" cy="1878381"/>
                     </a:xfrm>
                     <a:prstGeom prst="rect">
@@ -1728,6 +1890,9 @@
     </w:p>
     <w:p>
       <w:r>
+        <w:rPr>
+          <w:noProof/>
+        </w:rPr>
         <w:drawing>
           <wp:inline distT="0" distB="0" distL="0" distR="0" wp14:anchorId="5389C73C" wp14:editId="19110481">
             <wp:extent cx="6014017" cy="1811238"/>
@@ -1746,7 +1911,7 @@
                     </pic:cNvPicPr>
                   </pic:nvPicPr>
                   <pic:blipFill>
-                    <a:blip r:embed="rId21" cstate="print">
+                    <a:blip r:embed="rId22" cstate="print">
                       <a:extLst>
                         <a:ext uri="{28A0092B-C50C-407E-A947-70E740481C1C}">
                           <a14:useLocalDpi xmlns:a14="http://schemas.microsoft.com/office/drawing/2010/main" val="0"/>
@@ -1797,6 +1962,9 @@
     </w:p>
     <w:p>
       <w:r>
+        <w:rPr>
+          <w:noProof/>
+        </w:rPr>
         <w:drawing>
           <wp:inline distT="0" distB="0" distL="0" distR="0" wp14:anchorId="223AB874" wp14:editId="3F7B4E9A">
             <wp:extent cx="5949287" cy="1583948"/>
@@ -1815,7 +1983,7 @@
                     </pic:cNvPicPr>
                   </pic:nvPicPr>
                   <pic:blipFill>
-                    <a:blip r:embed="rId22" cstate="print">
+                    <a:blip r:embed="rId23" cstate="print">
                       <a:extLst>
                         <a:ext uri="{28A0092B-C50C-407E-A947-70E740481C1C}">
                           <a14:useLocalDpi xmlns:a14="http://schemas.microsoft.com/office/drawing/2010/main" val="0"/>
@@ -1864,7 +2032,15 @@
         <w:fldChar w:fldCharType="end"/>
       </w:r>
       <w:r>
-        <w:t>. Figure. Architecture components of step 1 functionality of LF (lane follower) without behaviour layer</w:t>
+        <w:t xml:space="preserve">. Figure. Architecture components of step 1 functionality of LF (lane follower) without </w:t>
+      </w:r>
+      <w:proofErr w:type="spellStart"/>
+      <w:r>
+        <w:t>behaviour</w:t>
+      </w:r>
+      <w:proofErr w:type="spellEnd"/>
+      <w:r>
+        <w:t xml:space="preserve"> layer</w:t>
       </w:r>
     </w:p>
     <w:p>
@@ -1884,6 +2060,9 @@
     </w:p>
     <w:p>
       <w:r>
+        <w:rPr>
+          <w:noProof/>
+        </w:rPr>
         <w:drawing>
           <wp:inline distT="0" distB="0" distL="0" distR="0" wp14:anchorId="58B7C5BA" wp14:editId="505AEF32">
             <wp:extent cx="5835544" cy="1840797"/>
@@ -1902,7 +2081,7 @@
                     </pic:cNvPicPr>
                   </pic:nvPicPr>
                   <pic:blipFill>
-                    <a:blip r:embed="rId23" cstate="print">
+                    <a:blip r:embed="rId24" cstate="print">
                       <a:extLst>
                         <a:ext uri="{28A0092B-C50C-407E-A947-70E740481C1C}">
                           <a14:useLocalDpi xmlns:a14="http://schemas.microsoft.com/office/drawing/2010/main" val="0"/>
@@ -1966,7 +2145,15 @@
         <w:fldChar w:fldCharType="end"/>
       </w:r>
       <w:r>
-        <w:t>. Figure. Architecture components of step 2 functionality of LF (lane follower) without behaviour layer</w:t>
+        <w:t xml:space="preserve">. Figure. Architecture components of step 2 functionality of LF (lane follower) without </w:t>
+      </w:r>
+      <w:proofErr w:type="spellStart"/>
+      <w:r>
+        <w:t>behaviour</w:t>
+      </w:r>
+      <w:proofErr w:type="spellEnd"/>
+      <w:r>
+        <w:t xml:space="preserve"> layer</w:t>
       </w:r>
     </w:p>
     <w:p>
@@ -1999,8 +2186,13 @@
           <w:szCs w:val="28"/>
         </w:rPr>
       </w:pPr>
-      <w:r>
-        <w:t>crp_msgs::msg::scenario</w:t>
+      <w:proofErr w:type="spellStart"/>
+      <w:r>
+        <w:t>crp_msgs</w:t>
+      </w:r>
+      <w:proofErr w:type="spellEnd"/>
+      <w:r>
+        <w:t>::msg::scenario</w:t>
       </w:r>
     </w:p>
     <w:p>
@@ -2081,24 +2273,73 @@
             <w:tcW w:w="9019" w:type="dxa"/>
           </w:tcPr>
           <w:p>
+            <w:proofErr w:type="spellStart"/>
             <w:r>
-              <w:t>std_msgs/Header header</w:t>
+              <w:t>std_msgs</w:t>
+            </w:r>
+            <w:proofErr w:type="spellEnd"/>
+            <w:r>
+              <w:t>/Header header</w:t>
             </w:r>
           </w:p>
           <w:p/>
           <w:p>
+            <w:proofErr w:type="spellStart"/>
             <w:r>
-              <w:t>autoware_perception_msgs/PredictedObject[] local_moving_objects</w:t>
+              <w:t>autoware_perception_msgs</w:t>
             </w:r>
+            <w:proofErr w:type="spellEnd"/>
+            <w:r>
+              <w:t>/</w:t>
+            </w:r>
+            <w:proofErr w:type="spellStart"/>
+            <w:r>
+              <w:t>PredictedObject</w:t>
+            </w:r>
+            <w:proofErr w:type="spellEnd"/>
+            <w:r>
+              <w:t xml:space="preserve">[] </w:t>
+            </w:r>
+            <w:proofErr w:type="spellStart"/>
+            <w:r>
+              <w:t>local_moving_objects</w:t>
+            </w:r>
+            <w:proofErr w:type="spellEnd"/>
+          </w:p>
+          <w:p>
+            <w:proofErr w:type="spellStart"/>
+            <w:r>
+              <w:t>autoware_perception_msgs</w:t>
+            </w:r>
+            <w:proofErr w:type="spellEnd"/>
+            <w:r>
+              <w:t>/</w:t>
+            </w:r>
+            <w:proofErr w:type="spellStart"/>
+            <w:r>
+              <w:t>PredictedObject</w:t>
+            </w:r>
+            <w:proofErr w:type="spellEnd"/>
+            <w:r>
+              <w:t xml:space="preserve">[] </w:t>
+            </w:r>
+            <w:proofErr w:type="spellStart"/>
+            <w:r>
+              <w:t>local_obstacles</w:t>
+            </w:r>
+            <w:proofErr w:type="spellEnd"/>
           </w:p>
           <w:p>
             <w:r>
-              <w:t>autoware_perception_msgs/PredictedObject[] local_obstacles</w:t>
+              <w:t>tier4_planning_msgs/</w:t>
             </w:r>
-          </w:p>
-          <w:p>
+            <w:proofErr w:type="spellStart"/>
             <w:r>
-              <w:t>tier4_planning_msgs/PathWithLaneId[] lanes</w:t>
+              <w:t>PathWithLaneId</w:t>
+            </w:r>
+            <w:proofErr w:type="spellEnd"/>
+            <w:r>
+              <w:t>[] lanes</w:t>
             </w:r>
           </w:p>
           <w:p>
@@ -2107,21 +2348,57 @@
             </w:r>
           </w:p>
           <w:p>
+            <w:proofErr w:type="spellStart"/>
             <w:r>
-              <w:t>nav_msgs/OccupancyGrid free_space</w:t>
+              <w:t>nav_msgs</w:t>
             </w:r>
+            <w:proofErr w:type="spellEnd"/>
+            <w:r>
+              <w:t>/</w:t>
+            </w:r>
+            <w:proofErr w:type="spellStart"/>
+            <w:r>
+              <w:t>OccupancyGrid</w:t>
+            </w:r>
+            <w:proofErr w:type="spellEnd"/>
+            <w:r>
+              <w:t xml:space="preserve"> </w:t>
+            </w:r>
+            <w:proofErr w:type="spellStart"/>
+            <w:r>
+              <w:t>free_space</w:t>
+            </w:r>
+            <w:proofErr w:type="spellEnd"/>
           </w:p>
           <w:p>
+            <w:proofErr w:type="spellStart"/>
             <w:r>
-              <w:t>std_msgs/Float32 maximum_speed</w:t>
+              <w:t>std_msgs</w:t>
             </w:r>
+            <w:proofErr w:type="spellEnd"/>
+            <w:r>
+              <w:t xml:space="preserve">/Float32 </w:t>
+            </w:r>
+            <w:proofErr w:type="spellStart"/>
+            <w:r>
+              <w:t>maximum_speed</w:t>
+            </w:r>
+            <w:proofErr w:type="spellEnd"/>
           </w:p>
         </w:tc>
       </w:tr>
     </w:tbl>
     <w:p>
       <w:r>
-        <w:t>Note: the traffic rules collect all types of information that are coming from the static rules and can impact the selected bahviour. These are like:</w:t>
+        <w:t xml:space="preserve">Note: the traffic rules collect all types of information that are coming from the static rules and can impact the selected </w:t>
+      </w:r>
+      <w:proofErr w:type="spellStart"/>
+      <w:r>
+        <w:t>bahviour</w:t>
+      </w:r>
+      <w:proofErr w:type="spellEnd"/>
+      <w:r>
+        <w:t>. These are like:</w:t>
       </w:r>
     </w:p>
     <w:p>
@@ -2174,9 +2451,12 @@
     </w:p>
     <w:p>
       <w:r>
+        <w:rPr>
+          <w:noProof/>
+        </w:rPr>
         <w:lastRenderedPageBreak/>
         <w:drawing>
-          <wp:inline distT="0" distB="0" distL="0" distR="0" wp14:anchorId="7A4152B7" wp14:editId="23111A35">
+          <wp:inline distT="0" distB="0" distL="0" distR="0" wp14:anchorId="7A4152B7" wp14:editId="366BF184">
             <wp:extent cx="4848996" cy="2656936"/>
             <wp:effectExtent l="0" t="0" r="8890" b="0"/>
             <wp:docPr id="15" name="Kép 15"/>
@@ -2193,7 +2473,7 @@
                     </pic:cNvPicPr>
                   </pic:nvPicPr>
                   <pic:blipFill>
-                    <a:blip r:embed="rId24" cstate="print">
+                    <a:blip r:embed="rId25" cstate="print">
                       <a:extLst>
                         <a:ext uri="{28A0092B-C50C-407E-A947-70E740481C1C}">
                           <a14:useLocalDpi xmlns:a14="http://schemas.microsoft.com/office/drawing/2010/main" val="0"/>
@@ -2249,16 +2529,26 @@
       <w:pPr>
         <w:pStyle w:val="Cmsor3"/>
       </w:pPr>
-      <w:r>
-        <w:t>crp_msgs/world</w:t>
+      <w:proofErr w:type="spellStart"/>
+      <w:r>
+        <w:t>crp_msgs</w:t>
+      </w:r>
+      <w:proofErr w:type="spellEnd"/>
+      <w:r>
+        <w:t>/world</w:t>
       </w:r>
     </w:p>
     <w:p>
       <w:pPr>
         <w:pStyle w:val="Cmsor3"/>
       </w:pPr>
-      <w:r>
-        <w:t>crp_msgs/ego</w:t>
+      <w:proofErr w:type="spellStart"/>
+      <w:r>
+        <w:t>crp_msgs</w:t>
+      </w:r>
+      <w:proofErr w:type="spellEnd"/>
+      <w:r>
+        <w:t>/ego</w:t>
       </w:r>
     </w:p>
     <w:p>
@@ -2271,7 +2561,15 @@
     </w:p>
     <w:p>
       <w:r>
-        <w:t>This is a tier4 autoware message extension, with the following definition:</w:t>
+        <w:t xml:space="preserve">This is a tier4 </w:t>
+      </w:r>
+      <w:proofErr w:type="spellStart"/>
+      <w:r>
+        <w:t>autoware</w:t>
+      </w:r>
+      <w:proofErr w:type="spellEnd"/>
+      <w:r>
+        <w:t xml:space="preserve"> message extension, with the following definition:</w:t>
       </w:r>
     </w:p>
     <w:tbl>
@@ -2294,19 +2592,50 @@
             <w:tcW w:w="4654" w:type="dxa"/>
           </w:tcPr>
           <w:p>
+            <w:proofErr w:type="spellStart"/>
             <w:r>
-              <w:t>std_msgs/Header header</w:t>
+              <w:t>std_msgs</w:t>
+            </w:r>
+            <w:proofErr w:type="spellEnd"/>
+            <w:r>
+              <w:t>/Header header</w:t>
             </w:r>
           </w:p>
           <w:p>
             <w:r>
-              <w:t>tier4_planning_msgs/PathPoint[] points</w:t>
+              <w:t>tier4_planning_msgs/</w:t>
+            </w:r>
+            <w:proofErr w:type="spellStart"/>
+            <w:r>
+              <w:t>PathPoint</w:t>
+            </w:r>
+            <w:proofErr w:type="spellEnd"/>
+            <w:r>
+              <w:t>[] points</w:t>
             </w:r>
           </w:p>
           <w:p>
+            <w:proofErr w:type="spellStart"/>
             <w:r>
-              <w:t>nav_msgs/OccupancyGrid drivable_area</w:t>
+              <w:t>nav_msgs</w:t>
             </w:r>
+            <w:proofErr w:type="spellEnd"/>
+            <w:r>
+              <w:t>/</w:t>
+            </w:r>
+            <w:proofErr w:type="spellStart"/>
+            <w:r>
+              <w:t>OccupancyGrid</w:t>
+            </w:r>
+            <w:proofErr w:type="spellEnd"/>
+            <w:r>
+              <w:t xml:space="preserve"> </w:t>
+            </w:r>
+            <w:proofErr w:type="spellStart"/>
+            <w:r>
+              <w:t>drivable_area</w:t>
+            </w:r>
+            <w:proofErr w:type="spellEnd"/>
           </w:p>
         </w:tc>
       </w:tr>
@@ -2349,13 +2678,23 @@
             </w:r>
           </w:p>
           <w:p>
+            <w:proofErr w:type="spellStart"/>
             <w:r>
-              <w:t>geometry_msgs/Pose pose</w:t>
+              <w:t>geometry_msgs</w:t>
+            </w:r>
+            <w:proofErr w:type="spellEnd"/>
+            <w:r>
+              <w:t>/Pose pose</w:t>
             </w:r>
           </w:p>
           <w:p>
+            <w:proofErr w:type="spellStart"/>
             <w:r>
-              <w:t>geometry_msgs/Twist twist</w:t>
+              <w:t>geometry_msgs</w:t>
+            </w:r>
+            <w:proofErr w:type="spellEnd"/>
+            <w:r>
+              <w:t>/Twist twist</w:t>
             </w:r>
           </w:p>
           <w:p>
@@ -2394,13 +2733,26 @@
             <w:tcW w:w="4641" w:type="dxa"/>
           </w:tcPr>
           <w:p>
+            <w:proofErr w:type="spellStart"/>
             <w:r>
-              <w:t>std_msgs/Header header</w:t>
+              <w:t>std_msgs</w:t>
+            </w:r>
+            <w:proofErr w:type="spellEnd"/>
+            <w:r>
+              <w:t>/Header header</w:t>
             </w:r>
           </w:p>
           <w:p>
             <w:r>
-              <w:t>tier4_planning_msgs/TrajectoryPoint[] points</w:t>
+              <w:t>tier4_planning_msgs/</w:t>
+            </w:r>
+            <w:proofErr w:type="spellStart"/>
+            <w:r>
+              <w:t>TrajectoryPoint</w:t>
+            </w:r>
+            <w:proofErr w:type="spellEnd"/>
+            <w:r>
+              <w:t>[] points</w:t>
             </w:r>
           </w:p>
         </w:tc>
@@ -2434,13 +2786,23 @@
             <w:tcW w:w="3415" w:type="dxa"/>
           </w:tcPr>
           <w:p>
+            <w:proofErr w:type="spellStart"/>
             <w:r>
-              <w:t>geometry_msgs/Pose pose</w:t>
+              <w:t>geometry_msgs</w:t>
+            </w:r>
+            <w:proofErr w:type="spellEnd"/>
+            <w:r>
+              <w:t>/Pose pose</w:t>
             </w:r>
           </w:p>
           <w:p>
+            <w:proofErr w:type="spellStart"/>
             <w:r>
-              <w:t>geometry_msgs/Twist twist</w:t>
+              <w:t>geometry_msgs</w:t>
+            </w:r>
+            <w:proofErr w:type="spellEnd"/>
+            <w:r>
+              <w:t>/Twist twist</w:t>
             </w:r>
           </w:p>
           <w:p>
@@ -2449,9 +2811,14 @@
                 <w:b/>
               </w:rPr>
             </w:pPr>
+            <w:proofErr w:type="spellStart"/>
             <w:r>
               <w:lastRenderedPageBreak/>
-              <w:t>geometry_msgs/Accel accel</w:t>
+              <w:t>geometry_msgs</w:t>
+            </w:r>
+            <w:proofErr w:type="spellEnd"/>
+            <w:r>
+              <w:t>/Accel accel</w:t>
             </w:r>
           </w:p>
         </w:tc>
@@ -2459,6 +2826,7 @@
     </w:tbl>
     <w:p>
       <w:r>
+        <w:lastRenderedPageBreak/>
         <w:br w:type="page"/>
       </w:r>
     </w:p>
@@ -2472,7 +2840,509 @@
       </w:r>
     </w:p>
     <w:p>
-      <w:r>
+      <w:pPr>
+        <w:pStyle w:val="Cmsor2"/>
+      </w:pPr>
+      <w:r>
+        <w:t>Naming conventions</w:t>
+      </w:r>
+    </w:p>
+    <w:p>
+      <w:pPr>
+        <w:pStyle w:val="Listaszerbekezds"/>
+        <w:numPr>
+          <w:ilvl w:val="0"/>
+          <w:numId w:val="19"/>
+        </w:numPr>
+      </w:pPr>
+      <w:r>
+        <w:t>Use camel case everywhere if not stated otherwise</w:t>
+      </w:r>
+    </w:p>
+    <w:p>
+      <w:pPr>
+        <w:pStyle w:val="Listaszerbekezds"/>
+        <w:numPr>
+          <w:ilvl w:val="0"/>
+          <w:numId w:val="19"/>
+        </w:numPr>
+      </w:pPr>
+      <w:r>
+        <w:t>Classes</w:t>
+      </w:r>
+      <w:r>
+        <w:t xml:space="preserve"> and structs</w:t>
+      </w:r>
+      <w:r>
+        <w:t xml:space="preserve"> should start with </w:t>
+      </w:r>
+      <w:r>
+        <w:t>u</w:t>
+      </w:r>
+      <w:r>
+        <w:t>pper case letter</w:t>
+      </w:r>
+    </w:p>
+    <w:p>
+      <w:pPr>
+        <w:pStyle w:val="Listaszerbekezds"/>
+        <w:numPr>
+          <w:ilvl w:val="0"/>
+          <w:numId w:val="19"/>
+        </w:numPr>
+      </w:pPr>
+      <w:r>
+        <w:t>Methods should start with lower case</w:t>
+      </w:r>
+    </w:p>
+    <w:p>
+      <w:pPr>
+        <w:pStyle w:val="Listaszerbekezds"/>
+        <w:numPr>
+          <w:ilvl w:val="0"/>
+          <w:numId w:val="19"/>
+        </w:numPr>
+      </w:pPr>
+      <w:r>
+        <w:t xml:space="preserve">Constant variables should be all </w:t>
+      </w:r>
+      <w:r>
+        <w:t>upper case</w:t>
+      </w:r>
+      <w:r>
+        <w:t xml:space="preserve"> letters. Instead of camel case the words should be separated with ‘_’</w:t>
+      </w:r>
+    </w:p>
+    <w:p>
+      <w:pPr>
+        <w:pStyle w:val="Listaszerbekezds"/>
+        <w:numPr>
+          <w:ilvl w:val="0"/>
+          <w:numId w:val="19"/>
+        </w:numPr>
+      </w:pPr>
+      <w:r>
+        <w:t>In classes, private</w:t>
+      </w:r>
+      <w:r>
+        <w:t xml:space="preserve"> and protected</w:t>
+      </w:r>
+      <w:r>
+        <w:t xml:space="preserve"> attributes should start with the </w:t>
+      </w:r>
+      <w:r>
+        <w:t>“</w:t>
+      </w:r>
+      <w:r>
+        <w:t>m_</w:t>
+      </w:r>
+      <w:r>
+        <w:t>”</w:t>
+      </w:r>
+      <w:r>
+        <w:t xml:space="preserve"> prefix</w:t>
+      </w:r>
+    </w:p>
+    <w:p>
+      <w:pPr>
+        <w:pStyle w:val="Listaszerbekezds"/>
+        <w:numPr>
+          <w:ilvl w:val="0"/>
+          <w:numId w:val="19"/>
+        </w:numPr>
+      </w:pPr>
+      <w:r>
+        <w:t>In methods</w:t>
+      </w:r>
+      <w:r>
+        <w:t>,</w:t>
+      </w:r>
+      <w:r>
+        <w:t xml:space="preserve"> the parameters should start with the ‘</w:t>
+      </w:r>
+      <w:r>
+        <w:rPr>
+          <w:highlight w:val="red"/>
+        </w:rPr>
+        <w:t>???</w:t>
+      </w:r>
+      <w:r>
+        <w:t>’ prefix</w:t>
+      </w:r>
+    </w:p>
+    <w:p>
+      <w:pPr>
+        <w:pStyle w:val="Listaszerbekezds"/>
+        <w:numPr>
+          <w:ilvl w:val="0"/>
+          <w:numId w:val="19"/>
+        </w:numPr>
+      </w:pPr>
+      <w:r>
+        <w:t>Pointers should comply with the previous rules but should have a ‘_’ suffix</w:t>
+      </w:r>
+      <w:r>
+        <w:br/>
+        <w:t xml:space="preserve">(or p_ prefix </w:t>
+      </w:r>
+      <w:r>
+        <w:rPr>
+          <w:highlight w:val="red"/>
+        </w:rPr>
+        <w:t>???</w:t>
+      </w:r>
+      <w:r>
+        <w:t>)</w:t>
+      </w:r>
+    </w:p>
+    <w:p>
+      <w:pPr>
+        <w:pStyle w:val="Listaszerbekezds"/>
+        <w:numPr>
+          <w:ilvl w:val="0"/>
+          <w:numId w:val="19"/>
+        </w:numPr>
+      </w:pPr>
+      <w:r>
+        <w:t xml:space="preserve">Namespaces should be </w:t>
+      </w:r>
+      <w:r>
+        <w:rPr>
+          <w:highlight w:val="red"/>
+        </w:rPr>
+        <w:t>???</w:t>
+      </w:r>
+      <w:r>
+        <w:t xml:space="preserve"> (fully lower/upper case, like classes, ?)</w:t>
+      </w:r>
+    </w:p>
+    <w:p>
+      <w:pPr>
+        <w:pStyle w:val="Listaszerbekezds"/>
+        <w:numPr>
+          <w:ilvl w:val="0"/>
+          <w:numId w:val="19"/>
+        </w:numPr>
+      </w:pPr>
+      <w:r>
+        <w:t xml:space="preserve">Maximum namespace depth </w:t>
+      </w:r>
+      <w:r>
+        <w:t>should be</w:t>
+      </w:r>
+      <w:r>
+        <w:t xml:space="preserve"> </w:t>
+      </w:r>
+      <w:r>
+        <w:rPr>
+          <w:highlight w:val="red"/>
+        </w:rPr>
+        <w:t>???</w:t>
+      </w:r>
+    </w:p>
+    <w:p>
+      <w:pPr>
+        <w:pStyle w:val="Listaszerbekezds"/>
+        <w:numPr>
+          <w:ilvl w:val="0"/>
+          <w:numId w:val="19"/>
+        </w:numPr>
+      </w:pPr>
+      <w:r>
+        <w:t>File</w:t>
+      </w:r>
+      <w:r>
+        <w:t xml:space="preserve"> and folder</w:t>
+      </w:r>
+      <w:r>
+        <w:t xml:space="preserve"> names should be camel case where it is not restricted</w:t>
+      </w:r>
+      <w:r>
+        <w:t xml:space="preserve"> (e.g. </w:t>
+      </w:r>
+      <w:r>
+        <w:t>ROS</w:t>
+      </w:r>
+      <w:r>
+        <w:t>2 naming rules)</w:t>
+      </w:r>
+    </w:p>
+    <w:p>
+      <w:pPr>
+        <w:pStyle w:val="Cmsor2"/>
+      </w:pPr>
+      <w:r>
+        <w:t>C++</w:t>
+      </w:r>
+    </w:p>
+    <w:p>
+      <w:pPr>
+        <w:pStyle w:val="Cmsor3"/>
+      </w:pPr>
+      <w:r>
+        <w:t>General</w:t>
+      </w:r>
+    </w:p>
+    <w:p>
+      <w:pPr>
+        <w:pStyle w:val="Listaszerbekezds"/>
+        <w:numPr>
+          <w:ilvl w:val="0"/>
+          <w:numId w:val="24"/>
+        </w:numPr>
+      </w:pPr>
+      <w:r>
+        <w:t>Header and source files should be</w:t>
+      </w:r>
+      <w:r>
+        <w:t xml:space="preserve"> separated (</w:t>
+      </w:r>
+      <w:r>
+        <w:t>“</w:t>
+      </w:r>
+      <w:r>
+        <w:t>include</w:t>
+      </w:r>
+      <w:r>
+        <w:t>” folder for headers</w:t>
+      </w:r>
+      <w:r>
+        <w:t xml:space="preserve"> and </w:t>
+      </w:r>
+      <w:r>
+        <w:t>“</w:t>
+      </w:r>
+      <w:proofErr w:type="spellStart"/>
+      <w:r>
+        <w:t>src</w:t>
+      </w:r>
+      <w:proofErr w:type="spellEnd"/>
+      <w:r>
+        <w:t>”</w:t>
+      </w:r>
+      <w:r>
+        <w:t xml:space="preserve"> folder</w:t>
+      </w:r>
+      <w:r>
+        <w:t xml:space="preserve"> for source files</w:t>
+      </w:r>
+      <w:r>
+        <w:t>)</w:t>
+      </w:r>
+    </w:p>
+    <w:p>
+      <w:pPr>
+        <w:pStyle w:val="Listaszerbekezds"/>
+        <w:numPr>
+          <w:ilvl w:val="0"/>
+          <w:numId w:val="24"/>
+        </w:numPr>
+      </w:pPr>
+      <w:r>
+        <w:t>Header files should only contain declarations, the definitions should be in a source file that includes the header</w:t>
+      </w:r>
+    </w:p>
+    <w:p>
+      <w:pPr>
+        <w:pStyle w:val="Listaszerbekezds"/>
+        <w:numPr>
+          <w:ilvl w:val="0"/>
+          <w:numId w:val="24"/>
+        </w:numPr>
+      </w:pPr>
+    </w:p>
+    <w:p>
+      <w:pPr>
+        <w:pStyle w:val="Cmsor3"/>
+      </w:pPr>
+      <w:r>
+        <w:t>Header files</w:t>
+      </w:r>
+    </w:p>
+    <w:p>
+      <w:r>
+        <w:t>Every header file should…</w:t>
+      </w:r>
+    </w:p>
+    <w:p>
+      <w:pPr>
+        <w:pStyle w:val="Listaszerbekezds"/>
+        <w:numPr>
+          <w:ilvl w:val="0"/>
+          <w:numId w:val="20"/>
+        </w:numPr>
+      </w:pPr>
+      <w:r>
+        <w:t xml:space="preserve">have the </w:t>
+      </w:r>
+      <w:r>
+        <w:t>“</w:t>
+      </w:r>
+      <w:r>
+        <w:t>.</w:t>
+      </w:r>
+      <w:proofErr w:type="spellStart"/>
+      <w:r>
+        <w:t>hpp</w:t>
+      </w:r>
+      <w:proofErr w:type="spellEnd"/>
+      <w:r>
+        <w:t>”</w:t>
+      </w:r>
+      <w:r>
+        <w:t xml:space="preserve"> extension</w:t>
+      </w:r>
+    </w:p>
+    <w:p>
+      <w:pPr>
+        <w:pStyle w:val="Listaszerbekezds"/>
+        <w:numPr>
+          <w:ilvl w:val="0"/>
+          <w:numId w:val="20"/>
+        </w:numPr>
+      </w:pPr>
+      <w:r>
+        <w:t>have header guards (#ifndef, #define, #endif)</w:t>
+      </w:r>
+    </w:p>
+    <w:p>
+      <w:pPr>
+        <w:pStyle w:val="Listaszerbekezds"/>
+        <w:numPr>
+          <w:ilvl w:val="0"/>
+          <w:numId w:val="20"/>
+        </w:numPr>
+      </w:pPr>
+      <w:r>
+        <w:t xml:space="preserve">contain max. </w:t>
+      </w:r>
+      <w:r>
+        <w:t>one class (</w:t>
+      </w:r>
+      <w:r>
+        <w:rPr>
+          <w:highlight w:val="red"/>
+        </w:rPr>
+        <w:t>???</w:t>
+      </w:r>
+      <w:r>
+        <w:t>)</w:t>
+      </w:r>
+    </w:p>
+    <w:p>
+      <w:pPr>
+        <w:pStyle w:val="Cmsor3"/>
+      </w:pPr>
+      <w:r>
+        <w:t>Source files</w:t>
+      </w:r>
+    </w:p>
+    <w:p>
+      <w:r>
+        <w:t>Every source file should…</w:t>
+      </w:r>
+    </w:p>
+    <w:p>
+      <w:pPr>
+        <w:pStyle w:val="Listaszerbekezds"/>
+        <w:numPr>
+          <w:ilvl w:val="0"/>
+          <w:numId w:val="22"/>
+        </w:numPr>
+      </w:pPr>
+      <w:r>
+        <w:t>h</w:t>
+      </w:r>
+      <w:r>
+        <w:t>ave the “.</w:t>
+      </w:r>
+      <w:proofErr w:type="spellStart"/>
+      <w:r>
+        <w:t>cpp</w:t>
+      </w:r>
+      <w:proofErr w:type="spellEnd"/>
+      <w:r>
+        <w:t>” extension</w:t>
+      </w:r>
+    </w:p>
+    <w:p>
+      <w:pPr>
+        <w:pStyle w:val="Cmsor2"/>
+      </w:pPr>
+      <w:r>
+        <w:t>ROS2</w:t>
+      </w:r>
+    </w:p>
+    <w:p>
+      <w:pPr>
+        <w:pStyle w:val="Cmsor3"/>
+      </w:pPr>
+      <w:r>
+        <w:t>Packages</w:t>
+      </w:r>
+    </w:p>
+    <w:p>
+      <w:pPr>
+        <w:pStyle w:val="Listaszerbekezds"/>
+        <w:numPr>
+          <w:ilvl w:val="0"/>
+          <w:numId w:val="22"/>
+        </w:numPr>
+      </w:pPr>
+      <w:r>
+        <w:t>Non-driver p</w:t>
+      </w:r>
+      <w:r>
+        <w:t xml:space="preserve">ackage names should start with and abbreviation of the </w:t>
+      </w:r>
+      <w:r>
+        <w:t>following categories:</w:t>
+      </w:r>
+    </w:p>
+    <w:p>
+      <w:pPr>
+        <w:pStyle w:val="Listaszerbekezds"/>
+        <w:numPr>
+          <w:ilvl w:val="1"/>
+          <w:numId w:val="22"/>
+        </w:numPr>
+      </w:pPr>
+      <w:proofErr w:type="spellStart"/>
+      <w:r>
+        <w:t>prcp</w:t>
+      </w:r>
+      <w:proofErr w:type="spellEnd"/>
+      <w:r>
+        <w:t xml:space="preserve"> (perception)</w:t>
+      </w:r>
+    </w:p>
+    <w:p>
+      <w:pPr>
+        <w:pStyle w:val="Listaszerbekezds"/>
+        <w:numPr>
+          <w:ilvl w:val="1"/>
+          <w:numId w:val="22"/>
+        </w:numPr>
+      </w:pPr>
+      <w:r>
+        <w:t>plan (planning)</w:t>
+      </w:r>
+    </w:p>
+    <w:p>
+      <w:pPr>
+        <w:pStyle w:val="Listaszerbekezds"/>
+        <w:numPr>
+          <w:ilvl w:val="1"/>
+          <w:numId w:val="22"/>
+        </w:numPr>
+      </w:pPr>
+      <w:r>
+        <w:t>ctrl (control)</w:t>
+      </w:r>
+    </w:p>
+    <w:p>
+      <w:r>
+        <w:lastRenderedPageBreak/>
         <w:br w:type="page"/>
       </w:r>
     </w:p>
@@ -2489,9 +3359,11 @@
       <w:pPr>
         <w:pStyle w:val="Cmsor2"/>
       </w:pPr>
+      <w:proofErr w:type="spellStart"/>
       <w:r>
         <w:t>pacmod_extender</w:t>
       </w:r>
+      <w:proofErr w:type="spellEnd"/>
     </w:p>
     <w:p>
       <w:pPr>
@@ -2503,7 +3375,15 @@
     </w:p>
     <w:p>
       <w:r>
-        <w:t>The purpose of this package is to extend the default pacmod capabilities on the Lexus vehicle by decoding CAN messages</w:t>
+        <w:t xml:space="preserve">The purpose of this package is to extend the default </w:t>
+      </w:r>
+      <w:proofErr w:type="spellStart"/>
+      <w:r>
+        <w:t>pacmod</w:t>
+      </w:r>
+      <w:proofErr w:type="spellEnd"/>
+      <w:r>
+        <w:t xml:space="preserve"> capabilities on the Lexus vehicle by decoding CAN messages</w:t>
       </w:r>
       <w:r>
         <w:t xml:space="preserve"> or calculating</w:t>
@@ -2578,8 +3458,30 @@
               <w:rPr>
                 <w:rFonts w:ascii="Consolas" w:hAnsi="Consolas"/>
               </w:rPr>
-              <w:t>ros2 run pacmod_extender pacmod_extender_node</w:t>
+              <w:t xml:space="preserve">ros2 run </w:t>
             </w:r>
+            <w:proofErr w:type="spellStart"/>
+            <w:r>
+              <w:rPr>
+                <w:rFonts w:ascii="Consolas" w:hAnsi="Consolas"/>
+              </w:rPr>
+              <w:t>pacmod_extender</w:t>
+            </w:r>
+            <w:proofErr w:type="spellEnd"/>
+            <w:r>
+              <w:rPr>
+                <w:rFonts w:ascii="Consolas" w:hAnsi="Consolas"/>
+              </w:rPr>
+              <w:t xml:space="preserve"> </w:t>
+            </w:r>
+            <w:proofErr w:type="spellStart"/>
+            <w:r>
+              <w:rPr>
+                <w:rFonts w:ascii="Consolas" w:hAnsi="Consolas"/>
+              </w:rPr>
+              <w:t>pacmod_extender_node</w:t>
+            </w:r>
+            <w:proofErr w:type="spellEnd"/>
           </w:p>
         </w:tc>
       </w:tr>
@@ -2633,7 +3535,21 @@
               <w:rPr>
                 <w:rFonts w:ascii="Consolas" w:hAnsi="Consolas"/>
               </w:rPr>
-              <w:t xml:space="preserve"> pacmod_extender </w:t>
+              <w:t xml:space="preserve"> </w:t>
+            </w:r>
+            <w:proofErr w:type="spellStart"/>
+            <w:r>
+              <w:rPr>
+                <w:rFonts w:ascii="Consolas" w:hAnsi="Consolas"/>
+              </w:rPr>
+              <w:t>pacmod_extender</w:t>
+            </w:r>
+            <w:proofErr w:type="spellEnd"/>
+            <w:r>
+              <w:rPr>
+                <w:rFonts w:ascii="Consolas" w:hAnsi="Consolas"/>
+              </w:rPr>
+              <w:t xml:space="preserve"> </w:t>
             </w:r>
             <w:r>
               <w:rPr>
@@ -2765,12 +3681,19 @@
             <w:tcW w:w="3006" w:type="dxa"/>
           </w:tcPr>
           <w:p>
+            <w:proofErr w:type="spellStart"/>
             <w:r>
-              <w:t>pacmod/</w:t>
+              <w:t>pacmod</w:t>
             </w:r>
+            <w:proofErr w:type="spellEnd"/>
+            <w:r>
+              <w:t>/</w:t>
+            </w:r>
+            <w:proofErr w:type="spellStart"/>
             <w:r>
               <w:t>can_tx</w:t>
             </w:r>
+            <w:proofErr w:type="spellEnd"/>
           </w:p>
         </w:tc>
         <w:tc>
@@ -2778,8 +3701,13 @@
             <w:tcW w:w="3007" w:type="dxa"/>
           </w:tcPr>
           <w:p>
+            <w:proofErr w:type="spellStart"/>
             <w:r>
-              <w:t>can_msgs/msg/Frame</w:t>
+              <w:t>can_msgs</w:t>
+            </w:r>
+            <w:proofErr w:type="spellEnd"/>
+            <w:r>
+              <w:t>/msg/Frame</w:t>
             </w:r>
           </w:p>
         </w:tc>
@@ -2800,9 +3728,11 @@
             <w:tcW w:w="3006" w:type="dxa"/>
           </w:tcPr>
           <w:p>
+            <w:proofErr w:type="spellStart"/>
             <w:r>
               <w:t>vehicle_status</w:t>
             </w:r>
+            <w:proofErr w:type="spellEnd"/>
           </w:p>
         </w:tc>
         <w:tc>
@@ -2810,9 +3740,19 @@
             <w:tcW w:w="3007" w:type="dxa"/>
           </w:tcPr>
           <w:p>
+            <w:proofErr w:type="spellStart"/>
             <w:r>
-              <w:t>geometry_msgs/msg/TwistStamped</w:t>
+              <w:t>geometry_msgs</w:t>
             </w:r>
+            <w:proofErr w:type="spellEnd"/>
+            <w:r>
+              <w:t>/msg/</w:t>
+            </w:r>
+            <w:proofErr w:type="spellStart"/>
+            <w:r>
+              <w:t>TwistStamped</w:t>
+            </w:r>
+            <w:proofErr w:type="spellEnd"/>
           </w:p>
         </w:tc>
       </w:tr>
@@ -2924,9 +3864,19 @@
             <w:tcW w:w="3006" w:type="dxa"/>
           </w:tcPr>
           <w:p>
+            <w:proofErr w:type="spellStart"/>
             <w:r>
-              <w:t>pacmod/linear_accel_rpt</w:t>
+              <w:t>pacmod</w:t>
             </w:r>
+            <w:proofErr w:type="spellEnd"/>
+            <w:r>
+              <w:t>/</w:t>
+            </w:r>
+            <w:proofErr w:type="spellStart"/>
+            <w:r>
+              <w:t>linear_accel_rpt</w:t>
+            </w:r>
+            <w:proofErr w:type="spellEnd"/>
           </w:p>
         </w:tc>
         <w:tc>
@@ -2935,8 +3885,13 @@
           </w:tcPr>
           <w:p>
             <w:r>
-              <w:t>pacmod3_msgs/msg/LinearAccelRpt</w:t>
+              <w:t>pacmod3_msgs/msg/</w:t>
             </w:r>
+            <w:proofErr w:type="spellStart"/>
+            <w:r>
+              <w:t>LinearAccelRpt</w:t>
+            </w:r>
+            <w:proofErr w:type="spellEnd"/>
           </w:p>
         </w:tc>
       </w:tr>
@@ -2956,9 +3911,19 @@
             <w:tcW w:w="3006" w:type="dxa"/>
           </w:tcPr>
           <w:p>
+            <w:proofErr w:type="spellStart"/>
             <w:r>
-              <w:t>pacmod/yaw_rate_calc_rpt</w:t>
+              <w:t>pacmod</w:t>
             </w:r>
+            <w:proofErr w:type="spellEnd"/>
+            <w:r>
+              <w:t>/</w:t>
+            </w:r>
+            <w:proofErr w:type="spellStart"/>
+            <w:r>
+              <w:t>yaw_rate_calc_rpt</w:t>
+            </w:r>
+            <w:proofErr w:type="spellEnd"/>
           </w:p>
         </w:tc>
         <w:tc>
@@ -2967,8 +3932,13 @@
           </w:tcPr>
           <w:p>
             <w:r>
-              <w:t>Pacmod3_msgs/msg/YawRateRpt</w:t>
+              <w:t>Pacmod3_msgs/msg/</w:t>
             </w:r>
+            <w:proofErr w:type="spellStart"/>
+            <w:r>
+              <w:t>YawRateRpt</w:t>
+            </w:r>
+            <w:proofErr w:type="spellEnd"/>
           </w:p>
         </w:tc>
       </w:tr>
@@ -2983,7 +3953,15 @@
     </w:p>
     <w:p>
       <w:r>
-        <w:t>The main functionality is the decoding of previously not used CAN messages. The decodings are defined in the PacmodDefinitions class. Every message has a decode method that requires the CAN message as parameter</w:t>
+        <w:t xml:space="preserve">The main functionality is the decoding of previously not used CAN messages. The </w:t>
+      </w:r>
+      <w:proofErr w:type="spellStart"/>
+      <w:r>
+        <w:t>decodings</w:t>
+      </w:r>
+      <w:proofErr w:type="spellEnd"/>
+      <w:r>
+        <w:t xml:space="preserve"> are defined in the PacmodDefinitions class. Every message has a decode method that requires the CAN message as parameter</w:t>
       </w:r>
       <w:r>
         <w:t xml:space="preserve">. </w:t>
@@ -2994,7 +3972,15 @@
     </w:p>
     <w:p>
       <w:r>
-        <w:t xml:space="preserve">The PacmodExtender class is the main class that is executed as a node. It subscribes to the inputs, uses the PacmodDefinitions class to decode the CAN messages and outputs the new messages. </w:t>
+        <w:t xml:space="preserve">The </w:t>
+      </w:r>
+      <w:proofErr w:type="spellStart"/>
+      <w:r>
+        <w:t>PacmodExtender</w:t>
+      </w:r>
+      <w:proofErr w:type="spellEnd"/>
+      <w:r>
+        <w:t xml:space="preserve"> class is the main class that is executed as a node. It subscribes to the inputs, uses the PacmodDefinitions class to decode the CAN messages and outputs the new messages. </w:t>
       </w:r>
       <w:r>
         <w:t>The output rate of every message depends on the input frequenc</w:t>
@@ -3022,6 +4008,7 @@
       </w:r>
     </w:p>
     <w:p>
+      <w:proofErr w:type="spellStart"/>
       <w:r>
         <w:rPr>
           <w:u w:val="single"/>
@@ -3034,6 +4021,7 @@
         </w:rPr>
         <w:t>ecodings</w:t>
       </w:r>
+      <w:proofErr w:type="spellEnd"/>
       <w:r>
         <w:t>:</w:t>
       </w:r>
@@ -3316,6 +4304,119 @@
 <file path=word/numbering.xml><?xml version="1.0" encoding="utf-8"?>
 <w:numbering xmlns:wpc="http://schemas.microsoft.com/office/word/2010/wordprocessingCanvas" xmlns:cx="http://schemas.microsoft.com/office/drawing/2014/chartex" xmlns:cx1="http://schemas.microsoft.com/office/drawing/2015/9/8/chartex" xmlns:cx2="http://schemas.microsoft.com/office/drawing/2015/10/21/chartex" xmlns:cx3="http://schemas.microsoft.com/office/drawing/2016/5/9/chartex" xmlns:cx4="http://schemas.microsoft.com/office/drawing/2016/5/10/chartex" xmlns:cx5="http://schemas.microsoft.com/office/drawing/2016/5/11/chartex" xmlns:cx6="http://schemas.microsoft.com/office/drawing/2016/5/12/chartex" xmlns:cx7="http://schemas.microsoft.com/office/drawing/2016/5/13/chartex" xmlns:cx8="http://schemas.microsoft.com/office/drawing/2016/5/14/chartex" xmlns:mc="http://schemas.openxmlformats.org/markup-compatibility/2006" xmlns:aink="http://schemas.microsoft.com/office/drawing/2016/ink" xmlns:am3d="http://schemas.microsoft.com/office/drawing/2017/model3d" xmlns:o="urn:schemas-microsoft-com:office:office" xmlns:oel="http://schemas.microsoft.com/office/2019/extlst" xmlns:r="http://schemas.openxmlformats.org/officeDocument/2006/relationships" xmlns:m="http://schemas.openxmlformats.org/officeDocument/2006/math" xmlns:v="urn:schemas-microsoft-com:vml" xmlns:wp14="http://schemas.microsoft.com/office/word/2010/wordprocessingDrawing" xmlns:wp="http://schemas.openxmlformats.org/drawingml/2006/wordprocessingDrawing" xmlns:w10="urn:schemas-microsoft-com:office:word" xmlns:w="http://schemas.openxmlformats.org/wordprocessingml/2006/main" xmlns:w14="http://schemas.microsoft.com/office/word/2010/wordml" xmlns:w15="http://schemas.microsoft.com/office/word/2012/wordml" xmlns:w16cex="http://schemas.microsoft.com/office/word/2018/wordml/cex" xmlns:w16cid="http://schemas.microsoft.com/office/word/2016/wordml/cid" xmlns:w16="http://schemas.microsoft.com/office/word/2018/wordml" xmlns:w16du="http://schemas.microsoft.com/office/word/2023/wordml/word16du" xmlns:w16sdtdh="http://schemas.microsoft.com/office/word/2020/wordml/sdtdatahash" xmlns:w16se="http://schemas.microsoft.com/office/word/2015/wordml/symex" xmlns:wpg="http://schemas.microsoft.com/office/word/2010/wordprocessingGroup" xmlns:wpi="http://schemas.microsoft.com/office/word/2010/wordprocessingInk" xmlns:wne="http://schemas.microsoft.com/office/word/2006/wordml" xmlns:wps="http://schemas.microsoft.com/office/word/2010/wordprocessingShape" mc:Ignorable="w14 w15 w16se w16cid w16 w16cex w16sdtdh w16du wp14">
   <w:abstractNum w:abstractNumId="0" w15:restartNumberingAfterBreak="0">
+    <w:nsid w:val="02B22255"/>
+    <w:multiLevelType w:val="hybridMultilevel"/>
+    <w:tmpl w:val="9392AC72"/>
+    <w:lvl w:ilvl="0" w:tplc="04090001">
+      <w:start w:val="1"/>
+      <w:numFmt w:val="bullet"/>
+      <w:lvlText w:val=""/>
+      <w:lvlJc w:val="left"/>
+      <w:pPr>
+        <w:ind w:left="720" w:hanging="360"/>
+      </w:pPr>
+      <w:rPr>
+        <w:rFonts w:ascii="Symbol" w:hAnsi="Symbol" w:hint="default"/>
+      </w:rPr>
+    </w:lvl>
+    <w:lvl w:ilvl="1" w:tplc="04090003" w:tentative="1">
+      <w:start w:val="1"/>
+      <w:numFmt w:val="bullet"/>
+      <w:lvlText w:val="o"/>
+      <w:lvlJc w:val="left"/>
+      <w:pPr>
+        <w:ind w:left="1440" w:hanging="360"/>
+      </w:pPr>
+      <w:rPr>
+        <w:rFonts w:ascii="Courier New" w:hAnsi="Courier New" w:cs="Courier New" w:hint="default"/>
+      </w:rPr>
+    </w:lvl>
+    <w:lvl w:ilvl="2" w:tplc="04090005" w:tentative="1">
+      <w:start w:val="1"/>
+      <w:numFmt w:val="bullet"/>
+      <w:lvlText w:val=""/>
+      <w:lvlJc w:val="left"/>
+      <w:pPr>
+        <w:ind w:left="2160" w:hanging="360"/>
+      </w:pPr>
+      <w:rPr>
+        <w:rFonts w:ascii="Wingdings" w:hAnsi="Wingdings" w:hint="default"/>
+      </w:rPr>
+    </w:lvl>
+    <w:lvl w:ilvl="3" w:tplc="04090001" w:tentative="1">
+      <w:start w:val="1"/>
+      <w:numFmt w:val="bullet"/>
+      <w:lvlText w:val=""/>
+      <w:lvlJc w:val="left"/>
+      <w:pPr>
+        <w:ind w:left="2880" w:hanging="360"/>
+      </w:pPr>
+      <w:rPr>
+        <w:rFonts w:ascii="Symbol" w:hAnsi="Symbol" w:hint="default"/>
+      </w:rPr>
+    </w:lvl>
+    <w:lvl w:ilvl="4" w:tplc="04090003" w:tentative="1">
+      <w:start w:val="1"/>
+      <w:numFmt w:val="bullet"/>
+      <w:lvlText w:val="o"/>
+      <w:lvlJc w:val="left"/>
+      <w:pPr>
+        <w:ind w:left="3600" w:hanging="360"/>
+      </w:pPr>
+      <w:rPr>
+        <w:rFonts w:ascii="Courier New" w:hAnsi="Courier New" w:cs="Courier New" w:hint="default"/>
+      </w:rPr>
+    </w:lvl>
+    <w:lvl w:ilvl="5" w:tplc="04090005" w:tentative="1">
+      <w:start w:val="1"/>
+      <w:numFmt w:val="bullet"/>
+      <w:lvlText w:val=""/>
+      <w:lvlJc w:val="left"/>
+      <w:pPr>
+        <w:ind w:left="4320" w:hanging="360"/>
+      </w:pPr>
+      <w:rPr>
+        <w:rFonts w:ascii="Wingdings" w:hAnsi="Wingdings" w:hint="default"/>
+      </w:rPr>
+    </w:lvl>
+    <w:lvl w:ilvl="6" w:tplc="04090001" w:tentative="1">
+      <w:start w:val="1"/>
+      <w:numFmt w:val="bullet"/>
+      <w:lvlText w:val=""/>
+      <w:lvlJc w:val="left"/>
+      <w:pPr>
+        <w:ind w:left="5040" w:hanging="360"/>
+      </w:pPr>
+      <w:rPr>
+        <w:rFonts w:ascii="Symbol" w:hAnsi="Symbol" w:hint="default"/>
+      </w:rPr>
+    </w:lvl>
+    <w:lvl w:ilvl="7" w:tplc="04090003" w:tentative="1">
+      <w:start w:val="1"/>
+      <w:numFmt w:val="bullet"/>
+      <w:lvlText w:val="o"/>
+      <w:lvlJc w:val="left"/>
+      <w:pPr>
+        <w:ind w:left="5760" w:hanging="360"/>
+      </w:pPr>
+      <w:rPr>
+        <w:rFonts w:ascii="Courier New" w:hAnsi="Courier New" w:cs="Courier New" w:hint="default"/>
+      </w:rPr>
+    </w:lvl>
+    <w:lvl w:ilvl="8" w:tplc="04090005" w:tentative="1">
+      <w:start w:val="1"/>
+      <w:numFmt w:val="bullet"/>
+      <w:lvlText w:val=""/>
+      <w:lvlJc w:val="left"/>
+      <w:pPr>
+        <w:ind w:left="6480" w:hanging="360"/>
+      </w:pPr>
+      <w:rPr>
+        <w:rFonts w:ascii="Wingdings" w:hAnsi="Wingdings" w:hint="default"/>
+      </w:rPr>
+    </w:lvl>
+  </w:abstractNum>
+  <w:abstractNum w:abstractNumId="1" w15:restartNumberingAfterBreak="0">
     <w:nsid w:val="05F24DA1"/>
     <w:multiLevelType w:val="hybridMultilevel"/>
     <w:tmpl w:val="A2D8B9BE"/>
@@ -3428,7 +4529,7 @@
       </w:rPr>
     </w:lvl>
   </w:abstractNum>
-  <w:abstractNum w:abstractNumId="1" w15:restartNumberingAfterBreak="0">
+  <w:abstractNum w:abstractNumId="2" w15:restartNumberingAfterBreak="0">
     <w:nsid w:val="0A30767C"/>
     <w:multiLevelType w:val="multilevel"/>
     <w:tmpl w:val="E5A8E7D6"/>
@@ -3542,7 +4643,7 @@
       </w:rPr>
     </w:lvl>
   </w:abstractNum>
-  <w:abstractNum w:abstractNumId="2" w15:restartNumberingAfterBreak="0">
+  <w:abstractNum w:abstractNumId="3" w15:restartNumberingAfterBreak="0">
     <w:nsid w:val="11855394"/>
     <w:multiLevelType w:val="multilevel"/>
     <w:tmpl w:val="33AA8B96"/>
@@ -3655,7 +4756,7 @@
       </w:rPr>
     </w:lvl>
   </w:abstractNum>
-  <w:abstractNum w:abstractNumId="3" w15:restartNumberingAfterBreak="0">
+  <w:abstractNum w:abstractNumId="4" w15:restartNumberingAfterBreak="0">
     <w:nsid w:val="196A3614"/>
     <w:multiLevelType w:val="multilevel"/>
     <w:tmpl w:val="932ECD64"/>
@@ -3768,7 +4869,7 @@
       </w:rPr>
     </w:lvl>
   </w:abstractNum>
-  <w:abstractNum w:abstractNumId="4" w15:restartNumberingAfterBreak="0">
+  <w:abstractNum w:abstractNumId="5" w15:restartNumberingAfterBreak="0">
     <w:nsid w:val="2AD859F9"/>
     <w:multiLevelType w:val="multilevel"/>
     <w:tmpl w:val="4036DB84"/>
@@ -3887,7 +4988,459 @@
       </w:rPr>
     </w:lvl>
   </w:abstractNum>
-  <w:abstractNum w:abstractNumId="5" w15:restartNumberingAfterBreak="0">
+  <w:abstractNum w:abstractNumId="6" w15:restartNumberingAfterBreak="0">
+    <w:nsid w:val="2AFA00D3"/>
+    <w:multiLevelType w:val="hybridMultilevel"/>
+    <w:tmpl w:val="BDBA19B8"/>
+    <w:lvl w:ilvl="0" w:tplc="04090001">
+      <w:start w:val="1"/>
+      <w:numFmt w:val="bullet"/>
+      <w:lvlText w:val=""/>
+      <w:lvlJc w:val="left"/>
+      <w:pPr>
+        <w:ind w:left="720" w:hanging="360"/>
+      </w:pPr>
+      <w:rPr>
+        <w:rFonts w:ascii="Symbol" w:hAnsi="Symbol" w:hint="default"/>
+      </w:rPr>
+    </w:lvl>
+    <w:lvl w:ilvl="1" w:tplc="04090003" w:tentative="1">
+      <w:start w:val="1"/>
+      <w:numFmt w:val="bullet"/>
+      <w:lvlText w:val="o"/>
+      <w:lvlJc w:val="left"/>
+      <w:pPr>
+        <w:ind w:left="1440" w:hanging="360"/>
+      </w:pPr>
+      <w:rPr>
+        <w:rFonts w:ascii="Courier New" w:hAnsi="Courier New" w:cs="Courier New" w:hint="default"/>
+      </w:rPr>
+    </w:lvl>
+    <w:lvl w:ilvl="2" w:tplc="04090005" w:tentative="1">
+      <w:start w:val="1"/>
+      <w:numFmt w:val="bullet"/>
+      <w:lvlText w:val=""/>
+      <w:lvlJc w:val="left"/>
+      <w:pPr>
+        <w:ind w:left="2160" w:hanging="360"/>
+      </w:pPr>
+      <w:rPr>
+        <w:rFonts w:ascii="Wingdings" w:hAnsi="Wingdings" w:hint="default"/>
+      </w:rPr>
+    </w:lvl>
+    <w:lvl w:ilvl="3" w:tplc="04090001" w:tentative="1">
+      <w:start w:val="1"/>
+      <w:numFmt w:val="bullet"/>
+      <w:lvlText w:val=""/>
+      <w:lvlJc w:val="left"/>
+      <w:pPr>
+        <w:ind w:left="2880" w:hanging="360"/>
+      </w:pPr>
+      <w:rPr>
+        <w:rFonts w:ascii="Symbol" w:hAnsi="Symbol" w:hint="default"/>
+      </w:rPr>
+    </w:lvl>
+    <w:lvl w:ilvl="4" w:tplc="04090003" w:tentative="1">
+      <w:start w:val="1"/>
+      <w:numFmt w:val="bullet"/>
+      <w:lvlText w:val="o"/>
+      <w:lvlJc w:val="left"/>
+      <w:pPr>
+        <w:ind w:left="3600" w:hanging="360"/>
+      </w:pPr>
+      <w:rPr>
+        <w:rFonts w:ascii="Courier New" w:hAnsi="Courier New" w:cs="Courier New" w:hint="default"/>
+      </w:rPr>
+    </w:lvl>
+    <w:lvl w:ilvl="5" w:tplc="04090005" w:tentative="1">
+      <w:start w:val="1"/>
+      <w:numFmt w:val="bullet"/>
+      <w:lvlText w:val=""/>
+      <w:lvlJc w:val="left"/>
+      <w:pPr>
+        <w:ind w:left="4320" w:hanging="360"/>
+      </w:pPr>
+      <w:rPr>
+        <w:rFonts w:ascii="Wingdings" w:hAnsi="Wingdings" w:hint="default"/>
+      </w:rPr>
+    </w:lvl>
+    <w:lvl w:ilvl="6" w:tplc="04090001" w:tentative="1">
+      <w:start w:val="1"/>
+      <w:numFmt w:val="bullet"/>
+      <w:lvlText w:val=""/>
+      <w:lvlJc w:val="left"/>
+      <w:pPr>
+        <w:ind w:left="5040" w:hanging="360"/>
+      </w:pPr>
+      <w:rPr>
+        <w:rFonts w:ascii="Symbol" w:hAnsi="Symbol" w:hint="default"/>
+      </w:rPr>
+    </w:lvl>
+    <w:lvl w:ilvl="7" w:tplc="04090003" w:tentative="1">
+      <w:start w:val="1"/>
+      <w:numFmt w:val="bullet"/>
+      <w:lvlText w:val="o"/>
+      <w:lvlJc w:val="left"/>
+      <w:pPr>
+        <w:ind w:left="5760" w:hanging="360"/>
+      </w:pPr>
+      <w:rPr>
+        <w:rFonts w:ascii="Courier New" w:hAnsi="Courier New" w:cs="Courier New" w:hint="default"/>
+      </w:rPr>
+    </w:lvl>
+    <w:lvl w:ilvl="8" w:tplc="04090005" w:tentative="1">
+      <w:start w:val="1"/>
+      <w:numFmt w:val="bullet"/>
+      <w:lvlText w:val=""/>
+      <w:lvlJc w:val="left"/>
+      <w:pPr>
+        <w:ind w:left="6480" w:hanging="360"/>
+      </w:pPr>
+      <w:rPr>
+        <w:rFonts w:ascii="Wingdings" w:hAnsi="Wingdings" w:hint="default"/>
+      </w:rPr>
+    </w:lvl>
+  </w:abstractNum>
+  <w:abstractNum w:abstractNumId="7" w15:restartNumberingAfterBreak="0">
+    <w:nsid w:val="314565BA"/>
+    <w:multiLevelType w:val="hybridMultilevel"/>
+    <w:tmpl w:val="D4D47606"/>
+    <w:lvl w:ilvl="0" w:tplc="04090001">
+      <w:start w:val="1"/>
+      <w:numFmt w:val="bullet"/>
+      <w:lvlText w:val=""/>
+      <w:lvlJc w:val="left"/>
+      <w:pPr>
+        <w:ind w:left="720" w:hanging="360"/>
+      </w:pPr>
+      <w:rPr>
+        <w:rFonts w:ascii="Symbol" w:hAnsi="Symbol" w:hint="default"/>
+      </w:rPr>
+    </w:lvl>
+    <w:lvl w:ilvl="1" w:tplc="04090003" w:tentative="1">
+      <w:start w:val="1"/>
+      <w:numFmt w:val="bullet"/>
+      <w:lvlText w:val="o"/>
+      <w:lvlJc w:val="left"/>
+      <w:pPr>
+        <w:ind w:left="1440" w:hanging="360"/>
+      </w:pPr>
+      <w:rPr>
+        <w:rFonts w:ascii="Courier New" w:hAnsi="Courier New" w:cs="Courier New" w:hint="default"/>
+      </w:rPr>
+    </w:lvl>
+    <w:lvl w:ilvl="2" w:tplc="04090005" w:tentative="1">
+      <w:start w:val="1"/>
+      <w:numFmt w:val="bullet"/>
+      <w:lvlText w:val=""/>
+      <w:lvlJc w:val="left"/>
+      <w:pPr>
+        <w:ind w:left="2160" w:hanging="360"/>
+      </w:pPr>
+      <w:rPr>
+        <w:rFonts w:ascii="Wingdings" w:hAnsi="Wingdings" w:hint="default"/>
+      </w:rPr>
+    </w:lvl>
+    <w:lvl w:ilvl="3" w:tplc="04090001" w:tentative="1">
+      <w:start w:val="1"/>
+      <w:numFmt w:val="bullet"/>
+      <w:lvlText w:val=""/>
+      <w:lvlJc w:val="left"/>
+      <w:pPr>
+        <w:ind w:left="2880" w:hanging="360"/>
+      </w:pPr>
+      <w:rPr>
+        <w:rFonts w:ascii="Symbol" w:hAnsi="Symbol" w:hint="default"/>
+      </w:rPr>
+    </w:lvl>
+    <w:lvl w:ilvl="4" w:tplc="04090003" w:tentative="1">
+      <w:start w:val="1"/>
+      <w:numFmt w:val="bullet"/>
+      <w:lvlText w:val="o"/>
+      <w:lvlJc w:val="left"/>
+      <w:pPr>
+        <w:ind w:left="3600" w:hanging="360"/>
+      </w:pPr>
+      <w:rPr>
+        <w:rFonts w:ascii="Courier New" w:hAnsi="Courier New" w:cs="Courier New" w:hint="default"/>
+      </w:rPr>
+    </w:lvl>
+    <w:lvl w:ilvl="5" w:tplc="04090005" w:tentative="1">
+      <w:start w:val="1"/>
+      <w:numFmt w:val="bullet"/>
+      <w:lvlText w:val=""/>
+      <w:lvlJc w:val="left"/>
+      <w:pPr>
+        <w:ind w:left="4320" w:hanging="360"/>
+      </w:pPr>
+      <w:rPr>
+        <w:rFonts w:ascii="Wingdings" w:hAnsi="Wingdings" w:hint="default"/>
+      </w:rPr>
+    </w:lvl>
+    <w:lvl w:ilvl="6" w:tplc="04090001" w:tentative="1">
+      <w:start w:val="1"/>
+      <w:numFmt w:val="bullet"/>
+      <w:lvlText w:val=""/>
+      <w:lvlJc w:val="left"/>
+      <w:pPr>
+        <w:ind w:left="5040" w:hanging="360"/>
+      </w:pPr>
+      <w:rPr>
+        <w:rFonts w:ascii="Symbol" w:hAnsi="Symbol" w:hint="default"/>
+      </w:rPr>
+    </w:lvl>
+    <w:lvl w:ilvl="7" w:tplc="04090003" w:tentative="1">
+      <w:start w:val="1"/>
+      <w:numFmt w:val="bullet"/>
+      <w:lvlText w:val="o"/>
+      <w:lvlJc w:val="left"/>
+      <w:pPr>
+        <w:ind w:left="5760" w:hanging="360"/>
+      </w:pPr>
+      <w:rPr>
+        <w:rFonts w:ascii="Courier New" w:hAnsi="Courier New" w:cs="Courier New" w:hint="default"/>
+      </w:rPr>
+    </w:lvl>
+    <w:lvl w:ilvl="8" w:tplc="04090005" w:tentative="1">
+      <w:start w:val="1"/>
+      <w:numFmt w:val="bullet"/>
+      <w:lvlText w:val=""/>
+      <w:lvlJc w:val="left"/>
+      <w:pPr>
+        <w:ind w:left="6480" w:hanging="360"/>
+      </w:pPr>
+      <w:rPr>
+        <w:rFonts w:ascii="Wingdings" w:hAnsi="Wingdings" w:hint="default"/>
+      </w:rPr>
+    </w:lvl>
+  </w:abstractNum>
+  <w:abstractNum w:abstractNumId="8" w15:restartNumberingAfterBreak="0">
+    <w:nsid w:val="36047751"/>
+    <w:multiLevelType w:val="hybridMultilevel"/>
+    <w:tmpl w:val="43F80E4E"/>
+    <w:lvl w:ilvl="0" w:tplc="04090001">
+      <w:start w:val="1"/>
+      <w:numFmt w:val="bullet"/>
+      <w:lvlText w:val=""/>
+      <w:lvlJc w:val="left"/>
+      <w:pPr>
+        <w:ind w:left="720" w:hanging="360"/>
+      </w:pPr>
+      <w:rPr>
+        <w:rFonts w:ascii="Symbol" w:hAnsi="Symbol" w:hint="default"/>
+      </w:rPr>
+    </w:lvl>
+    <w:lvl w:ilvl="1" w:tplc="04090003" w:tentative="1">
+      <w:start w:val="1"/>
+      <w:numFmt w:val="bullet"/>
+      <w:lvlText w:val="o"/>
+      <w:lvlJc w:val="left"/>
+      <w:pPr>
+        <w:ind w:left="1440" w:hanging="360"/>
+      </w:pPr>
+      <w:rPr>
+        <w:rFonts w:ascii="Courier New" w:hAnsi="Courier New" w:cs="Courier New" w:hint="default"/>
+      </w:rPr>
+    </w:lvl>
+    <w:lvl w:ilvl="2" w:tplc="04090005" w:tentative="1">
+      <w:start w:val="1"/>
+      <w:numFmt w:val="bullet"/>
+      <w:lvlText w:val=""/>
+      <w:lvlJc w:val="left"/>
+      <w:pPr>
+        <w:ind w:left="2160" w:hanging="360"/>
+      </w:pPr>
+      <w:rPr>
+        <w:rFonts w:ascii="Wingdings" w:hAnsi="Wingdings" w:hint="default"/>
+      </w:rPr>
+    </w:lvl>
+    <w:lvl w:ilvl="3" w:tplc="04090001" w:tentative="1">
+      <w:start w:val="1"/>
+      <w:numFmt w:val="bullet"/>
+      <w:lvlText w:val=""/>
+      <w:lvlJc w:val="left"/>
+      <w:pPr>
+        <w:ind w:left="2880" w:hanging="360"/>
+      </w:pPr>
+      <w:rPr>
+        <w:rFonts w:ascii="Symbol" w:hAnsi="Symbol" w:hint="default"/>
+      </w:rPr>
+    </w:lvl>
+    <w:lvl w:ilvl="4" w:tplc="04090003" w:tentative="1">
+      <w:start w:val="1"/>
+      <w:numFmt w:val="bullet"/>
+      <w:lvlText w:val="o"/>
+      <w:lvlJc w:val="left"/>
+      <w:pPr>
+        <w:ind w:left="3600" w:hanging="360"/>
+      </w:pPr>
+      <w:rPr>
+        <w:rFonts w:ascii="Courier New" w:hAnsi="Courier New" w:cs="Courier New" w:hint="default"/>
+      </w:rPr>
+    </w:lvl>
+    <w:lvl w:ilvl="5" w:tplc="04090005" w:tentative="1">
+      <w:start w:val="1"/>
+      <w:numFmt w:val="bullet"/>
+      <w:lvlText w:val=""/>
+      <w:lvlJc w:val="left"/>
+      <w:pPr>
+        <w:ind w:left="4320" w:hanging="360"/>
+      </w:pPr>
+      <w:rPr>
+        <w:rFonts w:ascii="Wingdings" w:hAnsi="Wingdings" w:hint="default"/>
+      </w:rPr>
+    </w:lvl>
+    <w:lvl w:ilvl="6" w:tplc="04090001" w:tentative="1">
+      <w:start w:val="1"/>
+      <w:numFmt w:val="bullet"/>
+      <w:lvlText w:val=""/>
+      <w:lvlJc w:val="left"/>
+      <w:pPr>
+        <w:ind w:left="5040" w:hanging="360"/>
+      </w:pPr>
+      <w:rPr>
+        <w:rFonts w:ascii="Symbol" w:hAnsi="Symbol" w:hint="default"/>
+      </w:rPr>
+    </w:lvl>
+    <w:lvl w:ilvl="7" w:tplc="04090003" w:tentative="1">
+      <w:start w:val="1"/>
+      <w:numFmt w:val="bullet"/>
+      <w:lvlText w:val="o"/>
+      <w:lvlJc w:val="left"/>
+      <w:pPr>
+        <w:ind w:left="5760" w:hanging="360"/>
+      </w:pPr>
+      <w:rPr>
+        <w:rFonts w:ascii="Courier New" w:hAnsi="Courier New" w:cs="Courier New" w:hint="default"/>
+      </w:rPr>
+    </w:lvl>
+    <w:lvl w:ilvl="8" w:tplc="04090005" w:tentative="1">
+      <w:start w:val="1"/>
+      <w:numFmt w:val="bullet"/>
+      <w:lvlText w:val=""/>
+      <w:lvlJc w:val="left"/>
+      <w:pPr>
+        <w:ind w:left="6480" w:hanging="360"/>
+      </w:pPr>
+      <w:rPr>
+        <w:rFonts w:ascii="Wingdings" w:hAnsi="Wingdings" w:hint="default"/>
+      </w:rPr>
+    </w:lvl>
+  </w:abstractNum>
+  <w:abstractNum w:abstractNumId="9" w15:restartNumberingAfterBreak="0">
+    <w:nsid w:val="45783D91"/>
+    <w:multiLevelType w:val="hybridMultilevel"/>
+    <w:tmpl w:val="0FDE39EA"/>
+    <w:lvl w:ilvl="0" w:tplc="04090001">
+      <w:start w:val="1"/>
+      <w:numFmt w:val="bullet"/>
+      <w:lvlText w:val=""/>
+      <w:lvlJc w:val="left"/>
+      <w:pPr>
+        <w:ind w:left="720" w:hanging="360"/>
+      </w:pPr>
+      <w:rPr>
+        <w:rFonts w:ascii="Symbol" w:hAnsi="Symbol" w:hint="default"/>
+      </w:rPr>
+    </w:lvl>
+    <w:lvl w:ilvl="1" w:tplc="04090003">
+      <w:start w:val="1"/>
+      <w:numFmt w:val="bullet"/>
+      <w:lvlText w:val="o"/>
+      <w:lvlJc w:val="left"/>
+      <w:pPr>
+        <w:ind w:left="1440" w:hanging="360"/>
+      </w:pPr>
+      <w:rPr>
+        <w:rFonts w:ascii="Courier New" w:hAnsi="Courier New" w:cs="Courier New" w:hint="default"/>
+      </w:rPr>
+    </w:lvl>
+    <w:lvl w:ilvl="2" w:tplc="04090005" w:tentative="1">
+      <w:start w:val="1"/>
+      <w:numFmt w:val="bullet"/>
+      <w:lvlText w:val=""/>
+      <w:lvlJc w:val="left"/>
+      <w:pPr>
+        <w:ind w:left="2160" w:hanging="360"/>
+      </w:pPr>
+      <w:rPr>
+        <w:rFonts w:ascii="Wingdings" w:hAnsi="Wingdings" w:hint="default"/>
+      </w:rPr>
+    </w:lvl>
+    <w:lvl w:ilvl="3" w:tplc="04090001" w:tentative="1">
+      <w:start w:val="1"/>
+      <w:numFmt w:val="bullet"/>
+      <w:lvlText w:val=""/>
+      <w:lvlJc w:val="left"/>
+      <w:pPr>
+        <w:ind w:left="2880" w:hanging="360"/>
+      </w:pPr>
+      <w:rPr>
+        <w:rFonts w:ascii="Symbol" w:hAnsi="Symbol" w:hint="default"/>
+      </w:rPr>
+    </w:lvl>
+    <w:lvl w:ilvl="4" w:tplc="04090003" w:tentative="1">
+      <w:start w:val="1"/>
+      <w:numFmt w:val="bullet"/>
+      <w:lvlText w:val="o"/>
+      <w:lvlJc w:val="left"/>
+      <w:pPr>
+        <w:ind w:left="3600" w:hanging="360"/>
+      </w:pPr>
+      <w:rPr>
+        <w:rFonts w:ascii="Courier New" w:hAnsi="Courier New" w:cs="Courier New" w:hint="default"/>
+      </w:rPr>
+    </w:lvl>
+    <w:lvl w:ilvl="5" w:tplc="04090005" w:tentative="1">
+      <w:start w:val="1"/>
+      <w:numFmt w:val="bullet"/>
+      <w:lvlText w:val=""/>
+      <w:lvlJc w:val="left"/>
+      <w:pPr>
+        <w:ind w:left="4320" w:hanging="360"/>
+      </w:pPr>
+      <w:rPr>
+        <w:rFonts w:ascii="Wingdings" w:hAnsi="Wingdings" w:hint="default"/>
+      </w:rPr>
+    </w:lvl>
+    <w:lvl w:ilvl="6" w:tplc="04090001" w:tentative="1">
+      <w:start w:val="1"/>
+      <w:numFmt w:val="bullet"/>
+      <w:lvlText w:val=""/>
+      <w:lvlJc w:val="left"/>
+      <w:pPr>
+        <w:ind w:left="5040" w:hanging="360"/>
+      </w:pPr>
+      <w:rPr>
+        <w:rFonts w:ascii="Symbol" w:hAnsi="Symbol" w:hint="default"/>
+      </w:rPr>
+    </w:lvl>
+    <w:lvl w:ilvl="7" w:tplc="04090003" w:tentative="1">
+      <w:start w:val="1"/>
+      <w:numFmt w:val="bullet"/>
+      <w:lvlText w:val="o"/>
+      <w:lvlJc w:val="left"/>
+      <w:pPr>
+        <w:ind w:left="5760" w:hanging="360"/>
+      </w:pPr>
+      <w:rPr>
+        <w:rFonts w:ascii="Courier New" w:hAnsi="Courier New" w:cs="Courier New" w:hint="default"/>
+      </w:rPr>
+    </w:lvl>
+    <w:lvl w:ilvl="8" w:tplc="04090005" w:tentative="1">
+      <w:start w:val="1"/>
+      <w:numFmt w:val="bullet"/>
+      <w:lvlText w:val=""/>
+      <w:lvlJc w:val="left"/>
+      <w:pPr>
+        <w:ind w:left="6480" w:hanging="360"/>
+      </w:pPr>
+      <w:rPr>
+        <w:rFonts w:ascii="Wingdings" w:hAnsi="Wingdings" w:hint="default"/>
+      </w:rPr>
+    </w:lvl>
+  </w:abstractNum>
+  <w:abstractNum w:abstractNumId="10" w15:restartNumberingAfterBreak="0">
     <w:nsid w:val="4972705B"/>
     <w:multiLevelType w:val="hybridMultilevel"/>
     <w:tmpl w:val="38EABF7E"/>
@@ -4000,7 +5553,7 @@
       </w:rPr>
     </w:lvl>
   </w:abstractNum>
-  <w:abstractNum w:abstractNumId="6" w15:restartNumberingAfterBreak="0">
+  <w:abstractNum w:abstractNumId="11" w15:restartNumberingAfterBreak="0">
     <w:nsid w:val="56983BCB"/>
     <w:multiLevelType w:val="multilevel"/>
     <w:tmpl w:val="E18AF548"/>
@@ -4099,7 +5652,7 @@
       </w:pPr>
     </w:lvl>
   </w:abstractNum>
-  <w:abstractNum w:abstractNumId="7" w15:restartNumberingAfterBreak="0">
+  <w:abstractNum w:abstractNumId="12" w15:restartNumberingAfterBreak="0">
     <w:nsid w:val="5D7228FD"/>
     <w:multiLevelType w:val="multilevel"/>
     <w:tmpl w:val="01D81882"/>
@@ -4212,7 +5765,120 @@
       </w:rPr>
     </w:lvl>
   </w:abstractNum>
-  <w:abstractNum w:abstractNumId="8" w15:restartNumberingAfterBreak="0">
+  <w:abstractNum w:abstractNumId="13" w15:restartNumberingAfterBreak="0">
+    <w:nsid w:val="5FD67132"/>
+    <w:multiLevelType w:val="hybridMultilevel"/>
+    <w:tmpl w:val="939C6146"/>
+    <w:lvl w:ilvl="0" w:tplc="04090001">
+      <w:start w:val="1"/>
+      <w:numFmt w:val="bullet"/>
+      <w:lvlText w:val=""/>
+      <w:lvlJc w:val="left"/>
+      <w:pPr>
+        <w:ind w:left="720" w:hanging="360"/>
+      </w:pPr>
+      <w:rPr>
+        <w:rFonts w:ascii="Symbol" w:hAnsi="Symbol" w:hint="default"/>
+      </w:rPr>
+    </w:lvl>
+    <w:lvl w:ilvl="1" w:tplc="04090003" w:tentative="1">
+      <w:start w:val="1"/>
+      <w:numFmt w:val="bullet"/>
+      <w:lvlText w:val="o"/>
+      <w:lvlJc w:val="left"/>
+      <w:pPr>
+        <w:ind w:left="1440" w:hanging="360"/>
+      </w:pPr>
+      <w:rPr>
+        <w:rFonts w:ascii="Courier New" w:hAnsi="Courier New" w:cs="Courier New" w:hint="default"/>
+      </w:rPr>
+    </w:lvl>
+    <w:lvl w:ilvl="2" w:tplc="04090005" w:tentative="1">
+      <w:start w:val="1"/>
+      <w:numFmt w:val="bullet"/>
+      <w:lvlText w:val=""/>
+      <w:lvlJc w:val="left"/>
+      <w:pPr>
+        <w:ind w:left="2160" w:hanging="360"/>
+      </w:pPr>
+      <w:rPr>
+        <w:rFonts w:ascii="Wingdings" w:hAnsi="Wingdings" w:hint="default"/>
+      </w:rPr>
+    </w:lvl>
+    <w:lvl w:ilvl="3" w:tplc="04090001" w:tentative="1">
+      <w:start w:val="1"/>
+      <w:numFmt w:val="bullet"/>
+      <w:lvlText w:val=""/>
+      <w:lvlJc w:val="left"/>
+      <w:pPr>
+        <w:ind w:left="2880" w:hanging="360"/>
+      </w:pPr>
+      <w:rPr>
+        <w:rFonts w:ascii="Symbol" w:hAnsi="Symbol" w:hint="default"/>
+      </w:rPr>
+    </w:lvl>
+    <w:lvl w:ilvl="4" w:tplc="04090003" w:tentative="1">
+      <w:start w:val="1"/>
+      <w:numFmt w:val="bullet"/>
+      <w:lvlText w:val="o"/>
+      <w:lvlJc w:val="left"/>
+      <w:pPr>
+        <w:ind w:left="3600" w:hanging="360"/>
+      </w:pPr>
+      <w:rPr>
+        <w:rFonts w:ascii="Courier New" w:hAnsi="Courier New" w:cs="Courier New" w:hint="default"/>
+      </w:rPr>
+    </w:lvl>
+    <w:lvl w:ilvl="5" w:tplc="04090005" w:tentative="1">
+      <w:start w:val="1"/>
+      <w:numFmt w:val="bullet"/>
+      <w:lvlText w:val=""/>
+      <w:lvlJc w:val="left"/>
+      <w:pPr>
+        <w:ind w:left="4320" w:hanging="360"/>
+      </w:pPr>
+      <w:rPr>
+        <w:rFonts w:ascii="Wingdings" w:hAnsi="Wingdings" w:hint="default"/>
+      </w:rPr>
+    </w:lvl>
+    <w:lvl w:ilvl="6" w:tplc="04090001" w:tentative="1">
+      <w:start w:val="1"/>
+      <w:numFmt w:val="bullet"/>
+      <w:lvlText w:val=""/>
+      <w:lvlJc w:val="left"/>
+      <w:pPr>
+        <w:ind w:left="5040" w:hanging="360"/>
+      </w:pPr>
+      <w:rPr>
+        <w:rFonts w:ascii="Symbol" w:hAnsi="Symbol" w:hint="default"/>
+      </w:rPr>
+    </w:lvl>
+    <w:lvl w:ilvl="7" w:tplc="04090003" w:tentative="1">
+      <w:start w:val="1"/>
+      <w:numFmt w:val="bullet"/>
+      <w:lvlText w:val="o"/>
+      <w:lvlJc w:val="left"/>
+      <w:pPr>
+        <w:ind w:left="5760" w:hanging="360"/>
+      </w:pPr>
+      <w:rPr>
+        <w:rFonts w:ascii="Courier New" w:hAnsi="Courier New" w:cs="Courier New" w:hint="default"/>
+      </w:rPr>
+    </w:lvl>
+    <w:lvl w:ilvl="8" w:tplc="04090005" w:tentative="1">
+      <w:start w:val="1"/>
+      <w:numFmt w:val="bullet"/>
+      <w:lvlText w:val=""/>
+      <w:lvlJc w:val="left"/>
+      <w:pPr>
+        <w:ind w:left="6480" w:hanging="360"/>
+      </w:pPr>
+      <w:rPr>
+        <w:rFonts w:ascii="Wingdings" w:hAnsi="Wingdings" w:hint="default"/>
+      </w:rPr>
+    </w:lvl>
+  </w:abstractNum>
+  <w:abstractNum w:abstractNumId="14" w15:restartNumberingAfterBreak="0">
     <w:nsid w:val="5FDD5993"/>
     <w:multiLevelType w:val="hybridMultilevel"/>
     <w:tmpl w:val="53229822"/>
@@ -4325,7 +5991,120 @@
       </w:rPr>
     </w:lvl>
   </w:abstractNum>
-  <w:abstractNum w:abstractNumId="9" w15:restartNumberingAfterBreak="0">
+  <w:abstractNum w:abstractNumId="15" w15:restartNumberingAfterBreak="0">
+    <w:nsid w:val="66A64538"/>
+    <w:multiLevelType w:val="hybridMultilevel"/>
+    <w:tmpl w:val="779C0DBA"/>
+    <w:lvl w:ilvl="0" w:tplc="04090001">
+      <w:start w:val="1"/>
+      <w:numFmt w:val="bullet"/>
+      <w:lvlText w:val=""/>
+      <w:lvlJc w:val="left"/>
+      <w:pPr>
+        <w:ind w:left="720" w:hanging="360"/>
+      </w:pPr>
+      <w:rPr>
+        <w:rFonts w:ascii="Symbol" w:hAnsi="Symbol" w:hint="default"/>
+      </w:rPr>
+    </w:lvl>
+    <w:lvl w:ilvl="1" w:tplc="04090003" w:tentative="1">
+      <w:start w:val="1"/>
+      <w:numFmt w:val="bullet"/>
+      <w:lvlText w:val="o"/>
+      <w:lvlJc w:val="left"/>
+      <w:pPr>
+        <w:ind w:left="1440" w:hanging="360"/>
+      </w:pPr>
+      <w:rPr>
+        <w:rFonts w:ascii="Courier New" w:hAnsi="Courier New" w:cs="Courier New" w:hint="default"/>
+      </w:rPr>
+    </w:lvl>
+    <w:lvl w:ilvl="2" w:tplc="04090005" w:tentative="1">
+      <w:start w:val="1"/>
+      <w:numFmt w:val="bullet"/>
+      <w:lvlText w:val=""/>
+      <w:lvlJc w:val="left"/>
+      <w:pPr>
+        <w:ind w:left="2160" w:hanging="360"/>
+      </w:pPr>
+      <w:rPr>
+        <w:rFonts w:ascii="Wingdings" w:hAnsi="Wingdings" w:hint="default"/>
+      </w:rPr>
+    </w:lvl>
+    <w:lvl w:ilvl="3" w:tplc="04090001" w:tentative="1">
+      <w:start w:val="1"/>
+      <w:numFmt w:val="bullet"/>
+      <w:lvlText w:val=""/>
+      <w:lvlJc w:val="left"/>
+      <w:pPr>
+        <w:ind w:left="2880" w:hanging="360"/>
+      </w:pPr>
+      <w:rPr>
+        <w:rFonts w:ascii="Symbol" w:hAnsi="Symbol" w:hint="default"/>
+      </w:rPr>
+    </w:lvl>
+    <w:lvl w:ilvl="4" w:tplc="04090003" w:tentative="1">
+      <w:start w:val="1"/>
+      <w:numFmt w:val="bullet"/>
+      <w:lvlText w:val="o"/>
+      <w:lvlJc w:val="left"/>
+      <w:pPr>
+        <w:ind w:left="3600" w:hanging="360"/>
+      </w:pPr>
+      <w:rPr>
+        <w:rFonts w:ascii="Courier New" w:hAnsi="Courier New" w:cs="Courier New" w:hint="default"/>
+      </w:rPr>
+    </w:lvl>
+    <w:lvl w:ilvl="5" w:tplc="04090005" w:tentative="1">
+      <w:start w:val="1"/>
+      <w:numFmt w:val="bullet"/>
+      <w:lvlText w:val=""/>
+      <w:lvlJc w:val="left"/>
+      <w:pPr>
+        <w:ind w:left="4320" w:hanging="360"/>
+      </w:pPr>
+      <w:rPr>
+        <w:rFonts w:ascii="Wingdings" w:hAnsi="Wingdings" w:hint="default"/>
+      </w:rPr>
+    </w:lvl>
+    <w:lvl w:ilvl="6" w:tplc="04090001" w:tentative="1">
+      <w:start w:val="1"/>
+      <w:numFmt w:val="bullet"/>
+      <w:lvlText w:val=""/>
+      <w:lvlJc w:val="left"/>
+      <w:pPr>
+        <w:ind w:left="5040" w:hanging="360"/>
+      </w:pPr>
+      <w:rPr>
+        <w:rFonts w:ascii="Symbol" w:hAnsi="Symbol" w:hint="default"/>
+      </w:rPr>
+    </w:lvl>
+    <w:lvl w:ilvl="7" w:tplc="04090003" w:tentative="1">
+      <w:start w:val="1"/>
+      <w:numFmt w:val="bullet"/>
+      <w:lvlText w:val="o"/>
+      <w:lvlJc w:val="left"/>
+      <w:pPr>
+        <w:ind w:left="5760" w:hanging="360"/>
+      </w:pPr>
+      <w:rPr>
+        <w:rFonts w:ascii="Courier New" w:hAnsi="Courier New" w:cs="Courier New" w:hint="default"/>
+      </w:rPr>
+    </w:lvl>
+    <w:lvl w:ilvl="8" w:tplc="04090005" w:tentative="1">
+      <w:start w:val="1"/>
+      <w:numFmt w:val="bullet"/>
+      <w:lvlText w:val=""/>
+      <w:lvlJc w:val="left"/>
+      <w:pPr>
+        <w:ind w:left="6480" w:hanging="360"/>
+      </w:pPr>
+      <w:rPr>
+        <w:rFonts w:ascii="Wingdings" w:hAnsi="Wingdings" w:hint="default"/>
+      </w:rPr>
+    </w:lvl>
+  </w:abstractNum>
+  <w:abstractNum w:abstractNumId="16" w15:restartNumberingAfterBreak="0">
     <w:nsid w:val="6A6E3A1C"/>
     <w:multiLevelType w:val="multilevel"/>
     <w:tmpl w:val="D0841550"/>
@@ -4411,7 +6190,7 @@
       </w:pPr>
     </w:lvl>
   </w:abstractNum>
-  <w:abstractNum w:abstractNumId="10" w15:restartNumberingAfterBreak="0">
+  <w:abstractNum w:abstractNumId="17" w15:restartNumberingAfterBreak="0">
     <w:nsid w:val="6D4548C6"/>
     <w:multiLevelType w:val="multilevel"/>
     <w:tmpl w:val="4036DB84"/>
@@ -4530,7 +6309,7 @@
       </w:rPr>
     </w:lvl>
   </w:abstractNum>
-  <w:abstractNum w:abstractNumId="11" w15:restartNumberingAfterBreak="0">
+  <w:abstractNum w:abstractNumId="18" w15:restartNumberingAfterBreak="0">
     <w:nsid w:val="6D4F4D44"/>
     <w:multiLevelType w:val="hybridMultilevel"/>
     <w:tmpl w:val="FE1E50A4"/>
@@ -4643,7 +6422,7 @@
       </w:rPr>
     </w:lvl>
   </w:abstractNum>
-  <w:abstractNum w:abstractNumId="12" w15:restartNumberingAfterBreak="0">
+  <w:abstractNum w:abstractNumId="19" w15:restartNumberingAfterBreak="0">
     <w:nsid w:val="70B069CB"/>
     <w:multiLevelType w:val="hybridMultilevel"/>
     <w:tmpl w:val="ABAA0A8E"/>
@@ -4756,7 +6535,7 @@
       </w:rPr>
     </w:lvl>
   </w:abstractNum>
-  <w:abstractNum w:abstractNumId="13" w15:restartNumberingAfterBreak="0">
+  <w:abstractNum w:abstractNumId="20" w15:restartNumberingAfterBreak="0">
     <w:nsid w:val="7114534D"/>
     <w:multiLevelType w:val="multilevel"/>
     <w:tmpl w:val="713A203C"/>
@@ -4870,7 +6649,7 @@
       </w:rPr>
     </w:lvl>
   </w:abstractNum>
-  <w:abstractNum w:abstractNumId="14" w15:restartNumberingAfterBreak="0">
+  <w:abstractNum w:abstractNumId="21" w15:restartNumberingAfterBreak="0">
     <w:nsid w:val="7152330A"/>
     <w:multiLevelType w:val="hybridMultilevel"/>
     <w:tmpl w:val="85A816A4"/>
@@ -4983,7 +6762,7 @@
       </w:rPr>
     </w:lvl>
   </w:abstractNum>
-  <w:abstractNum w:abstractNumId="15" w15:restartNumberingAfterBreak="0">
+  <w:abstractNum w:abstractNumId="22" w15:restartNumberingAfterBreak="0">
     <w:nsid w:val="7E6F32E6"/>
     <w:multiLevelType w:val="multilevel"/>
     <w:tmpl w:val="0409001F"/>
@@ -5069,52 +6848,189 @@
       </w:pPr>
     </w:lvl>
   </w:abstractNum>
+  <w:abstractNum w:abstractNumId="23" w15:restartNumberingAfterBreak="0">
+    <w:nsid w:val="7FB80EE2"/>
+    <w:multiLevelType w:val="hybridMultilevel"/>
+    <w:tmpl w:val="6B6EEBDE"/>
+    <w:lvl w:ilvl="0" w:tplc="04090001">
+      <w:start w:val="1"/>
+      <w:numFmt w:val="bullet"/>
+      <w:lvlText w:val=""/>
+      <w:lvlJc w:val="left"/>
+      <w:pPr>
+        <w:ind w:left="720" w:hanging="360"/>
+      </w:pPr>
+      <w:rPr>
+        <w:rFonts w:ascii="Symbol" w:hAnsi="Symbol" w:hint="default"/>
+      </w:rPr>
+    </w:lvl>
+    <w:lvl w:ilvl="1" w:tplc="04090003" w:tentative="1">
+      <w:start w:val="1"/>
+      <w:numFmt w:val="bullet"/>
+      <w:lvlText w:val="o"/>
+      <w:lvlJc w:val="left"/>
+      <w:pPr>
+        <w:ind w:left="1440" w:hanging="360"/>
+      </w:pPr>
+      <w:rPr>
+        <w:rFonts w:ascii="Courier New" w:hAnsi="Courier New" w:cs="Courier New" w:hint="default"/>
+      </w:rPr>
+    </w:lvl>
+    <w:lvl w:ilvl="2" w:tplc="04090005" w:tentative="1">
+      <w:start w:val="1"/>
+      <w:numFmt w:val="bullet"/>
+      <w:lvlText w:val=""/>
+      <w:lvlJc w:val="left"/>
+      <w:pPr>
+        <w:ind w:left="2160" w:hanging="360"/>
+      </w:pPr>
+      <w:rPr>
+        <w:rFonts w:ascii="Wingdings" w:hAnsi="Wingdings" w:hint="default"/>
+      </w:rPr>
+    </w:lvl>
+    <w:lvl w:ilvl="3" w:tplc="04090001" w:tentative="1">
+      <w:start w:val="1"/>
+      <w:numFmt w:val="bullet"/>
+      <w:lvlText w:val=""/>
+      <w:lvlJc w:val="left"/>
+      <w:pPr>
+        <w:ind w:left="2880" w:hanging="360"/>
+      </w:pPr>
+      <w:rPr>
+        <w:rFonts w:ascii="Symbol" w:hAnsi="Symbol" w:hint="default"/>
+      </w:rPr>
+    </w:lvl>
+    <w:lvl w:ilvl="4" w:tplc="04090003" w:tentative="1">
+      <w:start w:val="1"/>
+      <w:numFmt w:val="bullet"/>
+      <w:lvlText w:val="o"/>
+      <w:lvlJc w:val="left"/>
+      <w:pPr>
+        <w:ind w:left="3600" w:hanging="360"/>
+      </w:pPr>
+      <w:rPr>
+        <w:rFonts w:ascii="Courier New" w:hAnsi="Courier New" w:cs="Courier New" w:hint="default"/>
+      </w:rPr>
+    </w:lvl>
+    <w:lvl w:ilvl="5" w:tplc="04090005" w:tentative="1">
+      <w:start w:val="1"/>
+      <w:numFmt w:val="bullet"/>
+      <w:lvlText w:val=""/>
+      <w:lvlJc w:val="left"/>
+      <w:pPr>
+        <w:ind w:left="4320" w:hanging="360"/>
+      </w:pPr>
+      <w:rPr>
+        <w:rFonts w:ascii="Wingdings" w:hAnsi="Wingdings" w:hint="default"/>
+      </w:rPr>
+    </w:lvl>
+    <w:lvl w:ilvl="6" w:tplc="04090001" w:tentative="1">
+      <w:start w:val="1"/>
+      <w:numFmt w:val="bullet"/>
+      <w:lvlText w:val=""/>
+      <w:lvlJc w:val="left"/>
+      <w:pPr>
+        <w:ind w:left="5040" w:hanging="360"/>
+      </w:pPr>
+      <w:rPr>
+        <w:rFonts w:ascii="Symbol" w:hAnsi="Symbol" w:hint="default"/>
+      </w:rPr>
+    </w:lvl>
+    <w:lvl w:ilvl="7" w:tplc="04090003" w:tentative="1">
+      <w:start w:val="1"/>
+      <w:numFmt w:val="bullet"/>
+      <w:lvlText w:val="o"/>
+      <w:lvlJc w:val="left"/>
+      <w:pPr>
+        <w:ind w:left="5760" w:hanging="360"/>
+      </w:pPr>
+      <w:rPr>
+        <w:rFonts w:ascii="Courier New" w:hAnsi="Courier New" w:cs="Courier New" w:hint="default"/>
+      </w:rPr>
+    </w:lvl>
+    <w:lvl w:ilvl="8" w:tplc="04090005" w:tentative="1">
+      <w:start w:val="1"/>
+      <w:numFmt w:val="bullet"/>
+      <w:lvlText w:val=""/>
+      <w:lvlJc w:val="left"/>
+      <w:pPr>
+        <w:ind w:left="6480" w:hanging="360"/>
+      </w:pPr>
+      <w:rPr>
+        <w:rFonts w:ascii="Wingdings" w:hAnsi="Wingdings" w:hint="default"/>
+      </w:rPr>
+    </w:lvl>
+  </w:abstractNum>
   <w:num w:numId="1" w16cid:durableId="368918421">
+    <w:abstractNumId w:val="5"/>
+  </w:num>
+  <w:num w:numId="2" w16cid:durableId="2071271873">
+    <w:abstractNumId w:val="3"/>
+  </w:num>
+  <w:num w:numId="3" w16cid:durableId="272253637">
     <w:abstractNumId w:val="4"/>
   </w:num>
-  <w:num w:numId="2" w16cid:durableId="2071271873">
+  <w:num w:numId="4" w16cid:durableId="23868874">
+    <w:abstractNumId w:val="20"/>
+  </w:num>
+  <w:num w:numId="5" w16cid:durableId="893857617">
     <w:abstractNumId w:val="2"/>
   </w:num>
-  <w:num w:numId="3" w16cid:durableId="272253637">
-    <w:abstractNumId w:val="3"/>
+  <w:num w:numId="6" w16cid:durableId="762337675">
+    <w:abstractNumId w:val="19"/>
   </w:num>
-  <w:num w:numId="4" w16cid:durableId="23868874">
+  <w:num w:numId="7" w16cid:durableId="646401892">
+    <w:abstractNumId w:val="18"/>
+  </w:num>
+  <w:num w:numId="8" w16cid:durableId="1811241622">
+    <w:abstractNumId w:val="1"/>
+  </w:num>
+  <w:num w:numId="9" w16cid:durableId="427845948">
+    <w:abstractNumId w:val="21"/>
+  </w:num>
+  <w:num w:numId="10" w16cid:durableId="240146445">
+    <w:abstractNumId w:val="17"/>
+  </w:num>
+  <w:num w:numId="11" w16cid:durableId="905654133">
+    <w:abstractNumId w:val="16"/>
+  </w:num>
+  <w:num w:numId="12" w16cid:durableId="414480390">
+    <w:abstractNumId w:val="12"/>
+  </w:num>
+  <w:num w:numId="13" w16cid:durableId="84040499">
+    <w:abstractNumId w:val="22"/>
+  </w:num>
+  <w:num w:numId="14" w16cid:durableId="1073309594">
+    <w:abstractNumId w:val="11"/>
+  </w:num>
+  <w:num w:numId="15" w16cid:durableId="714306095">
+    <w:abstractNumId w:val="10"/>
+  </w:num>
+  <w:num w:numId="16" w16cid:durableId="615213175">
+    <w:abstractNumId w:val="14"/>
+  </w:num>
+  <w:num w:numId="17" w16cid:durableId="416094363">
+    <w:abstractNumId w:val="6"/>
+  </w:num>
+  <w:num w:numId="18" w16cid:durableId="1991051767">
+    <w:abstractNumId w:val="23"/>
+  </w:num>
+  <w:num w:numId="19" w16cid:durableId="700984104">
+    <w:abstractNumId w:val="15"/>
+  </w:num>
+  <w:num w:numId="20" w16cid:durableId="331686726">
     <w:abstractNumId w:val="13"/>
   </w:num>
-  <w:num w:numId="5" w16cid:durableId="893857617">
-    <w:abstractNumId w:val="1"/>
+  <w:num w:numId="21" w16cid:durableId="35279167">
+    <w:abstractNumId w:val="7"/>
   </w:num>
-  <w:num w:numId="6" w16cid:durableId="762337675">
-    <w:abstractNumId w:val="12"/>
+  <w:num w:numId="22" w16cid:durableId="628363212">
+    <w:abstractNumId w:val="9"/>
   </w:num>
-  <w:num w:numId="7" w16cid:durableId="646401892">
-    <w:abstractNumId w:val="11"/>
-  </w:num>
-  <w:num w:numId="8" w16cid:durableId="1811241622">
+  <w:num w:numId="23" w16cid:durableId="171846238">
     <w:abstractNumId w:val="0"/>
   </w:num>
-  <w:num w:numId="9" w16cid:durableId="427845948">
-    <w:abstractNumId w:val="14"/>
-  </w:num>
-  <w:num w:numId="10" w16cid:durableId="240146445">
-    <w:abstractNumId w:val="10"/>
-  </w:num>
-  <w:num w:numId="11" w16cid:durableId="905654133">
-    <w:abstractNumId w:val="9"/>
-  </w:num>
-  <w:num w:numId="12" w16cid:durableId="414480390">
-    <w:abstractNumId w:val="7"/>
-  </w:num>
-  <w:num w:numId="13" w16cid:durableId="84040499">
-    <w:abstractNumId w:val="15"/>
-  </w:num>
-  <w:num w:numId="14" w16cid:durableId="1073309594">
-    <w:abstractNumId w:val="6"/>
-  </w:num>
-  <w:num w:numId="15" w16cid:durableId="714306095">
-    <w:abstractNumId w:val="5"/>
-  </w:num>
-  <w:num w:numId="16" w16cid:durableId="615213175">
+  <w:num w:numId="24" w16cid:durableId="1811437801">
     <w:abstractNumId w:val="8"/>
   </w:num>
 </w:numbering>
@@ -5754,6 +7670,7 @@
   <w:style w:type="character" w:default="1" w:styleId="Bekezdsalapbettpusa">
     <w:name w:val="Default Paragraph Font"/>
     <w:uiPriority w:val="1"/>
+    <w:semiHidden/>
     <w:unhideWhenUsed/>
   </w:style>
   <w:style w:type="table" w:default="1" w:styleId="Normltblzat">

</xml_diff>

<commit_message>
doc: ego message definition
</commit_message>
<xml_diff>
--- a/doc/System Specification.docx
+++ b/doc/System Specification.docx
@@ -150,15 +150,7 @@
         </w:numPr>
       </w:pPr>
       <w:r>
-        <w:t xml:space="preserve">ground architecture: white-paper definition of system components, without dependencies like </w:t>
-      </w:r>
-      <w:proofErr w:type="spellStart"/>
-      <w:r>
-        <w:t>Autoware</w:t>
-      </w:r>
-      <w:proofErr w:type="spellEnd"/>
-      <w:r>
-        <w:t>,</w:t>
+        <w:t>ground architecture: white-paper definition of system components, without dependencies like Autoware,</w:t>
       </w:r>
     </w:p>
     <w:p>
@@ -183,15 +175,7 @@
     </w:p>
     <w:p>
       <w:r>
-        <w:t>Implement function code in function layer, then integrate to application layer. At this stage, record raw data (</w:t>
-      </w:r>
-      <w:proofErr w:type="spellStart"/>
-      <w:r>
-        <w:t>mcaps</w:t>
-      </w:r>
-      <w:proofErr w:type="spellEnd"/>
-      <w:r>
-        <w:t>) together with vehicle and controller integration layers. The resulting measurement file can be used for open-loop tests, that is satisfactory except for vehicle control components.</w:t>
+        <w:t>Implement function code in function layer, then integrate to application layer. At this stage, record raw data (mcaps) together with vehicle and controller integration layers. The resulting measurement file can be used for open-loop tests, that is satisfactory except for vehicle control components.</w:t>
       </w:r>
     </w:p>
     <w:p>
@@ -214,13 +198,8 @@
       </w:r>
     </w:p>
     <w:p>
-      <w:proofErr w:type="spellStart"/>
-      <w:r>
-        <w:t>Autoware</w:t>
-      </w:r>
-      <w:proofErr w:type="spellEnd"/>
-      <w:r>
-        <w:t xml:space="preserve"> architecture:</w:t>
+      <w:r>
+        <w:t>Autoware architecture:</w:t>
       </w:r>
       <w:r>
         <w:t xml:space="preserve"> </w:t>
@@ -280,15 +259,7 @@
     </w:p>
     <w:p>
       <w:r>
-        <w:t xml:space="preserve">For both: speed range is 0 &lt;= </w:t>
-      </w:r>
-      <w:proofErr w:type="spellStart"/>
-      <w:r>
-        <w:t>vx</w:t>
-      </w:r>
-      <w:proofErr w:type="spellEnd"/>
-      <w:r>
-        <w:t xml:space="preserve"> &lt;= 150 kph, which therefore includes automatic start/stop functionality.</w:t>
+        <w:t>For both: speed range is 0 &lt;= vx &lt;= 150 kph, which therefore includes automatic start/stop functionality.</w:t>
       </w:r>
       <w:r>
         <w:t xml:space="preserve"> Function is illustrated in </w:t>
@@ -318,7 +289,7 @@
           <w:noProof/>
         </w:rPr>
         <w:drawing>
-          <wp:inline distT="0" distB="0" distL="0" distR="0" wp14:anchorId="197C1422" wp14:editId="453BA6DB">
+          <wp:inline distT="0" distB="0" distL="0" distR="0" wp14:anchorId="197C1422" wp14:editId="77AC6A94">
             <wp:extent cx="5239910" cy="2520449"/>
             <wp:effectExtent l="0" t="0" r="0" b="0"/>
             <wp:docPr id="7" name="Kép 7"/>
@@ -545,7 +516,7 @@
         </w:rPr>
         <w:lastRenderedPageBreak/>
         <w:drawing>
-          <wp:inline distT="0" distB="0" distL="0" distR="0" wp14:anchorId="733ED43B" wp14:editId="2FF0D582">
+          <wp:inline distT="0" distB="0" distL="0" distR="0" wp14:anchorId="733ED43B" wp14:editId="5A5B327A">
             <wp:extent cx="5800835" cy="2011719"/>
             <wp:effectExtent l="0" t="0" r="0" b="0"/>
             <wp:docPr id="8" name="Kép 8"/>
@@ -1262,7 +1233,7 @@
           <w:noProof/>
         </w:rPr>
         <w:drawing>
-          <wp:inline distT="0" distB="0" distL="0" distR="0" wp14:anchorId="5D7F8153" wp14:editId="075701E8">
+          <wp:inline distT="0" distB="0" distL="0" distR="0" wp14:anchorId="5D7F8153" wp14:editId="36223BC1">
             <wp:extent cx="5823613" cy="2743200"/>
             <wp:effectExtent l="0" t="0" r="5715" b="0"/>
             <wp:docPr id="9" name="Kép 9"/>
@@ -1379,15 +1350,7 @@
         </w:numPr>
       </w:pPr>
       <w:r>
-        <w:t xml:space="preserve">re-use </w:t>
-      </w:r>
-      <w:proofErr w:type="spellStart"/>
-      <w:r>
-        <w:t>Autoware</w:t>
-      </w:r>
-      <w:proofErr w:type="spellEnd"/>
-      <w:r>
-        <w:t xml:space="preserve"> components where possible, but keeping its number (or number/function) as low as possible.</w:t>
+        <w:t>re-use Autoware components where possible, but keeping its number (or number/function) as low as possible.</w:t>
       </w:r>
     </w:p>
     <w:p>
@@ -1467,7 +1430,7 @@
           <w:noProof/>
         </w:rPr>
         <w:drawing>
-          <wp:inline distT="0" distB="0" distL="0" distR="0" wp14:anchorId="6735746F" wp14:editId="661D2666">
+          <wp:inline distT="0" distB="0" distL="0" distR="0" wp14:anchorId="6735746F" wp14:editId="3E1B3DE4">
             <wp:extent cx="8915212" cy="4326141"/>
             <wp:effectExtent l="0" t="0" r="635" b="0"/>
             <wp:docPr id="13" name="Kép 13"/>
@@ -2032,15 +1995,7 @@
         <w:fldChar w:fldCharType="end"/>
       </w:r>
       <w:r>
-        <w:t xml:space="preserve">. Figure. Architecture components of step 1 functionality of LF (lane follower) without </w:t>
-      </w:r>
-      <w:proofErr w:type="spellStart"/>
-      <w:r>
-        <w:t>behaviour</w:t>
-      </w:r>
-      <w:proofErr w:type="spellEnd"/>
-      <w:r>
-        <w:t xml:space="preserve"> layer</w:t>
+        <w:t>. Figure. Architecture components of step 1 functionality of LF (lane follower) without behaviour layer</w:t>
       </w:r>
     </w:p>
     <w:p>
@@ -2145,15 +2100,7 @@
         <w:fldChar w:fldCharType="end"/>
       </w:r>
       <w:r>
-        <w:t xml:space="preserve">. Figure. Architecture components of step 2 functionality of LF (lane follower) without </w:t>
-      </w:r>
-      <w:proofErr w:type="spellStart"/>
-      <w:r>
-        <w:t>behaviour</w:t>
-      </w:r>
-      <w:proofErr w:type="spellEnd"/>
-      <w:r>
-        <w:t xml:space="preserve"> layer</w:t>
+        <w:t>. Figure. Architecture components of step 2 functionality of LF (lane follower) without behaviour layer</w:t>
       </w:r>
     </w:p>
     <w:p>
@@ -2186,13 +2133,8 @@
           <w:szCs w:val="28"/>
         </w:rPr>
       </w:pPr>
-      <w:proofErr w:type="spellStart"/>
-      <w:r>
-        <w:t>crp_msgs</w:t>
-      </w:r>
-      <w:proofErr w:type="spellEnd"/>
-      <w:r>
-        <w:t>::msg::scenario</w:t>
+      <w:r>
+        <w:t>crp_msgs::msg::scenario</w:t>
       </w:r>
     </w:p>
     <w:p>
@@ -2273,73 +2215,25 @@
             <w:tcW w:w="9019" w:type="dxa"/>
           </w:tcPr>
           <w:p>
-            <w:proofErr w:type="spellStart"/>
+            <w:bookmarkStart w:id="2" w:name="_Hlk173920213"/>
             <w:r>
-              <w:t>std_msgs</w:t>
-            </w:r>
-            <w:proofErr w:type="spellEnd"/>
-            <w:r>
-              <w:t>/Header header</w:t>
+              <w:t>std_msgs/Header header</w:t>
             </w:r>
           </w:p>
           <w:p/>
           <w:p>
-            <w:proofErr w:type="spellStart"/>
             <w:r>
-              <w:t>autoware_perception_msgs</w:t>
+              <w:t>autoware_perception_msgs/PredictedObject[] local_moving_objects</w:t>
             </w:r>
-            <w:proofErr w:type="spellEnd"/>
-            <w:r>
-              <w:t>/</w:t>
-            </w:r>
-            <w:proofErr w:type="spellStart"/>
-            <w:r>
-              <w:t>PredictedObject</w:t>
-            </w:r>
-            <w:proofErr w:type="spellEnd"/>
-            <w:r>
-              <w:t xml:space="preserve">[] </w:t>
-            </w:r>
-            <w:proofErr w:type="spellStart"/>
-            <w:r>
-              <w:t>local_moving_objects</w:t>
-            </w:r>
-            <w:proofErr w:type="spellEnd"/>
-          </w:p>
-          <w:p>
-            <w:proofErr w:type="spellStart"/>
-            <w:r>
-              <w:t>autoware_perception_msgs</w:t>
-            </w:r>
-            <w:proofErr w:type="spellEnd"/>
-            <w:r>
-              <w:t>/</w:t>
-            </w:r>
-            <w:proofErr w:type="spellStart"/>
-            <w:r>
-              <w:t>PredictedObject</w:t>
-            </w:r>
-            <w:proofErr w:type="spellEnd"/>
-            <w:r>
-              <w:t xml:space="preserve">[] </w:t>
-            </w:r>
-            <w:proofErr w:type="spellStart"/>
-            <w:r>
-              <w:t>local_obstacles</w:t>
-            </w:r>
-            <w:proofErr w:type="spellEnd"/>
           </w:p>
           <w:p>
             <w:r>
-              <w:t>tier4_planning_msgs/</w:t>
+              <w:t>autoware_perception_msgs/PredictedObject[] local_obstacles</w:t>
             </w:r>
-            <w:proofErr w:type="spellStart"/>
+          </w:p>
+          <w:p>
             <w:r>
-              <w:t>PathWithLaneId</w:t>
-            </w:r>
-            <w:proofErr w:type="spellEnd"/>
-            <w:r>
-              <w:t>[] lanes</w:t>
+              <w:t>tier4_planning_msgs/PathWithLaneId[] lanes</w:t>
             </w:r>
           </w:p>
           <w:p>
@@ -2348,57 +2242,22 @@
             </w:r>
           </w:p>
           <w:p>
-            <w:proofErr w:type="spellStart"/>
             <w:r>
-              <w:t>nav_msgs</w:t>
+              <w:t>nav_msgs/OccupancyGrid free_space</w:t>
             </w:r>
-            <w:proofErr w:type="spellEnd"/>
-            <w:r>
-              <w:t>/</w:t>
-            </w:r>
-            <w:proofErr w:type="spellStart"/>
-            <w:r>
-              <w:t>OccupancyGrid</w:t>
-            </w:r>
-            <w:proofErr w:type="spellEnd"/>
-            <w:r>
-              <w:t xml:space="preserve"> </w:t>
-            </w:r>
-            <w:proofErr w:type="spellStart"/>
-            <w:r>
-              <w:t>free_space</w:t>
-            </w:r>
-            <w:proofErr w:type="spellEnd"/>
           </w:p>
           <w:p>
-            <w:proofErr w:type="spellStart"/>
             <w:r>
-              <w:t>std_msgs</w:t>
+              <w:t>std_msgs/Float32 maximum_speed</w:t>
             </w:r>
-            <w:proofErr w:type="spellEnd"/>
-            <w:r>
-              <w:t xml:space="preserve">/Float32 </w:t>
-            </w:r>
-            <w:proofErr w:type="spellStart"/>
-            <w:r>
-              <w:t>maximum_speed</w:t>
-            </w:r>
-            <w:proofErr w:type="spellEnd"/>
           </w:p>
         </w:tc>
       </w:tr>
     </w:tbl>
-    <w:p>
-      <w:r>
-        <w:t xml:space="preserve">Note: the traffic rules collect all types of information that are coming from the static rules and can impact the selected </w:t>
-      </w:r>
-      <w:proofErr w:type="spellStart"/>
-      <w:r>
-        <w:t>bahviour</w:t>
-      </w:r>
-      <w:proofErr w:type="spellEnd"/>
-      <w:r>
-        <w:t>. These are like:</w:t>
+    <w:bookmarkEnd w:id="2"/>
+    <w:p>
+      <w:r>
+        <w:t>Note: the traffic rules collect all types of information that are coming from the static rules and can impact the selected bahviour. These are like:</w:t>
       </w:r>
     </w:p>
     <w:p>
@@ -2456,7 +2315,7 @@
         </w:rPr>
         <w:lastRenderedPageBreak/>
         <w:drawing>
-          <wp:inline distT="0" distB="0" distL="0" distR="0" wp14:anchorId="7A4152B7" wp14:editId="366BF184">
+          <wp:inline distT="0" distB="0" distL="0" distR="0" wp14:anchorId="7A4152B7" wp14:editId="6B3A7EB1">
             <wp:extent cx="4848996" cy="2656936"/>
             <wp:effectExtent l="0" t="0" r="8890" b="0"/>
             <wp:docPr id="15" name="Kép 15"/>
@@ -2529,28 +2388,153 @@
       <w:pPr>
         <w:pStyle w:val="Cmsor3"/>
       </w:pPr>
-      <w:proofErr w:type="spellStart"/>
-      <w:r>
-        <w:t>crp_msgs</w:t>
-      </w:r>
-      <w:proofErr w:type="spellEnd"/>
-      <w:r>
-        <w:t>/world</w:t>
-      </w:r>
-    </w:p>
+      <w:r>
+        <w:t>crp_msgs/world</w:t>
+      </w:r>
+    </w:p>
+    <w:p/>
     <w:p>
       <w:pPr>
         <w:pStyle w:val="Cmsor3"/>
       </w:pPr>
-      <w:proofErr w:type="spellStart"/>
-      <w:r>
-        <w:t>crp_msgs</w:t>
-      </w:r>
-      <w:proofErr w:type="spellEnd"/>
-      <w:r>
-        <w:t>/ego</w:t>
-      </w:r>
-    </w:p>
+      <w:r>
+        <w:t>crp_msgs/ego</w:t>
+      </w:r>
+    </w:p>
+    <w:p>
+      <w:r>
+        <w:t>This interface contains every relevant information about the ego vehicle</w:t>
+      </w:r>
+      <w:r>
+        <w:t>:</w:t>
+      </w:r>
+    </w:p>
+    <w:p>
+      <w:pPr>
+        <w:pStyle w:val="Listaszerbekezds"/>
+        <w:numPr>
+          <w:ilvl w:val="0"/>
+          <w:numId w:val="25"/>
+        </w:numPr>
+      </w:pPr>
+      <w:r>
+        <w:t>pose</w:t>
+      </w:r>
+      <w:r>
+        <w:t xml:space="preserve">: </w:t>
+      </w:r>
+      <w:r>
+        <w:t>position, orientations and uncertainty</w:t>
+      </w:r>
+    </w:p>
+    <w:p>
+      <w:pPr>
+        <w:pStyle w:val="Listaszerbekezds"/>
+        <w:numPr>
+          <w:ilvl w:val="0"/>
+          <w:numId w:val="25"/>
+        </w:numPr>
+      </w:pPr>
+      <w:r>
+        <w:t xml:space="preserve">velocity: </w:t>
+      </w:r>
+      <w:r>
+        <w:t>linear and angular</w:t>
+      </w:r>
+    </w:p>
+    <w:p>
+      <w:pPr>
+        <w:pStyle w:val="Listaszerbekezds"/>
+        <w:numPr>
+          <w:ilvl w:val="0"/>
+          <w:numId w:val="25"/>
+        </w:numPr>
+      </w:pPr>
+      <w:r>
+        <w:t xml:space="preserve">acceleration: </w:t>
+      </w:r>
+      <w:r>
+        <w:t>linear and angular</w:t>
+      </w:r>
+    </w:p>
+    <w:p>
+      <w:pPr>
+        <w:pStyle w:val="Listaszerbekezds"/>
+        <w:numPr>
+          <w:ilvl w:val="0"/>
+          <w:numId w:val="25"/>
+        </w:numPr>
+      </w:pPr>
+      <w:r>
+        <w:t>wheel angle</w:t>
+      </w:r>
+    </w:p>
+    <w:p>
+      <w:r>
+        <w:t>Message definition:</w:t>
+      </w:r>
+    </w:p>
+    <w:tbl>
+      <w:tblPr>
+        <w:tblStyle w:val="Rcsostblzat"/>
+        <w:tblW w:w="0" w:type="auto"/>
+        <w:tblLook w:val="04A0" w:firstRow="1" w:lastRow="0" w:firstColumn="1" w:lastColumn="0" w:noHBand="0" w:noVBand="1"/>
+      </w:tblPr>
+      <w:tblGrid>
+        <w:gridCol w:w="9019"/>
+      </w:tblGrid>
+      <w:tr>
+        <w:tc>
+          <w:tcPr>
+            <w:tcW w:w="9019" w:type="dxa"/>
+          </w:tcPr>
+          <w:p>
+            <w:r>
+              <w:t>std_msgs/Header header</w:t>
+            </w:r>
+          </w:p>
+          <w:p/>
+          <w:p>
+            <w:r>
+              <w:t>geometry_msgs/PoseWithCovariance</w:t>
+            </w:r>
+            <w:r>
+              <w:t xml:space="preserve"> pose</w:t>
+            </w:r>
+          </w:p>
+          <w:p>
+            <w:r>
+              <w:t>geometry_msgs/Twist</w:t>
+            </w:r>
+            <w:r>
+              <w:t>WithCovariance</w:t>
+            </w:r>
+            <w:r>
+              <w:t xml:space="preserve"> twist</w:t>
+            </w:r>
+          </w:p>
+          <w:p>
+            <w:r>
+              <w:t>geometry_msgs/AccelWithCovariance</w:t>
+            </w:r>
+            <w:r>
+              <w:t xml:space="preserve"> accel</w:t>
+            </w:r>
+          </w:p>
+          <w:p>
+            <w:r>
+              <w:t xml:space="preserve">float32 </w:t>
+            </w:r>
+            <w:r>
+              <w:t>wheel</w:t>
+            </w:r>
+            <w:r>
+              <w:t>_angle</w:t>
+            </w:r>
+          </w:p>
+        </w:tc>
+      </w:tr>
+    </w:tbl>
     <w:p>
       <w:pPr>
         <w:pStyle w:val="Cmsor2"/>
@@ -2561,15 +2545,7 @@
     </w:p>
     <w:p>
       <w:r>
-        <w:t xml:space="preserve">This is a tier4 </w:t>
-      </w:r>
-      <w:proofErr w:type="spellStart"/>
-      <w:r>
-        <w:t>autoware</w:t>
-      </w:r>
-      <w:proofErr w:type="spellEnd"/>
-      <w:r>
-        <w:t xml:space="preserve"> message extension, with the following definition:</w:t>
+        <w:t>This is a tier4 autoware message extension, with the following definition:</w:t>
       </w:r>
     </w:p>
     <w:tbl>
@@ -2592,50 +2568,19 @@
             <w:tcW w:w="4654" w:type="dxa"/>
           </w:tcPr>
           <w:p>
-            <w:proofErr w:type="spellStart"/>
             <w:r>
-              <w:t>std_msgs</w:t>
-            </w:r>
-            <w:proofErr w:type="spellEnd"/>
-            <w:r>
-              <w:t>/Header header</w:t>
+              <w:t>std_msgs/Header header</w:t>
             </w:r>
           </w:p>
           <w:p>
             <w:r>
-              <w:t>tier4_planning_msgs/</w:t>
-            </w:r>
-            <w:proofErr w:type="spellStart"/>
-            <w:r>
-              <w:t>PathPoint</w:t>
-            </w:r>
-            <w:proofErr w:type="spellEnd"/>
-            <w:r>
-              <w:t>[] points</w:t>
+              <w:t>tier4_planning_msgs/PathPoint[] points</w:t>
             </w:r>
           </w:p>
           <w:p>
-            <w:proofErr w:type="spellStart"/>
             <w:r>
-              <w:t>nav_msgs</w:t>
+              <w:t>nav_msgs/OccupancyGrid drivable_area</w:t>
             </w:r>
-            <w:proofErr w:type="spellEnd"/>
-            <w:r>
-              <w:t>/</w:t>
-            </w:r>
-            <w:proofErr w:type="spellStart"/>
-            <w:r>
-              <w:t>OccupancyGrid</w:t>
-            </w:r>
-            <w:proofErr w:type="spellEnd"/>
-            <w:r>
-              <w:t xml:space="preserve"> </w:t>
-            </w:r>
-            <w:proofErr w:type="spellStart"/>
-            <w:r>
-              <w:t>drivable_area</w:t>
-            </w:r>
-            <w:proofErr w:type="spellEnd"/>
           </w:p>
         </w:tc>
       </w:tr>
@@ -2645,6 +2590,7 @@
         <w:pStyle w:val="Cmsor2"/>
       </w:pPr>
       <w:r>
+        <w:lastRenderedPageBreak/>
         <w:t>Path point</w:t>
       </w:r>
     </w:p>
@@ -2678,23 +2624,13 @@
             </w:r>
           </w:p>
           <w:p>
-            <w:proofErr w:type="spellStart"/>
             <w:r>
-              <w:t>geometry_msgs</w:t>
-            </w:r>
-            <w:proofErr w:type="spellEnd"/>
-            <w:r>
-              <w:t>/Pose pose</w:t>
+              <w:t>geometry_msgs/Pose pose</w:t>
             </w:r>
           </w:p>
           <w:p>
-            <w:proofErr w:type="spellStart"/>
             <w:r>
-              <w:t>geometry_msgs</w:t>
-            </w:r>
-            <w:proofErr w:type="spellEnd"/>
-            <w:r>
-              <w:t>/Twist twist</w:t>
+              <w:t>geometry_msgs/Twist twist</w:t>
             </w:r>
           </w:p>
           <w:p>
@@ -2733,26 +2669,13 @@
             <w:tcW w:w="4641" w:type="dxa"/>
           </w:tcPr>
           <w:p>
-            <w:proofErr w:type="spellStart"/>
             <w:r>
-              <w:t>std_msgs</w:t>
-            </w:r>
-            <w:proofErr w:type="spellEnd"/>
-            <w:r>
-              <w:t>/Header header</w:t>
+              <w:t>std_msgs/Header header</w:t>
             </w:r>
           </w:p>
           <w:p>
             <w:r>
-              <w:t>tier4_planning_msgs/</w:t>
-            </w:r>
-            <w:proofErr w:type="spellStart"/>
-            <w:r>
-              <w:t>TrajectoryPoint</w:t>
-            </w:r>
-            <w:proofErr w:type="spellEnd"/>
-            <w:r>
-              <w:t>[] points</w:t>
+              <w:t>tier4_planning_msgs/TrajectoryPoint[] points</w:t>
             </w:r>
           </w:p>
         </w:tc>
@@ -2786,23 +2709,13 @@
             <w:tcW w:w="3415" w:type="dxa"/>
           </w:tcPr>
           <w:p>
-            <w:proofErr w:type="spellStart"/>
             <w:r>
-              <w:t>geometry_msgs</w:t>
-            </w:r>
-            <w:proofErr w:type="spellEnd"/>
-            <w:r>
-              <w:t>/Pose pose</w:t>
+              <w:t>geometry_msgs/Pose pose</w:t>
             </w:r>
           </w:p>
           <w:p>
-            <w:proofErr w:type="spellStart"/>
             <w:r>
-              <w:t>geometry_msgs</w:t>
-            </w:r>
-            <w:proofErr w:type="spellEnd"/>
-            <w:r>
-              <w:t>/Twist twist</w:t>
+              <w:t>geometry_msgs/Twist twist</w:t>
             </w:r>
           </w:p>
           <w:p>
@@ -2811,14 +2724,8 @@
                 <w:b/>
               </w:rPr>
             </w:pPr>
-            <w:proofErr w:type="spellStart"/>
             <w:r>
-              <w:lastRenderedPageBreak/>
-              <w:t>geometry_msgs</w:t>
-            </w:r>
-            <w:proofErr w:type="spellEnd"/>
-            <w:r>
-              <w:t>/Accel accel</w:t>
+              <w:t>geometry_msgs/Accel accel</w:t>
             </w:r>
           </w:p>
         </w:tc>
@@ -2826,7 +2733,6 @@
     </w:tbl>
     <w:p>
       <w:r>
-        <w:lastRenderedPageBreak/>
         <w:br w:type="page"/>
       </w:r>
     </w:p>
@@ -3092,10 +2998,7 @@
         </w:numPr>
       </w:pPr>
       <w:r>
-        <w:t>Header and source files should be</w:t>
-      </w:r>
-      <w:r>
-        <w:t xml:space="preserve"> separated (</w:t>
+        <w:t>Header and source files should be separated (</w:t>
       </w:r>
       <w:r>
         <w:t>“</w:t>
@@ -3112,11 +3015,9 @@
       <w:r>
         <w:t>“</w:t>
       </w:r>
-      <w:proofErr w:type="spellStart"/>
       <w:r>
         <w:t>src</w:t>
       </w:r>
-      <w:proofErr w:type="spellEnd"/>
       <w:r>
         <w:t>”</w:t>
       </w:r>
@@ -3179,13 +3080,8 @@
         <w:t>“</w:t>
       </w:r>
       <w:r>
-        <w:t>.</w:t>
-      </w:r>
-      <w:proofErr w:type="spellStart"/>
-      <w:r>
-        <w:t>hpp</w:t>
-      </w:r>
-      <w:proofErr w:type="spellEnd"/>
+        <w:t>.hpp</w:t>
+      </w:r>
       <w:r>
         <w:t>”</w:t>
       </w:r>
@@ -3254,15 +3150,7 @@
         <w:t>h</w:t>
       </w:r>
       <w:r>
-        <w:t>ave the “.</w:t>
-      </w:r>
-      <w:proofErr w:type="spellStart"/>
-      <w:r>
-        <w:t>cpp</w:t>
-      </w:r>
-      <w:proofErr w:type="spellEnd"/>
-      <w:r>
-        <w:t>” extension</w:t>
+        <w:t>ave the “.cpp” extension</w:t>
       </w:r>
     </w:p>
     <w:p>
@@ -3307,13 +3195,8 @@
           <w:numId w:val="22"/>
         </w:numPr>
       </w:pPr>
-      <w:proofErr w:type="spellStart"/>
-      <w:r>
-        <w:t>prcp</w:t>
-      </w:r>
-      <w:proofErr w:type="spellEnd"/>
-      <w:r>
-        <w:t xml:space="preserve"> (perception)</w:t>
+      <w:r>
+        <w:t>prcp (perception)</w:t>
       </w:r>
     </w:p>
     <w:p>
@@ -3359,11 +3242,9 @@
       <w:pPr>
         <w:pStyle w:val="Cmsor2"/>
       </w:pPr>
-      <w:proofErr w:type="spellStart"/>
       <w:r>
         <w:t>pacmod_extender</w:t>
       </w:r>
-      <w:proofErr w:type="spellEnd"/>
     </w:p>
     <w:p>
       <w:pPr>
@@ -3375,15 +3256,7 @@
     </w:p>
     <w:p>
       <w:r>
-        <w:t xml:space="preserve">The purpose of this package is to extend the default </w:t>
-      </w:r>
-      <w:proofErr w:type="spellStart"/>
-      <w:r>
-        <w:t>pacmod</w:t>
-      </w:r>
-      <w:proofErr w:type="spellEnd"/>
-      <w:r>
-        <w:t xml:space="preserve"> capabilities on the Lexus vehicle by decoding CAN messages</w:t>
+        <w:t>The purpose of this package is to extend the default pacmod capabilities on the Lexus vehicle by decoding CAN messages</w:t>
       </w:r>
       <w:r>
         <w:t xml:space="preserve"> or calculating</w:t>
@@ -3458,30 +3331,8 @@
               <w:rPr>
                 <w:rFonts w:ascii="Consolas" w:hAnsi="Consolas"/>
               </w:rPr>
-              <w:t xml:space="preserve">ros2 run </w:t>
+              <w:t>ros2 run pacmod_extender pacmod_extender_node</w:t>
             </w:r>
-            <w:proofErr w:type="spellStart"/>
-            <w:r>
-              <w:rPr>
-                <w:rFonts w:ascii="Consolas" w:hAnsi="Consolas"/>
-              </w:rPr>
-              <w:t>pacmod_extender</w:t>
-            </w:r>
-            <w:proofErr w:type="spellEnd"/>
-            <w:r>
-              <w:rPr>
-                <w:rFonts w:ascii="Consolas" w:hAnsi="Consolas"/>
-              </w:rPr>
-              <w:t xml:space="preserve"> </w:t>
-            </w:r>
-            <w:proofErr w:type="spellStart"/>
-            <w:r>
-              <w:rPr>
-                <w:rFonts w:ascii="Consolas" w:hAnsi="Consolas"/>
-              </w:rPr>
-              <w:t>pacmod_extender_node</w:t>
-            </w:r>
-            <w:proofErr w:type="spellEnd"/>
           </w:p>
         </w:tc>
       </w:tr>
@@ -3535,21 +3386,7 @@
               <w:rPr>
                 <w:rFonts w:ascii="Consolas" w:hAnsi="Consolas"/>
               </w:rPr>
-              <w:t xml:space="preserve"> </w:t>
-            </w:r>
-            <w:proofErr w:type="spellStart"/>
-            <w:r>
-              <w:rPr>
-                <w:rFonts w:ascii="Consolas" w:hAnsi="Consolas"/>
-              </w:rPr>
-              <w:t>pacmod_extender</w:t>
-            </w:r>
-            <w:proofErr w:type="spellEnd"/>
-            <w:r>
-              <w:rPr>
-                <w:rFonts w:ascii="Consolas" w:hAnsi="Consolas"/>
-              </w:rPr>
-              <w:t xml:space="preserve"> </w:t>
+              <w:t xml:space="preserve"> pacmod_extender </w:t>
             </w:r>
             <w:r>
               <w:rPr>
@@ -3681,19 +3518,12 @@
             <w:tcW w:w="3006" w:type="dxa"/>
           </w:tcPr>
           <w:p>
-            <w:proofErr w:type="spellStart"/>
             <w:r>
-              <w:t>pacmod</w:t>
+              <w:t>pacmod/</w:t>
             </w:r>
-            <w:proofErr w:type="spellEnd"/>
-            <w:r>
-              <w:t>/</w:t>
-            </w:r>
-            <w:proofErr w:type="spellStart"/>
             <w:r>
               <w:t>can_tx</w:t>
             </w:r>
-            <w:proofErr w:type="spellEnd"/>
           </w:p>
         </w:tc>
         <w:tc>
@@ -3701,13 +3531,8 @@
             <w:tcW w:w="3007" w:type="dxa"/>
           </w:tcPr>
           <w:p>
-            <w:proofErr w:type="spellStart"/>
             <w:r>
-              <w:t>can_msgs</w:t>
-            </w:r>
-            <w:proofErr w:type="spellEnd"/>
-            <w:r>
-              <w:t>/msg/Frame</w:t>
+              <w:t>can_msgs/msg/Frame</w:t>
             </w:r>
           </w:p>
         </w:tc>
@@ -3728,11 +3553,9 @@
             <w:tcW w:w="3006" w:type="dxa"/>
           </w:tcPr>
           <w:p>
-            <w:proofErr w:type="spellStart"/>
             <w:r>
               <w:t>vehicle_status</w:t>
             </w:r>
-            <w:proofErr w:type="spellEnd"/>
           </w:p>
         </w:tc>
         <w:tc>
@@ -3740,19 +3563,9 @@
             <w:tcW w:w="3007" w:type="dxa"/>
           </w:tcPr>
           <w:p>
-            <w:proofErr w:type="spellStart"/>
             <w:r>
-              <w:t>geometry_msgs</w:t>
+              <w:t>geometry_msgs/msg/TwistStamped</w:t>
             </w:r>
-            <w:proofErr w:type="spellEnd"/>
-            <w:r>
-              <w:t>/msg/</w:t>
-            </w:r>
-            <w:proofErr w:type="spellStart"/>
-            <w:r>
-              <w:t>TwistStamped</w:t>
-            </w:r>
-            <w:proofErr w:type="spellEnd"/>
           </w:p>
         </w:tc>
       </w:tr>
@@ -3864,19 +3677,9 @@
             <w:tcW w:w="3006" w:type="dxa"/>
           </w:tcPr>
           <w:p>
-            <w:proofErr w:type="spellStart"/>
             <w:r>
-              <w:t>pacmod</w:t>
+              <w:t>pacmod/linear_accel_rpt</w:t>
             </w:r>
-            <w:proofErr w:type="spellEnd"/>
-            <w:r>
-              <w:t>/</w:t>
-            </w:r>
-            <w:proofErr w:type="spellStart"/>
-            <w:r>
-              <w:t>linear_accel_rpt</w:t>
-            </w:r>
-            <w:proofErr w:type="spellEnd"/>
           </w:p>
         </w:tc>
         <w:tc>
@@ -3885,13 +3688,8 @@
           </w:tcPr>
           <w:p>
             <w:r>
-              <w:t>pacmod3_msgs/msg/</w:t>
+              <w:t>pacmod3_msgs/msg/LinearAccelRpt</w:t>
             </w:r>
-            <w:proofErr w:type="spellStart"/>
-            <w:r>
-              <w:t>LinearAccelRpt</w:t>
-            </w:r>
-            <w:proofErr w:type="spellEnd"/>
           </w:p>
         </w:tc>
       </w:tr>
@@ -3911,19 +3709,9 @@
             <w:tcW w:w="3006" w:type="dxa"/>
           </w:tcPr>
           <w:p>
-            <w:proofErr w:type="spellStart"/>
             <w:r>
-              <w:t>pacmod</w:t>
+              <w:t>pacmod/yaw_rate_calc_rpt</w:t>
             </w:r>
-            <w:proofErr w:type="spellEnd"/>
-            <w:r>
-              <w:t>/</w:t>
-            </w:r>
-            <w:proofErr w:type="spellStart"/>
-            <w:r>
-              <w:t>yaw_rate_calc_rpt</w:t>
-            </w:r>
-            <w:proofErr w:type="spellEnd"/>
           </w:p>
         </w:tc>
         <w:tc>
@@ -3932,13 +3720,8 @@
           </w:tcPr>
           <w:p>
             <w:r>
-              <w:t>Pacmod3_msgs/msg/</w:t>
+              <w:t>Pacmod3_msgs/msg/YawRateRpt</w:t>
             </w:r>
-            <w:proofErr w:type="spellStart"/>
-            <w:r>
-              <w:t>YawRateRpt</w:t>
-            </w:r>
-            <w:proofErr w:type="spellEnd"/>
           </w:p>
         </w:tc>
       </w:tr>
@@ -3953,15 +3736,7 @@
     </w:p>
     <w:p>
       <w:r>
-        <w:t xml:space="preserve">The main functionality is the decoding of previously not used CAN messages. The </w:t>
-      </w:r>
-      <w:proofErr w:type="spellStart"/>
-      <w:r>
-        <w:t>decodings</w:t>
-      </w:r>
-      <w:proofErr w:type="spellEnd"/>
-      <w:r>
-        <w:t xml:space="preserve"> are defined in the PacmodDefinitions class. Every message has a decode method that requires the CAN message as parameter</w:t>
+        <w:t>The main functionality is the decoding of previously not used CAN messages. The decodings are defined in the PacmodDefinitions class. Every message has a decode method that requires the CAN message as parameter</w:t>
       </w:r>
       <w:r>
         <w:t xml:space="preserve">. </w:t>
@@ -3972,15 +3747,7 @@
     </w:p>
     <w:p>
       <w:r>
-        <w:t xml:space="preserve">The </w:t>
-      </w:r>
-      <w:proofErr w:type="spellStart"/>
-      <w:r>
-        <w:t>PacmodExtender</w:t>
-      </w:r>
-      <w:proofErr w:type="spellEnd"/>
-      <w:r>
-        <w:t xml:space="preserve"> class is the main class that is executed as a node. It subscribes to the inputs, uses the PacmodDefinitions class to decode the CAN messages and outputs the new messages. </w:t>
+        <w:t xml:space="preserve">The PacmodExtender class is the main class that is executed as a node. It subscribes to the inputs, uses the PacmodDefinitions class to decode the CAN messages and outputs the new messages. </w:t>
       </w:r>
       <w:r>
         <w:t>The output rate of every message depends on the input frequenc</w:t>
@@ -4008,7 +3775,6 @@
       </w:r>
     </w:p>
     <w:p>
-      <w:proofErr w:type="spellStart"/>
       <w:r>
         <w:rPr>
           <w:u w:val="single"/>
@@ -4021,7 +3787,6 @@
         </w:rPr>
         <w:t>ecodings</w:t>
       </w:r>
-      <w:proofErr w:type="spellEnd"/>
       <w:r>
         <w:t>:</w:t>
       </w:r>
@@ -4644,6 +4409,119 @@
     </w:lvl>
   </w:abstractNum>
   <w:abstractNum w:abstractNumId="3" w15:restartNumberingAfterBreak="0">
+    <w:nsid w:val="0D8F57E4"/>
+    <w:multiLevelType w:val="hybridMultilevel"/>
+    <w:tmpl w:val="4184DF06"/>
+    <w:lvl w:ilvl="0" w:tplc="04090001">
+      <w:start w:val="1"/>
+      <w:numFmt w:val="bullet"/>
+      <w:lvlText w:val=""/>
+      <w:lvlJc w:val="left"/>
+      <w:pPr>
+        <w:ind w:left="720" w:hanging="360"/>
+      </w:pPr>
+      <w:rPr>
+        <w:rFonts w:ascii="Symbol" w:hAnsi="Symbol" w:hint="default"/>
+      </w:rPr>
+    </w:lvl>
+    <w:lvl w:ilvl="1" w:tplc="04090003" w:tentative="1">
+      <w:start w:val="1"/>
+      <w:numFmt w:val="bullet"/>
+      <w:lvlText w:val="o"/>
+      <w:lvlJc w:val="left"/>
+      <w:pPr>
+        <w:ind w:left="1440" w:hanging="360"/>
+      </w:pPr>
+      <w:rPr>
+        <w:rFonts w:ascii="Courier New" w:hAnsi="Courier New" w:cs="Courier New" w:hint="default"/>
+      </w:rPr>
+    </w:lvl>
+    <w:lvl w:ilvl="2" w:tplc="04090005" w:tentative="1">
+      <w:start w:val="1"/>
+      <w:numFmt w:val="bullet"/>
+      <w:lvlText w:val=""/>
+      <w:lvlJc w:val="left"/>
+      <w:pPr>
+        <w:ind w:left="2160" w:hanging="360"/>
+      </w:pPr>
+      <w:rPr>
+        <w:rFonts w:ascii="Wingdings" w:hAnsi="Wingdings" w:hint="default"/>
+      </w:rPr>
+    </w:lvl>
+    <w:lvl w:ilvl="3" w:tplc="04090001" w:tentative="1">
+      <w:start w:val="1"/>
+      <w:numFmt w:val="bullet"/>
+      <w:lvlText w:val=""/>
+      <w:lvlJc w:val="left"/>
+      <w:pPr>
+        <w:ind w:left="2880" w:hanging="360"/>
+      </w:pPr>
+      <w:rPr>
+        <w:rFonts w:ascii="Symbol" w:hAnsi="Symbol" w:hint="default"/>
+      </w:rPr>
+    </w:lvl>
+    <w:lvl w:ilvl="4" w:tplc="04090003" w:tentative="1">
+      <w:start w:val="1"/>
+      <w:numFmt w:val="bullet"/>
+      <w:lvlText w:val="o"/>
+      <w:lvlJc w:val="left"/>
+      <w:pPr>
+        <w:ind w:left="3600" w:hanging="360"/>
+      </w:pPr>
+      <w:rPr>
+        <w:rFonts w:ascii="Courier New" w:hAnsi="Courier New" w:cs="Courier New" w:hint="default"/>
+      </w:rPr>
+    </w:lvl>
+    <w:lvl w:ilvl="5" w:tplc="04090005" w:tentative="1">
+      <w:start w:val="1"/>
+      <w:numFmt w:val="bullet"/>
+      <w:lvlText w:val=""/>
+      <w:lvlJc w:val="left"/>
+      <w:pPr>
+        <w:ind w:left="4320" w:hanging="360"/>
+      </w:pPr>
+      <w:rPr>
+        <w:rFonts w:ascii="Wingdings" w:hAnsi="Wingdings" w:hint="default"/>
+      </w:rPr>
+    </w:lvl>
+    <w:lvl w:ilvl="6" w:tplc="04090001" w:tentative="1">
+      <w:start w:val="1"/>
+      <w:numFmt w:val="bullet"/>
+      <w:lvlText w:val=""/>
+      <w:lvlJc w:val="left"/>
+      <w:pPr>
+        <w:ind w:left="5040" w:hanging="360"/>
+      </w:pPr>
+      <w:rPr>
+        <w:rFonts w:ascii="Symbol" w:hAnsi="Symbol" w:hint="default"/>
+      </w:rPr>
+    </w:lvl>
+    <w:lvl w:ilvl="7" w:tplc="04090003" w:tentative="1">
+      <w:start w:val="1"/>
+      <w:numFmt w:val="bullet"/>
+      <w:lvlText w:val="o"/>
+      <w:lvlJc w:val="left"/>
+      <w:pPr>
+        <w:ind w:left="5760" w:hanging="360"/>
+      </w:pPr>
+      <w:rPr>
+        <w:rFonts w:ascii="Courier New" w:hAnsi="Courier New" w:cs="Courier New" w:hint="default"/>
+      </w:rPr>
+    </w:lvl>
+    <w:lvl w:ilvl="8" w:tplc="04090005" w:tentative="1">
+      <w:start w:val="1"/>
+      <w:numFmt w:val="bullet"/>
+      <w:lvlText w:val=""/>
+      <w:lvlJc w:val="left"/>
+      <w:pPr>
+        <w:ind w:left="6480" w:hanging="360"/>
+      </w:pPr>
+      <w:rPr>
+        <w:rFonts w:ascii="Wingdings" w:hAnsi="Wingdings" w:hint="default"/>
+      </w:rPr>
+    </w:lvl>
+  </w:abstractNum>
+  <w:abstractNum w:abstractNumId="4" w15:restartNumberingAfterBreak="0">
     <w:nsid w:val="11855394"/>
     <w:multiLevelType w:val="multilevel"/>
     <w:tmpl w:val="33AA8B96"/>
@@ -4756,7 +4634,7 @@
       </w:rPr>
     </w:lvl>
   </w:abstractNum>
-  <w:abstractNum w:abstractNumId="4" w15:restartNumberingAfterBreak="0">
+  <w:abstractNum w:abstractNumId="5" w15:restartNumberingAfterBreak="0">
     <w:nsid w:val="196A3614"/>
     <w:multiLevelType w:val="multilevel"/>
     <w:tmpl w:val="932ECD64"/>
@@ -4869,7 +4747,7 @@
       </w:rPr>
     </w:lvl>
   </w:abstractNum>
-  <w:abstractNum w:abstractNumId="5" w15:restartNumberingAfterBreak="0">
+  <w:abstractNum w:abstractNumId="6" w15:restartNumberingAfterBreak="0">
     <w:nsid w:val="2AD859F9"/>
     <w:multiLevelType w:val="multilevel"/>
     <w:tmpl w:val="4036DB84"/>
@@ -4988,7 +4866,7 @@
       </w:rPr>
     </w:lvl>
   </w:abstractNum>
-  <w:abstractNum w:abstractNumId="6" w15:restartNumberingAfterBreak="0">
+  <w:abstractNum w:abstractNumId="7" w15:restartNumberingAfterBreak="0">
     <w:nsid w:val="2AFA00D3"/>
     <w:multiLevelType w:val="hybridMultilevel"/>
     <w:tmpl w:val="BDBA19B8"/>
@@ -5101,7 +4979,7 @@
       </w:rPr>
     </w:lvl>
   </w:abstractNum>
-  <w:abstractNum w:abstractNumId="7" w15:restartNumberingAfterBreak="0">
+  <w:abstractNum w:abstractNumId="8" w15:restartNumberingAfterBreak="0">
     <w:nsid w:val="314565BA"/>
     <w:multiLevelType w:val="hybridMultilevel"/>
     <w:tmpl w:val="D4D47606"/>
@@ -5214,7 +5092,7 @@
       </w:rPr>
     </w:lvl>
   </w:abstractNum>
-  <w:abstractNum w:abstractNumId="8" w15:restartNumberingAfterBreak="0">
+  <w:abstractNum w:abstractNumId="9" w15:restartNumberingAfterBreak="0">
     <w:nsid w:val="36047751"/>
     <w:multiLevelType w:val="hybridMultilevel"/>
     <w:tmpl w:val="43F80E4E"/>
@@ -5327,7 +5205,7 @@
       </w:rPr>
     </w:lvl>
   </w:abstractNum>
-  <w:abstractNum w:abstractNumId="9" w15:restartNumberingAfterBreak="0">
+  <w:abstractNum w:abstractNumId="10" w15:restartNumberingAfterBreak="0">
     <w:nsid w:val="45783D91"/>
     <w:multiLevelType w:val="hybridMultilevel"/>
     <w:tmpl w:val="0FDE39EA"/>
@@ -5440,7 +5318,7 @@
       </w:rPr>
     </w:lvl>
   </w:abstractNum>
-  <w:abstractNum w:abstractNumId="10" w15:restartNumberingAfterBreak="0">
+  <w:abstractNum w:abstractNumId="11" w15:restartNumberingAfterBreak="0">
     <w:nsid w:val="4972705B"/>
     <w:multiLevelType w:val="hybridMultilevel"/>
     <w:tmpl w:val="38EABF7E"/>
@@ -5553,7 +5431,7 @@
       </w:rPr>
     </w:lvl>
   </w:abstractNum>
-  <w:abstractNum w:abstractNumId="11" w15:restartNumberingAfterBreak="0">
+  <w:abstractNum w:abstractNumId="12" w15:restartNumberingAfterBreak="0">
     <w:nsid w:val="56983BCB"/>
     <w:multiLevelType w:val="multilevel"/>
     <w:tmpl w:val="E18AF548"/>
@@ -5652,7 +5530,7 @@
       </w:pPr>
     </w:lvl>
   </w:abstractNum>
-  <w:abstractNum w:abstractNumId="12" w15:restartNumberingAfterBreak="0">
+  <w:abstractNum w:abstractNumId="13" w15:restartNumberingAfterBreak="0">
     <w:nsid w:val="5D7228FD"/>
     <w:multiLevelType w:val="multilevel"/>
     <w:tmpl w:val="01D81882"/>
@@ -5765,7 +5643,7 @@
       </w:rPr>
     </w:lvl>
   </w:abstractNum>
-  <w:abstractNum w:abstractNumId="13" w15:restartNumberingAfterBreak="0">
+  <w:abstractNum w:abstractNumId="14" w15:restartNumberingAfterBreak="0">
     <w:nsid w:val="5FD67132"/>
     <w:multiLevelType w:val="hybridMultilevel"/>
     <w:tmpl w:val="939C6146"/>
@@ -5878,7 +5756,7 @@
       </w:rPr>
     </w:lvl>
   </w:abstractNum>
-  <w:abstractNum w:abstractNumId="14" w15:restartNumberingAfterBreak="0">
+  <w:abstractNum w:abstractNumId="15" w15:restartNumberingAfterBreak="0">
     <w:nsid w:val="5FDD5993"/>
     <w:multiLevelType w:val="hybridMultilevel"/>
     <w:tmpl w:val="53229822"/>
@@ -5991,7 +5869,7 @@
       </w:rPr>
     </w:lvl>
   </w:abstractNum>
-  <w:abstractNum w:abstractNumId="15" w15:restartNumberingAfterBreak="0">
+  <w:abstractNum w:abstractNumId="16" w15:restartNumberingAfterBreak="0">
     <w:nsid w:val="66A64538"/>
     <w:multiLevelType w:val="hybridMultilevel"/>
     <w:tmpl w:val="779C0DBA"/>
@@ -6104,7 +5982,7 @@
       </w:rPr>
     </w:lvl>
   </w:abstractNum>
-  <w:abstractNum w:abstractNumId="16" w15:restartNumberingAfterBreak="0">
+  <w:abstractNum w:abstractNumId="17" w15:restartNumberingAfterBreak="0">
     <w:nsid w:val="6A6E3A1C"/>
     <w:multiLevelType w:val="multilevel"/>
     <w:tmpl w:val="D0841550"/>
@@ -6190,7 +6068,7 @@
       </w:pPr>
     </w:lvl>
   </w:abstractNum>
-  <w:abstractNum w:abstractNumId="17" w15:restartNumberingAfterBreak="0">
+  <w:abstractNum w:abstractNumId="18" w15:restartNumberingAfterBreak="0">
     <w:nsid w:val="6D4548C6"/>
     <w:multiLevelType w:val="multilevel"/>
     <w:tmpl w:val="4036DB84"/>
@@ -6309,7 +6187,7 @@
       </w:rPr>
     </w:lvl>
   </w:abstractNum>
-  <w:abstractNum w:abstractNumId="18" w15:restartNumberingAfterBreak="0">
+  <w:abstractNum w:abstractNumId="19" w15:restartNumberingAfterBreak="0">
     <w:nsid w:val="6D4F4D44"/>
     <w:multiLevelType w:val="hybridMultilevel"/>
     <w:tmpl w:val="FE1E50A4"/>
@@ -6422,7 +6300,7 @@
       </w:rPr>
     </w:lvl>
   </w:abstractNum>
-  <w:abstractNum w:abstractNumId="19" w15:restartNumberingAfterBreak="0">
+  <w:abstractNum w:abstractNumId="20" w15:restartNumberingAfterBreak="0">
     <w:nsid w:val="70B069CB"/>
     <w:multiLevelType w:val="hybridMultilevel"/>
     <w:tmpl w:val="ABAA0A8E"/>
@@ -6535,7 +6413,7 @@
       </w:rPr>
     </w:lvl>
   </w:abstractNum>
-  <w:abstractNum w:abstractNumId="20" w15:restartNumberingAfterBreak="0">
+  <w:abstractNum w:abstractNumId="21" w15:restartNumberingAfterBreak="0">
     <w:nsid w:val="7114534D"/>
     <w:multiLevelType w:val="multilevel"/>
     <w:tmpl w:val="713A203C"/>
@@ -6649,7 +6527,7 @@
       </w:rPr>
     </w:lvl>
   </w:abstractNum>
-  <w:abstractNum w:abstractNumId="21" w15:restartNumberingAfterBreak="0">
+  <w:abstractNum w:abstractNumId="22" w15:restartNumberingAfterBreak="0">
     <w:nsid w:val="7152330A"/>
     <w:multiLevelType w:val="hybridMultilevel"/>
     <w:tmpl w:val="85A816A4"/>
@@ -6762,7 +6640,7 @@
       </w:rPr>
     </w:lvl>
   </w:abstractNum>
-  <w:abstractNum w:abstractNumId="22" w15:restartNumberingAfterBreak="0">
+  <w:abstractNum w:abstractNumId="23" w15:restartNumberingAfterBreak="0">
     <w:nsid w:val="7E6F32E6"/>
     <w:multiLevelType w:val="multilevel"/>
     <w:tmpl w:val="0409001F"/>
@@ -6848,7 +6726,7 @@
       </w:pPr>
     </w:lvl>
   </w:abstractNum>
-  <w:abstractNum w:abstractNumId="23" w15:restartNumberingAfterBreak="0">
+  <w:abstractNum w:abstractNumId="24" w15:restartNumberingAfterBreak="0">
     <w:nsid w:val="7FB80EE2"/>
     <w:multiLevelType w:val="hybridMultilevel"/>
     <w:tmpl w:val="6B6EEBDE"/>
@@ -6962,76 +6840,79 @@
     </w:lvl>
   </w:abstractNum>
   <w:num w:numId="1" w16cid:durableId="368918421">
+    <w:abstractNumId w:val="6"/>
+  </w:num>
+  <w:num w:numId="2" w16cid:durableId="2071271873">
+    <w:abstractNumId w:val="4"/>
+  </w:num>
+  <w:num w:numId="3" w16cid:durableId="272253637">
     <w:abstractNumId w:val="5"/>
   </w:num>
-  <w:num w:numId="2" w16cid:durableId="2071271873">
-    <w:abstractNumId w:val="3"/>
-  </w:num>
-  <w:num w:numId="3" w16cid:durableId="272253637">
-    <w:abstractNumId w:val="4"/>
-  </w:num>
   <w:num w:numId="4" w16cid:durableId="23868874">
-    <w:abstractNumId w:val="20"/>
+    <w:abstractNumId w:val="21"/>
   </w:num>
   <w:num w:numId="5" w16cid:durableId="893857617">
     <w:abstractNumId w:val="2"/>
   </w:num>
   <w:num w:numId="6" w16cid:durableId="762337675">
-    <w:abstractNumId w:val="19"/>
+    <w:abstractNumId w:val="20"/>
   </w:num>
   <w:num w:numId="7" w16cid:durableId="646401892">
-    <w:abstractNumId w:val="18"/>
+    <w:abstractNumId w:val="19"/>
   </w:num>
   <w:num w:numId="8" w16cid:durableId="1811241622">
     <w:abstractNumId w:val="1"/>
   </w:num>
   <w:num w:numId="9" w16cid:durableId="427845948">
-    <w:abstractNumId w:val="21"/>
+    <w:abstractNumId w:val="22"/>
   </w:num>
   <w:num w:numId="10" w16cid:durableId="240146445">
+    <w:abstractNumId w:val="18"/>
+  </w:num>
+  <w:num w:numId="11" w16cid:durableId="905654133">
     <w:abstractNumId w:val="17"/>
   </w:num>
-  <w:num w:numId="11" w16cid:durableId="905654133">
+  <w:num w:numId="12" w16cid:durableId="414480390">
+    <w:abstractNumId w:val="13"/>
+  </w:num>
+  <w:num w:numId="13" w16cid:durableId="84040499">
+    <w:abstractNumId w:val="23"/>
+  </w:num>
+  <w:num w:numId="14" w16cid:durableId="1073309594">
+    <w:abstractNumId w:val="12"/>
+  </w:num>
+  <w:num w:numId="15" w16cid:durableId="714306095">
+    <w:abstractNumId w:val="11"/>
+  </w:num>
+  <w:num w:numId="16" w16cid:durableId="615213175">
+    <w:abstractNumId w:val="15"/>
+  </w:num>
+  <w:num w:numId="17" w16cid:durableId="416094363">
+    <w:abstractNumId w:val="7"/>
+  </w:num>
+  <w:num w:numId="18" w16cid:durableId="1991051767">
+    <w:abstractNumId w:val="24"/>
+  </w:num>
+  <w:num w:numId="19" w16cid:durableId="700984104">
     <w:abstractNumId w:val="16"/>
   </w:num>
-  <w:num w:numId="12" w16cid:durableId="414480390">
-    <w:abstractNumId w:val="12"/>
-  </w:num>
-  <w:num w:numId="13" w16cid:durableId="84040499">
-    <w:abstractNumId w:val="22"/>
-  </w:num>
-  <w:num w:numId="14" w16cid:durableId="1073309594">
-    <w:abstractNumId w:val="11"/>
-  </w:num>
-  <w:num w:numId="15" w16cid:durableId="714306095">
-    <w:abstractNumId w:val="10"/>
-  </w:num>
-  <w:num w:numId="16" w16cid:durableId="615213175">
+  <w:num w:numId="20" w16cid:durableId="331686726">
     <w:abstractNumId w:val="14"/>
   </w:num>
-  <w:num w:numId="17" w16cid:durableId="416094363">
-    <w:abstractNumId w:val="6"/>
-  </w:num>
-  <w:num w:numId="18" w16cid:durableId="1991051767">
-    <w:abstractNumId w:val="23"/>
-  </w:num>
-  <w:num w:numId="19" w16cid:durableId="700984104">
-    <w:abstractNumId w:val="15"/>
-  </w:num>
-  <w:num w:numId="20" w16cid:durableId="331686726">
-    <w:abstractNumId w:val="13"/>
-  </w:num>
   <w:num w:numId="21" w16cid:durableId="35279167">
-    <w:abstractNumId w:val="7"/>
+    <w:abstractNumId w:val="8"/>
   </w:num>
   <w:num w:numId="22" w16cid:durableId="628363212">
-    <w:abstractNumId w:val="9"/>
+    <w:abstractNumId w:val="10"/>
   </w:num>
   <w:num w:numId="23" w16cid:durableId="171846238">
     <w:abstractNumId w:val="0"/>
   </w:num>
   <w:num w:numId="24" w16cid:durableId="1811437801">
-    <w:abstractNumId w:val="8"/>
+    <w:abstractNumId w:val="9"/>
+  </w:num>
+  <w:num w:numId="25" w16cid:durableId="976032231">
+    <w:abstractNumId w:val="3"/>
   </w:num>
 </w:numbering>
 </file>
@@ -7434,7 +7315,7 @@
   <w:style w:type="paragraph" w:default="1" w:styleId="Norml">
     <w:name w:val="Normal"/>
     <w:qFormat/>
-    <w:rsid w:val="00E01947"/>
+    <w:rsid w:val="00161147"/>
     <w:pPr>
       <w:spacing w:after="120"/>
       <w:jc w:val="both"/>

</xml_diff>

<commit_message>
Add JPL coding standards
</commit_message>
<xml_diff>
--- a/doc/System Specification.docx
+++ b/doc/System Specification.docx
@@ -36,7 +36,7 @@
     </w:p>
     <w:p>
       <w:pPr>
-        <w:pStyle w:val="Cmsor1"/>
+        <w:pStyle w:val="Heading1"/>
       </w:pPr>
       <w:r>
         <w:t>Goal of the document</w:t>
@@ -44,12 +44,20 @@
     </w:p>
     <w:p>
       <w:r>
-        <w:t>This document summarizes the details of how the Cooperative Research Platform (CRP) is built up. It consists of the multiple layers:</w:t>
-      </w:r>
-    </w:p>
-    <w:p>
-      <w:pPr>
-        <w:pStyle w:val="Listaszerbekezds"/>
+        <w:t xml:space="preserve">This document summarizes the details of how the Cooperative Research Platform (CRP) </w:t>
+      </w:r>
+      <w:proofErr w:type="gramStart"/>
+      <w:r>
+        <w:t>is</w:t>
+      </w:r>
+      <w:proofErr w:type="gramEnd"/>
+      <w:r>
+        <w:t xml:space="preserve"> built up. It consists of the multiple layers:</w:t>
+      </w:r>
+    </w:p>
+    <w:p>
+      <w:pPr>
+        <w:pStyle w:val="ListParagraph"/>
         <w:numPr>
           <w:ilvl w:val="0"/>
           <w:numId w:val="4"/>
@@ -61,7 +69,7 @@
     </w:p>
     <w:p>
       <w:pPr>
-        <w:pStyle w:val="Listaszerbekezds"/>
+        <w:pStyle w:val="ListParagraph"/>
         <w:numPr>
           <w:ilvl w:val="0"/>
           <w:numId w:val="4"/>
@@ -73,7 +81,7 @@
     </w:p>
     <w:p>
       <w:pPr>
-        <w:pStyle w:val="Listaszerbekezds"/>
+        <w:pStyle w:val="ListParagraph"/>
         <w:numPr>
           <w:ilvl w:val="0"/>
           <w:numId w:val="4"/>
@@ -85,7 +93,7 @@
     </w:p>
     <w:p>
       <w:pPr>
-        <w:pStyle w:val="Cmsor1"/>
+        <w:pStyle w:val="Heading1"/>
       </w:pPr>
       <w:r>
         <w:t>Sup</w:t>
@@ -99,7 +107,7 @@
     </w:p>
     <w:p>
       <w:pPr>
-        <w:pStyle w:val="Cmsor2"/>
+        <w:pStyle w:val="Heading2"/>
       </w:pPr>
       <w:r>
         <w:t>Corresponding terminology</w:t>
@@ -107,7 +115,7 @@
     </w:p>
     <w:p>
       <w:pPr>
-        <w:pStyle w:val="Listaszerbekezds"/>
+        <w:pStyle w:val="ListParagraph"/>
         <w:numPr>
           <w:ilvl w:val="0"/>
           <w:numId w:val="7"/>
@@ -119,7 +127,7 @@
     </w:p>
     <w:p>
       <w:pPr>
-        <w:pStyle w:val="Listaszerbekezds"/>
+        <w:pStyle w:val="ListParagraph"/>
         <w:numPr>
           <w:ilvl w:val="0"/>
           <w:numId w:val="7"/>
@@ -131,7 +139,7 @@
     </w:p>
     <w:p>
       <w:pPr>
-        <w:pStyle w:val="Listaszerbekezds"/>
+        <w:pStyle w:val="ListParagraph"/>
         <w:numPr>
           <w:ilvl w:val="0"/>
           <w:numId w:val="7"/>
@@ -143,19 +151,27 @@
     </w:p>
     <w:p>
       <w:pPr>
-        <w:pStyle w:val="Listaszerbekezds"/>
+        <w:pStyle w:val="ListParagraph"/>
         <w:numPr>
           <w:ilvl w:val="0"/>
           <w:numId w:val="7"/>
         </w:numPr>
       </w:pPr>
       <w:r>
-        <w:t>ground architecture: white-paper definition of system components, without dependencies like Autoware,</w:t>
-      </w:r>
-    </w:p>
-    <w:p>
-      <w:pPr>
-        <w:pStyle w:val="Listaszerbekezds"/>
+        <w:t xml:space="preserve">ground architecture: white-paper definition of system components, without dependencies like </w:t>
+      </w:r>
+      <w:proofErr w:type="spellStart"/>
+      <w:r>
+        <w:t>Autoware</w:t>
+      </w:r>
+      <w:proofErr w:type="spellEnd"/>
+      <w:r>
+        <w:t>,</w:t>
+      </w:r>
+    </w:p>
+    <w:p>
+      <w:pPr>
+        <w:pStyle w:val="ListParagraph"/>
         <w:numPr>
           <w:ilvl w:val="0"/>
           <w:numId w:val="7"/>
@@ -167,7 +183,7 @@
     </w:p>
     <w:p>
       <w:pPr>
-        <w:pStyle w:val="Cmsor3"/>
+        <w:pStyle w:val="Heading3"/>
       </w:pPr>
       <w:r>
         <w:t>Testing concept</w:t>
@@ -175,7 +191,15 @@
     </w:p>
     <w:p>
       <w:r>
-        <w:t>Implement function code in function layer, then integrate to application layer. At this stage, record raw data (mcaps) together with vehicle and controller integration layers. The resulting measurement file can be used for open-loop tests, that is satisfactory except for vehicle control components.</w:t>
+        <w:t>Implement function code in function layer, then integrate to application layer. At this stage, record raw data (</w:t>
+      </w:r>
+      <w:proofErr w:type="spellStart"/>
+      <w:r>
+        <w:t>mcaps</w:t>
+      </w:r>
+      <w:proofErr w:type="spellEnd"/>
+      <w:r>
+        <w:t>) together with vehicle and controller integration layers. The resulting measurement file can be used for open-loop tests, that is satisfactory except for vehicle control components.</w:t>
       </w:r>
     </w:p>
     <w:p>
@@ -185,7 +209,7 @@
     </w:p>
     <w:p>
       <w:pPr>
-        <w:pStyle w:val="Cmsor1"/>
+        <w:pStyle w:val="Heading1"/>
       </w:pPr>
       <w:r>
         <w:lastRenderedPageBreak/>
@@ -198,8 +222,13 @@
       </w:r>
     </w:p>
     <w:p>
-      <w:r>
-        <w:t>Autoware architecture:</w:t>
+      <w:proofErr w:type="spellStart"/>
+      <w:r>
+        <w:t>Autoware</w:t>
+      </w:r>
+      <w:proofErr w:type="spellEnd"/>
+      <w:r>
+        <w:t xml:space="preserve"> architecture:</w:t>
       </w:r>
       <w:r>
         <w:t xml:space="preserve"> </w:t>
@@ -207,7 +236,7 @@
       <w:hyperlink r:id="rId8" w:anchor="Uhttps%3A%2F%2Fautowarefoundation.github.io%2Fautoware-documentation%2Fmain%2Fdesign%2Fautoware-architecture%2Fnode-diagram%2Foverall-node-diagram-autoware-universe.drawio.svg" w:history="1">
         <w:r>
           <w:rPr>
-            <w:rStyle w:val="Hiperhivatkozs"/>
+            <w:rStyle w:val="Hyperlink"/>
           </w:rPr>
           <w:t>https://app.diagrams.net/?lightbox=1#Uhttps%3A%2F%2Fautowarefoundation.github.io%2Fautoware-documentation%2Fmain%2Fdesign%2Fautoware-architecture%2Fnode-diagram%2Foverall-node-diagram-autoware-universe.drawio.svg</w:t>
         </w:r>
@@ -215,7 +244,7 @@
     </w:p>
     <w:p>
       <w:pPr>
-        <w:pStyle w:val="Cmsor2"/>
+        <w:pStyle w:val="Heading2"/>
       </w:pPr>
       <w:r>
         <w:t xml:space="preserve"> Intelligent Speed Adjustment</w:t>
@@ -223,7 +252,7 @@
     </w:p>
     <w:p>
       <w:pPr>
-        <w:pStyle w:val="Listaszerbekezds"/>
+        <w:pStyle w:val="ListParagraph"/>
         <w:numPr>
           <w:ilvl w:val="0"/>
           <w:numId w:val="5"/>
@@ -241,7 +270,7 @@
     </w:p>
     <w:p>
       <w:pPr>
-        <w:pStyle w:val="Listaszerbekezds"/>
+        <w:pStyle w:val="ListParagraph"/>
         <w:numPr>
           <w:ilvl w:val="0"/>
           <w:numId w:val="5"/>
@@ -259,7 +288,15 @@
     </w:p>
     <w:p>
       <w:r>
-        <w:t>For both: speed range is 0 &lt;= vx &lt;= 150 kph, which therefore includes automatic start/stop functionality.</w:t>
+        <w:t xml:space="preserve">For both: speed range is 0 &lt;= </w:t>
+      </w:r>
+      <w:proofErr w:type="spellStart"/>
+      <w:r>
+        <w:t>vx</w:t>
+      </w:r>
+      <w:proofErr w:type="spellEnd"/>
+      <w:r>
+        <w:t xml:space="preserve"> &lt;= 150 kph, which therefore includes automatic start/stop functionality.</w:t>
       </w:r>
       <w:r>
         <w:t xml:space="preserve"> Function is illustrated in </w:t>
@@ -289,7 +326,7 @@
           <w:noProof/>
         </w:rPr>
         <w:drawing>
-          <wp:inline distT="0" distB="0" distL="0" distR="0" wp14:anchorId="197C1422" wp14:editId="77AC6A94">
+          <wp:inline distT="0" distB="0" distL="0" distR="0" wp14:anchorId="197C1422" wp14:editId="03F7C788">
             <wp:extent cx="5239910" cy="2520449"/>
             <wp:effectExtent l="0" t="0" r="0" b="0"/>
             <wp:docPr id="7" name="Kép 7"/>
@@ -338,7 +375,7 @@
     <w:bookmarkStart w:id="0" w:name="_Ref170819455"/>
     <w:p>
       <w:pPr>
-        <w:pStyle w:val="Kpalrs"/>
+        <w:pStyle w:val="Caption"/>
       </w:pPr>
       <w:r>
         <w:fldChar w:fldCharType="begin"/>
@@ -365,7 +402,7 @@
     </w:p>
     <w:p>
       <w:pPr>
-        <w:pStyle w:val="Cmsor2"/>
+        <w:pStyle w:val="Heading2"/>
       </w:pPr>
       <w:r>
         <w:t>Longitudinal Emergency Function</w:t>
@@ -373,7 +410,23 @@
     </w:p>
     <w:p>
       <w:r>
-        <w:t>Functionality: vehicle or delegated sensors provide information about static / dynamic objects. The function decides proper strategy to stop the vehicle (and where to stop it). Then, this strategy is accomplished by applying proper braking force.</w:t>
+        <w:t xml:space="preserve">Functionality: </w:t>
+      </w:r>
+      <w:proofErr w:type="gramStart"/>
+      <w:r>
+        <w:t>vehicle</w:t>
+      </w:r>
+      <w:proofErr w:type="gramEnd"/>
+      <w:r>
+        <w:t xml:space="preserve"> or delegated sensors provide information about static / dynamic objects. The function decides </w:t>
+      </w:r>
+      <w:proofErr w:type="gramStart"/>
+      <w:r>
+        <w:t>proper</w:t>
+      </w:r>
+      <w:proofErr w:type="gramEnd"/>
+      <w:r>
+        <w:t xml:space="preserve"> strategy to stop the vehicle (and where to stop it). Then, this strategy is accomplished by applying proper braking force.</w:t>
       </w:r>
       <w:r>
         <w:t xml:space="preserve"> Function use cases are shown in </w:t>
@@ -516,7 +569,7 @@
         </w:rPr>
         <w:lastRenderedPageBreak/>
         <w:drawing>
-          <wp:inline distT="0" distB="0" distL="0" distR="0" wp14:anchorId="733ED43B" wp14:editId="5A5B327A">
+          <wp:inline distT="0" distB="0" distL="0" distR="0" wp14:anchorId="733ED43B" wp14:editId="0DA166F7">
             <wp:extent cx="5800835" cy="2011719"/>
             <wp:effectExtent l="0" t="0" r="0" b="0"/>
             <wp:docPr id="8" name="Kép 8"/>
@@ -565,7 +618,7 @@
     <w:bookmarkStart w:id="1" w:name="_Ref170829330"/>
     <w:p>
       <w:pPr>
-        <w:pStyle w:val="Kpalrs"/>
+        <w:pStyle w:val="Caption"/>
       </w:pPr>
       <w:r>
         <w:fldChar w:fldCharType="begin"/>
@@ -592,7 +645,7 @@
     </w:p>
     <w:p>
       <w:pPr>
-        <w:pStyle w:val="Cmsor2"/>
+        <w:pStyle w:val="Heading2"/>
       </w:pPr>
       <w:r>
         <w:t>Lane Follow</w:t>
@@ -600,7 +653,7 @@
     </w:p>
     <w:p>
       <w:pPr>
-        <w:pStyle w:val="Listaszerbekezds"/>
+        <w:pStyle w:val="ListParagraph"/>
         <w:numPr>
           <w:ilvl w:val="0"/>
           <w:numId w:val="6"/>
@@ -623,7 +676,7 @@
     </w:p>
     <w:p>
       <w:pPr>
-        <w:pStyle w:val="Listaszerbekezds"/>
+        <w:pStyle w:val="ListParagraph"/>
         <w:rPr>
           <w:sz w:val="24"/>
           <w:szCs w:val="24"/>
@@ -915,7 +968,7 @@
     </w:p>
     <w:p>
       <w:pPr>
-        <w:pStyle w:val="Listaszerbekezds"/>
+        <w:pStyle w:val="ListParagraph"/>
         <w:numPr>
           <w:ilvl w:val="0"/>
           <w:numId w:val="6"/>
@@ -931,7 +984,23 @@
         <w:t>Step 2 functionality:</w:t>
       </w:r>
       <w:r>
-        <w:t xml:space="preserve"> Drivable corridor is shifted due to e.g., temporarily shifted road works, which is bounded by 3D obstacles like cones, walls...etc. Vehicle (with lower dynamics) can still navigate through this drivable corridors.</w:t>
+        <w:t xml:space="preserve"> Drivable corridor is shifted due to e.g., temporarily shifted road works, which is bounded by 3D obstacles like cones, walls...etc. </w:t>
+      </w:r>
+      <w:proofErr w:type="gramStart"/>
+      <w:r>
+        <w:t>Vehicle</w:t>
+      </w:r>
+      <w:proofErr w:type="gramEnd"/>
+      <w:r>
+        <w:t xml:space="preserve"> (with lower dynamics) can still navigate through </w:t>
+      </w:r>
+      <w:proofErr w:type="gramStart"/>
+      <w:r>
+        <w:t>this drivable corridors</w:t>
+      </w:r>
+      <w:proofErr w:type="gramEnd"/>
+      <w:r>
+        <w:t>.</w:t>
       </w:r>
       <w:r>
         <w:t xml:space="preserve"> </w:t>
@@ -939,7 +1008,7 @@
     </w:p>
     <w:p>
       <w:pPr>
-        <w:pStyle w:val="Listaszerbekezds"/>
+        <w:pStyle w:val="ListParagraph"/>
         <w:rPr>
           <w:u w:val="single"/>
         </w:rPr>
@@ -1233,7 +1302,7 @@
           <w:noProof/>
         </w:rPr>
         <w:drawing>
-          <wp:inline distT="0" distB="0" distL="0" distR="0" wp14:anchorId="5D7F8153" wp14:editId="36223BC1">
+          <wp:inline distT="0" distB="0" distL="0" distR="0" wp14:anchorId="5D7F8153" wp14:editId="362D945C">
             <wp:extent cx="5823613" cy="2743200"/>
             <wp:effectExtent l="0" t="0" r="5715" b="0"/>
             <wp:docPr id="9" name="Kép 9"/>
@@ -1281,7 +1350,7 @@
     </w:p>
     <w:p>
       <w:pPr>
-        <w:pStyle w:val="Kpalrs"/>
+        <w:pStyle w:val="Caption"/>
       </w:pPr>
       <w:r>
         <w:fldChar w:fldCharType="begin"/>
@@ -1299,7 +1368,15 @@
         <w:fldChar w:fldCharType="end"/>
       </w:r>
       <w:r>
-        <w:t>. Figure Lane follow functionality steps and covered operation.</w:t>
+        <w:t xml:space="preserve">. Figure Lane </w:t>
+      </w:r>
+      <w:proofErr w:type="gramStart"/>
+      <w:r>
+        <w:t>follow</w:t>
+      </w:r>
+      <w:proofErr w:type="gramEnd"/>
+      <w:r>
+        <w:t xml:space="preserve"> functionality steps and covered operation.</w:t>
       </w:r>
     </w:p>
     <w:p>
@@ -1309,7 +1386,7 @@
     </w:p>
     <w:p>
       <w:pPr>
-        <w:pStyle w:val="Cmsor1"/>
+        <w:pStyle w:val="Heading1"/>
       </w:pPr>
       <w:r>
         <w:lastRenderedPageBreak/>
@@ -1318,7 +1395,7 @@
     </w:p>
     <w:p>
       <w:pPr>
-        <w:pStyle w:val="Cmsor2"/>
+        <w:pStyle w:val="Heading2"/>
       </w:pPr>
       <w:r>
         <w:t>Comprehensive notes</w:t>
@@ -1326,12 +1403,20 @@
     </w:p>
     <w:p>
       <w:r>
-        <w:t>The architecture is defined based on the E2E function specifications. There are two main concepts that must be considered at all time:</w:t>
-      </w:r>
-    </w:p>
-    <w:p>
-      <w:pPr>
-        <w:pStyle w:val="Listaszerbekezds"/>
+        <w:t xml:space="preserve">The architecture is defined based on the E2E function specifications. There are two main concepts that must be considered at all </w:t>
+      </w:r>
+      <w:proofErr w:type="gramStart"/>
+      <w:r>
+        <w:t>time</w:t>
+      </w:r>
+      <w:proofErr w:type="gramEnd"/>
+      <w:r>
+        <w:t>:</w:t>
+      </w:r>
+    </w:p>
+    <w:p>
+      <w:pPr>
+        <w:pStyle w:val="ListParagraph"/>
         <w:numPr>
           <w:ilvl w:val="0"/>
           <w:numId w:val="6"/>
@@ -1343,14 +1428,30 @@
     </w:p>
     <w:p>
       <w:pPr>
-        <w:pStyle w:val="Listaszerbekezds"/>
+        <w:pStyle w:val="ListParagraph"/>
         <w:numPr>
           <w:ilvl w:val="0"/>
           <w:numId w:val="6"/>
         </w:numPr>
       </w:pPr>
       <w:r>
-        <w:t>re-use Autoware components where possible, but keeping its number (or number/function) as low as possible.</w:t>
+        <w:t xml:space="preserve">re-use </w:t>
+      </w:r>
+      <w:proofErr w:type="spellStart"/>
+      <w:r>
+        <w:t>Autoware</w:t>
+      </w:r>
+      <w:proofErr w:type="spellEnd"/>
+      <w:r>
+        <w:t xml:space="preserve"> components where </w:t>
+      </w:r>
+      <w:proofErr w:type="gramStart"/>
+      <w:r>
+        <w:t>possible, but</w:t>
+      </w:r>
+      <w:proofErr w:type="gramEnd"/>
+      <w:r>
+        <w:t xml:space="preserve"> keeping its number (or number/function) as low as possible.</w:t>
       </w:r>
     </w:p>
     <w:p>
@@ -1386,7 +1487,15 @@
     </w:p>
     <w:p>
       <w:r>
-        <w:t>This concept may hinder the efficient/reliable planning of tasks regarding architecture definition, but ensures that the above two concepts are respected.</w:t>
+        <w:t xml:space="preserve">This concept may hinder the efficient/reliable planning of tasks regarding architecture </w:t>
+      </w:r>
+      <w:proofErr w:type="gramStart"/>
+      <w:r>
+        <w:t>definition, but</w:t>
+      </w:r>
+      <w:proofErr w:type="gramEnd"/>
+      <w:r>
+        <w:t xml:space="preserve"> ensures that the above two concepts are respected.</w:t>
       </w:r>
     </w:p>
     <w:p>
@@ -1403,7 +1512,7 @@
     </w:p>
     <w:p>
       <w:pPr>
-        <w:pStyle w:val="Cmsor2"/>
+        <w:pStyle w:val="Heading2"/>
       </w:pPr>
       <w:r>
         <w:lastRenderedPageBreak/>
@@ -1412,7 +1521,7 @@
     </w:p>
     <w:p>
       <w:pPr>
-        <w:pStyle w:val="Cmsor3"/>
+        <w:pStyle w:val="Heading3"/>
       </w:pPr>
       <w:r>
         <w:t>High-level function architecture (</w:t>
@@ -1430,7 +1539,7 @@
           <w:noProof/>
         </w:rPr>
         <w:drawing>
-          <wp:inline distT="0" distB="0" distL="0" distR="0" wp14:anchorId="6735746F" wp14:editId="3E1B3DE4">
+          <wp:inline distT="0" distB="0" distL="0" distR="0" wp14:anchorId="6735746F" wp14:editId="3170244E">
             <wp:extent cx="8915212" cy="4326141"/>
             <wp:effectExtent l="0" t="0" r="635" b="0"/>
             <wp:docPr id="13" name="Kép 13"/>
@@ -1487,7 +1596,7 @@
     </w:p>
     <w:p>
       <w:pPr>
-        <w:pStyle w:val="Cmsor3"/>
+        <w:pStyle w:val="Heading3"/>
       </w:pPr>
       <w:r>
         <w:lastRenderedPageBreak/>
@@ -1563,7 +1672,7 @@
     </w:p>
     <w:p>
       <w:pPr>
-        <w:pStyle w:val="Cmsor3"/>
+        <w:pStyle w:val="Heading3"/>
       </w:pPr>
       <w:r>
         <w:lastRenderedPageBreak/>
@@ -1640,7 +1749,7 @@
     </w:p>
     <w:p>
       <w:pPr>
-        <w:pStyle w:val="Cmsor2"/>
+        <w:pStyle w:val="Heading2"/>
       </w:pPr>
       <w:r>
         <w:lastRenderedPageBreak/>
@@ -1652,7 +1761,7 @@
     </w:p>
     <w:p>
       <w:pPr>
-        <w:pStyle w:val="Cmsor3"/>
+        <w:pStyle w:val="Heading3"/>
       </w:pPr>
       <w:r>
         <w:t>Intelligent Speed Adjustment</w:t>
@@ -1720,7 +1829,7 @@
     </w:p>
     <w:p>
       <w:pPr>
-        <w:pStyle w:val="Kpalrs"/>
+        <w:pStyle w:val="Caption"/>
       </w:pPr>
       <w:r>
         <w:fldChar w:fldCharType="begin"/>
@@ -1816,7 +1925,7 @@
     </w:p>
     <w:p>
       <w:pPr>
-        <w:pStyle w:val="Kpalrs"/>
+        <w:pStyle w:val="Caption"/>
       </w:pPr>
       <w:r>
         <w:fldChar w:fldCharType="begin"/>
@@ -1842,7 +1951,7 @@
     </w:p>
     <w:p>
       <w:pPr>
-        <w:pStyle w:val="Cmsor2"/>
+        <w:pStyle w:val="Heading2"/>
       </w:pPr>
       <w:r>
         <w:t xml:space="preserve"> Longitudinal emergency </w:t>
@@ -1907,12 +2016,20 @@
     <w:p>
       <w:r>
         <w:lastRenderedPageBreak/>
-        <w:t>Based on distributed sensor data calculate the trigger of the emergency scenario.</w:t>
-      </w:r>
-    </w:p>
-    <w:p>
-      <w:pPr>
-        <w:pStyle w:val="Cmsor2"/>
+        <w:t xml:space="preserve">Based on distributed sensor </w:t>
+      </w:r>
+      <w:proofErr w:type="gramStart"/>
+      <w:r>
+        <w:t>data</w:t>
+      </w:r>
+      <w:proofErr w:type="gramEnd"/>
+      <w:r>
+        <w:t xml:space="preserve"> calculate the trigger of the emergency scenario.</w:t>
+      </w:r>
+    </w:p>
+    <w:p>
+      <w:pPr>
+        <w:pStyle w:val="Heading2"/>
       </w:pPr>
       <w:r>
         <w:t>Lane follow</w:t>
@@ -1977,7 +2094,7 @@
     </w:p>
     <w:p>
       <w:pPr>
-        <w:pStyle w:val="Kpalrs"/>
+        <w:pStyle w:val="Caption"/>
       </w:pPr>
       <w:r>
         <w:fldChar w:fldCharType="begin"/>
@@ -1995,17 +2112,41 @@
         <w:fldChar w:fldCharType="end"/>
       </w:r>
       <w:r>
-        <w:t>. Figure. Architecture components of step 1 functionality of LF (lane follower) without behaviour layer</w:t>
-      </w:r>
-    </w:p>
-    <w:p>
-      <w:r>
-        <w:t>Lane follow architecture consists of new components of path planner, that takes geometry information of the road, and plans a smooth (drivable) path, which is then handed over to the lateral controller component. This controller controls only the lateral movement of the vehicle, producing output to the actuator control (i.e., steering angle).</w:t>
-      </w:r>
-    </w:p>
-    <w:p>
-      <w:r>
-        <w:t>Note: route input comes from mission planner, which is currently not part of the architecture. During integration process, it may be extended.</w:t>
+        <w:t xml:space="preserve">. Figure. Architecture components of step 1 functionality of LF (lane follower) without </w:t>
+      </w:r>
+      <w:proofErr w:type="spellStart"/>
+      <w:r>
+        <w:t>behaviour</w:t>
+      </w:r>
+      <w:proofErr w:type="spellEnd"/>
+      <w:r>
+        <w:t xml:space="preserve"> layer</w:t>
+      </w:r>
+    </w:p>
+    <w:p>
+      <w:r>
+        <w:t xml:space="preserve">Lane </w:t>
+      </w:r>
+      <w:proofErr w:type="gramStart"/>
+      <w:r>
+        <w:t>follow</w:t>
+      </w:r>
+      <w:proofErr w:type="gramEnd"/>
+      <w:r>
+        <w:t xml:space="preserve"> architecture consists of new components of path planner, that takes geometry information of the road, and plans a smooth (drivable) path, which is then handed over to the lateral controller component. This controller controls only the lateral movement of the vehicle, producing output to the actuator control (i.e., steering angle).</w:t>
+      </w:r>
+    </w:p>
+    <w:p>
+      <w:r>
+        <w:t xml:space="preserve">Note: route input comes from mission planner, which is currently not part of the architecture. During </w:t>
+      </w:r>
+      <w:proofErr w:type="gramStart"/>
+      <w:r>
+        <w:t>integration</w:t>
+      </w:r>
+      <w:proofErr w:type="gramEnd"/>
+      <w:r>
+        <w:t xml:space="preserve"> process, it may be extended.</w:t>
       </w:r>
     </w:p>
     <w:p>
@@ -2067,7 +2208,7 @@
     </w:p>
     <w:p>
       <w:pPr>
-        <w:pStyle w:val="Kpalrs"/>
+        <w:pStyle w:val="Caption"/>
       </w:pPr>
       <w:r>
         <w:rPr>
@@ -2100,7 +2241,15 @@
         <w:fldChar w:fldCharType="end"/>
       </w:r>
       <w:r>
-        <w:t>. Figure. Architecture components of step 2 functionality of LF (lane follower) without behaviour layer</w:t>
+        <w:t xml:space="preserve">. Figure. Architecture components of step 2 functionality of LF (lane follower) without </w:t>
+      </w:r>
+      <w:proofErr w:type="spellStart"/>
+      <w:r>
+        <w:t>behaviour</w:t>
+      </w:r>
+      <w:proofErr w:type="spellEnd"/>
+      <w:r>
+        <w:t xml:space="preserve"> layer</w:t>
       </w:r>
     </w:p>
     <w:p>
@@ -2110,7 +2259,7 @@
     </w:p>
     <w:p>
       <w:pPr>
-        <w:pStyle w:val="Cmsor1"/>
+        <w:pStyle w:val="Heading1"/>
       </w:pPr>
       <w:r>
         <w:lastRenderedPageBreak/>
@@ -2119,7 +2268,7 @@
     </w:p>
     <w:p>
       <w:pPr>
-        <w:pStyle w:val="Cmsor2"/>
+        <w:pStyle w:val="Heading2"/>
       </w:pPr>
       <w:r>
         <w:t>CRP messages – custom definitions</w:t>
@@ -2127,14 +2276,27 @@
     </w:p>
     <w:p>
       <w:pPr>
-        <w:pStyle w:val="Cmsor3"/>
+        <w:pStyle w:val="Heading3"/>
         <w:rPr>
           <w:sz w:val="28"/>
           <w:szCs w:val="28"/>
         </w:rPr>
       </w:pPr>
-      <w:r>
-        <w:t>crp_msgs::msg::scenario</w:t>
+      <w:proofErr w:type="spellStart"/>
+      <w:r>
+        <w:t>crp_</w:t>
+      </w:r>
+      <w:proofErr w:type="gramStart"/>
+      <w:r>
+        <w:t>msgs</w:t>
+      </w:r>
+      <w:proofErr w:type="spellEnd"/>
+      <w:r>
+        <w:t>::</w:t>
+      </w:r>
+      <w:proofErr w:type="gramEnd"/>
+      <w:r>
+        <w:t>msg::scenario</w:t>
       </w:r>
     </w:p>
     <w:p>
@@ -2144,7 +2306,7 @@
     </w:p>
     <w:p>
       <w:pPr>
-        <w:pStyle w:val="Listaszerbekezds"/>
+        <w:pStyle w:val="ListParagraph"/>
         <w:numPr>
           <w:ilvl w:val="0"/>
           <w:numId w:val="8"/>
@@ -2156,7 +2318,7 @@
     </w:p>
     <w:p>
       <w:pPr>
-        <w:pStyle w:val="Listaszerbekezds"/>
+        <w:pStyle w:val="ListParagraph"/>
         <w:numPr>
           <w:ilvl w:val="0"/>
           <w:numId w:val="8"/>
@@ -2168,19 +2330,27 @@
     </w:p>
     <w:p>
       <w:pPr>
-        <w:pStyle w:val="Listaszerbekezds"/>
+        <w:pStyle w:val="ListParagraph"/>
         <w:numPr>
           <w:ilvl w:val="0"/>
           <w:numId w:val="8"/>
         </w:numPr>
       </w:pPr>
       <w:r>
-        <w:t xml:space="preserve">local lanes: the lanes that are mainly marked by painted markers and form the static driving corridors. </w:t>
-      </w:r>
-    </w:p>
-    <w:p>
-      <w:pPr>
-        <w:pStyle w:val="Listaszerbekezds"/>
+        <w:t xml:space="preserve">local lanes: the lanes that are mainly marked by painted markers and form </w:t>
+      </w:r>
+      <w:proofErr w:type="gramStart"/>
+      <w:r>
+        <w:t>the static</w:t>
+      </w:r>
+      <w:proofErr w:type="gramEnd"/>
+      <w:r>
+        <w:t xml:space="preserve"> driving corridors. </w:t>
+      </w:r>
+    </w:p>
+    <w:p>
+      <w:pPr>
+        <w:pStyle w:val="ListParagraph"/>
         <w:numPr>
           <w:ilvl w:val="0"/>
           <w:numId w:val="8"/>
@@ -2202,7 +2372,7 @@
     </w:p>
     <w:tbl>
       <w:tblPr>
-        <w:tblStyle w:val="Rcsostblzat"/>
+        <w:tblStyle w:val="TableGrid"/>
         <w:tblW w:w="0" w:type="auto"/>
         <w:tblLook w:val="04A0" w:firstRow="1" w:lastRow="0" w:firstColumn="1" w:lastColumn="0" w:noHBand="0" w:noVBand="1"/>
       </w:tblPr>
@@ -2216,24 +2386,88 @@
           </w:tcPr>
           <w:p>
             <w:bookmarkStart w:id="2" w:name="_Hlk173920213"/>
+            <w:proofErr w:type="spellStart"/>
             <w:r>
-              <w:t>std_msgs/Header header</w:t>
+              <w:t>std_msgs</w:t>
+            </w:r>
+            <w:proofErr w:type="spellEnd"/>
+            <w:r>
+              <w:t>/Header header</w:t>
             </w:r>
           </w:p>
           <w:p/>
           <w:p>
+            <w:proofErr w:type="spellStart"/>
             <w:r>
-              <w:t>autoware_perception_msgs/PredictedObject[] local_moving_objects</w:t>
+              <w:t>autoware_perception_msgs</w:t>
             </w:r>
+            <w:proofErr w:type="spellEnd"/>
+            <w:r>
+              <w:t>/</w:t>
+            </w:r>
+            <w:proofErr w:type="spellStart"/>
+            <w:proofErr w:type="gramStart"/>
+            <w:r>
+              <w:t>PredictedObject</w:t>
+            </w:r>
+            <w:proofErr w:type="spellEnd"/>
+            <w:r>
+              <w:t>[</w:t>
+            </w:r>
+            <w:proofErr w:type="gramEnd"/>
+            <w:r>
+              <w:t xml:space="preserve">] </w:t>
+            </w:r>
+            <w:proofErr w:type="spellStart"/>
+            <w:r>
+              <w:t>local_moving_objects</w:t>
+            </w:r>
+            <w:proofErr w:type="spellEnd"/>
+          </w:p>
+          <w:p>
+            <w:proofErr w:type="spellStart"/>
+            <w:r>
+              <w:t>autoware_perception_msgs</w:t>
+            </w:r>
+            <w:proofErr w:type="spellEnd"/>
+            <w:r>
+              <w:t>/</w:t>
+            </w:r>
+            <w:proofErr w:type="spellStart"/>
+            <w:proofErr w:type="gramStart"/>
+            <w:r>
+              <w:t>PredictedObject</w:t>
+            </w:r>
+            <w:proofErr w:type="spellEnd"/>
+            <w:r>
+              <w:t>[</w:t>
+            </w:r>
+            <w:proofErr w:type="gramEnd"/>
+            <w:r>
+              <w:t xml:space="preserve">] </w:t>
+            </w:r>
+            <w:proofErr w:type="spellStart"/>
+            <w:r>
+              <w:t>local_obstacles</w:t>
+            </w:r>
+            <w:proofErr w:type="spellEnd"/>
           </w:p>
           <w:p>
             <w:r>
-              <w:t>autoware_perception_msgs/PredictedObject[] local_obstacles</w:t>
+              <w:t>tier4_planning_msgs/</w:t>
             </w:r>
-          </w:p>
-          <w:p>
+            <w:proofErr w:type="spellStart"/>
+            <w:proofErr w:type="gramStart"/>
             <w:r>
-              <w:t>tier4_planning_msgs/PathWithLaneId[] lanes</w:t>
+              <w:t>PathWithLaneId</w:t>
+            </w:r>
+            <w:proofErr w:type="spellEnd"/>
+            <w:r>
+              <w:t>[</w:t>
+            </w:r>
+            <w:proofErr w:type="gramEnd"/>
+            <w:r>
+              <w:t>] lanes</w:t>
             </w:r>
           </w:p>
           <w:p>
@@ -2242,14 +2476,42 @@
             </w:r>
           </w:p>
           <w:p>
+            <w:proofErr w:type="spellStart"/>
             <w:r>
-              <w:t>nav_msgs/OccupancyGrid free_space</w:t>
+              <w:t>nav_msgs</w:t>
             </w:r>
+            <w:proofErr w:type="spellEnd"/>
+            <w:r>
+              <w:t>/</w:t>
+            </w:r>
+            <w:proofErr w:type="spellStart"/>
+            <w:r>
+              <w:t>OccupancyGrid</w:t>
+            </w:r>
+            <w:proofErr w:type="spellEnd"/>
+            <w:r>
+              <w:t xml:space="preserve"> </w:t>
+            </w:r>
+            <w:proofErr w:type="spellStart"/>
+            <w:r>
+              <w:t>free_space</w:t>
+            </w:r>
+            <w:proofErr w:type="spellEnd"/>
           </w:p>
           <w:p>
+            <w:proofErr w:type="spellStart"/>
             <w:r>
-              <w:t>std_msgs/Float32 maximum_speed</w:t>
+              <w:t>std_msgs</w:t>
             </w:r>
+            <w:proofErr w:type="spellEnd"/>
+            <w:r>
+              <w:t xml:space="preserve">/Float32 </w:t>
+            </w:r>
+            <w:proofErr w:type="spellStart"/>
+            <w:r>
+              <w:t>maximum_speed</w:t>
+            </w:r>
+            <w:proofErr w:type="spellEnd"/>
           </w:p>
         </w:tc>
       </w:tr>
@@ -2257,12 +2519,20 @@
     <w:bookmarkEnd w:id="2"/>
     <w:p>
       <w:r>
-        <w:t>Note: the traffic rules collect all types of information that are coming from the static rules and can impact the selected bahviour. These are like:</w:t>
-      </w:r>
-    </w:p>
-    <w:p>
-      <w:pPr>
-        <w:pStyle w:val="Listaszerbekezds"/>
+        <w:t xml:space="preserve">Note: the traffic rules collect all types of information that are coming from the static rules and can impact the selected </w:t>
+      </w:r>
+      <w:proofErr w:type="spellStart"/>
+      <w:r>
+        <w:t>bahviour</w:t>
+      </w:r>
+      <w:proofErr w:type="spellEnd"/>
+      <w:r>
+        <w:t>. These are like:</w:t>
+      </w:r>
+    </w:p>
+    <w:p>
+      <w:pPr>
+        <w:pStyle w:val="ListParagraph"/>
         <w:numPr>
           <w:ilvl w:val="0"/>
           <w:numId w:val="9"/>
@@ -2274,7 +2544,7 @@
     </w:p>
     <w:p>
       <w:pPr>
-        <w:pStyle w:val="Listaszerbekezds"/>
+        <w:pStyle w:val="ListParagraph"/>
         <w:numPr>
           <w:ilvl w:val="0"/>
           <w:numId w:val="9"/>
@@ -2286,7 +2556,7 @@
     </w:p>
     <w:p>
       <w:pPr>
-        <w:pStyle w:val="Listaszerbekezds"/>
+        <w:pStyle w:val="ListParagraph"/>
         <w:numPr>
           <w:ilvl w:val="0"/>
           <w:numId w:val="9"/>
@@ -2298,7 +2568,7 @@
     </w:p>
     <w:p>
       <w:pPr>
-        <w:pStyle w:val="Listaszerbekezds"/>
+        <w:pStyle w:val="ListParagraph"/>
         <w:numPr>
           <w:ilvl w:val="0"/>
           <w:numId w:val="9"/>
@@ -2315,7 +2585,7 @@
         </w:rPr>
         <w:lastRenderedPageBreak/>
         <w:drawing>
-          <wp:inline distT="0" distB="0" distL="0" distR="0" wp14:anchorId="7A4152B7" wp14:editId="6B3A7EB1">
+          <wp:inline distT="0" distB="0" distL="0" distR="0" wp14:anchorId="7A4152B7" wp14:editId="264B4A5A">
             <wp:extent cx="4848996" cy="2656936"/>
             <wp:effectExtent l="0" t="0" r="8890" b="0"/>
             <wp:docPr id="15" name="Kép 15"/>
@@ -2363,7 +2633,7 @@
     </w:p>
     <w:p>
       <w:pPr>
-        <w:pStyle w:val="Kpalrs"/>
+        <w:pStyle w:val="Caption"/>
       </w:pPr>
       <w:r>
         <w:fldChar w:fldCharType="begin"/>
@@ -2386,19 +2656,29 @@
     </w:p>
     <w:p>
       <w:pPr>
-        <w:pStyle w:val="Cmsor3"/>
-      </w:pPr>
-      <w:r>
-        <w:t>crp_msgs/world</w:t>
+        <w:pStyle w:val="Heading3"/>
+      </w:pPr>
+      <w:proofErr w:type="spellStart"/>
+      <w:r>
+        <w:t>crp_msgs</w:t>
+      </w:r>
+      <w:proofErr w:type="spellEnd"/>
+      <w:r>
+        <w:t>/world</w:t>
       </w:r>
     </w:p>
     <w:p/>
     <w:p>
       <w:pPr>
-        <w:pStyle w:val="Cmsor3"/>
-      </w:pPr>
-      <w:r>
-        <w:t>crp_msgs/ego</w:t>
+        <w:pStyle w:val="Heading3"/>
+      </w:pPr>
+      <w:proofErr w:type="spellStart"/>
+      <w:r>
+        <w:t>crp_msgs</w:t>
+      </w:r>
+      <w:proofErr w:type="spellEnd"/>
+      <w:r>
+        <w:t>/ego</w:t>
       </w:r>
     </w:p>
     <w:p>
@@ -2411,7 +2691,7 @@
     </w:p>
     <w:p>
       <w:pPr>
-        <w:pStyle w:val="Listaszerbekezds"/>
+        <w:pStyle w:val="ListParagraph"/>
         <w:numPr>
           <w:ilvl w:val="0"/>
           <w:numId w:val="25"/>
@@ -2429,7 +2709,7 @@
     </w:p>
     <w:p>
       <w:pPr>
-        <w:pStyle w:val="Listaszerbekezds"/>
+        <w:pStyle w:val="ListParagraph"/>
         <w:numPr>
           <w:ilvl w:val="0"/>
           <w:numId w:val="25"/>
@@ -2444,7 +2724,7 @@
     </w:p>
     <w:p>
       <w:pPr>
-        <w:pStyle w:val="Listaszerbekezds"/>
+        <w:pStyle w:val="ListParagraph"/>
         <w:numPr>
           <w:ilvl w:val="0"/>
           <w:numId w:val="25"/>
@@ -2459,7 +2739,7 @@
     </w:p>
     <w:p>
       <w:pPr>
-        <w:pStyle w:val="Listaszerbekezds"/>
+        <w:pStyle w:val="ListParagraph"/>
         <w:numPr>
           <w:ilvl w:val="0"/>
           <w:numId w:val="25"/>
@@ -2476,7 +2756,7 @@
     </w:p>
     <w:tbl>
       <w:tblPr>
-        <w:tblStyle w:val="Rcsostblzat"/>
+        <w:tblStyle w:val="TableGrid"/>
         <w:tblW w:w="0" w:type="auto"/>
         <w:tblLook w:val="04A0" w:firstRow="1" w:lastRow="0" w:firstColumn="1" w:lastColumn="0" w:noHBand="0" w:noVBand="1"/>
       </w:tblPr>
@@ -2489,34 +2769,69 @@
             <w:tcW w:w="9019" w:type="dxa"/>
           </w:tcPr>
           <w:p>
+            <w:proofErr w:type="spellStart"/>
             <w:r>
-              <w:t>std_msgs/Header header</w:t>
+              <w:t>std_msgs</w:t>
+            </w:r>
+            <w:proofErr w:type="spellEnd"/>
+            <w:r>
+              <w:t>/Header header</w:t>
             </w:r>
           </w:p>
           <w:p/>
           <w:p>
+            <w:proofErr w:type="spellStart"/>
             <w:r>
-              <w:t>geometry_msgs/PoseWithCovariance</w:t>
+              <w:t>geometry_msgs</w:t>
             </w:r>
+            <w:proofErr w:type="spellEnd"/>
+            <w:r>
+              <w:t>/</w:t>
+            </w:r>
+            <w:proofErr w:type="spellStart"/>
+            <w:r>
+              <w:t>PoseWithCovariance</w:t>
+            </w:r>
+            <w:proofErr w:type="spellEnd"/>
             <w:r>
               <w:t xml:space="preserve"> pose</w:t>
             </w:r>
           </w:p>
           <w:p>
+            <w:proofErr w:type="spellStart"/>
             <w:r>
-              <w:t>geometry_msgs/Twist</w:t>
+              <w:t>geometry_msgs</w:t>
+            </w:r>
+            <w:proofErr w:type="spellEnd"/>
+            <w:r>
+              <w:t>/</w:t>
+            </w:r>
+            <w:proofErr w:type="spellStart"/>
+            <w:r>
+              <w:t>Twist</w:t>
             </w:r>
             <w:r>
               <w:t>WithCovariance</w:t>
             </w:r>
+            <w:proofErr w:type="spellEnd"/>
             <w:r>
               <w:t xml:space="preserve"> twist</w:t>
             </w:r>
           </w:p>
           <w:p>
+            <w:proofErr w:type="spellStart"/>
             <w:r>
-              <w:t>geometry_msgs/AccelWithCovariance</w:t>
+              <w:t>geometry_msgs</w:t>
             </w:r>
+            <w:proofErr w:type="spellEnd"/>
+            <w:r>
+              <w:t>/</w:t>
+            </w:r>
+            <w:proofErr w:type="spellStart"/>
+            <w:r>
+              <w:t>AccelWithCovariance</w:t>
+            </w:r>
+            <w:proofErr w:type="spellEnd"/>
             <w:r>
               <w:t xml:space="preserve"> accel</w:t>
             </w:r>
@@ -2525,19 +2840,21 @@
             <w:r>
               <w:t xml:space="preserve">float32 </w:t>
             </w:r>
+            <w:proofErr w:type="spellStart"/>
             <w:r>
               <w:t>wheel</w:t>
             </w:r>
             <w:r>
               <w:t>_angle</w:t>
             </w:r>
+            <w:proofErr w:type="spellEnd"/>
           </w:p>
         </w:tc>
       </w:tr>
     </w:tbl>
     <w:p>
       <w:pPr>
-        <w:pStyle w:val="Cmsor2"/>
+        <w:pStyle w:val="Heading2"/>
       </w:pPr>
       <w:r>
         <w:t>Path</w:t>
@@ -2545,12 +2862,20 @@
     </w:p>
     <w:p>
       <w:r>
-        <w:t>This is a tier4 autoware message extension, with the following definition:</w:t>
+        <w:t xml:space="preserve">This is a tier4 </w:t>
+      </w:r>
+      <w:proofErr w:type="spellStart"/>
+      <w:r>
+        <w:t>autoware</w:t>
+      </w:r>
+      <w:proofErr w:type="spellEnd"/>
+      <w:r>
+        <w:t xml:space="preserve"> message extension, with the following definition:</w:t>
       </w:r>
     </w:p>
     <w:tbl>
       <w:tblPr>
-        <w:tblStyle w:val="Rcsostblzat"/>
+        <w:tblStyle w:val="TableGrid"/>
         <w:tblW w:w="0" w:type="auto"/>
         <w:jc w:val="center"/>
         <w:tblLook w:val="04A0" w:firstRow="1" w:lastRow="0" w:firstColumn="1" w:lastColumn="0" w:noHBand="0" w:noVBand="1"/>
@@ -2568,26 +2893,62 @@
             <w:tcW w:w="4654" w:type="dxa"/>
           </w:tcPr>
           <w:p>
+            <w:proofErr w:type="spellStart"/>
             <w:r>
-              <w:t>std_msgs/Header header</w:t>
+              <w:t>std_msgs</w:t>
+            </w:r>
+            <w:proofErr w:type="spellEnd"/>
+            <w:r>
+              <w:t>/Header header</w:t>
             </w:r>
           </w:p>
           <w:p>
             <w:r>
-              <w:t>tier4_planning_msgs/PathPoint[] points</w:t>
+              <w:t>tier4_planning_msgs/</w:t>
+            </w:r>
+            <w:proofErr w:type="spellStart"/>
+            <w:proofErr w:type="gramStart"/>
+            <w:r>
+              <w:t>PathPoint</w:t>
+            </w:r>
+            <w:proofErr w:type="spellEnd"/>
+            <w:r>
+              <w:t>[</w:t>
+            </w:r>
+            <w:proofErr w:type="gramEnd"/>
+            <w:r>
+              <w:t>] points</w:t>
             </w:r>
           </w:p>
           <w:p>
+            <w:proofErr w:type="spellStart"/>
             <w:r>
-              <w:t>nav_msgs/OccupancyGrid drivable_area</w:t>
+              <w:t>nav_msgs</w:t>
             </w:r>
+            <w:proofErr w:type="spellEnd"/>
+            <w:r>
+              <w:t>/</w:t>
+            </w:r>
+            <w:proofErr w:type="spellStart"/>
+            <w:r>
+              <w:t>OccupancyGrid</w:t>
+            </w:r>
+            <w:proofErr w:type="spellEnd"/>
+            <w:r>
+              <w:t xml:space="preserve"> </w:t>
+            </w:r>
+            <w:proofErr w:type="spellStart"/>
+            <w:r>
+              <w:t>drivable_area</w:t>
+            </w:r>
+            <w:proofErr w:type="spellEnd"/>
           </w:p>
         </w:tc>
       </w:tr>
     </w:tbl>
     <w:p>
       <w:pPr>
-        <w:pStyle w:val="Cmsor2"/>
+        <w:pStyle w:val="Heading2"/>
       </w:pPr>
       <w:r>
         <w:lastRenderedPageBreak/>
@@ -2596,7 +2957,7 @@
     </w:p>
     <w:tbl>
       <w:tblPr>
-        <w:tblStyle w:val="Rcsostblzat"/>
+        <w:tblStyle w:val="TableGrid"/>
         <w:tblW w:w="0" w:type="auto"/>
         <w:jc w:val="center"/>
         <w:tblLook w:val="04A0" w:firstRow="1" w:lastRow="0" w:firstColumn="1" w:lastColumn="0" w:noHBand="0" w:noVBand="1"/>
@@ -2624,13 +2985,23 @@
             </w:r>
           </w:p>
           <w:p>
+            <w:proofErr w:type="spellStart"/>
             <w:r>
-              <w:t>geometry_msgs/Pose pose</w:t>
+              <w:t>geometry_msgs</w:t>
+            </w:r>
+            <w:proofErr w:type="spellEnd"/>
+            <w:r>
+              <w:t>/Pose pose</w:t>
             </w:r>
           </w:p>
           <w:p>
+            <w:proofErr w:type="spellStart"/>
             <w:r>
-              <w:t>geometry_msgs/Twist twist</w:t>
+              <w:t>geometry_msgs</w:t>
+            </w:r>
+            <w:proofErr w:type="spellEnd"/>
+            <w:r>
+              <w:t>/Twist twist</w:t>
             </w:r>
           </w:p>
           <w:p>
@@ -2643,7 +3014,7 @@
     </w:tbl>
     <w:p>
       <w:pPr>
-        <w:pStyle w:val="Cmsor2"/>
+        <w:pStyle w:val="Heading2"/>
       </w:pPr>
       <w:r>
         <w:t>Trajectory</w:t>
@@ -2651,7 +3022,7 @@
     </w:p>
     <w:tbl>
       <w:tblPr>
-        <w:tblStyle w:val="Rcsostblzat"/>
+        <w:tblStyle w:val="TableGrid"/>
         <w:tblW w:w="0" w:type="auto"/>
         <w:jc w:val="center"/>
         <w:tblLook w:val="04A0" w:firstRow="1" w:lastRow="0" w:firstColumn="1" w:lastColumn="0" w:noHBand="0" w:noVBand="1"/>
@@ -2669,13 +3040,31 @@
             <w:tcW w:w="4641" w:type="dxa"/>
           </w:tcPr>
           <w:p>
+            <w:proofErr w:type="spellStart"/>
             <w:r>
-              <w:t>std_msgs/Header header</w:t>
+              <w:t>std_msgs</w:t>
+            </w:r>
+            <w:proofErr w:type="spellEnd"/>
+            <w:r>
+              <w:t>/Header header</w:t>
             </w:r>
           </w:p>
           <w:p>
             <w:r>
-              <w:t>tier4_planning_msgs/TrajectoryPoint[] points</w:t>
+              <w:t>tier4_planning_msgs/</w:t>
+            </w:r>
+            <w:proofErr w:type="spellStart"/>
+            <w:proofErr w:type="gramStart"/>
+            <w:r>
+              <w:t>TrajectoryPoint</w:t>
+            </w:r>
+            <w:proofErr w:type="spellEnd"/>
+            <w:r>
+              <w:t>[</w:t>
+            </w:r>
+            <w:proofErr w:type="gramEnd"/>
+            <w:r>
+              <w:t>] points</w:t>
             </w:r>
           </w:p>
         </w:tc>
@@ -2683,7 +3072,7 @@
     </w:tbl>
     <w:p>
       <w:pPr>
-        <w:pStyle w:val="Cmsor2"/>
+        <w:pStyle w:val="Heading2"/>
       </w:pPr>
       <w:r>
         <w:t>Trajectory point</w:t>
@@ -2691,7 +3080,7 @@
     </w:p>
     <w:tbl>
       <w:tblPr>
-        <w:tblStyle w:val="Rcsostblzat"/>
+        <w:tblStyle w:val="TableGrid"/>
         <w:tblW w:w="0" w:type="auto"/>
         <w:jc w:val="center"/>
         <w:tblLook w:val="04A0" w:firstRow="1" w:lastRow="0" w:firstColumn="1" w:lastColumn="0" w:noHBand="0" w:noVBand="1"/>
@@ -2709,13 +3098,23 @@
             <w:tcW w:w="3415" w:type="dxa"/>
           </w:tcPr>
           <w:p>
+            <w:proofErr w:type="spellStart"/>
             <w:r>
-              <w:t>geometry_msgs/Pose pose</w:t>
+              <w:t>geometry_msgs</w:t>
+            </w:r>
+            <w:proofErr w:type="spellEnd"/>
+            <w:r>
+              <w:t>/Pose pose</w:t>
             </w:r>
           </w:p>
           <w:p>
+            <w:proofErr w:type="spellStart"/>
             <w:r>
-              <w:t>geometry_msgs/Twist twist</w:t>
+              <w:t>geometry_msgs</w:t>
+            </w:r>
+            <w:proofErr w:type="spellEnd"/>
+            <w:r>
+              <w:t>/Twist twist</w:t>
             </w:r>
           </w:p>
           <w:p>
@@ -2724,8 +3123,13 @@
                 <w:b/>
               </w:rPr>
             </w:pPr>
+            <w:proofErr w:type="spellStart"/>
             <w:r>
-              <w:t>geometry_msgs/Accel accel</w:t>
+              <w:t>geometry_msgs</w:t>
+            </w:r>
+            <w:proofErr w:type="spellEnd"/>
+            <w:r>
+              <w:t>/Accel accel</w:t>
             </w:r>
           </w:p>
         </w:tc>
@@ -2738,7 +3142,7 @@
     </w:p>
     <w:p>
       <w:pPr>
-        <w:pStyle w:val="Cmsor1"/>
+        <w:pStyle w:val="Heading1"/>
       </w:pPr>
       <w:r>
         <w:lastRenderedPageBreak/>
@@ -2747,7 +3151,7 @@
     </w:p>
     <w:p>
       <w:pPr>
-        <w:pStyle w:val="Cmsor2"/>
+        <w:pStyle w:val="Heading2"/>
       </w:pPr>
       <w:r>
         <w:t>Naming conventions</w:t>
@@ -2755,7 +3159,7 @@
     </w:p>
     <w:p>
       <w:pPr>
-        <w:pStyle w:val="Listaszerbekezds"/>
+        <w:pStyle w:val="ListParagraph"/>
         <w:numPr>
           <w:ilvl w:val="0"/>
           <w:numId w:val="19"/>
@@ -2767,7 +3171,7 @@
     </w:p>
     <w:p>
       <w:pPr>
-        <w:pStyle w:val="Listaszerbekezds"/>
+        <w:pStyle w:val="ListParagraph"/>
         <w:numPr>
           <w:ilvl w:val="0"/>
           <w:numId w:val="19"/>
@@ -2791,7 +3195,7 @@
     </w:p>
     <w:p>
       <w:pPr>
-        <w:pStyle w:val="Listaszerbekezds"/>
+        <w:pStyle w:val="ListParagraph"/>
         <w:numPr>
           <w:ilvl w:val="0"/>
           <w:numId w:val="19"/>
@@ -2803,7 +3207,7 @@
     </w:p>
     <w:p>
       <w:pPr>
-        <w:pStyle w:val="Listaszerbekezds"/>
+        <w:pStyle w:val="ListParagraph"/>
         <w:numPr>
           <w:ilvl w:val="0"/>
           <w:numId w:val="19"/>
@@ -2812,16 +3216,18 @@
       <w:r>
         <w:t xml:space="preserve">Constant variables should be all </w:t>
       </w:r>
+      <w:proofErr w:type="gramStart"/>
       <w:r>
         <w:t>upper case</w:t>
       </w:r>
+      <w:proofErr w:type="gramEnd"/>
       <w:r>
         <w:t xml:space="preserve"> letters. Instead of camel case the words should be separated with ‘_’</w:t>
       </w:r>
     </w:p>
     <w:p>
       <w:pPr>
-        <w:pStyle w:val="Listaszerbekezds"/>
+        <w:pStyle w:val="ListParagraph"/>
         <w:numPr>
           <w:ilvl w:val="0"/>
           <w:numId w:val="19"/>
@@ -2851,7 +3257,7 @@
     </w:p>
     <w:p>
       <w:pPr>
-        <w:pStyle w:val="Listaszerbekezds"/>
+        <w:pStyle w:val="ListParagraph"/>
         <w:numPr>
           <w:ilvl w:val="0"/>
           <w:numId w:val="19"/>
@@ -2878,7 +3284,7 @@
     </w:p>
     <w:p>
       <w:pPr>
-        <w:pStyle w:val="Listaszerbekezds"/>
+        <w:pStyle w:val="ListParagraph"/>
         <w:numPr>
           <w:ilvl w:val="0"/>
           <w:numId w:val="19"/>
@@ -2903,14 +3309,18 @@
     </w:p>
     <w:p>
       <w:pPr>
-        <w:pStyle w:val="Listaszerbekezds"/>
+        <w:pStyle w:val="ListParagraph"/>
         <w:numPr>
           <w:ilvl w:val="0"/>
           <w:numId w:val="19"/>
         </w:numPr>
       </w:pPr>
       <w:r>
-        <w:t xml:space="preserve">Namespaces should be </w:t>
+        <w:t xml:space="preserve">Namespaces should </w:t>
+      </w:r>
+      <w:proofErr w:type="gramStart"/>
+      <w:r>
+        <w:t xml:space="preserve">be </w:t>
       </w:r>
       <w:r>
         <w:rPr>
@@ -2918,13 +3328,22 @@
         </w:rPr>
         <w:t>???</w:t>
       </w:r>
-      <w:r>
-        <w:t xml:space="preserve"> (fully lower/upper case, like classes, ?)</w:t>
-      </w:r>
-    </w:p>
-    <w:p>
-      <w:pPr>
-        <w:pStyle w:val="Listaszerbekezds"/>
+      <w:proofErr w:type="gramEnd"/>
+      <w:r>
+        <w:t xml:space="preserve"> (fully lower/upper case, like classes</w:t>
+      </w:r>
+      <w:proofErr w:type="gramStart"/>
+      <w:r>
+        <w:t>, ?</w:t>
+      </w:r>
+      <w:proofErr w:type="gramEnd"/>
+      <w:r>
+        <w:t>)</w:t>
+      </w:r>
+    </w:p>
+    <w:p>
+      <w:pPr>
+        <w:pStyle w:val="ListParagraph"/>
         <w:numPr>
           <w:ilvl w:val="0"/>
           <w:numId w:val="19"/>
@@ -2934,7 +3353,11 @@
         <w:t xml:space="preserve">Maximum namespace depth </w:t>
       </w:r>
       <w:r>
-        <w:t>should be</w:t>
+        <w:t xml:space="preserve">should </w:t>
+      </w:r>
+      <w:proofErr w:type="gramStart"/>
+      <w:r>
+        <w:t>be</w:t>
       </w:r>
       <w:r>
         <w:t xml:space="preserve"> </w:t>
@@ -2945,10 +3368,11 @@
         </w:rPr>
         <w:t>???</w:t>
       </w:r>
-    </w:p>
-    <w:p>
-      <w:pPr>
-        <w:pStyle w:val="Listaszerbekezds"/>
+      <w:proofErr w:type="gramEnd"/>
+    </w:p>
+    <w:p>
+      <w:pPr>
+        <w:pStyle w:val="ListParagraph"/>
         <w:numPr>
           <w:ilvl w:val="0"/>
           <w:numId w:val="19"/>
@@ -2975,7 +3399,7 @@
     </w:p>
     <w:p>
       <w:pPr>
-        <w:pStyle w:val="Cmsor2"/>
+        <w:pStyle w:val="Heading2"/>
       </w:pPr>
       <w:r>
         <w:t>C++</w:t>
@@ -2983,7 +3407,7 @@
     </w:p>
     <w:p>
       <w:pPr>
-        <w:pStyle w:val="Cmsor3"/>
+        <w:pStyle w:val="Heading3"/>
       </w:pPr>
       <w:r>
         <w:t>General</w:t>
@@ -2991,7 +3415,7 @@
     </w:p>
     <w:p>
       <w:pPr>
-        <w:pStyle w:val="Listaszerbekezds"/>
+        <w:pStyle w:val="ListParagraph"/>
         <w:numPr>
           <w:ilvl w:val="0"/>
           <w:numId w:val="24"/>
@@ -3015,9 +3439,11 @@
       <w:r>
         <w:t>“</w:t>
       </w:r>
+      <w:proofErr w:type="spellStart"/>
       <w:r>
         <w:t>src</w:t>
       </w:r>
+      <w:proofErr w:type="spellEnd"/>
       <w:r>
         <w:t>”</w:t>
       </w:r>
@@ -3033,7 +3459,7 @@
     </w:p>
     <w:p>
       <w:pPr>
-        <w:pStyle w:val="Listaszerbekezds"/>
+        <w:pStyle w:val="ListParagraph"/>
         <w:numPr>
           <w:ilvl w:val="0"/>
           <w:numId w:val="24"/>
@@ -3045,16 +3471,193 @@
     </w:p>
     <w:p>
       <w:pPr>
-        <w:pStyle w:val="Listaszerbekezds"/>
+        <w:pStyle w:val="ListParagraph"/>
         <w:numPr>
           <w:ilvl w:val="0"/>
           <w:numId w:val="24"/>
         </w:numPr>
       </w:pPr>
-    </w:p>
-    <w:p>
-      <w:pPr>
-        <w:pStyle w:val="Cmsor3"/>
+      <w:r>
+        <w:t>No recursion; No GOTOs</w:t>
+      </w:r>
+    </w:p>
+    <w:p>
+      <w:pPr>
+        <w:pStyle w:val="ListParagraph"/>
+        <w:numPr>
+          <w:ilvl w:val="0"/>
+          <w:numId w:val="24"/>
+        </w:numPr>
+      </w:pPr>
+      <w:r>
+        <w:t xml:space="preserve">Loops must have a </w:t>
+      </w:r>
+      <w:r>
+        <w:t>fixed bound</w:t>
+      </w:r>
+    </w:p>
+    <w:p>
+      <w:pPr>
+        <w:pStyle w:val="ListParagraph"/>
+        <w:numPr>
+          <w:ilvl w:val="0"/>
+          <w:numId w:val="24"/>
+        </w:numPr>
+      </w:pPr>
+      <w:r>
+        <w:t>No dynamic memory allocation after initialization</w:t>
+      </w:r>
+    </w:p>
+    <w:p>
+      <w:pPr>
+        <w:pStyle w:val="ListParagraph"/>
+        <w:numPr>
+          <w:ilvl w:val="0"/>
+          <w:numId w:val="24"/>
+        </w:numPr>
+      </w:pPr>
+      <w:r>
+        <w:t>Restrict data to the smallest necessary scope</w:t>
+      </w:r>
+    </w:p>
+    <w:p>
+      <w:pPr>
+        <w:pStyle w:val="ListParagraph"/>
+        <w:numPr>
+          <w:ilvl w:val="0"/>
+          <w:numId w:val="24"/>
+        </w:numPr>
+      </w:pPr>
+      <w:r>
+        <w:t>Check function return values or explicit discard with (void)</w:t>
+      </w:r>
+    </w:p>
+    <w:p>
+      <w:pPr>
+        <w:pStyle w:val="ListParagraph"/>
+        <w:numPr>
+          <w:ilvl w:val="0"/>
+          <w:numId w:val="24"/>
+        </w:numPr>
+      </w:pPr>
+      <w:r>
+        <w:t>Avoid the preprocessor and especially complex uses of the preprocessor</w:t>
+      </w:r>
+    </w:p>
+    <w:p>
+      <w:pPr>
+        <w:pStyle w:val="ListParagraph"/>
+        <w:numPr>
+          <w:ilvl w:val="0"/>
+          <w:numId w:val="24"/>
+        </w:numPr>
+      </w:pPr>
+      <w:r>
+        <w:t xml:space="preserve">Prefer </w:t>
+      </w:r>
+      <w:proofErr w:type="spellStart"/>
+      <w:r>
+        <w:t>Fw</w:t>
+      </w:r>
+      <w:proofErr w:type="spellEnd"/>
+      <w:r>
+        <w:t xml:space="preserve"> and </w:t>
+      </w:r>
+      <w:proofErr w:type="spellStart"/>
+      <w:r>
+        <w:t>Os</w:t>
+      </w:r>
+      <w:proofErr w:type="spellEnd"/>
+      <w:r>
+        <w:t xml:space="preserve"> implementations. e.g. use FW_ASSERT and </w:t>
+      </w:r>
+      <w:proofErr w:type="spellStart"/>
+      <w:proofErr w:type="gramStart"/>
+      <w:r>
+        <w:t>Os</w:t>
+      </w:r>
+      <w:proofErr w:type="spellEnd"/>
+      <w:r>
+        <w:t>::</w:t>
+      </w:r>
+      <w:proofErr w:type="gramEnd"/>
+      <w:r>
+        <w:t xml:space="preserve">Mutex over </w:t>
+      </w:r>
+      <w:proofErr w:type="spellStart"/>
+      <w:r>
+        <w:t>cassert</w:t>
+      </w:r>
+      <w:proofErr w:type="spellEnd"/>
+      <w:r>
+        <w:t xml:space="preserve"> and std::mutex</w:t>
+      </w:r>
+    </w:p>
+    <w:p>
+      <w:pPr>
+        <w:pStyle w:val="ListParagraph"/>
+        <w:numPr>
+          <w:ilvl w:val="0"/>
+          <w:numId w:val="24"/>
+        </w:numPr>
+      </w:pPr>
+      <w:r>
+        <w:t>Compile without warnings, errors, and static analysis failures (e.g. pass continuous integration)</w:t>
+      </w:r>
+    </w:p>
+    <w:p>
+      <w:pPr>
+        <w:pStyle w:val="ListParagraph"/>
+        <w:numPr>
+          <w:ilvl w:val="0"/>
+          <w:numId w:val="24"/>
+        </w:numPr>
+      </w:pPr>
+      <w:r>
+        <w:t xml:space="preserve">Do not use </w:t>
+      </w:r>
+      <w:proofErr w:type="spellStart"/>
+      <w:proofErr w:type="gramStart"/>
+      <w:r>
+        <w:t>Os</w:t>
+      </w:r>
+      <w:proofErr w:type="spellEnd"/>
+      <w:r>
+        <w:t>::</w:t>
+      </w:r>
+      <w:proofErr w:type="gramEnd"/>
+      <w:r>
+        <w:t>Task::delay to synchronize between threads</w:t>
+      </w:r>
+    </w:p>
+    <w:p>
+      <w:pPr>
+        <w:pStyle w:val="ListParagraph"/>
+        <w:numPr>
+          <w:ilvl w:val="0"/>
+          <w:numId w:val="24"/>
+        </w:numPr>
+      </w:pPr>
+      <w:r>
+        <w:t xml:space="preserve">Explicit enumeration values should be specified for all values or none at </w:t>
+      </w:r>
+      <w:proofErr w:type="gramStart"/>
+      <w:r>
+        <w:t>all</w:t>
+      </w:r>
+      <w:r>
+        <w:t xml:space="preserve"> .</w:t>
+      </w:r>
+      <w:proofErr w:type="gramEnd"/>
+    </w:p>
+    <w:p>
+      <w:pPr>
+        <w:pStyle w:val="ListParagraph"/>
+      </w:pPr>
+    </w:p>
+    <w:p>
+      <w:pPr>
+        <w:pStyle w:val="Heading3"/>
       </w:pPr>
       <w:r>
         <w:t>Header files</w:t>
@@ -3067,7 +3670,7 @@
     </w:p>
     <w:p>
       <w:pPr>
-        <w:pStyle w:val="Listaszerbekezds"/>
+        <w:pStyle w:val="ListParagraph"/>
         <w:numPr>
           <w:ilvl w:val="0"/>
           <w:numId w:val="20"/>
@@ -3080,8 +3683,13 @@
         <w:t>“</w:t>
       </w:r>
       <w:r>
-        <w:t>.hpp</w:t>
-      </w:r>
+        <w:t>.</w:t>
+      </w:r>
+      <w:proofErr w:type="spellStart"/>
+      <w:r>
+        <w:t>hpp</w:t>
+      </w:r>
+      <w:proofErr w:type="spellEnd"/>
       <w:r>
         <w:t>”</w:t>
       </w:r>
@@ -3091,7 +3699,7 @@
     </w:p>
     <w:p>
       <w:pPr>
-        <w:pStyle w:val="Listaszerbekezds"/>
+        <w:pStyle w:val="ListParagraph"/>
         <w:numPr>
           <w:ilvl w:val="0"/>
           <w:numId w:val="20"/>
@@ -3103,7 +3711,7 @@
     </w:p>
     <w:p>
       <w:pPr>
-        <w:pStyle w:val="Listaszerbekezds"/>
+        <w:pStyle w:val="ListParagraph"/>
         <w:numPr>
           <w:ilvl w:val="0"/>
           <w:numId w:val="20"/>
@@ -3125,9 +3733,11 @@
         <w:t>)</w:t>
       </w:r>
     </w:p>
-    <w:p>
-      <w:pPr>
-        <w:pStyle w:val="Cmsor3"/>
+    <w:p/>
+    <w:p/>
+    <w:p>
+      <w:pPr>
+        <w:pStyle w:val="Heading3"/>
       </w:pPr>
       <w:r>
         <w:t>Source files</w:t>
@@ -3140,7 +3750,7 @@
     </w:p>
     <w:p>
       <w:pPr>
-        <w:pStyle w:val="Listaszerbekezds"/>
+        <w:pStyle w:val="ListParagraph"/>
         <w:numPr>
           <w:ilvl w:val="0"/>
           <w:numId w:val="22"/>
@@ -3150,12 +3760,20 @@
         <w:t>h</w:t>
       </w:r>
       <w:r>
-        <w:t>ave the “.cpp” extension</w:t>
-      </w:r>
-    </w:p>
-    <w:p>
-      <w:pPr>
-        <w:pStyle w:val="Cmsor2"/>
+        <w:t>ave the “.</w:t>
+      </w:r>
+      <w:proofErr w:type="spellStart"/>
+      <w:r>
+        <w:t>cpp</w:t>
+      </w:r>
+      <w:proofErr w:type="spellEnd"/>
+      <w:r>
+        <w:t>” extension</w:t>
+      </w:r>
+    </w:p>
+    <w:p>
+      <w:pPr>
+        <w:pStyle w:val="Heading2"/>
       </w:pPr>
       <w:r>
         <w:t>ROS2</w:t>
@@ -3163,7 +3781,7 @@
     </w:p>
     <w:p>
       <w:pPr>
-        <w:pStyle w:val="Cmsor3"/>
+        <w:pStyle w:val="Heading3"/>
       </w:pPr>
       <w:r>
         <w:t>Packages</w:t>
@@ -3171,7 +3789,7 @@
     </w:p>
     <w:p>
       <w:pPr>
-        <w:pStyle w:val="Listaszerbekezds"/>
+        <w:pStyle w:val="ListParagraph"/>
         <w:numPr>
           <w:ilvl w:val="0"/>
           <w:numId w:val="22"/>
@@ -3189,19 +3807,24 @@
     </w:p>
     <w:p>
       <w:pPr>
-        <w:pStyle w:val="Listaszerbekezds"/>
+        <w:pStyle w:val="ListParagraph"/>
         <w:numPr>
           <w:ilvl w:val="1"/>
           <w:numId w:val="22"/>
         </w:numPr>
       </w:pPr>
-      <w:r>
-        <w:t>prcp (perception)</w:t>
-      </w:r>
-    </w:p>
-    <w:p>
-      <w:pPr>
-        <w:pStyle w:val="Listaszerbekezds"/>
+      <w:proofErr w:type="spellStart"/>
+      <w:r>
+        <w:t>prcp</w:t>
+      </w:r>
+      <w:proofErr w:type="spellEnd"/>
+      <w:r>
+        <w:t xml:space="preserve"> (perception)</w:t>
+      </w:r>
+    </w:p>
+    <w:p>
+      <w:pPr>
+        <w:pStyle w:val="ListParagraph"/>
         <w:numPr>
           <w:ilvl w:val="1"/>
           <w:numId w:val="22"/>
@@ -3213,7 +3836,7 @@
     </w:p>
     <w:p>
       <w:pPr>
-        <w:pStyle w:val="Listaszerbekezds"/>
+        <w:pStyle w:val="ListParagraph"/>
         <w:numPr>
           <w:ilvl w:val="1"/>
           <w:numId w:val="22"/>
@@ -3225,13 +3848,12 @@
     </w:p>
     <w:p>
       <w:r>
-        <w:lastRenderedPageBreak/>
         <w:br w:type="page"/>
       </w:r>
     </w:p>
     <w:p>
       <w:pPr>
-        <w:pStyle w:val="Cmsor1"/>
+        <w:pStyle w:val="Heading1"/>
       </w:pPr>
       <w:r>
         <w:lastRenderedPageBreak/>
@@ -3240,15 +3862,17 @@
     </w:p>
     <w:p>
       <w:pPr>
-        <w:pStyle w:val="Cmsor2"/>
-      </w:pPr>
+        <w:pStyle w:val="Heading2"/>
+      </w:pPr>
+      <w:proofErr w:type="spellStart"/>
       <w:r>
         <w:t>pacmod_extender</w:t>
       </w:r>
-    </w:p>
-    <w:p>
-      <w:pPr>
-        <w:pStyle w:val="Cmsor3"/>
+      <w:proofErr w:type="spellEnd"/>
+    </w:p>
+    <w:p>
+      <w:pPr>
+        <w:pStyle w:val="Heading3"/>
       </w:pPr>
       <w:r>
         <w:t>Purpose</w:t>
@@ -3256,7 +3880,15 @@
     </w:p>
     <w:p>
       <w:r>
-        <w:t>The purpose of this package is to extend the default pacmod capabilities on the Lexus vehicle by decoding CAN messages</w:t>
+        <w:t xml:space="preserve">The purpose of this package is to extend the default </w:t>
+      </w:r>
+      <w:proofErr w:type="spellStart"/>
+      <w:r>
+        <w:t>pacmod</w:t>
+      </w:r>
+      <w:proofErr w:type="spellEnd"/>
+      <w:r>
+        <w:t xml:space="preserve"> capabilities on the Lexus vehicle by decoding CAN messages</w:t>
       </w:r>
       <w:r>
         <w:t xml:space="preserve"> or calculating</w:t>
@@ -3288,7 +3920,7 @@
     </w:p>
     <w:p>
       <w:pPr>
-        <w:pStyle w:val="Cmsor3"/>
+        <w:pStyle w:val="Heading3"/>
       </w:pPr>
       <w:r>
         <w:t>Usage</w:t>
@@ -3307,7 +3939,7 @@
     </w:p>
     <w:tbl>
       <w:tblPr>
-        <w:tblStyle w:val="Rcsostblzat"/>
+        <w:tblStyle w:val="TableGrid"/>
         <w:tblpPr w:leftFromText="181" w:rightFromText="181" w:bottomFromText="142" w:vertAnchor="text" w:tblpY="1"/>
         <w:tblOverlap w:val="never"/>
         <w:tblW w:w="0" w:type="auto"/>
@@ -3331,8 +3963,30 @@
               <w:rPr>
                 <w:rFonts w:ascii="Consolas" w:hAnsi="Consolas"/>
               </w:rPr>
-              <w:t>ros2 run pacmod_extender pacmod_extender_node</w:t>
+              <w:t xml:space="preserve">ros2 run </w:t>
             </w:r>
+            <w:proofErr w:type="spellStart"/>
+            <w:r>
+              <w:rPr>
+                <w:rFonts w:ascii="Consolas" w:hAnsi="Consolas"/>
+              </w:rPr>
+              <w:t>pacmod_extender</w:t>
+            </w:r>
+            <w:proofErr w:type="spellEnd"/>
+            <w:r>
+              <w:rPr>
+                <w:rFonts w:ascii="Consolas" w:hAnsi="Consolas"/>
+              </w:rPr>
+              <w:t xml:space="preserve"> </w:t>
+            </w:r>
+            <w:proofErr w:type="spellStart"/>
+            <w:r>
+              <w:rPr>
+                <w:rFonts w:ascii="Consolas" w:hAnsi="Consolas"/>
+              </w:rPr>
+              <w:t>pacmod_extender_node</w:t>
+            </w:r>
+            <w:proofErr w:type="spellEnd"/>
           </w:p>
         </w:tc>
       </w:tr>
@@ -3350,7 +4004,7 @@
     </w:p>
     <w:tbl>
       <w:tblPr>
-        <w:tblStyle w:val="Rcsostblzat"/>
+        <w:tblStyle w:val="TableGrid"/>
         <w:tblpPr w:leftFromText="181" w:rightFromText="181" w:vertAnchor="text" w:tblpY="1"/>
         <w:tblOverlap w:val="never"/>
         <w:tblW w:w="0" w:type="auto"/>
@@ -3386,7 +4040,21 @@
               <w:rPr>
                 <w:rFonts w:ascii="Consolas" w:hAnsi="Consolas"/>
               </w:rPr>
-              <w:t xml:space="preserve"> pacmod_extender </w:t>
+              <w:t xml:space="preserve"> </w:t>
+            </w:r>
+            <w:proofErr w:type="spellStart"/>
+            <w:r>
+              <w:rPr>
+                <w:rFonts w:ascii="Consolas" w:hAnsi="Consolas"/>
+              </w:rPr>
+              <w:t>pacmod_extender</w:t>
+            </w:r>
+            <w:proofErr w:type="spellEnd"/>
+            <w:r>
+              <w:rPr>
+                <w:rFonts w:ascii="Consolas" w:hAnsi="Consolas"/>
+              </w:rPr>
+              <w:t xml:space="preserve"> </w:t>
             </w:r>
             <w:r>
               <w:rPr>
@@ -3400,7 +4068,7 @@
     </w:tbl>
     <w:p>
       <w:pPr>
-        <w:pStyle w:val="Cmsor3"/>
+        <w:pStyle w:val="Heading3"/>
       </w:pPr>
       <w:r>
         <w:t>I</w:t>
@@ -3422,7 +4090,7 @@
     </w:p>
     <w:tbl>
       <w:tblPr>
-        <w:tblStyle w:val="Rcsostblzat"/>
+        <w:tblStyle w:val="TableGrid"/>
         <w:tblpPr w:leftFromText="181" w:rightFromText="181" w:bottomFromText="142" w:vertAnchor="text" w:tblpY="1"/>
         <w:tblOverlap w:val="never"/>
         <w:tblW w:w="0" w:type="auto"/>
@@ -3518,12 +4186,19 @@
             <w:tcW w:w="3006" w:type="dxa"/>
           </w:tcPr>
           <w:p>
+            <w:proofErr w:type="spellStart"/>
             <w:r>
-              <w:t>pacmod/</w:t>
+              <w:t>pacmod</w:t>
             </w:r>
+            <w:proofErr w:type="spellEnd"/>
+            <w:r>
+              <w:t>/</w:t>
+            </w:r>
+            <w:proofErr w:type="spellStart"/>
             <w:r>
               <w:t>can_tx</w:t>
             </w:r>
+            <w:proofErr w:type="spellEnd"/>
           </w:p>
         </w:tc>
         <w:tc>
@@ -3531,8 +4206,13 @@
             <w:tcW w:w="3007" w:type="dxa"/>
           </w:tcPr>
           <w:p>
+            <w:proofErr w:type="spellStart"/>
             <w:r>
-              <w:t>can_msgs/msg/Frame</w:t>
+              <w:t>can_msgs</w:t>
+            </w:r>
+            <w:proofErr w:type="spellEnd"/>
+            <w:r>
+              <w:t>/msg/Frame</w:t>
             </w:r>
           </w:p>
         </w:tc>
@@ -3553,9 +4233,11 @@
             <w:tcW w:w="3006" w:type="dxa"/>
           </w:tcPr>
           <w:p>
+            <w:proofErr w:type="spellStart"/>
             <w:r>
               <w:t>vehicle_status</w:t>
             </w:r>
+            <w:proofErr w:type="spellEnd"/>
           </w:p>
         </w:tc>
         <w:tc>
@@ -3563,9 +4245,19 @@
             <w:tcW w:w="3007" w:type="dxa"/>
           </w:tcPr>
           <w:p>
+            <w:proofErr w:type="spellStart"/>
             <w:r>
-              <w:t>geometry_msgs/msg/TwistStamped</w:t>
+              <w:t>geometry_msgs</w:t>
             </w:r>
+            <w:proofErr w:type="spellEnd"/>
+            <w:r>
+              <w:t>/msg/</w:t>
+            </w:r>
+            <w:proofErr w:type="spellStart"/>
+            <w:r>
+              <w:t>TwistStamped</w:t>
+            </w:r>
+            <w:proofErr w:type="spellEnd"/>
           </w:p>
         </w:tc>
       </w:tr>
@@ -3583,7 +4275,7 @@
     </w:p>
     <w:tbl>
       <w:tblPr>
-        <w:tblStyle w:val="Rcsostblzat"/>
+        <w:tblStyle w:val="TableGrid"/>
         <w:tblW w:w="0" w:type="auto"/>
         <w:tblLook w:val="04A0" w:firstRow="1" w:lastRow="0" w:firstColumn="1" w:lastColumn="0" w:noHBand="0" w:noVBand="1"/>
       </w:tblPr>
@@ -3677,9 +4369,19 @@
             <w:tcW w:w="3006" w:type="dxa"/>
           </w:tcPr>
           <w:p>
+            <w:proofErr w:type="spellStart"/>
             <w:r>
-              <w:t>pacmod/linear_accel_rpt</w:t>
+              <w:t>pacmod</w:t>
             </w:r>
+            <w:proofErr w:type="spellEnd"/>
+            <w:r>
+              <w:t>/</w:t>
+            </w:r>
+            <w:proofErr w:type="spellStart"/>
+            <w:r>
+              <w:t>linear_accel_rpt</w:t>
+            </w:r>
+            <w:proofErr w:type="spellEnd"/>
           </w:p>
         </w:tc>
         <w:tc>
@@ -3688,8 +4390,13 @@
           </w:tcPr>
           <w:p>
             <w:r>
-              <w:t>pacmod3_msgs/msg/LinearAccelRpt</w:t>
+              <w:t>pacmod3_msgs/msg/</w:t>
             </w:r>
+            <w:proofErr w:type="spellStart"/>
+            <w:r>
+              <w:t>LinearAccelRpt</w:t>
+            </w:r>
+            <w:proofErr w:type="spellEnd"/>
           </w:p>
         </w:tc>
       </w:tr>
@@ -3709,9 +4416,19 @@
             <w:tcW w:w="3006" w:type="dxa"/>
           </w:tcPr>
           <w:p>
+            <w:proofErr w:type="spellStart"/>
             <w:r>
-              <w:t>pacmod/yaw_rate_calc_rpt</w:t>
+              <w:t>pacmod</w:t>
             </w:r>
+            <w:proofErr w:type="spellEnd"/>
+            <w:r>
+              <w:t>/</w:t>
+            </w:r>
+            <w:proofErr w:type="spellStart"/>
+            <w:r>
+              <w:t>yaw_rate_calc_rpt</w:t>
+            </w:r>
+            <w:proofErr w:type="spellEnd"/>
           </w:p>
         </w:tc>
         <w:tc>
@@ -3720,15 +4437,20 @@
           </w:tcPr>
           <w:p>
             <w:r>
-              <w:t>Pacmod3_msgs/msg/YawRateRpt</w:t>
+              <w:t>Pacmod3_msgs/msg/</w:t>
             </w:r>
+            <w:proofErr w:type="spellStart"/>
+            <w:r>
+              <w:t>YawRateRpt</w:t>
+            </w:r>
+            <w:proofErr w:type="spellEnd"/>
           </w:p>
         </w:tc>
       </w:tr>
     </w:tbl>
     <w:p>
       <w:pPr>
-        <w:pStyle w:val="Cmsor3"/>
+        <w:pStyle w:val="Heading3"/>
       </w:pPr>
       <w:r>
         <w:t>Inner workings</w:t>
@@ -3736,7 +4458,23 @@
     </w:p>
     <w:p>
       <w:r>
-        <w:t>The main functionality is the decoding of previously not used CAN messages. The decodings are defined in the PacmodDefinitions class. Every message has a decode method that requires the CAN message as parameter</w:t>
+        <w:t xml:space="preserve">The main functionality is the decoding of previously not used CAN messages. The </w:t>
+      </w:r>
+      <w:proofErr w:type="spellStart"/>
+      <w:r>
+        <w:t>decodings</w:t>
+      </w:r>
+      <w:proofErr w:type="spellEnd"/>
+      <w:r>
+        <w:t xml:space="preserve"> are defined in the </w:t>
+      </w:r>
+      <w:proofErr w:type="spellStart"/>
+      <w:r>
+        <w:t>PacmodDefinitions</w:t>
+      </w:r>
+      <w:proofErr w:type="spellEnd"/>
+      <w:r>
+        <w:t xml:space="preserve"> class. Every message has a decode method that requires the CAN message as parameter</w:t>
       </w:r>
       <w:r>
         <w:t xml:space="preserve">. </w:t>
@@ -3747,7 +4485,23 @@
     </w:p>
     <w:p>
       <w:r>
-        <w:t xml:space="preserve">The PacmodExtender class is the main class that is executed as a node. It subscribes to the inputs, uses the PacmodDefinitions class to decode the CAN messages and outputs the new messages. </w:t>
+        <w:t xml:space="preserve">The </w:t>
+      </w:r>
+      <w:proofErr w:type="spellStart"/>
+      <w:r>
+        <w:t>PacmodExtender</w:t>
+      </w:r>
+      <w:proofErr w:type="spellEnd"/>
+      <w:r>
+        <w:t xml:space="preserve"> class is the main class that is executed as a node. It subscribes to the inputs, uses the </w:t>
+      </w:r>
+      <w:proofErr w:type="spellStart"/>
+      <w:r>
+        <w:t>PacmodDefinitions</w:t>
+      </w:r>
+      <w:proofErr w:type="spellEnd"/>
+      <w:r>
+        <w:t xml:space="preserve"> class to decode the CAN messages and outputs the new messages. </w:t>
       </w:r>
       <w:r>
         <w:t>The output rate of every message depends on the input frequenc</w:t>
@@ -3775,6 +4529,7 @@
       </w:r>
     </w:p>
     <w:p>
+      <w:proofErr w:type="spellStart"/>
       <w:r>
         <w:rPr>
           <w:u w:val="single"/>
@@ -3787,13 +4542,14 @@
         </w:rPr>
         <w:t>ecodings</w:t>
       </w:r>
+      <w:proofErr w:type="spellEnd"/>
       <w:r>
         <w:t>:</w:t>
       </w:r>
     </w:p>
     <w:p>
       <w:pPr>
-        <w:pStyle w:val="Listaszerbekezds"/>
+        <w:pStyle w:val="ListParagraph"/>
         <w:numPr>
           <w:ilvl w:val="0"/>
           <w:numId w:val="16"/>
@@ -3805,7 +4561,7 @@
     </w:p>
     <w:p>
       <w:pPr>
-        <w:pStyle w:val="Listaszerbekezds"/>
+        <w:pStyle w:val="ListParagraph"/>
         <w:numPr>
           <w:ilvl w:val="1"/>
           <w:numId w:val="16"/>
@@ -3832,7 +4588,7 @@
     </w:p>
     <w:p>
       <w:pPr>
-        <w:pStyle w:val="Listaszerbekezds"/>
+        <w:pStyle w:val="ListParagraph"/>
         <w:numPr>
           <w:ilvl w:val="0"/>
           <w:numId w:val="16"/>
@@ -3844,7 +4600,7 @@
     </w:p>
     <w:p>
       <w:pPr>
-        <w:pStyle w:val="Listaszerbekezds"/>
+        <w:pStyle w:val="ListParagraph"/>
         <w:numPr>
           <w:ilvl w:val="1"/>
           <w:numId w:val="16"/>
@@ -3968,7 +4724,7 @@
     </w:p>
     <w:p>
       <w:pPr>
-        <w:pStyle w:val="Listaszerbekezds"/>
+        <w:pStyle w:val="ListParagraph"/>
         <w:ind w:left="1440"/>
       </w:pPr>
       <w:r>
@@ -5438,7 +6194,7 @@
     <w:lvl w:ilvl="0">
       <w:start w:val="1"/>
       <w:numFmt w:val="decimal"/>
-      <w:pStyle w:val="Cmsor1"/>
+      <w:pStyle w:val="Heading1"/>
       <w:lvlText w:val="%1"/>
       <w:lvlJc w:val="left"/>
       <w:pPr>
@@ -5448,7 +6204,7 @@
     <w:lvl w:ilvl="1">
       <w:start w:val="1"/>
       <w:numFmt w:val="decimal"/>
-      <w:pStyle w:val="Cmsor2"/>
+      <w:pStyle w:val="Heading2"/>
       <w:lvlText w:val="%1.%2"/>
       <w:lvlJc w:val="left"/>
       <w:pPr>
@@ -5458,7 +6214,7 @@
     <w:lvl w:ilvl="2">
       <w:start w:val="1"/>
       <w:numFmt w:val="decimal"/>
-      <w:pStyle w:val="Cmsor3"/>
+      <w:pStyle w:val="Heading3"/>
       <w:lvlText w:val="%1.%2.%3"/>
       <w:lvlJc w:val="left"/>
       <w:pPr>
@@ -5472,7 +6228,7 @@
     <w:lvl w:ilvl="3">
       <w:start w:val="1"/>
       <w:numFmt w:val="decimal"/>
-      <w:pStyle w:val="Cmsor4"/>
+      <w:pStyle w:val="Heading4"/>
       <w:lvlText w:val="%1.%2.%3.%4"/>
       <w:lvlJc w:val="left"/>
       <w:pPr>
@@ -5482,7 +6238,7 @@
     <w:lvl w:ilvl="4">
       <w:start w:val="1"/>
       <w:numFmt w:val="decimal"/>
-      <w:pStyle w:val="Cmsor5"/>
+      <w:pStyle w:val="Heading5"/>
       <w:lvlText w:val="%1.%2.%3.%4.%5"/>
       <w:lvlJc w:val="left"/>
       <w:pPr>
@@ -5492,7 +6248,7 @@
     <w:lvl w:ilvl="5">
       <w:start w:val="1"/>
       <w:numFmt w:val="decimal"/>
-      <w:pStyle w:val="Cmsor6"/>
+      <w:pStyle w:val="Heading6"/>
       <w:lvlText w:val="%1.%2.%3.%4.%5.%6"/>
       <w:lvlJc w:val="left"/>
       <w:pPr>
@@ -5502,7 +6258,7 @@
     <w:lvl w:ilvl="6">
       <w:start w:val="1"/>
       <w:numFmt w:val="decimal"/>
-      <w:pStyle w:val="Cmsor7"/>
+      <w:pStyle w:val="Heading7"/>
       <w:lvlText w:val="%1.%2.%3.%4.%5.%6.%7"/>
       <w:lvlJc w:val="left"/>
       <w:pPr>
@@ -5512,7 +6268,7 @@
     <w:lvl w:ilvl="7">
       <w:start w:val="1"/>
       <w:numFmt w:val="decimal"/>
-      <w:pStyle w:val="Cmsor8"/>
+      <w:pStyle w:val="Heading8"/>
       <w:lvlText w:val="%1.%2.%3.%4.%5.%6.%7.%8"/>
       <w:lvlJc w:val="left"/>
       <w:pPr>
@@ -5522,7 +6278,7 @@
     <w:lvl w:ilvl="8">
       <w:start w:val="1"/>
       <w:numFmt w:val="decimal"/>
-      <w:pStyle w:val="Cmsor9"/>
+      <w:pStyle w:val="Heading9"/>
       <w:lvlText w:val="%1.%2.%3.%4.%5.%6.%7.%8.%9"/>
       <w:lvlJc w:val="left"/>
       <w:pPr>
@@ -7312,7 +8068,7 @@
     <w:lsdException w:name="Unresolved Mention" w:semiHidden="1" w:unhideWhenUsed="1"/>
     <w:lsdException w:name="Smart Link" w:semiHidden="1" w:unhideWhenUsed="1"/>
   </w:latentStyles>
-  <w:style w:type="paragraph" w:default="1" w:styleId="Norml">
+  <w:style w:type="paragraph" w:default="1" w:styleId="Normal">
     <w:name w:val="Normal"/>
     <w:qFormat/>
     <w:rsid w:val="00161147"/>
@@ -7324,10 +8080,10 @@
       <w:lang w:val="en-US"/>
     </w:rPr>
   </w:style>
-  <w:style w:type="paragraph" w:styleId="Cmsor1">
+  <w:style w:type="paragraph" w:styleId="Heading1">
     <w:name w:val="heading 1"/>
-    <w:basedOn w:val="Norml"/>
-    <w:next w:val="Norml"/>
+    <w:basedOn w:val="Normal"/>
+    <w:next w:val="Normal"/>
     <w:uiPriority w:val="9"/>
     <w:qFormat/>
     <w:rsid w:val="00733E5E"/>
@@ -7346,10 +8102,10 @@
       <w:szCs w:val="28"/>
     </w:rPr>
   </w:style>
-  <w:style w:type="paragraph" w:styleId="Cmsor2">
+  <w:style w:type="paragraph" w:styleId="Heading2">
     <w:name w:val="heading 2"/>
-    <w:basedOn w:val="Norml"/>
-    <w:next w:val="Norml"/>
+    <w:basedOn w:val="Normal"/>
+    <w:next w:val="Normal"/>
     <w:uiPriority w:val="9"/>
     <w:unhideWhenUsed/>
     <w:qFormat/>
@@ -7372,10 +8128,10 @@
       <w:szCs w:val="24"/>
     </w:rPr>
   </w:style>
-  <w:style w:type="paragraph" w:styleId="Cmsor3">
+  <w:style w:type="paragraph" w:styleId="Heading3">
     <w:name w:val="heading 3"/>
-    <w:basedOn w:val="Norml"/>
-    <w:next w:val="Norml"/>
+    <w:basedOn w:val="Normal"/>
+    <w:next w:val="Normal"/>
     <w:uiPriority w:val="9"/>
     <w:unhideWhenUsed/>
     <w:qFormat/>
@@ -7396,10 +8152,10 @@
       <w:szCs w:val="24"/>
     </w:rPr>
   </w:style>
-  <w:style w:type="paragraph" w:styleId="Cmsor4">
+  <w:style w:type="paragraph" w:styleId="Heading4">
     <w:name w:val="heading 4"/>
-    <w:basedOn w:val="Norml"/>
-    <w:next w:val="Norml"/>
+    <w:basedOn w:val="Normal"/>
+    <w:next w:val="Normal"/>
     <w:uiPriority w:val="9"/>
     <w:semiHidden/>
     <w:unhideWhenUsed/>
@@ -7420,10 +8176,10 @@
       <w:szCs w:val="24"/>
     </w:rPr>
   </w:style>
-  <w:style w:type="paragraph" w:styleId="Cmsor5">
+  <w:style w:type="paragraph" w:styleId="Heading5">
     <w:name w:val="heading 5"/>
-    <w:basedOn w:val="Norml"/>
-    <w:next w:val="Norml"/>
+    <w:basedOn w:val="Normal"/>
+    <w:next w:val="Normal"/>
     <w:uiPriority w:val="9"/>
     <w:semiHidden/>
     <w:unhideWhenUsed/>
@@ -7442,10 +8198,10 @@
       <w:color w:val="666666"/>
     </w:rPr>
   </w:style>
-  <w:style w:type="paragraph" w:styleId="Cmsor6">
+  <w:style w:type="paragraph" w:styleId="Heading6">
     <w:name w:val="heading 6"/>
-    <w:basedOn w:val="Norml"/>
-    <w:next w:val="Norml"/>
+    <w:basedOn w:val="Normal"/>
+    <w:next w:val="Normal"/>
     <w:uiPriority w:val="9"/>
     <w:semiHidden/>
     <w:unhideWhenUsed/>
@@ -7465,11 +8221,11 @@
       <w:color w:val="666666"/>
     </w:rPr>
   </w:style>
-  <w:style w:type="paragraph" w:styleId="Cmsor7">
+  <w:style w:type="paragraph" w:styleId="Heading7">
     <w:name w:val="heading 7"/>
-    <w:basedOn w:val="Norml"/>
-    <w:next w:val="Norml"/>
-    <w:link w:val="Cmsor7Char"/>
+    <w:basedOn w:val="Normal"/>
+    <w:next w:val="Normal"/>
+    <w:link w:val="Heading7Char"/>
     <w:uiPriority w:val="9"/>
     <w:semiHidden/>
     <w:unhideWhenUsed/>
@@ -7492,11 +8248,11 @@
       <w:color w:val="243F60" w:themeColor="accent1" w:themeShade="7F"/>
     </w:rPr>
   </w:style>
-  <w:style w:type="paragraph" w:styleId="Cmsor8">
+  <w:style w:type="paragraph" w:styleId="Heading8">
     <w:name w:val="heading 8"/>
-    <w:basedOn w:val="Norml"/>
-    <w:next w:val="Norml"/>
-    <w:link w:val="Cmsor8Char"/>
+    <w:basedOn w:val="Normal"/>
+    <w:next w:val="Normal"/>
+    <w:link w:val="Heading8Char"/>
     <w:uiPriority w:val="9"/>
     <w:semiHidden/>
     <w:unhideWhenUsed/>
@@ -7519,11 +8275,11 @@
       <w:szCs w:val="21"/>
     </w:rPr>
   </w:style>
-  <w:style w:type="paragraph" w:styleId="Cmsor9">
+  <w:style w:type="paragraph" w:styleId="Heading9">
     <w:name w:val="heading 9"/>
-    <w:basedOn w:val="Norml"/>
-    <w:next w:val="Norml"/>
-    <w:link w:val="Cmsor9Char"/>
+    <w:basedOn w:val="Normal"/>
+    <w:next w:val="Normal"/>
+    <w:link w:val="Heading9Char"/>
     <w:uiPriority w:val="9"/>
     <w:semiHidden/>
     <w:unhideWhenUsed/>
@@ -7548,13 +8304,13 @@
       <w:szCs w:val="21"/>
     </w:rPr>
   </w:style>
-  <w:style w:type="character" w:default="1" w:styleId="Bekezdsalapbettpusa">
+  <w:style w:type="character" w:default="1" w:styleId="DefaultParagraphFont">
     <w:name w:val="Default Paragraph Font"/>
     <w:uiPriority w:val="1"/>
     <w:semiHidden/>
     <w:unhideWhenUsed/>
   </w:style>
-  <w:style w:type="table" w:default="1" w:styleId="Normltblzat">
+  <w:style w:type="table" w:default="1" w:styleId="TableNormal">
     <w:name w:val="Normal Table"/>
     <w:uiPriority w:val="99"/>
     <w:semiHidden/>
@@ -7569,14 +8325,14 @@
       </w:tblCellMar>
     </w:tblPr>
   </w:style>
-  <w:style w:type="numbering" w:default="1" w:styleId="Nemlista">
+  <w:style w:type="numbering" w:default="1" w:styleId="NoList">
     <w:name w:val="No List"/>
     <w:uiPriority w:val="99"/>
     <w:semiHidden/>
     <w:unhideWhenUsed/>
   </w:style>
-  <w:style w:type="table" w:customStyle="1" w:styleId="TableNormal">
-    <w:name w:val="Table Normal"/>
+  <w:style w:type="table" w:customStyle="1" w:styleId="TableNormal1">
+    <w:name w:val="Table Normal1"/>
     <w:tblPr>
       <w:tblCellMar>
         <w:top w:w="0" w:type="dxa"/>
@@ -7586,10 +8342,10 @@
       </w:tblCellMar>
     </w:tblPr>
   </w:style>
-  <w:style w:type="paragraph" w:styleId="Cm">
+  <w:style w:type="paragraph" w:styleId="Title">
     <w:name w:val="Title"/>
-    <w:basedOn w:val="Norml"/>
-    <w:next w:val="Norml"/>
+    <w:basedOn w:val="Normal"/>
+    <w:next w:val="Normal"/>
     <w:uiPriority w:val="10"/>
     <w:qFormat/>
     <w:pPr>
@@ -7602,10 +8358,10 @@
       <w:szCs w:val="52"/>
     </w:rPr>
   </w:style>
-  <w:style w:type="paragraph" w:styleId="Alcm">
+  <w:style w:type="paragraph" w:styleId="Subtitle">
     <w:name w:val="Subtitle"/>
-    <w:basedOn w:val="Norml"/>
-    <w:next w:val="Norml"/>
+    <w:basedOn w:val="Normal"/>
+    <w:next w:val="Normal"/>
     <w:uiPriority w:val="11"/>
     <w:qFormat/>
     <w:pPr>
@@ -7619,9 +8375,9 @@
       <w:szCs w:val="30"/>
     </w:rPr>
   </w:style>
-  <w:style w:type="table" w:styleId="Rcsostblzat">
+  <w:style w:type="table" w:styleId="TableGrid">
     <w:name w:val="Table Grid"/>
-    <w:basedOn w:val="Normltblzat"/>
+    <w:basedOn w:val="TableNormal"/>
     <w:uiPriority w:val="39"/>
     <w:rsid w:val="00B146B2"/>
     <w:pPr>
@@ -7638,9 +8394,9 @@
       </w:tblBorders>
     </w:tblPr>
   </w:style>
-  <w:style w:type="paragraph" w:styleId="Listaszerbekezds">
+  <w:style w:type="paragraph" w:styleId="ListParagraph">
     <w:name w:val="List Paragraph"/>
-    <w:basedOn w:val="Norml"/>
+    <w:basedOn w:val="Normal"/>
     <w:uiPriority w:val="34"/>
     <w:qFormat/>
     <w:rsid w:val="000831BE"/>
@@ -7649,9 +8405,9 @@
       <w:contextualSpacing/>
     </w:pPr>
   </w:style>
-  <w:style w:type="character" w:styleId="Hiperhivatkozs">
+  <w:style w:type="character" w:styleId="Hyperlink">
     <w:name w:val="Hyperlink"/>
-    <w:basedOn w:val="Bekezdsalapbettpusa"/>
+    <w:basedOn w:val="DefaultParagraphFont"/>
     <w:uiPriority w:val="99"/>
     <w:unhideWhenUsed/>
     <w:rsid w:val="00A270F4"/>
@@ -7660,9 +8416,9 @@
       <w:u w:val="single"/>
     </w:rPr>
   </w:style>
-  <w:style w:type="character" w:styleId="Feloldatlanmegemlts">
+  <w:style w:type="character" w:styleId="UnresolvedMention">
     <w:name w:val="Unresolved Mention"/>
-    <w:basedOn w:val="Bekezdsalapbettpusa"/>
+    <w:basedOn w:val="DefaultParagraphFont"/>
     <w:uiPriority w:val="99"/>
     <w:semiHidden/>
     <w:unhideWhenUsed/>
@@ -7672,10 +8428,10 @@
       <w:shd w:val="clear" w:color="auto" w:fill="E1DFDD"/>
     </w:rPr>
   </w:style>
-  <w:style w:type="paragraph" w:styleId="Kpalrs">
+  <w:style w:type="paragraph" w:styleId="Caption">
     <w:name w:val="caption"/>
-    <w:basedOn w:val="Norml"/>
-    <w:next w:val="Norml"/>
+    <w:basedOn w:val="Normal"/>
+    <w:next w:val="Normal"/>
     <w:uiPriority w:val="35"/>
     <w:unhideWhenUsed/>
     <w:qFormat/>
@@ -7691,9 +8447,9 @@
       <w:szCs w:val="18"/>
     </w:rPr>
   </w:style>
-  <w:style w:type="character" w:styleId="Mrltotthiperhivatkozs">
+  <w:style w:type="character" w:styleId="FollowedHyperlink">
     <w:name w:val="FollowedHyperlink"/>
-    <w:basedOn w:val="Bekezdsalapbettpusa"/>
+    <w:basedOn w:val="DefaultParagraphFont"/>
     <w:uiPriority w:val="99"/>
     <w:semiHidden/>
     <w:unhideWhenUsed/>
@@ -7703,10 +8459,10 @@
       <w:u w:val="single"/>
     </w:rPr>
   </w:style>
-  <w:style w:type="paragraph" w:styleId="Lbjegyzetszveg">
+  <w:style w:type="paragraph" w:styleId="FootnoteText">
     <w:name w:val="footnote text"/>
-    <w:basedOn w:val="Norml"/>
-    <w:link w:val="LbjegyzetszvegChar"/>
+    <w:basedOn w:val="Normal"/>
+    <w:link w:val="FootnoteTextChar"/>
     <w:uiPriority w:val="99"/>
     <w:semiHidden/>
     <w:unhideWhenUsed/>
@@ -7719,10 +8475,10 @@
       <w:szCs w:val="20"/>
     </w:rPr>
   </w:style>
-  <w:style w:type="character" w:customStyle="1" w:styleId="LbjegyzetszvegChar">
-    <w:name w:val="Lábjegyzetszöveg Char"/>
-    <w:basedOn w:val="Bekezdsalapbettpusa"/>
-    <w:link w:val="Lbjegyzetszveg"/>
+  <w:style w:type="character" w:customStyle="1" w:styleId="FootnoteTextChar">
+    <w:name w:val="Footnote Text Char"/>
+    <w:basedOn w:val="DefaultParagraphFont"/>
+    <w:link w:val="FootnoteText"/>
     <w:uiPriority w:val="99"/>
     <w:semiHidden/>
     <w:rsid w:val="00EE6A35"/>
@@ -7731,9 +8487,9 @@
       <w:szCs w:val="20"/>
     </w:rPr>
   </w:style>
-  <w:style w:type="character" w:styleId="Lbjegyzet-hivatkozs">
+  <w:style w:type="character" w:styleId="FootnoteReference">
     <w:name w:val="footnote reference"/>
-    <w:basedOn w:val="Bekezdsalapbettpusa"/>
+    <w:basedOn w:val="DefaultParagraphFont"/>
     <w:uiPriority w:val="99"/>
     <w:semiHidden/>
     <w:unhideWhenUsed/>
@@ -7742,10 +8498,10 @@
       <w:vertAlign w:val="superscript"/>
     </w:rPr>
   </w:style>
-  <w:style w:type="character" w:customStyle="1" w:styleId="Cmsor7Char">
-    <w:name w:val="Címsor 7 Char"/>
-    <w:basedOn w:val="Bekezdsalapbettpusa"/>
-    <w:link w:val="Cmsor7"/>
+  <w:style w:type="character" w:customStyle="1" w:styleId="Heading7Char">
+    <w:name w:val="Heading 7 Char"/>
+    <w:basedOn w:val="DefaultParagraphFont"/>
+    <w:link w:val="Heading7"/>
     <w:uiPriority w:val="9"/>
     <w:semiHidden/>
     <w:rsid w:val="005E00F7"/>
@@ -7756,10 +8512,10 @@
       <w:color w:val="243F60" w:themeColor="accent1" w:themeShade="7F"/>
     </w:rPr>
   </w:style>
-  <w:style w:type="character" w:customStyle="1" w:styleId="Cmsor8Char">
-    <w:name w:val="Címsor 8 Char"/>
-    <w:basedOn w:val="Bekezdsalapbettpusa"/>
-    <w:link w:val="Cmsor8"/>
+  <w:style w:type="character" w:customStyle="1" w:styleId="Heading8Char">
+    <w:name w:val="Heading 8 Char"/>
+    <w:basedOn w:val="DefaultParagraphFont"/>
+    <w:link w:val="Heading8"/>
     <w:uiPriority w:val="9"/>
     <w:semiHidden/>
     <w:rsid w:val="005E00F7"/>
@@ -7770,10 +8526,10 @@
       <w:szCs w:val="21"/>
     </w:rPr>
   </w:style>
-  <w:style w:type="character" w:customStyle="1" w:styleId="Cmsor9Char">
-    <w:name w:val="Címsor 9 Char"/>
-    <w:basedOn w:val="Bekezdsalapbettpusa"/>
-    <w:link w:val="Cmsor9"/>
+  <w:style w:type="character" w:customStyle="1" w:styleId="Heading9Char">
+    <w:name w:val="Heading 9 Char"/>
+    <w:basedOn w:val="DefaultParagraphFont"/>
+    <w:link w:val="Heading9"/>
     <w:uiPriority w:val="9"/>
     <w:semiHidden/>
     <w:rsid w:val="005E00F7"/>
@@ -7786,9 +8542,9 @@
       <w:szCs w:val="21"/>
     </w:rPr>
   </w:style>
-  <w:style w:type="character" w:styleId="Helyrzszveg">
+  <w:style w:type="character" w:styleId="PlaceholderText">
     <w:name w:val="Placeholder Text"/>
-    <w:basedOn w:val="Bekezdsalapbettpusa"/>
+    <w:basedOn w:val="DefaultParagraphFont"/>
     <w:uiPriority w:val="99"/>
     <w:semiHidden/>
     <w:rsid w:val="009B3139"/>

</xml_diff>